<commit_message>
ajout du compte-rendu du TP1
</commit_message>
<xml_diff>
--- a/train/IUT_TD_TP_2015.docx
+++ b/train/IUT_TD_TP_2015.docx
@@ -13,6 +13,7 @@
           <w:docPartUnique/>
         </w:docPartObj>
       </w:sdtPr>
+      <w:sdtEndPr/>
       <w:sdtContent>
         <w:p>
           <w:pPr>
@@ -367,6 +368,7 @@
                                   <w:dataBinding w:prefixMappings="xmlns:ns0='http://purl.org/dc/elements/1.1/' xmlns:ns1='http://schemas.openxmlformats.org/package/2006/metadata/core-properties' " w:xpath="/ns1:coreProperties[1]/ns0:creator[1]" w:storeItemID="{6C3C8BC8-F283-45AE-878A-BAB7291924A1}"/>
                                   <w:text/>
                                 </w:sdtPr>
+                                <w:sdtEndPr/>
                                 <w:sdtContent>
                                   <w:p>
                                     <w:pPr>
@@ -413,6 +415,7 @@
                                     <w:dataBinding w:prefixMappings="xmlns:ns0='http://schemas.microsoft.com/office/2006/coverPageProps' " w:xpath="/ns0:CoverPageProperties[1]/ns0:CompanyEmail[1]" w:storeItemID="{55AF091B-3C7A-41E3-B477-F2FDAA23CFDA}"/>
                                     <w:text/>
                                   </w:sdtPr>
+                                  <w:sdtEndPr/>
                                   <w:sdtContent>
                                     <w:r>
                                       <w:rPr>
@@ -658,6 +661,7 @@
                                     <w:dataBinding w:prefixMappings="xmlns:ns0='http://purl.org/dc/elements/1.1/' xmlns:ns1='http://schemas.openxmlformats.org/package/2006/metadata/core-properties' " w:xpath="/ns1:coreProperties[1]/ns0:subject[1]" w:storeItemID="{6C3C8BC8-F283-45AE-878A-BAB7291924A1}"/>
                                     <w:text/>
                                   </w:sdtPr>
+                                  <w:sdtEndPr/>
                                   <w:sdtContent>
                                     <w:r>
                                       <w:rPr>
@@ -803,6 +807,13 @@
                                           <w:color w:val="404040" w:themeColor="text1" w:themeTint="BF"/>
                                         </w:rPr>
                                       </w:pPr>
+                                      <w:r>
+                                        <w:rPr>
+                                          <w:smallCaps/>
+                                          <w:color w:val="404040" w:themeColor="text1" w:themeTint="BF"/>
+                                        </w:rPr>
+                                        <w:t>Sauvage</w:t>
+                                      </w:r>
                                     </w:p>
                                   </w:tc>
                                   <w:tc>
@@ -817,6 +828,15 @@
                                           <w:color w:val="404040" w:themeColor="text1" w:themeTint="BF"/>
                                         </w:rPr>
                                       </w:pPr>
+                                      <w:proofErr w:type="spellStart"/>
+                                      <w:r>
+                                        <w:rPr>
+                                          <w:smallCaps/>
+                                          <w:color w:val="404040" w:themeColor="text1" w:themeTint="BF"/>
+                                        </w:rPr>
+                                        <w:t>nicolas</w:t>
+                                      </w:r>
+                                      <w:proofErr w:type="spellEnd"/>
                                     </w:p>
                                   </w:tc>
                                   <w:tc>
@@ -831,6 +851,13 @@
                                           <w:color w:val="404040" w:themeColor="text1" w:themeTint="BF"/>
                                         </w:rPr>
                                       </w:pPr>
+                                      <w:r>
+                                        <w:rPr>
+                                          <w:smallCaps/>
+                                          <w:color w:val="404040" w:themeColor="text1" w:themeTint="BF"/>
+                                        </w:rPr>
+                                        <w:t>Nicolas.sauvage@u-psud.fr</w:t>
+                                      </w:r>
                                     </w:p>
                                   </w:tc>
                                   <w:tc>
@@ -845,6 +872,13 @@
                                           <w:color w:val="404040" w:themeColor="text1" w:themeTint="BF"/>
                                         </w:rPr>
                                       </w:pPr>
+                                      <w:r>
+                                        <w:rPr>
+                                          <w:smallCaps/>
+                                          <w:color w:val="404040" w:themeColor="text1" w:themeTint="BF"/>
+                                        </w:rPr>
+                                        <w:t>3c1</w:t>
+                                      </w:r>
                                     </w:p>
                                   </w:tc>
                                 </w:tr>
@@ -977,7 +1011,11 @@
               </mc:Choice>
               <mc:Fallback>
                 <w:pict>
-                  <v:shape w14:anchorId="7356C6FB" id="Zone de texte 154" o:spid="_x0000_s1027" type="#_x0000_t202" style="position:absolute;margin-left:17.3pt;margin-top:154.95pt;width:8in;height:533.35pt;z-index:251661312;visibility:visible;mso-wrap-style:square;mso-width-percent:941;mso-height-percent:0;mso-wrap-distance-left:9pt;mso-wrap-distance-top:0;mso-wrap-distance-right:9pt;mso-wrap-distance-bottom:0;mso-position-horizontal:absolute;mso-position-horizontal-relative:page;mso-position-vertical:absolute;mso-position-vertical-relative:page;mso-width-percent:941;mso-height-percent:0;mso-width-relative:page;mso-height-relative:page;v-text-anchor:bottom" o:gfxdata="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" filled="f" stroked="f" strokeweight=".5pt">
+                  <v:shapetype w14:anchorId="7356C6FB" id="_x0000_t202" coordsize="21600,21600" o:spt="202" path="m,l,21600r21600,l21600,xe">
+                    <v:stroke joinstyle="miter"/>
+                    <v:path gradientshapeok="t" o:connecttype="rect"/>
+                  </v:shapetype>
+                  <v:shape id="Zone de texte 154" o:spid="_x0000_s1027" type="#_x0000_t202" style="position:absolute;margin-left:17.3pt;margin-top:154.95pt;width:8in;height:533.35pt;z-index:251661312;visibility:visible;mso-wrap-style:square;mso-width-percent:941;mso-height-percent:0;mso-wrap-distance-left:9pt;mso-wrap-distance-top:0;mso-wrap-distance-right:9pt;mso-wrap-distance-bottom:0;mso-position-horizontal:absolute;mso-position-horizontal-relative:page;mso-position-vertical:absolute;mso-position-vertical-relative:page;mso-width-percent:941;mso-height-percent:0;mso-width-relative:page;mso-height-relative:page;v-text-anchor:bottom" o:gfxdata="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" filled="f" stroked="f" strokeweight=".5pt">
                     <v:textbox inset="126pt,0,54pt,0">
                       <w:txbxContent>
                         <w:p>
@@ -1026,6 +1064,7 @@
                               <w:dataBinding w:prefixMappings="xmlns:ns0='http://purl.org/dc/elements/1.1/' xmlns:ns1='http://schemas.openxmlformats.org/package/2006/metadata/core-properties' " w:xpath="/ns1:coreProperties[1]/ns0:subject[1]" w:storeItemID="{6C3C8BC8-F283-45AE-878A-BAB7291924A1}"/>
                               <w:text/>
                             </w:sdtPr>
+                            <w:sdtEndPr/>
                             <w:sdtContent>
                               <w:r>
                                 <w:rPr>
@@ -1171,6 +1210,13 @@
                                     <w:color w:val="404040" w:themeColor="text1" w:themeTint="BF"/>
                                   </w:rPr>
                                 </w:pPr>
+                                <w:r>
+                                  <w:rPr>
+                                    <w:smallCaps/>
+                                    <w:color w:val="404040" w:themeColor="text1" w:themeTint="BF"/>
+                                  </w:rPr>
+                                  <w:t>Sauvage</w:t>
+                                </w:r>
                               </w:p>
                             </w:tc>
                             <w:tc>
@@ -1185,6 +1231,15 @@
                                     <w:color w:val="404040" w:themeColor="text1" w:themeTint="BF"/>
                                   </w:rPr>
                                 </w:pPr>
+                                <w:proofErr w:type="spellStart"/>
+                                <w:r>
+                                  <w:rPr>
+                                    <w:smallCaps/>
+                                    <w:color w:val="404040" w:themeColor="text1" w:themeTint="BF"/>
+                                  </w:rPr>
+                                  <w:t>nicolas</w:t>
+                                </w:r>
+                                <w:proofErr w:type="spellEnd"/>
                               </w:p>
                             </w:tc>
                             <w:tc>
@@ -1199,6 +1254,13 @@
                                     <w:color w:val="404040" w:themeColor="text1" w:themeTint="BF"/>
                                   </w:rPr>
                                 </w:pPr>
+                                <w:r>
+                                  <w:rPr>
+                                    <w:smallCaps/>
+                                    <w:color w:val="404040" w:themeColor="text1" w:themeTint="BF"/>
+                                  </w:rPr>
+                                  <w:t>Nicolas.sauvage@u-psud.fr</w:t>
+                                </w:r>
                               </w:p>
                             </w:tc>
                             <w:tc>
@@ -1213,6 +1275,13 @@
                                     <w:color w:val="404040" w:themeColor="text1" w:themeTint="BF"/>
                                   </w:rPr>
                                 </w:pPr>
+                                <w:r>
+                                  <w:rPr>
+                                    <w:smallCaps/>
+                                    <w:color w:val="404040" w:themeColor="text1" w:themeTint="BF"/>
+                                  </w:rPr>
+                                  <w:t>3c1</w:t>
+                                </w:r>
                               </w:p>
                             </w:tc>
                           </w:tr>
@@ -6334,6 +6403,7 @@
       </w:pPr>
       <w:bookmarkStart w:id="1" w:name="_Toc430965354"/>
       <w:r>
+        <w:lastRenderedPageBreak/>
         <w:t>Organisation</w:t>
       </w:r>
       <w:r>
@@ -7195,6 +7265,7 @@
         <w:rPr>
           <w:noProof/>
         </w:rPr>
+        <w:lastRenderedPageBreak/>
         <w:t xml:space="preserve">TD/TP 1 – </w:t>
       </w:r>
       <w:r>
@@ -7452,22 +7523,13 @@
         </w:rPr>
         <w:t xml:space="preserve"> </w:t>
       </w:r>
-      <w:proofErr w:type="spellStart"/>
       <w:proofErr w:type="gramStart"/>
       <w:r>
         <w:rPr>
           <w:b/>
           <w:i/>
         </w:rPr>
-        <w:t>setMessage</w:t>
-      </w:r>
-      <w:proofErr w:type="spellEnd"/>
-      <w:r>
-        <w:rPr>
-          <w:b/>
-          <w:i/>
-        </w:rPr>
-        <w:t>(</w:t>
+        <w:t>setMessage(</w:t>
       </w:r>
       <w:proofErr w:type="gramEnd"/>
       <w:r>
@@ -7663,7 +7725,6 @@
       <w:r>
         <w:t xml:space="preserve"> classe </w:t>
       </w:r>
-      <w:proofErr w:type="spellStart"/>
       <w:r>
         <w:rPr>
           <w:b/>
@@ -7678,7 +7739,6 @@
         </w:rPr>
         <w:t>ApplicationLog</w:t>
       </w:r>
-      <w:proofErr w:type="spellEnd"/>
       <w:r>
         <w:t xml:space="preserve"> implémentant l’interface </w:t>
       </w:r>
@@ -7703,7 +7763,6 @@
       <w:r>
         <w:t xml:space="preserve">La méthode </w:t>
       </w:r>
-      <w:proofErr w:type="spellStart"/>
       <w:r>
         <w:rPr>
           <w:b/>
@@ -7711,7 +7770,6 @@
         </w:rPr>
         <w:t>setMessage</w:t>
       </w:r>
-      <w:proofErr w:type="spellEnd"/>
       <w:r>
         <w:t xml:space="preserve"> sera abstraite</w:t>
       </w:r>
@@ -7770,76 +7828,40 @@
       <w:r>
         <w:t xml:space="preserve"> </w:t>
       </w:r>
-      <w:proofErr w:type="spellStart"/>
       <w:r>
         <w:rPr>
           <w:b/>
           <w:i/>
         </w:rPr>
-        <w:t>ApplicationErrorLog</w:t>
-      </w:r>
-      <w:proofErr w:type="spellEnd"/>
+        <w:t>ApplicationErrorLog, ApplicationWarningsLog, ApplicationInfoLog</w:t>
+      </w:r>
+      <w:r>
+        <w:t xml:space="preserve"> </w:t>
+      </w:r>
+      <w:r>
+        <w:t xml:space="preserve">dérivant </w:t>
+      </w:r>
+      <w:proofErr w:type="gramStart"/>
+      <w:r>
+        <w:t xml:space="preserve">de </w:t>
+      </w:r>
+      <w:r>
+        <w:t xml:space="preserve"> </w:t>
+      </w:r>
       <w:r>
         <w:rPr>
           <w:b/>
           <w:i/>
         </w:rPr>
-        <w:t xml:space="preserve">, </w:t>
-      </w:r>
-      <w:proofErr w:type="spellStart"/>
+        <w:t>Abstract</w:t>
+      </w:r>
       <w:r>
         <w:rPr>
           <w:b/>
           <w:i/>
         </w:rPr>
-        <w:t>ApplicationWarningsLog</w:t>
-      </w:r>
-      <w:proofErr w:type="spellEnd"/>
-      <w:r>
-        <w:rPr>
-          <w:b/>
-          <w:i/>
-        </w:rPr>
-        <w:t xml:space="preserve">, </w:t>
-      </w:r>
-      <w:proofErr w:type="spellStart"/>
-      <w:r>
-        <w:rPr>
-          <w:b/>
-          <w:i/>
-        </w:rPr>
-        <w:t>ApplicationInfoLog</w:t>
-      </w:r>
-      <w:proofErr w:type="spellEnd"/>
-      <w:r>
-        <w:t xml:space="preserve"> </w:t>
-      </w:r>
-      <w:r>
-        <w:t xml:space="preserve">dérivant </w:t>
-      </w:r>
-      <w:proofErr w:type="gramStart"/>
-      <w:r>
-        <w:t xml:space="preserve">de </w:t>
-      </w:r>
-      <w:r>
-        <w:t xml:space="preserve"> </w:t>
-      </w:r>
-      <w:proofErr w:type="spellStart"/>
-      <w:r>
-        <w:rPr>
-          <w:b/>
-          <w:i/>
-        </w:rPr>
-        <w:t>Abstract</w:t>
-      </w:r>
-      <w:r>
-        <w:rPr>
-          <w:b/>
-          <w:i/>
-        </w:rPr>
         <w:t>ApplicationLog</w:t>
       </w:r>
-      <w:proofErr w:type="spellEnd"/>
       <w:proofErr w:type="gramEnd"/>
       <w:r>
         <w:rPr>
@@ -7896,7 +7918,6 @@
       <w:r>
         <w:t xml:space="preserve">La méthode </w:t>
       </w:r>
-      <w:proofErr w:type="spellStart"/>
       <w:r>
         <w:rPr>
           <w:b/>
@@ -7904,7 +7925,6 @@
         </w:rPr>
         <w:t>setMessage</w:t>
       </w:r>
-      <w:proofErr w:type="spellEnd"/>
       <w:r>
         <w:t xml:space="preserve"> doit appeler la méthode </w:t>
       </w:r>
@@ -8950,6 +8970,7 @@
       </w:pPr>
       <w:bookmarkStart w:id="9" w:name="_Toc430965362"/>
       <w:r>
+        <w:lastRenderedPageBreak/>
         <w:t>Aide</w:t>
       </w:r>
       <w:bookmarkEnd w:id="9"/>
@@ -8986,6 +9007,7 @@
           <w:rStyle w:val="Lienhypertexte"/>
           <w:color w:val="auto"/>
           <w:u w:val="none"/>
+          <w:lang w:val="en-US"/>
         </w:rPr>
       </w:pPr>
       <w:proofErr w:type="spellStart"/>
@@ -8993,6 +9015,7 @@
         <w:rPr>
           <w:b/>
           <w:i/>
+          <w:lang w:val="en-US"/>
         </w:rPr>
         <w:t>JOptionPane</w:t>
       </w:r>
@@ -9001,22 +9024,33 @@
         <w:rPr>
           <w:b/>
           <w:i/>
+          <w:lang w:val="en-US"/>
         </w:rPr>
         <w:t> </w:t>
       </w:r>
       <w:r>
+        <w:rPr>
+          <w:lang w:val="en-US"/>
+        </w:rPr>
         <w:t xml:space="preserve">: </w:t>
       </w:r>
       <w:hyperlink r:id="rId17" w:history="1">
         <w:r>
           <w:rPr>
             <w:rStyle w:val="Lienhypertexte"/>
+            <w:lang w:val="en-US"/>
           </w:rPr>
           <w:t>https://openclassrooms.com/courses/apprenez-a-programmer-en-java/les-menus-et-boites-de-dialogue</w:t>
         </w:r>
       </w:hyperlink>
     </w:p>
-    <w:p/>
+    <w:p>
+      <w:pPr>
+        <w:rPr>
+          <w:lang w:val="en-US"/>
+        </w:rPr>
+      </w:pPr>
+    </w:p>
     <w:p>
       <w:pPr>
         <w:pStyle w:val="Titre2"/>
@@ -9038,6 +9072,389 @@
       </w:r>
       <w:bookmarkEnd w:id="11"/>
     </w:p>
+    <w:p/>
+    <w:p>
+      <w:r>
+        <w:t>Exercice 1 :</w:t>
+      </w:r>
+    </w:p>
+    <w:p>
+      <w:r>
+        <w:t>Dans cet exercice, on utilise les classes abstraites et interfaces .Du coup, lorsque nous devions créer une variable commune à toutes les classes filles, nous avons donc initialisé cette variable dans la classe mère. Il en va de même avec les méthodes.  C’est par exemple le cas de ces variables :</w:t>
+      </w:r>
+    </w:p>
+    <w:p>
+      <w:pPr>
+        <w:autoSpaceDE w:val="0"/>
+        <w:autoSpaceDN w:val="0"/>
+        <w:adjustRightInd w:val="0"/>
+        <w:spacing w:after="0" w:line="240" w:lineRule="auto"/>
+        <w:ind w:firstLine="708"/>
+        <w:rPr>
+          <w:rFonts w:ascii="Consolas" w:hAnsi="Consolas" w:cs="Consolas"/>
+          <w:sz w:val="20"/>
+          <w:szCs w:val="20"/>
+          <w:lang w:val="en-US"/>
+        </w:rPr>
+      </w:pPr>
+      <w:proofErr w:type="gramStart"/>
+      <w:r>
+        <w:rPr>
+          <w:rFonts w:ascii="Consolas" w:hAnsi="Consolas" w:cs="Consolas"/>
+          <w:b/>
+          <w:bCs/>
+          <w:color w:val="7F0055"/>
+          <w:sz w:val="20"/>
+          <w:szCs w:val="20"/>
+          <w:lang w:val="en-US"/>
+        </w:rPr>
+        <w:t>p</w:t>
+      </w:r>
+      <w:r>
+        <w:rPr>
+          <w:rFonts w:ascii="Consolas" w:hAnsi="Consolas" w:cs="Consolas"/>
+          <w:b/>
+          <w:bCs/>
+          <w:color w:val="7F0055"/>
+          <w:sz w:val="20"/>
+          <w:szCs w:val="20"/>
+          <w:lang w:val="en-US"/>
+        </w:rPr>
+        <w:t>rotected</w:t>
+      </w:r>
+      <w:proofErr w:type="gramEnd"/>
+      <w:r>
+        <w:rPr>
+          <w:rFonts w:ascii="Consolas" w:hAnsi="Consolas" w:cs="Consolas"/>
+          <w:color w:val="000000"/>
+          <w:sz w:val="20"/>
+          <w:szCs w:val="20"/>
+          <w:lang w:val="en-US"/>
+        </w:rPr>
+        <w:t xml:space="preserve"> String </w:t>
+      </w:r>
+      <w:r>
+        <w:rPr>
+          <w:rFonts w:ascii="Consolas" w:hAnsi="Consolas" w:cs="Consolas"/>
+          <w:color w:val="0000C0"/>
+          <w:sz w:val="20"/>
+          <w:szCs w:val="20"/>
+          <w:lang w:val="en-US"/>
+        </w:rPr>
+        <w:t>message</w:t>
+      </w:r>
+      <w:r>
+        <w:rPr>
+          <w:rFonts w:ascii="Consolas" w:hAnsi="Consolas" w:cs="Consolas"/>
+          <w:color w:val="000000"/>
+          <w:sz w:val="20"/>
+          <w:szCs w:val="20"/>
+          <w:lang w:val="en-US"/>
+        </w:rPr>
+        <w:t>;</w:t>
+      </w:r>
+    </w:p>
+    <w:p>
+      <w:pPr>
+        <w:rPr>
+          <w:rFonts w:ascii="Consolas" w:hAnsi="Consolas" w:cs="Consolas"/>
+          <w:color w:val="000000"/>
+          <w:sz w:val="20"/>
+          <w:szCs w:val="20"/>
+          <w:lang w:val="en-US"/>
+        </w:rPr>
+      </w:pPr>
+      <w:r>
+        <w:rPr>
+          <w:rFonts w:ascii="Consolas" w:hAnsi="Consolas" w:cs="Consolas"/>
+          <w:color w:val="000000"/>
+          <w:sz w:val="20"/>
+          <w:szCs w:val="20"/>
+          <w:lang w:val="en-US"/>
+        </w:rPr>
+        <w:tab/>
+      </w:r>
+      <w:proofErr w:type="gramStart"/>
+      <w:r>
+        <w:rPr>
+          <w:rFonts w:ascii="Consolas" w:hAnsi="Consolas" w:cs="Consolas"/>
+          <w:b/>
+          <w:bCs/>
+          <w:color w:val="7F0055"/>
+          <w:sz w:val="20"/>
+          <w:szCs w:val="20"/>
+          <w:lang w:val="en-US"/>
+        </w:rPr>
+        <w:t>p</w:t>
+      </w:r>
+      <w:r>
+        <w:rPr>
+          <w:rFonts w:ascii="Consolas" w:hAnsi="Consolas" w:cs="Consolas"/>
+          <w:b/>
+          <w:bCs/>
+          <w:color w:val="7F0055"/>
+          <w:sz w:val="20"/>
+          <w:szCs w:val="20"/>
+          <w:lang w:val="en-US"/>
+        </w:rPr>
+        <w:t>rotected</w:t>
+      </w:r>
+      <w:proofErr w:type="gramEnd"/>
+      <w:r>
+        <w:rPr>
+          <w:rFonts w:ascii="Consolas" w:hAnsi="Consolas" w:cs="Consolas"/>
+          <w:color w:val="000000"/>
+          <w:sz w:val="20"/>
+          <w:szCs w:val="20"/>
+          <w:lang w:val="en-US"/>
+        </w:rPr>
+        <w:t xml:space="preserve"> ArrayList&lt;IApplicationLogListener&gt; </w:t>
+      </w:r>
+      <w:r>
+        <w:rPr>
+          <w:rFonts w:ascii="Consolas" w:hAnsi="Consolas" w:cs="Consolas"/>
+          <w:color w:val="0000C0"/>
+          <w:sz w:val="20"/>
+          <w:szCs w:val="20"/>
+          <w:lang w:val="en-US"/>
+        </w:rPr>
+        <w:t>listeners</w:t>
+      </w:r>
+      <w:r>
+        <w:rPr>
+          <w:rFonts w:ascii="Consolas" w:hAnsi="Consolas" w:cs="Consolas"/>
+          <w:color w:val="000000"/>
+          <w:sz w:val="20"/>
+          <w:szCs w:val="20"/>
+          <w:lang w:val="en-US"/>
+        </w:rPr>
+        <w:t>;</w:t>
+      </w:r>
+    </w:p>
+    <w:p>
+      <w:pPr>
+        <w:rPr>
+          <w:rFonts w:cs="Consolas"/>
+          <w:color w:val="000000"/>
+          <w:sz w:val="20"/>
+          <w:szCs w:val="20"/>
+        </w:rPr>
+      </w:pPr>
+      <w:r>
+        <w:rPr>
+          <w:rFonts w:cs="Consolas"/>
+          <w:color w:val="000000"/>
+          <w:sz w:val="20"/>
+          <w:szCs w:val="20"/>
+        </w:rPr>
+        <w:t>Elles ont été initialisées dans la classe abstraite mère “AbstractApplicationLog”</w:t>
+      </w:r>
+      <w:r>
+        <w:rPr>
+          <w:rFonts w:cs="Consolas"/>
+          <w:color w:val="000000"/>
+          <w:sz w:val="20"/>
+          <w:szCs w:val="20"/>
+        </w:rPr>
+        <w:t xml:space="preserve"> et il n’est donc pas nécessaire de les ajouter dans les classes filles ApplicationErrorLog, ApplicationWarningsLog, ApplicationInfoLog.</w:t>
+      </w:r>
+    </w:p>
+    <w:p>
+      <w:pPr>
+        <w:rPr>
+          <w:rFonts w:cs="Consolas"/>
+          <w:color w:val="000000"/>
+          <w:sz w:val="20"/>
+          <w:szCs w:val="20"/>
+        </w:rPr>
+      </w:pPr>
+      <w:r>
+        <w:rPr>
+          <w:rFonts w:cs="Consolas"/>
+          <w:color w:val="000000"/>
+          <w:sz w:val="20"/>
+          <w:szCs w:val="20"/>
+        </w:rPr>
+        <w:t xml:space="preserve">Il en va de même avec </w:t>
+      </w:r>
+      <w:proofErr w:type="gramStart"/>
+      <w:r>
+        <w:rPr>
+          <w:rFonts w:cs="Consolas"/>
+          <w:color w:val="000000"/>
+          <w:sz w:val="20"/>
+          <w:szCs w:val="20"/>
+        </w:rPr>
+        <w:t>setMessage(</w:t>
+      </w:r>
+      <w:proofErr w:type="gramEnd"/>
+      <w:r>
+        <w:rPr>
+          <w:rFonts w:cs="Consolas"/>
+          <w:color w:val="000000"/>
+          <w:sz w:val="20"/>
+          <w:szCs w:val="20"/>
+        </w:rPr>
+        <w:t>) qui est définit différemment selon la classe fille.</w:t>
+      </w:r>
+    </w:p>
+    <w:p>
+      <w:pPr>
+        <w:rPr>
+          <w:rFonts w:cs="Consolas"/>
+          <w:color w:val="000000"/>
+          <w:sz w:val="20"/>
+          <w:szCs w:val="20"/>
+        </w:rPr>
+      </w:pPr>
+      <w:r>
+        <w:rPr>
+          <w:rFonts w:cs="Consolas"/>
+          <w:color w:val="000000"/>
+          <w:sz w:val="20"/>
+          <w:szCs w:val="20"/>
+        </w:rPr>
+        <w:t>Avec les interfaces, il était nécessaire d’implémenter ses méthodes dans les classes l’implémentant. Nous avons donc plusieurs méthodes « @Overide » vides afin de respecter l’interface.</w:t>
+      </w:r>
+    </w:p>
+    <w:p>
+      <w:pPr>
+        <w:rPr>
+          <w:rFonts w:cs="Consolas"/>
+          <w:color w:val="000000"/>
+          <w:sz w:val="20"/>
+          <w:szCs w:val="20"/>
+        </w:rPr>
+      </w:pPr>
+      <w:r>
+        <w:rPr>
+          <w:rFonts w:cs="Consolas"/>
+          <w:color w:val="000000"/>
+          <w:sz w:val="20"/>
+          <w:szCs w:val="20"/>
+        </w:rPr>
+        <w:t xml:space="preserve">Nous avons donc plusieurs méthodes </w:t>
+      </w:r>
+      <w:proofErr w:type="spellStart"/>
+      <w:proofErr w:type="gramStart"/>
+      <w:r>
+        <w:rPr>
+          <w:rFonts w:cs="Consolas"/>
+          <w:color w:val="000000"/>
+          <w:sz w:val="20"/>
+          <w:szCs w:val="20"/>
+        </w:rPr>
+        <w:t>showMessage</w:t>
+      </w:r>
+      <w:proofErr w:type="spellEnd"/>
+      <w:r>
+        <w:rPr>
+          <w:rFonts w:cs="Consolas"/>
+          <w:color w:val="000000"/>
+          <w:sz w:val="20"/>
+          <w:szCs w:val="20"/>
+        </w:rPr>
+        <w:t>(</w:t>
+      </w:r>
+      <w:proofErr w:type="gramEnd"/>
+      <w:r>
+        <w:rPr>
+          <w:rFonts w:cs="Consolas"/>
+          <w:color w:val="000000"/>
+          <w:sz w:val="20"/>
+          <w:szCs w:val="20"/>
+        </w:rPr>
+        <w:t>) avec un nombre différent d’arguments.</w:t>
+      </w:r>
+    </w:p>
+    <w:p>
+      <w:pPr>
+        <w:rPr>
+          <w:rFonts w:cs="Consolas"/>
+          <w:color w:val="000000"/>
+          <w:sz w:val="20"/>
+          <w:szCs w:val="20"/>
+        </w:rPr>
+      </w:pPr>
+    </w:p>
+    <w:p>
+      <w:pPr>
+        <w:rPr>
+          <w:rFonts w:cs="Consolas"/>
+          <w:color w:val="000000"/>
+          <w:sz w:val="20"/>
+          <w:szCs w:val="20"/>
+        </w:rPr>
+      </w:pPr>
+      <w:r>
+        <w:rPr>
+          <w:rFonts w:cs="Consolas"/>
+          <w:color w:val="000000"/>
+          <w:sz w:val="20"/>
+          <w:szCs w:val="20"/>
+        </w:rPr>
+        <w:t>Exercice 2 :</w:t>
+      </w:r>
+    </w:p>
+    <w:p>
+      <w:pPr>
+        <w:rPr>
+          <w:rFonts w:cs="Consolas"/>
+          <w:color w:val="000000"/>
+          <w:sz w:val="20"/>
+          <w:szCs w:val="20"/>
+        </w:rPr>
+      </w:pPr>
+      <w:r>
+        <w:rPr>
+          <w:rFonts w:cs="Consolas"/>
+          <w:color w:val="000000"/>
+          <w:sz w:val="20"/>
+          <w:szCs w:val="20"/>
+        </w:rPr>
+        <w:t>Dans cet exercice on a créé les tableaux sous forme de collection. Ainsi nous pouvions utiliser les méthodes « </w:t>
+      </w:r>
+      <w:proofErr w:type="spellStart"/>
+      <w:r>
+        <w:rPr>
+          <w:rFonts w:cs="Consolas"/>
+          <w:color w:val="000000"/>
+          <w:sz w:val="20"/>
+          <w:szCs w:val="20"/>
+        </w:rPr>
+        <w:t>get</w:t>
+      </w:r>
+      <w:proofErr w:type="spellEnd"/>
+      <w:r>
+        <w:rPr>
+          <w:rFonts w:cs="Consolas"/>
+          <w:color w:val="000000"/>
+          <w:sz w:val="20"/>
+          <w:szCs w:val="20"/>
+        </w:rPr>
+        <w:t> » et « </w:t>
+      </w:r>
+      <w:proofErr w:type="spellStart"/>
+      <w:r>
+        <w:rPr>
+          <w:rFonts w:cs="Consolas"/>
+          <w:color w:val="000000"/>
+          <w:sz w:val="20"/>
+          <w:szCs w:val="20"/>
+        </w:rPr>
+        <w:t>add</w:t>
+      </w:r>
+      <w:proofErr w:type="spellEnd"/>
+      <w:r>
+        <w:rPr>
+          <w:rFonts w:cs="Consolas"/>
+          <w:color w:val="000000"/>
+          <w:sz w:val="20"/>
+          <w:szCs w:val="20"/>
+        </w:rPr>
+        <w:t> ».</w:t>
+      </w:r>
+    </w:p>
     <w:p>
       <w:pPr>
         <w:pStyle w:val="Titre3"/>
@@ -9059,12 +9476,6 @@
           <w:noProof/>
         </w:rPr>
       </w:pPr>
-      <w:r>
-        <w:rPr>
-          <w:noProof/>
-        </w:rPr>
-        <w:br w:type="page"/>
-      </w:r>
     </w:p>
     <w:p>
       <w:pPr>
@@ -9072,43 +9483,122 @@
           <w:noProof/>
         </w:rPr>
       </w:pPr>
+      <w:r>
+        <w:rPr>
+          <w:noProof/>
+        </w:rPr>
+        <w:t>Gérer avec les « instanceof » et filteredLog dans l’exercice 2.</w:t>
+      </w:r>
     </w:p>
     <w:p>
       <w:pPr>
-        <w:pStyle w:val="Titre1"/>
         <w:rPr>
           <w:noProof/>
         </w:rPr>
       </w:pPr>
-      <w:bookmarkStart w:id="13" w:name="_Toc430965366"/>
-      <w:r>
+    </w:p>
+    <w:p>
+      <w:pPr>
         <w:rPr>
           <w:noProof/>
         </w:rPr>
-        <w:t>TD/TP 2 –</w:t>
-      </w:r>
-      <w:r>
+      </w:pPr>
+    </w:p>
+    <w:p>
+      <w:pPr>
         <w:rPr>
           <w:noProof/>
         </w:rPr>
-        <w:t xml:space="preserve"> Gestion des erreurs, tests &amp; bonnes pratiques</w:t>
-      </w:r>
+      </w:pPr>
+    </w:p>
+    <w:p>
+      <w:pPr>
+        <w:rPr>
+          <w:noProof/>
+        </w:rPr>
+      </w:pPr>
+    </w:p>
+    <w:p>
+      <w:pPr>
+        <w:rPr>
+          <w:noProof/>
+        </w:rPr>
+      </w:pPr>
+    </w:p>
+    <w:p>
+      <w:pPr>
+        <w:rPr>
+          <w:noProof/>
+        </w:rPr>
+      </w:pPr>
+    </w:p>
+    <w:p>
+      <w:pPr>
+        <w:rPr>
+          <w:noProof/>
+        </w:rPr>
+      </w:pPr>
+    </w:p>
+    <w:p>
+      <w:pPr>
+        <w:rPr>
+          <w:noProof/>
+        </w:rPr>
+      </w:pPr>
+    </w:p>
+    <w:p>
+      <w:pPr>
+        <w:rPr>
+          <w:noProof/>
+        </w:rPr>
+      </w:pPr>
+      <w:bookmarkStart w:id="13" w:name="_GoBack"/>
       <w:bookmarkEnd w:id="13"/>
     </w:p>
     <w:p>
       <w:pPr>
-        <w:pStyle w:val="Titre2"/>
+        <w:rPr>
+          <w:noProof/>
+        </w:rPr>
       </w:pPr>
     </w:p>
     <w:p>
       <w:pPr>
+        <w:pStyle w:val="Titre1"/>
+        <w:rPr>
+          <w:noProof/>
+        </w:rPr>
+      </w:pPr>
+      <w:bookmarkStart w:id="14" w:name="_Toc430965366"/>
+      <w:r>
+        <w:rPr>
+          <w:noProof/>
+        </w:rPr>
+        <w:lastRenderedPageBreak/>
+        <w:t>TD/TP 2 –</w:t>
+      </w:r>
+      <w:r>
+        <w:rPr>
+          <w:noProof/>
+        </w:rPr>
+        <w:t xml:space="preserve"> Gestion des erreurs, tests &amp; bonnes pratiques</w:t>
+      </w:r>
+      <w:bookmarkEnd w:id="14"/>
+    </w:p>
+    <w:p>
+      <w:pPr>
         <w:pStyle w:val="Titre2"/>
       </w:pPr>
-      <w:bookmarkStart w:id="14" w:name="_Toc430965367"/>
+    </w:p>
+    <w:p>
+      <w:pPr>
+        <w:pStyle w:val="Titre2"/>
+      </w:pPr>
+      <w:bookmarkStart w:id="15" w:name="_Toc430965367"/>
       <w:r>
         <w:t>Exercices</w:t>
       </w:r>
-      <w:bookmarkEnd w:id="14"/>
+      <w:bookmarkEnd w:id="15"/>
     </w:p>
     <w:p/>
     <w:p>
@@ -9118,7 +9608,7 @@
           <w:i/>
         </w:rPr>
       </w:pPr>
-      <w:bookmarkStart w:id="15" w:name="_Toc430965368"/>
+      <w:bookmarkStart w:id="16" w:name="_Toc430965368"/>
       <w:r>
         <w:t xml:space="preserve">Exercice </w:t>
       </w:r>
@@ -9137,7 +9627,7 @@
         </w:rPr>
         <w:t>debugger</w:t>
       </w:r>
-      <w:bookmarkEnd w:id="15"/>
+      <w:bookmarkEnd w:id="16"/>
     </w:p>
     <w:p>
       <w:pPr>
@@ -9180,11 +9670,11 @@
       <w:pPr>
         <w:pStyle w:val="Titre3"/>
       </w:pPr>
-      <w:bookmarkStart w:id="16" w:name="_Toc430965369"/>
+      <w:bookmarkStart w:id="17" w:name="_Toc430965369"/>
       <w:r>
         <w:t>Exercice 2 : Internationalisation</w:t>
       </w:r>
-      <w:bookmarkEnd w:id="16"/>
+      <w:bookmarkEnd w:id="17"/>
     </w:p>
     <w:p>
       <w:pPr>
@@ -9224,7 +9714,7 @@
       <w:pPr>
         <w:pStyle w:val="Titre3"/>
       </w:pPr>
-      <w:bookmarkStart w:id="17" w:name="_Toc430965370"/>
+      <w:bookmarkStart w:id="18" w:name="_Toc430965370"/>
       <w:r>
         <w:t xml:space="preserve">Exercice 3 : </w:t>
       </w:r>
@@ -9234,7 +9724,7 @@
       <w:r>
         <w:t xml:space="preserve"> (Exceptions)</w:t>
       </w:r>
-      <w:bookmarkEnd w:id="17"/>
+      <w:bookmarkEnd w:id="18"/>
     </w:p>
     <w:p>
       <w:pPr>
@@ -9323,47 +9813,13 @@
       <w:r>
         <w:t xml:space="preserve">Dans le TP1, nous avons créé les classes </w:t>
       </w:r>
-      <w:proofErr w:type="spellStart"/>
       <w:r>
         <w:rPr>
           <w:b/>
           <w:i/>
         </w:rPr>
-        <w:t>ApplicationErrorLog</w:t>
-      </w:r>
-      <w:proofErr w:type="spellEnd"/>
-      <w:r>
-        <w:rPr>
-          <w:b/>
-          <w:i/>
-        </w:rPr>
-        <w:t xml:space="preserve">, </w:t>
-      </w:r>
-      <w:proofErr w:type="spellStart"/>
-      <w:r>
-        <w:rPr>
-          <w:b/>
-          <w:i/>
-        </w:rPr>
-        <w:t>ApplicationWarningsLog</w:t>
-      </w:r>
-      <w:proofErr w:type="spellEnd"/>
-      <w:r>
-        <w:rPr>
-          <w:b/>
-          <w:i/>
-        </w:rPr>
-        <w:t xml:space="preserve">, </w:t>
-      </w:r>
-      <w:proofErr w:type="spellStart"/>
-      <w:r>
-        <w:rPr>
-          <w:b/>
-          <w:i/>
-        </w:rPr>
-        <w:t>ApplicationInfoLog</w:t>
-      </w:r>
-      <w:proofErr w:type="spellEnd"/>
+        <w:t>ApplicationErrorLog, ApplicationWarningsLog, ApplicationInfoLog</w:t>
+      </w:r>
       <w:r>
         <w:t xml:space="preserve"> permettant une gestion avancée des erreurs utilisant des </w:t>
       </w:r>
@@ -9428,7 +9884,7 @@
       <w:pPr>
         <w:pStyle w:val="Titre3"/>
       </w:pPr>
-      <w:bookmarkStart w:id="18" w:name="_Toc430965371"/>
+      <w:bookmarkStart w:id="19" w:name="_Toc430965371"/>
       <w:r>
         <w:t>Exercice 4</w:t>
       </w:r>
@@ -9438,7 +9894,7 @@
       <w:r>
         <w:t>GUI – Changer la langue d’une application</w:t>
       </w:r>
-      <w:bookmarkEnd w:id="18"/>
+      <w:bookmarkEnd w:id="19"/>
     </w:p>
     <w:p>
       <w:r>
@@ -9466,14 +9922,14 @@
       <w:pPr>
         <w:pStyle w:val="Titre3"/>
       </w:pPr>
-      <w:bookmarkStart w:id="19" w:name="_Toc430965372"/>
+      <w:bookmarkStart w:id="20" w:name="_Toc430965372"/>
       <w:r>
         <w:t>Exercice 5</w:t>
       </w:r>
       <w:r>
         <w:t> : Créer sa bibliothèque &amp; construire un livrable</w:t>
       </w:r>
-      <w:bookmarkEnd w:id="19"/>
+      <w:bookmarkEnd w:id="20"/>
     </w:p>
     <w:p>
       <w:r>
@@ -9589,22 +10045,22 @@
       <w:pPr>
         <w:pStyle w:val="Titre2"/>
       </w:pPr>
-      <w:bookmarkStart w:id="20" w:name="_Toc430965373"/>
+      <w:bookmarkStart w:id="21" w:name="_Toc430965373"/>
       <w:r>
         <w:t>Rapport</w:t>
       </w:r>
-      <w:bookmarkEnd w:id="20"/>
+      <w:bookmarkEnd w:id="21"/>
     </w:p>
     <w:p/>
     <w:p>
       <w:pPr>
         <w:pStyle w:val="Titre3"/>
       </w:pPr>
-      <w:bookmarkStart w:id="21" w:name="_Toc430965374"/>
+      <w:bookmarkStart w:id="22" w:name="_Toc430965374"/>
       <w:r>
         <w:t>Description des travaux</w:t>
       </w:r>
-      <w:bookmarkEnd w:id="21"/>
+      <w:bookmarkEnd w:id="22"/>
     </w:p>
     <w:p>
       <w:pPr>
@@ -9615,11 +10071,11 @@
       <w:pPr>
         <w:pStyle w:val="Titre3"/>
       </w:pPr>
-      <w:bookmarkStart w:id="22" w:name="_Toc430965375"/>
+      <w:bookmarkStart w:id="23" w:name="_Toc430965375"/>
       <w:r>
         <w:t>Difficultés rencontrées</w:t>
       </w:r>
-      <w:bookmarkEnd w:id="22"/>
+      <w:bookmarkEnd w:id="23"/>
     </w:p>
     <w:p/>
     <w:p/>
@@ -9642,11 +10098,12 @@
           <w:noProof/>
         </w:rPr>
       </w:pPr>
-      <w:bookmarkStart w:id="23" w:name="_Toc430965376"/>
+      <w:bookmarkStart w:id="24" w:name="_Toc430965376"/>
       <w:r>
         <w:rPr>
           <w:noProof/>
         </w:rPr>
+        <w:lastRenderedPageBreak/>
         <w:t>TD/TP 3 –</w:t>
       </w:r>
       <w:r>
@@ -9662,35 +10119,35 @@
         </w:rPr>
         <w:t>Design patterns</w:t>
       </w:r>
-      <w:bookmarkEnd w:id="23"/>
+      <w:bookmarkEnd w:id="24"/>
     </w:p>
     <w:p/>
     <w:p>
       <w:pPr>
         <w:pStyle w:val="Titre2"/>
       </w:pPr>
-      <w:bookmarkStart w:id="24" w:name="_Toc430965377"/>
+      <w:bookmarkStart w:id="25" w:name="_Toc430965377"/>
       <w:r>
         <w:t>Exercices</w:t>
-      </w:r>
-      <w:bookmarkEnd w:id="24"/>
-    </w:p>
-    <w:p>
-      <w:pPr>
-        <w:pStyle w:val="Titre3"/>
-      </w:pPr>
-    </w:p>
-    <w:p>
-      <w:pPr>
-        <w:pStyle w:val="Titre3"/>
-      </w:pPr>
-      <w:bookmarkStart w:id="25" w:name="_Toc430965378"/>
-      <w:r>
-        <w:t>Exercice 0</w:t>
       </w:r>
       <w:bookmarkEnd w:id="25"/>
     </w:p>
     <w:p>
+      <w:pPr>
+        <w:pStyle w:val="Titre3"/>
+      </w:pPr>
+    </w:p>
+    <w:p>
+      <w:pPr>
+        <w:pStyle w:val="Titre3"/>
+      </w:pPr>
+      <w:bookmarkStart w:id="26" w:name="_Toc430965378"/>
+      <w:r>
+        <w:t>Exercice 0</w:t>
+      </w:r>
+      <w:bookmarkEnd w:id="26"/>
+    </w:p>
+    <w:p>
       <w:r>
         <w:t xml:space="preserve">Pourquoi, dans le TP1, a-t-on créé un </w:t>
       </w:r>
@@ -9728,7 +10185,7 @@
       <w:pPr>
         <w:pStyle w:val="Titre3"/>
       </w:pPr>
-      <w:bookmarkStart w:id="26" w:name="_Toc430965379"/>
+      <w:bookmarkStart w:id="27" w:name="_Toc430965379"/>
       <w:r>
         <w:t xml:space="preserve">Exercice 1 : </w:t>
       </w:r>
@@ -9738,7 +10195,7 @@
       <w:r>
         <w:t xml:space="preserve"> – Création d’un lecteur d’arguments</w:t>
       </w:r>
-      <w:bookmarkEnd w:id="26"/>
+      <w:bookmarkEnd w:id="27"/>
       <w:r>
         <w:t xml:space="preserve"> </w:t>
       </w:r>
@@ -9892,7 +10349,7 @@
           <w:i/>
         </w:rPr>
       </w:pPr>
-      <w:bookmarkStart w:id="27" w:name="_Toc430965380"/>
+      <w:bookmarkStart w:id="28" w:name="_Toc430965380"/>
       <w:r>
         <w:t xml:space="preserve">Exercice 2 : </w:t>
       </w:r>
@@ -9926,7 +10383,7 @@
         </w:rPr>
         <w:t>vent</w:t>
       </w:r>
-      <w:bookmarkEnd w:id="27"/>
+      <w:bookmarkEnd w:id="28"/>
       <w:proofErr w:type="spellEnd"/>
     </w:p>
     <w:p>
@@ -10122,14 +10579,14 @@
       <w:pPr>
         <w:pStyle w:val="Titre3"/>
       </w:pPr>
-      <w:bookmarkStart w:id="28" w:name="_Toc430965381"/>
+      <w:bookmarkStart w:id="29" w:name="_Toc430965381"/>
       <w:r>
         <w:t xml:space="preserve">Exercice 3 : </w:t>
       </w:r>
       <w:r>
         <w:t>Design pattern</w:t>
       </w:r>
-      <w:bookmarkEnd w:id="28"/>
+      <w:bookmarkEnd w:id="29"/>
     </w:p>
     <w:p>
       <w:pPr>
@@ -10259,11 +10716,11 @@
       <w:pPr>
         <w:pStyle w:val="Titre3"/>
       </w:pPr>
-      <w:bookmarkStart w:id="29" w:name="_Toc430965382"/>
+      <w:bookmarkStart w:id="30" w:name="_Toc430965382"/>
       <w:r>
         <w:t>Exercice 4 : GUI – Menu</w:t>
       </w:r>
-      <w:bookmarkEnd w:id="29"/>
+      <w:bookmarkEnd w:id="30"/>
     </w:p>
     <w:p>
       <w:pPr>
@@ -10315,6 +10772,7 @@
         <w:rPr>
           <w:noProof/>
         </w:rPr>
+        <w:lastRenderedPageBreak/>
         <w:t xml:space="preserve">Implémenter les fonctionnalités du ‘menu’ </w:t>
       </w:r>
       <w:r>
@@ -10766,11 +11224,11 @@
       <w:pPr>
         <w:pStyle w:val="Titre2"/>
       </w:pPr>
-      <w:bookmarkStart w:id="30" w:name="_Toc430965383"/>
+      <w:bookmarkStart w:id="31" w:name="_Toc430965383"/>
       <w:r>
         <w:t>Aide</w:t>
       </w:r>
-      <w:bookmarkEnd w:id="30"/>
+      <w:bookmarkEnd w:id="31"/>
     </w:p>
     <w:p>
       <w:proofErr w:type="spellStart"/>
@@ -10819,27 +11277,31 @@
       </w:hyperlink>
     </w:p>
     <w:p>
-      <w:proofErr w:type="spellStart"/>
+      <w:pPr>
+        <w:rPr>
+          <w:lang w:val="en-US"/>
+        </w:rPr>
+      </w:pPr>
+      <w:proofErr w:type="gramStart"/>
       <w:r>
         <w:rPr>
           <w:b/>
-        </w:rPr>
-        <w:t>Spinner</w:t>
-      </w:r>
-      <w:proofErr w:type="spellEnd"/>
-      <w:r>
-        <w:rPr>
-          <w:b/>
-        </w:rPr>
-        <w:t> :</w:t>
-      </w:r>
-      <w:r>
+          <w:lang w:val="en-US"/>
+        </w:rPr>
+        <w:t>Spinner :</w:t>
+      </w:r>
+      <w:proofErr w:type="gramEnd"/>
+      <w:r>
+        <w:rPr>
+          <w:lang w:val="en-US"/>
+        </w:rPr>
         <w:t xml:space="preserve"> </w:t>
       </w:r>
       <w:hyperlink r:id="rId25" w:history="1">
         <w:r>
           <w:rPr>
             <w:rStyle w:val="Lienhypertexte"/>
+            <w:lang w:val="en-US"/>
           </w:rPr>
           <w:t>https://docs.oracle.com/javase/tutorial/uiswing/components/spinner.html</w:t>
         </w:r>
@@ -10849,6 +11311,7 @@
       <w:pPr>
         <w:rPr>
           <w:noProof/>
+          <w:lang w:val="en-US"/>
         </w:rPr>
       </w:pPr>
     </w:p>
@@ -10856,18 +11319,18 @@
       <w:pPr>
         <w:pStyle w:val="Titre2"/>
       </w:pPr>
-      <w:bookmarkStart w:id="31" w:name="_Toc430965384"/>
+      <w:bookmarkStart w:id="32" w:name="_Toc430965384"/>
       <w:r>
         <w:t>Rapport</w:t>
       </w:r>
-      <w:bookmarkEnd w:id="31"/>
+      <w:bookmarkEnd w:id="32"/>
     </w:p>
     <w:p/>
     <w:p>
       <w:pPr>
         <w:pStyle w:val="Titre3"/>
       </w:pPr>
-      <w:bookmarkStart w:id="32" w:name="_Toc430965385"/>
+      <w:bookmarkStart w:id="33" w:name="_Toc430965385"/>
       <w:r>
         <w:t>Description des travaux</w:t>
       </w:r>
@@ -10879,49 +11342,50 @@
       </w:r>
       <w:r>
         <w:t>réponses aux questions)</w:t>
-      </w:r>
-      <w:bookmarkEnd w:id="32"/>
-    </w:p>
-    <w:p>
-      <w:pPr>
-        <w:pStyle w:val="Titre3"/>
-      </w:pPr>
-    </w:p>
-    <w:p>
-      <w:pPr>
-        <w:pStyle w:val="Titre3"/>
-      </w:pPr>
-      <w:bookmarkStart w:id="33" w:name="_Toc430965386"/>
-      <w:r>
-        <w:t>Difficultés rencontrées</w:t>
       </w:r>
       <w:bookmarkEnd w:id="33"/>
     </w:p>
     <w:p>
       <w:pPr>
-        <w:rPr>
-          <w:noProof/>
-        </w:rPr>
-      </w:pPr>
-      <w:r>
-        <w:rPr>
-          <w:noProof/>
-        </w:rPr>
-        <w:br w:type="page"/>
-      </w:r>
+        <w:pStyle w:val="Titre3"/>
+      </w:pPr>
     </w:p>
     <w:p>
       <w:pPr>
+        <w:pStyle w:val="Titre3"/>
+      </w:pPr>
+      <w:bookmarkStart w:id="34" w:name="_Toc430965386"/>
+      <w:r>
+        <w:t>Difficultés rencontrées</w:t>
+      </w:r>
+      <w:bookmarkEnd w:id="34"/>
+    </w:p>
+    <w:p>
+      <w:pPr>
+        <w:rPr>
+          <w:noProof/>
+        </w:rPr>
+      </w:pPr>
+      <w:r>
+        <w:rPr>
+          <w:noProof/>
+        </w:rPr>
+        <w:br w:type="page"/>
+      </w:r>
+    </w:p>
+    <w:p>
+      <w:pPr>
         <w:pStyle w:val="Titre1"/>
         <w:rPr>
           <w:noProof/>
         </w:rPr>
       </w:pPr>
-      <w:bookmarkStart w:id="34" w:name="_Toc430965387"/>
+      <w:bookmarkStart w:id="35" w:name="_Toc430965387"/>
       <w:r>
         <w:rPr>
           <w:noProof/>
         </w:rPr>
+        <w:lastRenderedPageBreak/>
         <w:t>TD/TP 4 –</w:t>
       </w:r>
       <w:r>
@@ -10930,18 +11394,18 @@
         </w:rPr>
         <w:t xml:space="preserve"> Les entrées / sorties</w:t>
       </w:r>
-      <w:bookmarkEnd w:id="34"/>
+      <w:bookmarkEnd w:id="35"/>
     </w:p>
     <w:p/>
     <w:p>
       <w:pPr>
         <w:pStyle w:val="Titre2"/>
       </w:pPr>
-      <w:bookmarkStart w:id="35" w:name="_Toc430965388"/>
+      <w:bookmarkStart w:id="36" w:name="_Toc430965388"/>
       <w:r>
         <w:t>Exercices</w:t>
       </w:r>
-      <w:bookmarkEnd w:id="35"/>
+      <w:bookmarkEnd w:id="36"/>
     </w:p>
     <w:p>
       <w:pPr>
@@ -10952,7 +11416,7 @@
       <w:pPr>
         <w:pStyle w:val="Titre3"/>
       </w:pPr>
-      <w:bookmarkStart w:id="36" w:name="_Toc430965389"/>
+      <w:bookmarkStart w:id="37" w:name="_Toc430965389"/>
       <w:r>
         <w:t xml:space="preserve">Exercice </w:t>
       </w:r>
@@ -10965,7 +11429,7 @@
       <w:r>
         <w:t>Lire &amp; écrire un fichier XML</w:t>
       </w:r>
-      <w:bookmarkEnd w:id="36"/>
+      <w:bookmarkEnd w:id="37"/>
     </w:p>
     <w:p>
       <w:pPr>
@@ -11041,11 +11505,11 @@
       <w:pPr>
         <w:pStyle w:val="Titre3"/>
       </w:pPr>
-      <w:bookmarkStart w:id="37" w:name="_Toc430965390"/>
+      <w:bookmarkStart w:id="38" w:name="_Toc430965390"/>
       <w:r>
         <w:t>Exercice 2: Créer et lire un fichier de configuration pour une application</w:t>
       </w:r>
-      <w:bookmarkEnd w:id="37"/>
+      <w:bookmarkEnd w:id="38"/>
     </w:p>
     <w:p>
       <w:pPr>
@@ -11128,14 +11592,14 @@
       <w:pPr>
         <w:pStyle w:val="Titre3"/>
       </w:pPr>
-      <w:bookmarkStart w:id="38" w:name="_Toc430965391"/>
+      <w:bookmarkStart w:id="39" w:name="_Toc430965391"/>
       <w:r>
         <w:t xml:space="preserve">Exercice 3 : </w:t>
       </w:r>
       <w:r>
         <w:t>Sauvegarder et charger l’état d’une application</w:t>
       </w:r>
-      <w:bookmarkEnd w:id="38"/>
+      <w:bookmarkEnd w:id="39"/>
     </w:p>
     <w:p>
       <w:r>
@@ -11153,11 +11617,11 @@
       <w:pPr>
         <w:pStyle w:val="Titre3"/>
       </w:pPr>
-      <w:bookmarkStart w:id="39" w:name="_Toc430965392"/>
+      <w:bookmarkStart w:id="40" w:name="_Toc430965392"/>
       <w:r>
         <w:t>Exercice 4 : GUI</w:t>
       </w:r>
-      <w:bookmarkEnd w:id="39"/>
+      <w:bookmarkEnd w:id="40"/>
     </w:p>
     <w:p>
       <w:pPr>
@@ -11247,8 +11711,6 @@
       <w:r>
         <w:t xml:space="preserve">Ajouter une interface permettant d’ajouter/modifier une personne (ces informations seront sauvegardées à part dans un fichier XML) </w:t>
       </w:r>
-      <w:bookmarkStart w:id="40" w:name="_GoBack"/>
-      <w:bookmarkEnd w:id="40"/>
     </w:p>
     <w:p/>
     <w:p>
@@ -11399,6 +11861,7 @@
         <w:rPr>
           <w:noProof/>
         </w:rPr>
+        <w:lastRenderedPageBreak/>
         <w:t>TD/TP 5 –</w:t>
       </w:r>
       <w:r>
@@ -12043,38 +12506,64 @@
         <w:pStyle w:val="Titre2"/>
         <w:rPr>
           <w:noProof/>
+          <w:lang w:val="en-US"/>
         </w:rPr>
       </w:pPr>
       <w:r>
         <w:rPr>
           <w:noProof/>
+          <w:lang w:val="en-US"/>
         </w:rPr>
         <w:t>Aide</w:t>
       </w:r>
     </w:p>
     <w:p>
+      <w:pPr>
+        <w:rPr>
+          <w:lang w:val="en-US"/>
+        </w:rPr>
+      </w:pPr>
       <w:proofErr w:type="spellStart"/>
+      <w:proofErr w:type="gramStart"/>
       <w:r>
         <w:rPr>
           <w:b/>
           <w:i/>
+          <w:lang w:val="en-US"/>
         </w:rPr>
         <w:t>Shoutbox</w:t>
       </w:r>
       <w:proofErr w:type="spellEnd"/>
       <w:r>
-        <w:t xml:space="preserve"> : </w:t>
+        <w:rPr>
+          <w:lang w:val="en-US"/>
+        </w:rPr>
+        <w:t> :</w:t>
+      </w:r>
+      <w:proofErr w:type="gramEnd"/>
+      <w:r>
+        <w:rPr>
+          <w:lang w:val="en-US"/>
+        </w:rPr>
+        <w:t xml:space="preserve"> </w:t>
       </w:r>
       <w:hyperlink r:id="rId28" w:history="1">
         <w:r>
           <w:rPr>
             <w:rStyle w:val="Lienhypertexte"/>
+            <w:lang w:val="en-US"/>
           </w:rPr>
           <w:t>https://fr.wikipedia.org/wiki/Shoutbox</w:t>
         </w:r>
       </w:hyperlink>
     </w:p>
-    <w:p/>
+    <w:p>
+      <w:pPr>
+        <w:rPr>
+          <w:lang w:val="en-US"/>
+        </w:rPr>
+      </w:pPr>
+    </w:p>
     <w:p>
       <w:pPr>
         <w:pStyle w:val="Titre2"/>
@@ -12179,6 +12668,7 @@
         <w:docPartUnique/>
       </w:docPartObj>
     </w:sdtPr>
+    <w:sdtEndPr/>
     <w:sdtContent>
       <w:p>
         <w:pPr>
@@ -12334,7 +12824,7 @@
                                     <w:noProof/>
                                     <w:color w:val="FFFFFF" w:themeColor="background1"/>
                                   </w:rPr>
-                                  <w:t>10</w:t>
+                                  <w:t>8</w:t>
                                 </w:r>
                                 <w:r>
                                   <w:rPr>
@@ -12389,7 +12879,7 @@
                               <w:noProof/>
                               <w:color w:val="FFFFFF" w:themeColor="background1"/>
                             </w:rPr>
-                            <w:t>10</w:t>
+                            <w:t>8</w:t>
                           </w:r>
                           <w:r>
                             <w:rPr>
@@ -20766,49 +21256,49 @@
     </dgm:pt>
   </dgm:ptLst>
   <dgm:cxnLst>
+    <dgm:cxn modelId="{8DB5CA5A-38E3-4919-A85C-437D87CFB216}" type="presOf" srcId="{753D8466-5B43-4022-9EA6-80697AD791EF}" destId="{2938BCE4-55BC-4FA7-8B13-8D7362E71CAD}" srcOrd="0" destOrd="0" presId="urn:microsoft.com/office/officeart/2005/8/layout/hierarchy2"/>
+    <dgm:cxn modelId="{15FE2247-216E-4F4C-80E2-242806EE9B6C}" type="presOf" srcId="{83FAD934-5D5B-40FC-B3CA-D6105DE3D322}" destId="{19EBF599-727A-47CA-B105-7B4051DFB8C7}" srcOrd="1" destOrd="0" presId="urn:microsoft.com/office/officeart/2005/8/layout/hierarchy2"/>
+    <dgm:cxn modelId="{686041E9-CCA3-4E04-AC59-67B89D6D9837}" type="presOf" srcId="{80D7FF03-79A4-410F-8B98-6A9724B85CBA}" destId="{47ACED10-AF50-4A06-8AC5-32A97AE3B1C8}" srcOrd="0" destOrd="0" presId="urn:microsoft.com/office/officeart/2005/8/layout/hierarchy2"/>
+    <dgm:cxn modelId="{D4445B13-46F9-4298-8EF3-3D7743530902}" srcId="{D4D9B399-9B7F-46DA-97B2-FED098F5DA6B}" destId="{86643E8D-F7CB-4F7B-B35A-FF26EACC433C}" srcOrd="1" destOrd="0" parTransId="{5E47499F-6F41-4F22-A420-01A675CE6103}" sibTransId="{DB2EC02B-535E-4B00-9144-23BE3F31800E}"/>
+    <dgm:cxn modelId="{1699635D-E36F-4D39-8984-094864AEA10C}" type="presOf" srcId="{5E47499F-6F41-4F22-A420-01A675CE6103}" destId="{FB48A239-373B-4448-BD7F-C055FA9C8C48}" srcOrd="1" destOrd="0" presId="urn:microsoft.com/office/officeart/2005/8/layout/hierarchy2"/>
+    <dgm:cxn modelId="{7F4668DD-B72A-4B6A-BE0A-4454AADBBB2B}" type="presOf" srcId="{45CDA3C7-8713-4369-838A-8B5F475DA36B}" destId="{A1B1FB24-4A19-4073-B3DA-7D6FAFFD6611}" srcOrd="0" destOrd="0" presId="urn:microsoft.com/office/officeart/2005/8/layout/hierarchy2"/>
+    <dgm:cxn modelId="{C353768D-EED9-4E80-8091-56483B0ECF51}" srcId="{D4D9B399-9B7F-46DA-97B2-FED098F5DA6B}" destId="{C3D618C2-BF81-4220-A584-D841429B7058}" srcOrd="0" destOrd="0" parTransId="{BABCE05A-4544-49DE-A70D-EBD4C2932AA1}" sibTransId="{C88A3667-CC99-4312-8DC1-79D7EC0A2D9C}"/>
+    <dgm:cxn modelId="{CD688725-DE90-4245-A4AA-E82D2275B325}" srcId="{45CDA3C7-8713-4369-838A-8B5F475DA36B}" destId="{DC7A1CA0-5D34-4F3B-A580-15CFD66EA796}" srcOrd="2" destOrd="0" parTransId="{753D8466-5B43-4022-9EA6-80697AD791EF}" sibTransId="{93D5BA25-8BAF-4D7D-969F-34AFD1EF368C}"/>
+    <dgm:cxn modelId="{0B7FAD6F-0AF8-4320-B958-D8DBC6864972}" type="presOf" srcId="{9F4AA07C-F7C0-4EE0-B444-1A0A99B21C5A}" destId="{EB2274FC-15F8-41B7-935B-E389FD47AFD1}" srcOrd="0" destOrd="0" presId="urn:microsoft.com/office/officeart/2005/8/layout/hierarchy2"/>
+    <dgm:cxn modelId="{7E3C541B-032F-416C-A1AC-7C1BD89D5BB5}" srcId="{45CDA3C7-8713-4369-838A-8B5F475DA36B}" destId="{96FC7229-231F-4CA5-9914-6E9A83756569}" srcOrd="1" destOrd="0" parTransId="{7BC373CD-A346-4D76-9165-35DCB418DD6B}" sibTransId="{2C4CAAAA-9463-4CC1-AF37-CEDDE9349C90}"/>
+    <dgm:cxn modelId="{BACFA4C3-FB6C-479A-A84B-D78DC82509DF}" type="presOf" srcId="{9F4AA07C-F7C0-4EE0-B444-1A0A99B21C5A}" destId="{87E32AC2-4577-44E3-BD84-D5E3BD970540}" srcOrd="1" destOrd="0" presId="urn:microsoft.com/office/officeart/2005/8/layout/hierarchy2"/>
+    <dgm:cxn modelId="{A51C64B0-C9CA-40C2-8ECA-BB3CE975FF1D}" type="presOf" srcId="{3958656D-BDA3-48B8-B715-8A44FDE6304E}" destId="{2AEF7D3A-FF38-45BC-9B3E-D40CCE847072}" srcOrd="0" destOrd="0" presId="urn:microsoft.com/office/officeart/2005/8/layout/hierarchy2"/>
+    <dgm:cxn modelId="{363C8C05-B024-47C3-BEEC-906ECF7C30FE}" type="presOf" srcId="{139FABCB-F47A-4731-86FD-9DEB34D850B8}" destId="{AB7C6CD4-FF75-4E23-A8C3-0A2318DBB1D6}" srcOrd="0" destOrd="0" presId="urn:microsoft.com/office/officeart/2005/8/layout/hierarchy2"/>
+    <dgm:cxn modelId="{89DB460E-474C-462A-A7A9-CC3E36A3A65C}" type="presOf" srcId="{7BC373CD-A346-4D76-9165-35DCB418DD6B}" destId="{4E10DB54-35ED-4D9F-B388-F6C78413B8E9}" srcOrd="0" destOrd="0" presId="urn:microsoft.com/office/officeart/2005/8/layout/hierarchy2"/>
+    <dgm:cxn modelId="{97CD5736-54C6-4ACB-8C56-28D4F8AF533A}" srcId="{076B6350-4EE3-45E3-9904-173A771DF62A}" destId="{3958656D-BDA3-48B8-B715-8A44FDE6304E}" srcOrd="2" destOrd="0" parTransId="{6990C93A-7D15-43F9-A3BA-EF955BCEFB0F}" sibTransId="{D8D28F1D-BA72-4B54-B03D-1B8F6862319E}"/>
+    <dgm:cxn modelId="{F9B1644F-E249-48EB-97B5-22C2400DED34}" srcId="{D4D9B399-9B7F-46DA-97B2-FED098F5DA6B}" destId="{80D7FF03-79A4-410F-8B98-6A9724B85CBA}" srcOrd="2" destOrd="0" parTransId="{83FAD934-5D5B-40FC-B3CA-D6105DE3D322}" sibTransId="{30CB0A91-0FCE-45F8-A754-700AB3BFFDC6}"/>
+    <dgm:cxn modelId="{C9ED2648-05E1-4665-AA9D-D926BCA115CE}" type="presOf" srcId="{5AA90255-5B35-44C4-B702-E81F223BEFD8}" destId="{3985982F-35AF-48B0-84C6-0C8F1D9EF2FA}" srcOrd="0" destOrd="0" presId="urn:microsoft.com/office/officeart/2005/8/layout/hierarchy2"/>
+    <dgm:cxn modelId="{2F4DC5FE-834E-4416-8FF7-75480648FF94}" type="presOf" srcId="{D4D9B399-9B7F-46DA-97B2-FED098F5DA6B}" destId="{6E6D9CAD-33D1-4ABE-986B-53D6D631EB94}" srcOrd="0" destOrd="0" presId="urn:microsoft.com/office/officeart/2005/8/layout/hierarchy2"/>
+    <dgm:cxn modelId="{B0303C80-7909-4F3D-B0F3-774DC9F97AE2}" type="presOf" srcId="{86643E8D-F7CB-4F7B-B35A-FF26EACC433C}" destId="{419BEB18-32F6-4B18-9238-A8818FE634FC}" srcOrd="0" destOrd="0" presId="urn:microsoft.com/office/officeart/2005/8/layout/hierarchy2"/>
+    <dgm:cxn modelId="{F14138C1-A3B2-4AE2-A00B-7F7DE38EAA68}" srcId="{5AA90255-5B35-44C4-B702-E81F223BEFD8}" destId="{45CDA3C7-8713-4369-838A-8B5F475DA36B}" srcOrd="0" destOrd="0" parTransId="{139FABCB-F47A-4731-86FD-9DEB34D850B8}" sibTransId="{7D179423-A3B9-4F05-A55D-89D4307A11C9}"/>
+    <dgm:cxn modelId="{F1C38E61-44D7-45ED-B0BD-3DA2C0364E6A}" type="presOf" srcId="{96FC7229-231F-4CA5-9914-6E9A83756569}" destId="{1906A700-A645-429B-8F9F-2A4F59D4835E}" srcOrd="0" destOrd="0" presId="urn:microsoft.com/office/officeart/2005/8/layout/hierarchy2"/>
+    <dgm:cxn modelId="{E266D530-408C-4BE3-B088-41DD7A387490}" type="presOf" srcId="{F20EDC0B-CCE5-4D9D-9982-89A201087390}" destId="{CAE1C8E1-FF9C-459C-820F-5A372E5B5202}" srcOrd="1" destOrd="0" presId="urn:microsoft.com/office/officeart/2005/8/layout/hierarchy2"/>
+    <dgm:cxn modelId="{74C81BDE-B845-4AFB-8D71-D272C980AB25}" type="presOf" srcId="{7B2890D2-36E9-4029-898C-FC7E72272380}" destId="{497DB5E4-8EF3-40EA-9803-E80F51F19C35}" srcOrd="0" destOrd="0" presId="urn:microsoft.com/office/officeart/2005/8/layout/hierarchy2"/>
+    <dgm:cxn modelId="{272824D5-A267-48F6-8072-7A2D96137693}" type="presOf" srcId="{F20EDC0B-CCE5-4D9D-9982-89A201087390}" destId="{674BA392-5914-4B78-A520-EE26D65D05C8}" srcOrd="0" destOrd="0" presId="urn:microsoft.com/office/officeart/2005/8/layout/hierarchy2"/>
+    <dgm:cxn modelId="{FB0BEAEA-19A0-4622-804C-A8CB93F52049}" type="presOf" srcId="{B503AF60-5EB5-4190-8EFC-246E35833849}" destId="{F53448B5-447F-4F1A-81C6-1F0D19E192DD}" srcOrd="0" destOrd="0" presId="urn:microsoft.com/office/officeart/2005/8/layout/hierarchy2"/>
+    <dgm:cxn modelId="{2A9E4AA1-E9A4-4EC2-8E27-9DFCBA0B55A9}" type="presOf" srcId="{50BC2FEF-90AA-4887-A217-BCE929A4632A}" destId="{FDA47220-895B-4A69-B2BB-8BF8C016FF4B}" srcOrd="0" destOrd="0" presId="urn:microsoft.com/office/officeart/2005/8/layout/hierarchy2"/>
+    <dgm:cxn modelId="{7FB55B4B-D778-485E-80DB-622F39D1A15E}" srcId="{3958656D-BDA3-48B8-B715-8A44FDE6304E}" destId="{7B2890D2-36E9-4029-898C-FC7E72272380}" srcOrd="0" destOrd="0" parTransId="{F20EDC0B-CCE5-4D9D-9982-89A201087390}" sibTransId="{0DDB3E07-6F3E-4DE7-8E05-649EA4E9106B}"/>
+    <dgm:cxn modelId="{BD8F7D93-6112-427C-AA55-C1FFC62E5B3A}" type="presOf" srcId="{DC7A1CA0-5D34-4F3B-A580-15CFD66EA796}" destId="{368F1645-5A66-45DB-B296-C23315AB7E22}" srcOrd="0" destOrd="0" presId="urn:microsoft.com/office/officeart/2005/8/layout/hierarchy2"/>
+    <dgm:cxn modelId="{5ACA9E39-DCB1-4ED5-88DA-92479161AA86}" type="presOf" srcId="{139FABCB-F47A-4731-86FD-9DEB34D850B8}" destId="{86416187-05A5-41DD-ADA2-C443892DABB2}" srcOrd="1" destOrd="0" presId="urn:microsoft.com/office/officeart/2005/8/layout/hierarchy2"/>
+    <dgm:cxn modelId="{50506088-6875-482B-A49F-6FEB9BE46B75}" type="presOf" srcId="{83FAD934-5D5B-40FC-B3CA-D6105DE3D322}" destId="{8F195852-041E-423A-B5DF-8945941EB406}" srcOrd="0" destOrd="0" presId="urn:microsoft.com/office/officeart/2005/8/layout/hierarchy2"/>
+    <dgm:cxn modelId="{D0728DA1-D2E0-472F-B738-B3F3DA6606A5}" type="presOf" srcId="{7BC373CD-A346-4D76-9165-35DCB418DD6B}" destId="{F67B909A-A307-4E9B-9469-45A779E59A51}" srcOrd="1" destOrd="0" presId="urn:microsoft.com/office/officeart/2005/8/layout/hierarchy2"/>
     <dgm:cxn modelId="{32ABE36F-B84E-48F4-BC67-8F5D825C7F85}" srcId="{076B6350-4EE3-45E3-9904-173A771DF62A}" destId="{D4D9B399-9B7F-46DA-97B2-FED098F5DA6B}" srcOrd="0" destOrd="0" parTransId="{E6A38AA6-80D6-4020-A52C-B824CD5FBB0F}" sibTransId="{48A5178F-146C-4A23-8FF2-2E99B30882F8}"/>
+    <dgm:cxn modelId="{4A089497-001C-4093-8315-18655F5F7D48}" type="presOf" srcId="{5E47499F-6F41-4F22-A420-01A675CE6103}" destId="{E11C7B6F-7180-43A5-992E-3EA5851F2391}" srcOrd="0" destOrd="0" presId="urn:microsoft.com/office/officeart/2005/8/layout/hierarchy2"/>
+    <dgm:cxn modelId="{BC66E5DD-452F-4E18-A23B-E819D91C85E5}" type="presOf" srcId="{076B6350-4EE3-45E3-9904-173A771DF62A}" destId="{BE306FCD-9806-4F30-B3B1-CA273857349C}" srcOrd="0" destOrd="0" presId="urn:microsoft.com/office/officeart/2005/8/layout/hierarchy2"/>
+    <dgm:cxn modelId="{E0597BEB-446C-4F1F-A362-7C9996414F1A}" type="presOf" srcId="{8B8178A4-03D0-4F83-88CD-9E6E781603E6}" destId="{C0C8DC8E-72DB-4A2E-A50E-DA1CA06D79E3}" srcOrd="0" destOrd="0" presId="urn:microsoft.com/office/officeart/2005/8/layout/hierarchy2"/>
+    <dgm:cxn modelId="{4CE301CD-89A8-41A8-9F17-DEC7FF5575CF}" srcId="{076B6350-4EE3-45E3-9904-173A771DF62A}" destId="{5AA90255-5B35-44C4-B702-E81F223BEFD8}" srcOrd="1" destOrd="0" parTransId="{2854FE16-3A46-47EE-A032-1136B67EB2C8}" sibTransId="{7B5E0C86-564B-4BB8-9398-E23143C8B801}"/>
+    <dgm:cxn modelId="{F4F7C4AA-7B3E-465A-8208-2773B96AC0B2}" type="presOf" srcId="{BABCE05A-4544-49DE-A70D-EBD4C2932AA1}" destId="{B4361C68-E191-4E89-B0BD-BAD091626B5B}" srcOrd="0" destOrd="0" presId="urn:microsoft.com/office/officeart/2005/8/layout/hierarchy2"/>
     <dgm:cxn modelId="{A80A4F65-7375-4E8E-9CED-0483DD45593D}" srcId="{3958656D-BDA3-48B8-B715-8A44FDE6304E}" destId="{B503AF60-5EB5-4190-8EFC-246E35833849}" srcOrd="1" destOrd="0" parTransId="{9F4AA07C-F7C0-4EE0-B444-1A0A99B21C5A}" sibTransId="{97EEA01A-8995-4136-9B0E-B8636C2DDA04}"/>
+    <dgm:cxn modelId="{0CFD8AC7-C2F1-4AB4-9940-1B4E188971F7}" type="presOf" srcId="{C3D618C2-BF81-4220-A584-D841429B7058}" destId="{CA6C5886-D1D3-4819-90BD-4BAC8F1EE87D}" srcOrd="0" destOrd="0" presId="urn:microsoft.com/office/officeart/2005/8/layout/hierarchy2"/>
+    <dgm:cxn modelId="{E74F2783-F5E8-4A97-8981-108A2E888C01}" type="presOf" srcId="{BABCE05A-4544-49DE-A70D-EBD4C2932AA1}" destId="{12FD7525-DB42-46F9-B8FD-D33568A05731}" srcOrd="1" destOrd="0" presId="urn:microsoft.com/office/officeart/2005/8/layout/hierarchy2"/>
     <dgm:cxn modelId="{96C6A9B5-7C0D-453A-8D3D-838B1E47CC7C}" srcId="{45CDA3C7-8713-4369-838A-8B5F475DA36B}" destId="{8B8178A4-03D0-4F83-88CD-9E6E781603E6}" srcOrd="0" destOrd="0" parTransId="{50BC2FEF-90AA-4887-A217-BCE929A4632A}" sibTransId="{0B865DCC-B624-40ED-970E-B677A52C4467}"/>
-    <dgm:cxn modelId="{7F4668DD-B72A-4B6A-BE0A-4454AADBBB2B}" type="presOf" srcId="{45CDA3C7-8713-4369-838A-8B5F475DA36B}" destId="{A1B1FB24-4A19-4073-B3DA-7D6FAFFD6611}" srcOrd="0" destOrd="0" presId="urn:microsoft.com/office/officeart/2005/8/layout/hierarchy2"/>
-    <dgm:cxn modelId="{FB0BEAEA-19A0-4622-804C-A8CB93F52049}" type="presOf" srcId="{B503AF60-5EB5-4190-8EFC-246E35833849}" destId="{F53448B5-447F-4F1A-81C6-1F0D19E192DD}" srcOrd="0" destOrd="0" presId="urn:microsoft.com/office/officeart/2005/8/layout/hierarchy2"/>
-    <dgm:cxn modelId="{8DB5CA5A-38E3-4919-A85C-437D87CFB216}" type="presOf" srcId="{753D8466-5B43-4022-9EA6-80697AD791EF}" destId="{2938BCE4-55BC-4FA7-8B13-8D7362E71CAD}" srcOrd="0" destOrd="0" presId="urn:microsoft.com/office/officeart/2005/8/layout/hierarchy2"/>
-    <dgm:cxn modelId="{1699635D-E36F-4D39-8984-094864AEA10C}" type="presOf" srcId="{5E47499F-6F41-4F22-A420-01A675CE6103}" destId="{FB48A239-373B-4448-BD7F-C055FA9C8C48}" srcOrd="1" destOrd="0" presId="urn:microsoft.com/office/officeart/2005/8/layout/hierarchy2"/>
-    <dgm:cxn modelId="{4CE301CD-89A8-41A8-9F17-DEC7FF5575CF}" srcId="{076B6350-4EE3-45E3-9904-173A771DF62A}" destId="{5AA90255-5B35-44C4-B702-E81F223BEFD8}" srcOrd="1" destOrd="0" parTransId="{2854FE16-3A46-47EE-A032-1136B67EB2C8}" sibTransId="{7B5E0C86-564B-4BB8-9398-E23143C8B801}"/>
-    <dgm:cxn modelId="{F14138C1-A3B2-4AE2-A00B-7F7DE38EAA68}" srcId="{5AA90255-5B35-44C4-B702-E81F223BEFD8}" destId="{45CDA3C7-8713-4369-838A-8B5F475DA36B}" srcOrd="0" destOrd="0" parTransId="{139FABCB-F47A-4731-86FD-9DEB34D850B8}" sibTransId="{7D179423-A3B9-4F05-A55D-89D4307A11C9}"/>
-    <dgm:cxn modelId="{15FE2247-216E-4F4C-80E2-242806EE9B6C}" type="presOf" srcId="{83FAD934-5D5B-40FC-B3CA-D6105DE3D322}" destId="{19EBF599-727A-47CA-B105-7B4051DFB8C7}" srcOrd="1" destOrd="0" presId="urn:microsoft.com/office/officeart/2005/8/layout/hierarchy2"/>
-    <dgm:cxn modelId="{E266D530-408C-4BE3-B088-41DD7A387490}" type="presOf" srcId="{F20EDC0B-CCE5-4D9D-9982-89A201087390}" destId="{CAE1C8E1-FF9C-459C-820F-5A372E5B5202}" srcOrd="1" destOrd="0" presId="urn:microsoft.com/office/officeart/2005/8/layout/hierarchy2"/>
-    <dgm:cxn modelId="{E74F2783-F5E8-4A97-8981-108A2E888C01}" type="presOf" srcId="{BABCE05A-4544-49DE-A70D-EBD4C2932AA1}" destId="{12FD7525-DB42-46F9-B8FD-D33568A05731}" srcOrd="1" destOrd="0" presId="urn:microsoft.com/office/officeart/2005/8/layout/hierarchy2"/>
-    <dgm:cxn modelId="{BACFA4C3-FB6C-479A-A84B-D78DC82509DF}" type="presOf" srcId="{9F4AA07C-F7C0-4EE0-B444-1A0A99B21C5A}" destId="{87E32AC2-4577-44E3-BD84-D5E3BD970540}" srcOrd="1" destOrd="0" presId="urn:microsoft.com/office/officeart/2005/8/layout/hierarchy2"/>
-    <dgm:cxn modelId="{B0303C80-7909-4F3D-B0F3-774DC9F97AE2}" type="presOf" srcId="{86643E8D-F7CB-4F7B-B35A-FF26EACC433C}" destId="{419BEB18-32F6-4B18-9238-A8818FE634FC}" srcOrd="0" destOrd="0" presId="urn:microsoft.com/office/officeart/2005/8/layout/hierarchy2"/>
-    <dgm:cxn modelId="{89DB460E-474C-462A-A7A9-CC3E36A3A65C}" type="presOf" srcId="{7BC373CD-A346-4D76-9165-35DCB418DD6B}" destId="{4E10DB54-35ED-4D9F-B388-F6C78413B8E9}" srcOrd="0" destOrd="0" presId="urn:microsoft.com/office/officeart/2005/8/layout/hierarchy2"/>
-    <dgm:cxn modelId="{686041E9-CCA3-4E04-AC59-67B89D6D9837}" type="presOf" srcId="{80D7FF03-79A4-410F-8B98-6A9724B85CBA}" destId="{47ACED10-AF50-4A06-8AC5-32A97AE3B1C8}" srcOrd="0" destOrd="0" presId="urn:microsoft.com/office/officeart/2005/8/layout/hierarchy2"/>
-    <dgm:cxn modelId="{BC66E5DD-452F-4E18-A23B-E819D91C85E5}" type="presOf" srcId="{076B6350-4EE3-45E3-9904-173A771DF62A}" destId="{BE306FCD-9806-4F30-B3B1-CA273857349C}" srcOrd="0" destOrd="0" presId="urn:microsoft.com/office/officeart/2005/8/layout/hierarchy2"/>
-    <dgm:cxn modelId="{7FB55B4B-D778-485E-80DB-622F39D1A15E}" srcId="{3958656D-BDA3-48B8-B715-8A44FDE6304E}" destId="{7B2890D2-36E9-4029-898C-FC7E72272380}" srcOrd="0" destOrd="0" parTransId="{F20EDC0B-CCE5-4D9D-9982-89A201087390}" sibTransId="{0DDB3E07-6F3E-4DE7-8E05-649EA4E9106B}"/>
-    <dgm:cxn modelId="{C353768D-EED9-4E80-8091-56483B0ECF51}" srcId="{D4D9B399-9B7F-46DA-97B2-FED098F5DA6B}" destId="{C3D618C2-BF81-4220-A584-D841429B7058}" srcOrd="0" destOrd="0" parTransId="{BABCE05A-4544-49DE-A70D-EBD4C2932AA1}" sibTransId="{C88A3667-CC99-4312-8DC1-79D7EC0A2D9C}"/>
-    <dgm:cxn modelId="{F9B1644F-E249-48EB-97B5-22C2400DED34}" srcId="{D4D9B399-9B7F-46DA-97B2-FED098F5DA6B}" destId="{80D7FF03-79A4-410F-8B98-6A9724B85CBA}" srcOrd="2" destOrd="0" parTransId="{83FAD934-5D5B-40FC-B3CA-D6105DE3D322}" sibTransId="{30CB0A91-0FCE-45F8-A754-700AB3BFFDC6}"/>
-    <dgm:cxn modelId="{272824D5-A267-48F6-8072-7A2D96137693}" type="presOf" srcId="{F20EDC0B-CCE5-4D9D-9982-89A201087390}" destId="{674BA392-5914-4B78-A520-EE26D65D05C8}" srcOrd="0" destOrd="0" presId="urn:microsoft.com/office/officeart/2005/8/layout/hierarchy2"/>
-    <dgm:cxn modelId="{7E3C541B-032F-416C-A1AC-7C1BD89D5BB5}" srcId="{45CDA3C7-8713-4369-838A-8B5F475DA36B}" destId="{96FC7229-231F-4CA5-9914-6E9A83756569}" srcOrd="1" destOrd="0" parTransId="{7BC373CD-A346-4D76-9165-35DCB418DD6B}" sibTransId="{2C4CAAAA-9463-4CC1-AF37-CEDDE9349C90}"/>
     <dgm:cxn modelId="{E248F26E-055A-440E-A89A-75812E9BF24B}" type="presOf" srcId="{50BC2FEF-90AA-4887-A217-BCE929A4632A}" destId="{9F0B1A31-63BD-41F6-82FC-F5574A92E909}" srcOrd="1" destOrd="0" presId="urn:microsoft.com/office/officeart/2005/8/layout/hierarchy2"/>
-    <dgm:cxn modelId="{F4F7C4AA-7B3E-465A-8208-2773B96AC0B2}" type="presOf" srcId="{BABCE05A-4544-49DE-A70D-EBD4C2932AA1}" destId="{B4361C68-E191-4E89-B0BD-BAD091626B5B}" srcOrd="0" destOrd="0" presId="urn:microsoft.com/office/officeart/2005/8/layout/hierarchy2"/>
-    <dgm:cxn modelId="{0CFD8AC7-C2F1-4AB4-9940-1B4E188971F7}" type="presOf" srcId="{C3D618C2-BF81-4220-A584-D841429B7058}" destId="{CA6C5886-D1D3-4819-90BD-4BAC8F1EE87D}" srcOrd="0" destOrd="0" presId="urn:microsoft.com/office/officeart/2005/8/layout/hierarchy2"/>
-    <dgm:cxn modelId="{E0597BEB-446C-4F1F-A362-7C9996414F1A}" type="presOf" srcId="{8B8178A4-03D0-4F83-88CD-9E6E781603E6}" destId="{C0C8DC8E-72DB-4A2E-A50E-DA1CA06D79E3}" srcOrd="0" destOrd="0" presId="urn:microsoft.com/office/officeart/2005/8/layout/hierarchy2"/>
-    <dgm:cxn modelId="{BD8F7D93-6112-427C-AA55-C1FFC62E5B3A}" type="presOf" srcId="{DC7A1CA0-5D34-4F3B-A580-15CFD66EA796}" destId="{368F1645-5A66-45DB-B296-C23315AB7E22}" srcOrd="0" destOrd="0" presId="urn:microsoft.com/office/officeart/2005/8/layout/hierarchy2"/>
-    <dgm:cxn modelId="{F1C38E61-44D7-45ED-B0BD-3DA2C0364E6A}" type="presOf" srcId="{96FC7229-231F-4CA5-9914-6E9A83756569}" destId="{1906A700-A645-429B-8F9F-2A4F59D4835E}" srcOrd="0" destOrd="0" presId="urn:microsoft.com/office/officeart/2005/8/layout/hierarchy2"/>
-    <dgm:cxn modelId="{5ACA9E39-DCB1-4ED5-88DA-92479161AA86}" type="presOf" srcId="{139FABCB-F47A-4731-86FD-9DEB34D850B8}" destId="{86416187-05A5-41DD-ADA2-C443892DABB2}" srcOrd="1" destOrd="0" presId="urn:microsoft.com/office/officeart/2005/8/layout/hierarchy2"/>
-    <dgm:cxn modelId="{0B7FAD6F-0AF8-4320-B958-D8DBC6864972}" type="presOf" srcId="{9F4AA07C-F7C0-4EE0-B444-1A0A99B21C5A}" destId="{EB2274FC-15F8-41B7-935B-E389FD47AFD1}" srcOrd="0" destOrd="0" presId="urn:microsoft.com/office/officeart/2005/8/layout/hierarchy2"/>
-    <dgm:cxn modelId="{363C8C05-B024-47C3-BEEC-906ECF7C30FE}" type="presOf" srcId="{139FABCB-F47A-4731-86FD-9DEB34D850B8}" destId="{AB7C6CD4-FF75-4E23-A8C3-0A2318DBB1D6}" srcOrd="0" destOrd="0" presId="urn:microsoft.com/office/officeart/2005/8/layout/hierarchy2"/>
     <dgm:cxn modelId="{5B8F6313-D1C0-4C50-A7EC-8AF232FBA33D}" type="presOf" srcId="{753D8466-5B43-4022-9EA6-80697AD791EF}" destId="{A6341011-54EC-4E06-9306-EAF2DE56CD2C}" srcOrd="1" destOrd="0" presId="urn:microsoft.com/office/officeart/2005/8/layout/hierarchy2"/>
-    <dgm:cxn modelId="{4A089497-001C-4093-8315-18655F5F7D48}" type="presOf" srcId="{5E47499F-6F41-4F22-A420-01A675CE6103}" destId="{E11C7B6F-7180-43A5-992E-3EA5851F2391}" srcOrd="0" destOrd="0" presId="urn:microsoft.com/office/officeart/2005/8/layout/hierarchy2"/>
-    <dgm:cxn modelId="{D4445B13-46F9-4298-8EF3-3D7743530902}" srcId="{D4D9B399-9B7F-46DA-97B2-FED098F5DA6B}" destId="{86643E8D-F7CB-4F7B-B35A-FF26EACC433C}" srcOrd="1" destOrd="0" parTransId="{5E47499F-6F41-4F22-A420-01A675CE6103}" sibTransId="{DB2EC02B-535E-4B00-9144-23BE3F31800E}"/>
-    <dgm:cxn modelId="{CD688725-DE90-4245-A4AA-E82D2275B325}" srcId="{45CDA3C7-8713-4369-838A-8B5F475DA36B}" destId="{DC7A1CA0-5D34-4F3B-A580-15CFD66EA796}" srcOrd="2" destOrd="0" parTransId="{753D8466-5B43-4022-9EA6-80697AD791EF}" sibTransId="{93D5BA25-8BAF-4D7D-969F-34AFD1EF368C}"/>
-    <dgm:cxn modelId="{74C81BDE-B845-4AFB-8D71-D272C980AB25}" type="presOf" srcId="{7B2890D2-36E9-4029-898C-FC7E72272380}" destId="{497DB5E4-8EF3-40EA-9803-E80F51F19C35}" srcOrd="0" destOrd="0" presId="urn:microsoft.com/office/officeart/2005/8/layout/hierarchy2"/>
-    <dgm:cxn modelId="{2A9E4AA1-E9A4-4EC2-8E27-9DFCBA0B55A9}" type="presOf" srcId="{50BC2FEF-90AA-4887-A217-BCE929A4632A}" destId="{FDA47220-895B-4A69-B2BB-8BF8C016FF4B}" srcOrd="0" destOrd="0" presId="urn:microsoft.com/office/officeart/2005/8/layout/hierarchy2"/>
-    <dgm:cxn modelId="{C9ED2648-05E1-4665-AA9D-D926BCA115CE}" type="presOf" srcId="{5AA90255-5B35-44C4-B702-E81F223BEFD8}" destId="{3985982F-35AF-48B0-84C6-0C8F1D9EF2FA}" srcOrd="0" destOrd="0" presId="urn:microsoft.com/office/officeart/2005/8/layout/hierarchy2"/>
-    <dgm:cxn modelId="{A51C64B0-C9CA-40C2-8ECA-BB3CE975FF1D}" type="presOf" srcId="{3958656D-BDA3-48B8-B715-8A44FDE6304E}" destId="{2AEF7D3A-FF38-45BC-9B3E-D40CCE847072}" srcOrd="0" destOrd="0" presId="urn:microsoft.com/office/officeart/2005/8/layout/hierarchy2"/>
-    <dgm:cxn modelId="{50506088-6875-482B-A49F-6FEB9BE46B75}" type="presOf" srcId="{83FAD934-5D5B-40FC-B3CA-D6105DE3D322}" destId="{8F195852-041E-423A-B5DF-8945941EB406}" srcOrd="0" destOrd="0" presId="urn:microsoft.com/office/officeart/2005/8/layout/hierarchy2"/>
-    <dgm:cxn modelId="{2F4DC5FE-834E-4416-8FF7-75480648FF94}" type="presOf" srcId="{D4D9B399-9B7F-46DA-97B2-FED098F5DA6B}" destId="{6E6D9CAD-33D1-4ABE-986B-53D6D631EB94}" srcOrd="0" destOrd="0" presId="urn:microsoft.com/office/officeart/2005/8/layout/hierarchy2"/>
-    <dgm:cxn modelId="{D0728DA1-D2E0-472F-B738-B3F3DA6606A5}" type="presOf" srcId="{7BC373CD-A346-4D76-9165-35DCB418DD6B}" destId="{F67B909A-A307-4E9B-9469-45A779E59A51}" srcOrd="1" destOrd="0" presId="urn:microsoft.com/office/officeart/2005/8/layout/hierarchy2"/>
-    <dgm:cxn modelId="{97CD5736-54C6-4ACB-8C56-28D4F8AF533A}" srcId="{076B6350-4EE3-45E3-9904-173A771DF62A}" destId="{3958656D-BDA3-48B8-B715-8A44FDE6304E}" srcOrd="2" destOrd="0" parTransId="{6990C93A-7D15-43F9-A3BA-EF955BCEFB0F}" sibTransId="{D8D28F1D-BA72-4B54-B03D-1B8F6862319E}"/>
     <dgm:cxn modelId="{A2B289CF-BFED-4081-BB71-BEB4F2ACF81B}" type="presParOf" srcId="{BE306FCD-9806-4F30-B3B1-CA273857349C}" destId="{BC89B9CD-5E6C-4475-ADF6-F7C2D7A5A353}" srcOrd="0" destOrd="0" presId="urn:microsoft.com/office/officeart/2005/8/layout/hierarchy2"/>
     <dgm:cxn modelId="{362104E3-6470-4626-811B-C1E4021157D7}" type="presParOf" srcId="{BC89B9CD-5E6C-4475-ADF6-F7C2D7A5A353}" destId="{6E6D9CAD-33D1-4ABE-986B-53D6D631EB94}" srcOrd="0" destOrd="0" presId="urn:microsoft.com/office/officeart/2005/8/layout/hierarchy2"/>
     <dgm:cxn modelId="{9531CBCA-3C02-4478-9FB1-192978C08E23}" type="presParOf" srcId="{BC89B9CD-5E6C-4475-ADF6-F7C2D7A5A353}" destId="{47C7FA5F-116D-41D5-BE1E-63389D526519}" srcOrd="1" destOrd="0" presId="urn:microsoft.com/office/officeart/2005/8/layout/hierarchy2"/>
@@ -27285,7 +27775,7 @@
 </file>
 
 <file path=customXml/itemProps3.xml><?xml version="1.0" encoding="utf-8"?>
-<ds:datastoreItem xmlns:ds="http://schemas.openxmlformats.org/officeDocument/2006/customXml" ds:itemID="{01BD795D-8CE2-4F2D-B1A5-22C47D8BC6AF}">
+<ds:datastoreItem xmlns:ds="http://schemas.openxmlformats.org/officeDocument/2006/customXml" ds:itemID="{597F842F-00A1-405F-B472-57622E2FBCF9}">
   <ds:schemaRefs>
     <ds:schemaRef ds:uri="http://schemas.openxmlformats.org/officeDocument/2006/bibliography"/>
   </ds:schemaRefs>

</xml_diff>

<commit_message>
Ajout de l'application et compte rendu TP2
</commit_message>
<xml_diff>
--- a/train/IUT_TD_TP_2015.docx
+++ b/train/IUT_TD_TP_2015.docx
@@ -13,7 +13,6 @@
           <w:docPartUnique/>
         </w:docPartObj>
       </w:sdtPr>
-      <w:sdtEndPr/>
       <w:sdtContent>
         <w:p>
           <w:pPr>
@@ -368,7 +367,6 @@
                                   <w:dataBinding w:prefixMappings="xmlns:ns0='http://purl.org/dc/elements/1.1/' xmlns:ns1='http://schemas.openxmlformats.org/package/2006/metadata/core-properties' " w:xpath="/ns1:coreProperties[1]/ns0:creator[1]" w:storeItemID="{6C3C8BC8-F283-45AE-878A-BAB7291924A1}"/>
                                   <w:text/>
                                 </w:sdtPr>
-                                <w:sdtEndPr/>
                                 <w:sdtContent>
                                   <w:p>
                                     <w:pPr>
@@ -415,7 +413,6 @@
                                     <w:dataBinding w:prefixMappings="xmlns:ns0='http://schemas.microsoft.com/office/2006/coverPageProps' " w:xpath="/ns0:CoverPageProperties[1]/ns0:CompanyEmail[1]" w:storeItemID="{55AF091B-3C7A-41E3-B477-F2FDAA23CFDA}"/>
                                     <w:text/>
                                   </w:sdtPr>
-                                  <w:sdtEndPr/>
                                   <w:sdtContent>
                                     <w:r>
                                       <w:rPr>
@@ -661,7 +658,6 @@
                                     <w:dataBinding w:prefixMappings="xmlns:ns0='http://purl.org/dc/elements/1.1/' xmlns:ns1='http://schemas.openxmlformats.org/package/2006/metadata/core-properties' " w:xpath="/ns1:coreProperties[1]/ns0:subject[1]" w:storeItemID="{6C3C8BC8-F283-45AE-878A-BAB7291924A1}"/>
                                     <w:text/>
                                   </w:sdtPr>
-                                  <w:sdtEndPr/>
                                   <w:sdtContent>
                                     <w:r>
                                       <w:rPr>
@@ -828,7 +824,6 @@
                                           <w:color w:val="404040" w:themeColor="text1" w:themeTint="BF"/>
                                         </w:rPr>
                                       </w:pPr>
-                                      <w:proofErr w:type="spellStart"/>
                                       <w:r>
                                         <w:rPr>
                                           <w:smallCaps/>
@@ -836,7 +831,6 @@
                                         </w:rPr>
                                         <w:t>nicolas</w:t>
                                       </w:r>
-                                      <w:proofErr w:type="spellEnd"/>
                                     </w:p>
                                   </w:tc>
                                   <w:tc>
@@ -1011,11 +1005,7 @@
               </mc:Choice>
               <mc:Fallback>
                 <w:pict>
-                  <v:shapetype w14:anchorId="7356C6FB" id="_x0000_t202" coordsize="21600,21600" o:spt="202" path="m,l,21600r21600,l21600,xe">
-                    <v:stroke joinstyle="miter"/>
-                    <v:path gradientshapeok="t" o:connecttype="rect"/>
-                  </v:shapetype>
-                  <v:shape id="Zone de texte 154" o:spid="_x0000_s1027" type="#_x0000_t202" style="position:absolute;margin-left:17.3pt;margin-top:154.95pt;width:8in;height:533.35pt;z-index:251661312;visibility:visible;mso-wrap-style:square;mso-width-percent:941;mso-height-percent:0;mso-wrap-distance-left:9pt;mso-wrap-distance-top:0;mso-wrap-distance-right:9pt;mso-wrap-distance-bottom:0;mso-position-horizontal:absolute;mso-position-horizontal-relative:page;mso-position-vertical:absolute;mso-position-vertical-relative:page;mso-width-percent:941;mso-height-percent:0;mso-width-relative:page;mso-height-relative:page;v-text-anchor:bottom" o:gfxdata="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" filled="f" stroked="f" strokeweight=".5pt">
+                  <v:shape w14:anchorId="7356C6FB" id="Zone de texte 154" o:spid="_x0000_s1027" type="#_x0000_t202" style="position:absolute;margin-left:17.3pt;margin-top:154.95pt;width:8in;height:533.35pt;z-index:251661312;visibility:visible;mso-wrap-style:square;mso-width-percent:941;mso-height-percent:0;mso-wrap-distance-left:9pt;mso-wrap-distance-top:0;mso-wrap-distance-right:9pt;mso-wrap-distance-bottom:0;mso-position-horizontal:absolute;mso-position-horizontal-relative:page;mso-position-vertical:absolute;mso-position-vertical-relative:page;mso-width-percent:941;mso-height-percent:0;mso-width-relative:page;mso-height-relative:page;v-text-anchor:bottom" o:gfxdata="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" filled="f" stroked="f" strokeweight=".5pt">
                     <v:textbox inset="126pt,0,54pt,0">
                       <w:txbxContent>
                         <w:p>
@@ -1064,7 +1054,6 @@
                               <w:dataBinding w:prefixMappings="xmlns:ns0='http://purl.org/dc/elements/1.1/' xmlns:ns1='http://schemas.openxmlformats.org/package/2006/metadata/core-properties' " w:xpath="/ns1:coreProperties[1]/ns0:subject[1]" w:storeItemID="{6C3C8BC8-F283-45AE-878A-BAB7291924A1}"/>
                               <w:text/>
                             </w:sdtPr>
-                            <w:sdtEndPr/>
                             <w:sdtContent>
                               <w:r>
                                 <w:rPr>
@@ -1231,7 +1220,6 @@
                                     <w:color w:val="404040" w:themeColor="text1" w:themeTint="BF"/>
                                   </w:rPr>
                                 </w:pPr>
-                                <w:proofErr w:type="spellStart"/>
                                 <w:r>
                                   <w:rPr>
                                     <w:smallCaps/>
@@ -1239,7 +1227,6 @@
                                   </w:rPr>
                                   <w:t>nicolas</w:t>
                                 </w:r>
-                                <w:proofErr w:type="spellEnd"/>
                               </w:p>
                             </w:tc>
                             <w:tc>
@@ -5893,17 +5880,8 @@
                 <w:smallCaps/>
                 <w:color w:val="404040" w:themeColor="text1" w:themeTint="BF"/>
               </w:rPr>
-              <w:t>td /</w:t>
+              <w:t>td /tp</w:t>
             </w:r>
-            <w:proofErr w:type="spellStart"/>
-            <w:r>
-              <w:rPr>
-                <w:smallCaps/>
-                <w:color w:val="404040" w:themeColor="text1" w:themeTint="BF"/>
-              </w:rPr>
-              <w:t>tp</w:t>
-            </w:r>
-            <w:proofErr w:type="spellEnd"/>
           </w:p>
         </w:tc>
         <w:tc>
@@ -5972,17 +5950,8 @@
                 <w:smallCaps/>
                 <w:color w:val="404040" w:themeColor="text1" w:themeTint="BF"/>
               </w:rPr>
-              <w:t xml:space="preserve">0 - </w:t>
+              <w:t>0 - Github</w:t>
             </w:r>
-            <w:proofErr w:type="spellStart"/>
-            <w:r>
-              <w:rPr>
-                <w:smallCaps/>
-                <w:color w:val="404040" w:themeColor="text1" w:themeTint="BF"/>
-              </w:rPr>
-              <w:t>Github</w:t>
-            </w:r>
-            <w:proofErr w:type="spellEnd"/>
           </w:p>
         </w:tc>
         <w:tc>
@@ -6484,14 +6453,12 @@
       <w:r>
         <w:t xml:space="preserve"> de créer un compte </w:t>
       </w:r>
-      <w:proofErr w:type="spellStart"/>
       <w:r>
         <w:rPr>
           <w:b/>
         </w:rPr>
         <w:t>GitHub</w:t>
       </w:r>
-      <w:proofErr w:type="spellEnd"/>
       <w:r>
         <w:t xml:space="preserve"> (</w:t>
       </w:r>
@@ -6548,14 +6515,12 @@
       <w:r>
         <w:t xml:space="preserve">La documentation de </w:t>
       </w:r>
-      <w:proofErr w:type="spellStart"/>
       <w:r>
         <w:rPr>
           <w:b/>
         </w:rPr>
         <w:t>GitHub</w:t>
       </w:r>
-      <w:proofErr w:type="spellEnd"/>
       <w:r>
         <w:t xml:space="preserve"> est disponible sur </w:t>
       </w:r>
@@ -6615,14 +6580,12 @@
       <w:r>
         <w:t xml:space="preserve"> et </w:t>
       </w:r>
-      <w:proofErr w:type="spellStart"/>
       <w:r>
         <w:rPr>
           <w:i/>
         </w:rPr>
         <w:t>versionné</w:t>
       </w:r>
-      <w:proofErr w:type="spellEnd"/>
       <w:r>
         <w:t xml:space="preserve"> au même titre que vos travaux.</w:t>
       </w:r>
@@ -6641,7 +6604,6 @@
       <w:r>
         <w:t>La hiérarchie de dossiers (</w:t>
       </w:r>
-      <w:proofErr w:type="spellStart"/>
       <w:r>
         <w:rPr>
           <w:i/>
@@ -6654,7 +6616,6 @@
         </w:rPr>
         <w:t>es</w:t>
       </w:r>
-      <w:proofErr w:type="spellEnd"/>
       <w:r>
         <w:t>) devra être la suivante</w:t>
       </w:r>
@@ -6667,14 +6628,12 @@
       <w:r>
         <w:t xml:space="preserve"> cette hiérarchie, il suffira de </w:t>
       </w:r>
-      <w:proofErr w:type="spellStart"/>
       <w:r>
         <w:rPr>
           <w:i/>
         </w:rPr>
         <w:t>versionner</w:t>
       </w:r>
-      <w:proofErr w:type="spellEnd"/>
       <w:r>
         <w:rPr>
           <w:i/>
@@ -6880,7 +6839,6 @@
           </mc:Fallback>
         </mc:AlternateContent>
       </w:r>
-      <w:proofErr w:type="spellStart"/>
       <w:r>
         <w:rPr>
           <w:b/>
@@ -6888,17 +6846,7 @@
           <w:sz w:val="24"/>
           <w:szCs w:val="24"/>
         </w:rPr>
-        <w:t>Workspace</w:t>
-      </w:r>
-      <w:proofErr w:type="spellEnd"/>
-      <w:r>
-        <w:rPr>
-          <w:b/>
-          <w:i/>
-          <w:sz w:val="24"/>
-          <w:szCs w:val="24"/>
-        </w:rPr>
-        <w:t xml:space="preserve"> Eclipse</w:t>
+        <w:t>Workspace Eclipse</w:t>
       </w:r>
     </w:p>
     <w:p>
@@ -7051,7 +6999,6 @@
       <w:r>
         <w:t xml:space="preserve"> en </w:t>
       </w:r>
-      <w:proofErr w:type="spellStart"/>
       <w:r>
         <w:rPr>
           <w:b/>
@@ -7059,7 +7006,6 @@
         </w:rPr>
         <w:t>JavaDoc</w:t>
       </w:r>
-      <w:proofErr w:type="spellEnd"/>
       <w:r>
         <w:t xml:space="preserve"> et </w:t>
       </w:r>
@@ -7205,7 +7151,6 @@
       <w:r>
         <w:t xml:space="preserve">Tous les TP sont basés sur le même code : chaque TP est donc une amélioration du TP précédent. Sur votre compte </w:t>
       </w:r>
-      <w:proofErr w:type="spellStart"/>
       <w:r>
         <w:rPr>
           <w:b/>
@@ -7213,7 +7158,6 @@
         </w:rPr>
         <w:t>GitHub</w:t>
       </w:r>
-      <w:proofErr w:type="spellEnd"/>
       <w:r>
         <w:t>, il sera inutile de faire un dossier par TP, vous compléterez l’existant</w:t>
       </w:r>
@@ -7323,7 +7267,6 @@
       <w:r>
         <w:t xml:space="preserve"> </w:t>
       </w:r>
-      <w:proofErr w:type="spellStart"/>
       <w:r>
         <w:rPr>
           <w:b/>
@@ -7331,7 +7274,6 @@
         </w:rPr>
         <w:t>edu.iut.app</w:t>
       </w:r>
-      <w:proofErr w:type="spellEnd"/>
       <w:r>
         <w:rPr>
           <w:b/>
@@ -7345,7 +7287,6 @@
       <w:r>
         <w:t xml:space="preserve"> </w:t>
       </w:r>
-      <w:proofErr w:type="spellStart"/>
       <w:r>
         <w:rPr>
           <w:b/>
@@ -7360,7 +7301,6 @@
         </w:rPr>
         <w:t>gui.listeners</w:t>
       </w:r>
-      <w:proofErr w:type="spellEnd"/>
     </w:p>
     <w:p>
       <w:pPr>
@@ -7385,7 +7325,6 @@
       <w:r>
         <w:t xml:space="preserve">interface </w:t>
       </w:r>
-      <w:proofErr w:type="spellStart"/>
       <w:r>
         <w:rPr>
           <w:b/>
@@ -7393,66 +7332,22 @@
         </w:rPr>
         <w:t>IApplicationLogListener</w:t>
       </w:r>
-      <w:proofErr w:type="spellEnd"/>
       <w:r>
         <w:t xml:space="preserve"> ayant une méthode </w:t>
       </w:r>
-      <w:proofErr w:type="spellStart"/>
       <w:r>
         <w:rPr>
           <w:b/>
           <w:i/>
         </w:rPr>
-        <w:t>void</w:t>
-      </w:r>
-      <w:proofErr w:type="spellEnd"/>
+        <w:t>void newMessage(</w:t>
+      </w:r>
       <w:r>
         <w:rPr>
           <w:b/>
           <w:i/>
         </w:rPr>
-        <w:t xml:space="preserve"> </w:t>
-      </w:r>
-      <w:proofErr w:type="spellStart"/>
-      <w:proofErr w:type="gramStart"/>
-      <w:r>
-        <w:rPr>
-          <w:b/>
-          <w:i/>
-        </w:rPr>
-        <w:t>newMessage</w:t>
-      </w:r>
-      <w:proofErr w:type="spellEnd"/>
-      <w:r>
-        <w:rPr>
-          <w:b/>
-          <w:i/>
-        </w:rPr>
-        <w:t>(</w:t>
-      </w:r>
-      <w:proofErr w:type="gramEnd"/>
-      <w:r>
-        <w:rPr>
-          <w:b/>
-          <w:i/>
-        </w:rPr>
-        <w:t xml:space="preserve">String </w:t>
-      </w:r>
-      <w:proofErr w:type="spellStart"/>
-      <w:r>
-        <w:rPr>
-          <w:b/>
-          <w:i/>
-        </w:rPr>
-        <w:t>level</w:t>
-      </w:r>
-      <w:proofErr w:type="spellEnd"/>
-      <w:r>
-        <w:rPr>
-          <w:b/>
-          <w:i/>
-        </w:rPr>
-        <w:t xml:space="preserve">, </w:t>
+        <w:t xml:space="preserve">String level, </w:t>
       </w:r>
       <w:r>
         <w:rPr>
@@ -7476,7 +7371,6 @@
       <w:r>
         <w:t xml:space="preserve"> une interface </w:t>
       </w:r>
-      <w:proofErr w:type="spellStart"/>
       <w:r>
         <w:rPr>
           <w:b/>
@@ -7484,7 +7378,6 @@
         </w:rPr>
         <w:t>IApplicationLog</w:t>
       </w:r>
-      <w:proofErr w:type="spellEnd"/>
       <w:r>
         <w:t xml:space="preserve"> ayant </w:t>
       </w:r>
@@ -7507,37 +7400,12 @@
           <w:i/>
         </w:rPr>
       </w:pPr>
-      <w:proofErr w:type="spellStart"/>
       <w:r>
         <w:rPr>
           <w:b/>
           <w:i/>
         </w:rPr>
-        <w:t>void</w:t>
-      </w:r>
-      <w:proofErr w:type="spellEnd"/>
-      <w:r>
-        <w:rPr>
-          <w:b/>
-          <w:i/>
-        </w:rPr>
-        <w:t xml:space="preserve"> </w:t>
-      </w:r>
-      <w:proofErr w:type="gramStart"/>
-      <w:r>
-        <w:rPr>
-          <w:b/>
-          <w:i/>
-        </w:rPr>
-        <w:t>setMessage(</w:t>
-      </w:r>
-      <w:proofErr w:type="gramEnd"/>
-      <w:r>
-        <w:rPr>
-          <w:b/>
-          <w:i/>
-        </w:rPr>
-        <w:t>String message)</w:t>
+        <w:t>void setMessage(String message)</w:t>
       </w:r>
     </w:p>
     <w:p>
@@ -7553,26 +7421,8 @@
           <w:b/>
           <w:i/>
         </w:rPr>
-        <w:t xml:space="preserve">String </w:t>
-      </w:r>
-      <w:proofErr w:type="spellStart"/>
-      <w:proofErr w:type="gramStart"/>
-      <w:r>
-        <w:rPr>
-          <w:b/>
-          <w:i/>
-        </w:rPr>
-        <w:t>getMessage</w:t>
-      </w:r>
-      <w:proofErr w:type="spellEnd"/>
-      <w:r>
-        <w:rPr>
-          <w:b/>
-          <w:i/>
-        </w:rPr>
-        <w:t>()</w:t>
-      </w:r>
-      <w:proofErr w:type="gramEnd"/>
+        <w:t>String getMessage()</w:t>
+      </w:r>
     </w:p>
     <w:p>
       <w:pPr>
@@ -7582,71 +7432,12 @@
           <w:numId w:val="11"/>
         </w:numPr>
       </w:pPr>
-      <w:proofErr w:type="spellStart"/>
       <w:r>
         <w:rPr>
           <w:b/>
           <w:i/>
         </w:rPr>
-        <w:t>void</w:t>
-      </w:r>
-      <w:proofErr w:type="spellEnd"/>
-      <w:r>
-        <w:rPr>
-          <w:b/>
-          <w:i/>
-        </w:rPr>
-        <w:t xml:space="preserve"> </w:t>
-      </w:r>
-      <w:proofErr w:type="spellStart"/>
-      <w:proofErr w:type="gramStart"/>
-      <w:r>
-        <w:rPr>
-          <w:b/>
-          <w:i/>
-        </w:rPr>
-        <w:t>addListener</w:t>
-      </w:r>
-      <w:proofErr w:type="spellEnd"/>
-      <w:r>
-        <w:rPr>
-          <w:b/>
-          <w:i/>
-        </w:rPr>
-        <w:t>(</w:t>
-      </w:r>
-      <w:proofErr w:type="spellStart"/>
-      <w:proofErr w:type="gramEnd"/>
-      <w:r>
-        <w:rPr>
-          <w:b/>
-          <w:i/>
-        </w:rPr>
-        <w:t>IApplicationLogListener</w:t>
-      </w:r>
-      <w:proofErr w:type="spellEnd"/>
-      <w:r>
-        <w:rPr>
-          <w:b/>
-          <w:i/>
-        </w:rPr>
-        <w:t xml:space="preserve"> </w:t>
-      </w:r>
-      <w:proofErr w:type="spellStart"/>
-      <w:r>
-        <w:rPr>
-          <w:b/>
-          <w:i/>
-        </w:rPr>
-        <w:t>listener</w:t>
-      </w:r>
-      <w:proofErr w:type="spellEnd"/>
-      <w:r>
-        <w:rPr>
-          <w:b/>
-          <w:i/>
-        </w:rPr>
-        <w:t>)</w:t>
+        <w:t>void addListener(IApplicationLogListener listener)</w:t>
       </w:r>
     </w:p>
     <w:p>
@@ -7657,46 +7448,12 @@
           <w:numId w:val="11"/>
         </w:numPr>
       </w:pPr>
-      <w:proofErr w:type="spellStart"/>
-      <w:proofErr w:type="gramStart"/>
       <w:r>
         <w:rPr>
           <w:b/>
           <w:i/>
         </w:rPr>
-        <w:t>IApplicationLogListener</w:t>
-      </w:r>
-      <w:proofErr w:type="spellEnd"/>
-      <w:r>
-        <w:rPr>
-          <w:b/>
-          <w:i/>
-        </w:rPr>
-        <w:t>[</w:t>
-      </w:r>
-      <w:proofErr w:type="gramEnd"/>
-      <w:r>
-        <w:rPr>
-          <w:b/>
-          <w:i/>
-        </w:rPr>
-        <w:t xml:space="preserve">] </w:t>
-      </w:r>
-      <w:proofErr w:type="spellStart"/>
-      <w:r>
-        <w:rPr>
-          <w:b/>
-          <w:i/>
-        </w:rPr>
-        <w:t>getpplicationLogListeners</w:t>
-      </w:r>
-      <w:proofErr w:type="spellEnd"/>
-      <w:r>
-        <w:rPr>
-          <w:b/>
-          <w:i/>
-        </w:rPr>
-        <w:t>() </w:t>
+        <w:t>IApplicationLogListener[] getpplicationLogListeners() </w:t>
       </w:r>
     </w:p>
     <w:p>
@@ -7742,7 +7499,6 @@
       <w:r>
         <w:t xml:space="preserve"> implémentant l’interface </w:t>
       </w:r>
-      <w:proofErr w:type="spellStart"/>
       <w:r>
         <w:rPr>
           <w:b/>
@@ -7750,7 +7506,6 @@
         </w:rPr>
         <w:t>IApplicationLog</w:t>
       </w:r>
-      <w:proofErr w:type="spellEnd"/>
     </w:p>
     <w:p>
       <w:pPr>
@@ -7785,7 +7540,6 @@
       <w:r>
         <w:t xml:space="preserve">Cette classe devra contenir un tableau de </w:t>
       </w:r>
-      <w:proofErr w:type="spellStart"/>
       <w:r>
         <w:rPr>
           <w:b/>
@@ -7793,7 +7547,6 @@
         </w:rPr>
         <w:t>IApplicationLogListener</w:t>
       </w:r>
-      <w:proofErr w:type="spellEnd"/>
       <w:r>
         <w:rPr>
           <w:b/>
@@ -7839,11 +7592,7 @@
         <w:t xml:space="preserve"> </w:t>
       </w:r>
       <w:r>
-        <w:t xml:space="preserve">dérivant </w:t>
-      </w:r>
-      <w:proofErr w:type="gramStart"/>
-      <w:r>
-        <w:t xml:space="preserve">de </w:t>
+        <w:t xml:space="preserve">dérivant de </w:t>
       </w:r>
       <w:r>
         <w:t xml:space="preserve"> </w:t>
@@ -7862,7 +7611,6 @@
         </w:rPr>
         <w:t>ApplicationLog</w:t>
       </w:r>
-      <w:proofErr w:type="gramEnd"/>
       <w:r>
         <w:rPr>
           <w:b/>
@@ -7880,13 +7628,8 @@
         </w:numPr>
       </w:pPr>
       <w:r>
-        <w:t xml:space="preserve">Ces classes devront contenir un tableau </w:t>
-      </w:r>
-      <w:proofErr w:type="gramStart"/>
-      <w:r>
-        <w:t xml:space="preserve">de </w:t>
-      </w:r>
-      <w:proofErr w:type="spellStart"/>
+        <w:t xml:space="preserve">Ces classes devront contenir un tableau de </w:t>
+      </w:r>
       <w:r>
         <w:rPr>
           <w:b/>
@@ -7894,8 +7637,6 @@
         </w:rPr>
         <w:t>IApplicationLogListener</w:t>
       </w:r>
-      <w:proofErr w:type="spellEnd"/>
-      <w:proofErr w:type="gramEnd"/>
       <w:r>
         <w:rPr>
           <w:b/>
@@ -7928,7 +7669,6 @@
       <w:r>
         <w:t xml:space="preserve"> doit appeler la méthode </w:t>
       </w:r>
-      <w:proofErr w:type="spellStart"/>
       <w:r>
         <w:rPr>
           <w:b/>
@@ -7936,15 +7676,9 @@
         </w:rPr>
         <w:t>newMessage</w:t>
       </w:r>
-      <w:proofErr w:type="spellEnd"/>
-      <w:r>
-        <w:t xml:space="preserve"> de chaque élément du tableau </w:t>
-      </w:r>
-      <w:proofErr w:type="gramStart"/>
-      <w:r>
-        <w:t xml:space="preserve">de </w:t>
-      </w:r>
-      <w:proofErr w:type="spellStart"/>
+      <w:r>
+        <w:t xml:space="preserve"> de chaque élément du tableau de </w:t>
+      </w:r>
       <w:r>
         <w:rPr>
           <w:b/>
@@ -7952,8 +7686,6 @@
         </w:rPr>
         <w:t>IApplicationLogListener</w:t>
       </w:r>
-      <w:proofErr w:type="spellEnd"/>
-      <w:proofErr w:type="gramEnd"/>
       <w:r>
         <w:t xml:space="preserve"> et </w:t>
       </w:r>
@@ -7984,7 +7716,6 @@
       <w:r>
         <w:t xml:space="preserve"> boîte de dialogue abstraite </w:t>
       </w:r>
-      <w:proofErr w:type="spellStart"/>
       <w:r>
         <w:rPr>
           <w:b/>
@@ -7992,14 +7723,12 @@
         </w:rPr>
         <w:t>AbstractApplicationMessageDialog</w:t>
       </w:r>
-      <w:proofErr w:type="spellEnd"/>
       <w:r>
         <w:t xml:space="preserve"> </w:t>
       </w:r>
       <w:r>
         <w:t xml:space="preserve">implémentant l’interface </w:t>
       </w:r>
-      <w:proofErr w:type="spellStart"/>
       <w:r>
         <w:rPr>
           <w:b/>
@@ -8007,7 +7736,6 @@
         </w:rPr>
         <w:t>IApplicationLogListener</w:t>
       </w:r>
-      <w:proofErr w:type="spellEnd"/>
     </w:p>
     <w:p>
       <w:pPr>
@@ -8020,46 +7748,12 @@
       <w:r>
         <w:t xml:space="preserve">ajouter une méthode abstraite </w:t>
       </w:r>
-      <w:proofErr w:type="spellStart"/>
       <w:r>
         <w:rPr>
           <w:b/>
           <w:i/>
         </w:rPr>
-        <w:t>void</w:t>
-      </w:r>
-      <w:proofErr w:type="spellEnd"/>
-      <w:r>
-        <w:rPr>
-          <w:b/>
-          <w:i/>
-        </w:rPr>
-        <w:t xml:space="preserve"> </w:t>
-      </w:r>
-      <w:proofErr w:type="spellStart"/>
-      <w:proofErr w:type="gramStart"/>
-      <w:r>
-        <w:rPr>
-          <w:b/>
-          <w:i/>
-        </w:rPr>
-        <w:t>showMessage</w:t>
-      </w:r>
-      <w:proofErr w:type="spellEnd"/>
-      <w:r>
-        <w:rPr>
-          <w:b/>
-          <w:i/>
-        </w:rPr>
-        <w:t>(</w:t>
-      </w:r>
-      <w:proofErr w:type="gramEnd"/>
-      <w:r>
-        <w:rPr>
-          <w:b/>
-          <w:i/>
-        </w:rPr>
-        <w:t> )</w:t>
+        <w:t>void showMessage( )</w:t>
       </w:r>
       <w:r>
         <w:t xml:space="preserve">, cette méthode doit être accessible par les classe filles seulement. </w:t>
@@ -8076,15 +7770,13 @@
       <w:r>
         <w:t xml:space="preserve">la méthode </w:t>
       </w:r>
-      <w:proofErr w:type="spellStart"/>
       <w:r>
         <w:rPr>
           <w:b/>
           <w:i/>
         </w:rPr>
-        <w:t>void</w:t>
-      </w:r>
-      <w:proofErr w:type="spellEnd"/>
+        <w:t>void newMessage(String message)</w:t>
+      </w:r>
       <w:r>
         <w:rPr>
           <w:b/>
@@ -8092,56 +7784,15 @@
         </w:rPr>
         <w:t xml:space="preserve"> </w:t>
       </w:r>
-      <w:proofErr w:type="spellStart"/>
-      <w:proofErr w:type="gramStart"/>
+      <w:r>
+        <w:t xml:space="preserve">doit appeler la méthode </w:t>
+      </w:r>
       <w:r>
         <w:rPr>
           <w:b/>
           <w:i/>
         </w:rPr>
-        <w:t>newMessage</w:t>
-      </w:r>
-      <w:proofErr w:type="spellEnd"/>
-      <w:r>
-        <w:rPr>
-          <w:b/>
-          <w:i/>
-        </w:rPr>
-        <w:t>(</w:t>
-      </w:r>
-      <w:proofErr w:type="gramEnd"/>
-      <w:r>
-        <w:rPr>
-          <w:b/>
-          <w:i/>
-        </w:rPr>
-        <w:t>String message)</w:t>
-      </w:r>
-      <w:r>
-        <w:rPr>
-          <w:b/>
-          <w:i/>
-        </w:rPr>
-        <w:t xml:space="preserve"> </w:t>
-      </w:r>
-      <w:r>
-        <w:t xml:space="preserve">doit appeler la méthode </w:t>
-      </w:r>
-      <w:proofErr w:type="spellStart"/>
-      <w:r>
-        <w:rPr>
-          <w:b/>
-          <w:i/>
-        </w:rPr>
-        <w:t>showMessage</w:t>
-      </w:r>
-      <w:proofErr w:type="spellEnd"/>
-      <w:r>
-        <w:rPr>
-          <w:b/>
-          <w:i/>
-        </w:rPr>
-        <w:t>( )</w:t>
+        <w:t>showMessage( )</w:t>
       </w:r>
     </w:p>
     <w:p>
@@ -8162,13 +7813,8 @@
         <w:t xml:space="preserve">les </w:t>
       </w:r>
       <w:r>
-        <w:t xml:space="preserve">3 boites de dialogue dérivant </w:t>
-      </w:r>
-      <w:proofErr w:type="gramStart"/>
-      <w:r>
-        <w:t xml:space="preserve">de </w:t>
-      </w:r>
-      <w:proofErr w:type="spellStart"/>
+        <w:t xml:space="preserve">3 boites de dialogue dérivant de </w:t>
+      </w:r>
       <w:r>
         <w:rPr>
           <w:b/>
@@ -8176,8 +7822,6 @@
         </w:rPr>
         <w:t>AbstractApplicationMessageDialog</w:t>
       </w:r>
-      <w:proofErr w:type="spellEnd"/>
-      <w:proofErr w:type="gramEnd"/>
       <w:r>
         <w:rPr>
           <w:b/>
@@ -8201,8 +7845,6 @@
           <w:i/>
         </w:rPr>
       </w:pPr>
-      <w:proofErr w:type="spellStart"/>
-      <w:proofErr w:type="gramStart"/>
       <w:r>
         <w:rPr>
           <w:b/>
@@ -8215,24 +7857,15 @@
           <w:b/>
           <w:i/>
         </w:rPr>
-        <w:t>Dialog</w:t>
-      </w:r>
-      <w:proofErr w:type="spellEnd"/>
+        <w:t>Dialog </w:t>
+      </w:r>
       <w:r>
         <w:rPr>
           <w:b/>
           <w:i/>
         </w:rPr>
-        <w:t> </w:t>
-      </w:r>
-      <w:r>
-        <w:rPr>
-          <w:b/>
-          <w:i/>
-        </w:rPr>
         <w:t>,</w:t>
       </w:r>
-      <w:proofErr w:type="gramEnd"/>
       <w:r>
         <w:rPr>
           <w:b/>
@@ -8256,7 +7889,6 @@
           <w:i/>
         </w:rPr>
       </w:pPr>
-      <w:proofErr w:type="spellStart"/>
       <w:r>
         <w:rPr>
           <w:b/>
@@ -8271,7 +7903,6 @@
         </w:rPr>
         <w:t>Dialog</w:t>
       </w:r>
-      <w:proofErr w:type="spellEnd"/>
       <w:r>
         <w:t>, affichant un avertissement</w:t>
       </w:r>
@@ -8288,7 +7919,6 @@
           <w:i/>
         </w:rPr>
       </w:pPr>
-      <w:proofErr w:type="spellStart"/>
       <w:r>
         <w:rPr>
           <w:b/>
@@ -8303,7 +7933,6 @@
         </w:rPr>
         <w:t>Dialog</w:t>
       </w:r>
-      <w:proofErr w:type="spellEnd"/>
       <w:r>
         <w:t>, affichant un message</w:t>
       </w:r>
@@ -8336,7 +7965,6 @@
       <w:r>
         <w:t xml:space="preserve"> </w:t>
       </w:r>
-      <w:proofErr w:type="spellStart"/>
       <w:r>
         <w:rPr>
           <w:b/>
@@ -8344,7 +7972,6 @@
         </w:rPr>
         <w:t>ApplicationLogs</w:t>
       </w:r>
-      <w:proofErr w:type="spellEnd"/>
     </w:p>
     <w:p>
       <w:pPr>
@@ -8357,7 +7984,6 @@
       <w:r>
         <w:t xml:space="preserve">La classe </w:t>
       </w:r>
-      <w:proofErr w:type="spellStart"/>
       <w:r>
         <w:rPr>
           <w:b/>
@@ -8365,7 +7991,6 @@
         </w:rPr>
         <w:t>ApplicationLogs</w:t>
       </w:r>
-      <w:proofErr w:type="spellEnd"/>
       <w:r>
         <w:rPr>
           <w:b/>
@@ -8377,13 +8002,8 @@
         <w:t>doit dériver d’une Collection représentant un tableau</w:t>
       </w:r>
       <w:r>
-        <w:t xml:space="preserve"> </w:t>
-      </w:r>
-      <w:proofErr w:type="gramStart"/>
-      <w:r>
-        <w:t xml:space="preserve">de </w:t>
-      </w:r>
-      <w:proofErr w:type="spellStart"/>
+        <w:t xml:space="preserve"> de </w:t>
+      </w:r>
       <w:r>
         <w:rPr>
           <w:b/>
@@ -8391,8 +8011,6 @@
         </w:rPr>
         <w:t>IApplicationLog</w:t>
       </w:r>
-      <w:proofErr w:type="spellEnd"/>
-      <w:proofErr w:type="gramEnd"/>
     </w:p>
     <w:p>
       <w:pPr>
@@ -8427,69 +8045,26 @@
           <w:i/>
         </w:rPr>
       </w:pPr>
-      <w:proofErr w:type="spellStart"/>
       <w:r>
         <w:rPr>
           <w:b/>
           <w:i/>
         </w:rPr>
-        <w:t>ArrayList</w:t>
-      </w:r>
-      <w:proofErr w:type="spellEnd"/>
+        <w:t>ArrayList&lt;IApplication</w:t>
+      </w:r>
       <w:r>
         <w:rPr>
           <w:b/>
           <w:i/>
         </w:rPr>
-        <w:t>&lt;</w:t>
-      </w:r>
-      <w:proofErr w:type="spellStart"/>
+        <w:t>Log</w:t>
+      </w:r>
       <w:r>
         <w:rPr>
           <w:b/>
           <w:i/>
         </w:rPr>
-        <w:t>IApplication</w:t>
-      </w:r>
-      <w:r>
-        <w:rPr>
-          <w:b/>
-          <w:i/>
-        </w:rPr>
-        <w:t>Log</w:t>
-      </w:r>
-      <w:proofErr w:type="spellEnd"/>
-      <w:r>
-        <w:rPr>
-          <w:b/>
-          <w:i/>
-        </w:rPr>
-        <w:t xml:space="preserve">&gt; </w:t>
-      </w:r>
-      <w:proofErr w:type="spellStart"/>
-      <w:proofErr w:type="gramStart"/>
-      <w:r>
-        <w:rPr>
-          <w:b/>
-          <w:i/>
-        </w:rPr>
-        <w:t>getErrors</w:t>
-      </w:r>
-      <w:proofErr w:type="spellEnd"/>
-      <w:r>
-        <w:rPr>
-          <w:b/>
-          <w:i/>
-        </w:rPr>
-        <w:t>(</w:t>
-      </w:r>
-      <w:proofErr w:type="gramEnd"/>
-      <w:r>
-        <w:rPr>
-          <w:b/>
-          <w:i/>
-        </w:rPr>
-        <w:t>),</w:t>
+        <w:t>&gt; getErrors(),</w:t>
       </w:r>
     </w:p>
     <w:p>
@@ -8504,69 +8079,26 @@
           <w:i/>
         </w:rPr>
       </w:pPr>
-      <w:proofErr w:type="spellStart"/>
       <w:r>
         <w:rPr>
           <w:b/>
           <w:i/>
         </w:rPr>
-        <w:t>ArrayList</w:t>
-      </w:r>
-      <w:proofErr w:type="spellEnd"/>
+        <w:t>ArrayList&lt;IApplication</w:t>
+      </w:r>
       <w:r>
         <w:rPr>
           <w:b/>
           <w:i/>
         </w:rPr>
-        <w:t>&lt;</w:t>
-      </w:r>
-      <w:proofErr w:type="spellStart"/>
+        <w:t>Log</w:t>
+      </w:r>
       <w:r>
         <w:rPr>
           <w:b/>
           <w:i/>
         </w:rPr>
-        <w:t>IApplication</w:t>
-      </w:r>
-      <w:r>
-        <w:rPr>
-          <w:b/>
-          <w:i/>
-        </w:rPr>
-        <w:t>Log</w:t>
-      </w:r>
-      <w:proofErr w:type="spellEnd"/>
-      <w:r>
-        <w:rPr>
-          <w:b/>
-          <w:i/>
-        </w:rPr>
-        <w:t xml:space="preserve">&gt; </w:t>
-      </w:r>
-      <w:proofErr w:type="spellStart"/>
-      <w:proofErr w:type="gramStart"/>
-      <w:r>
-        <w:rPr>
-          <w:b/>
-          <w:i/>
-        </w:rPr>
-        <w:t>getWarnings</w:t>
-      </w:r>
-      <w:proofErr w:type="spellEnd"/>
-      <w:r>
-        <w:rPr>
-          <w:b/>
-          <w:i/>
-        </w:rPr>
-        <w:t>(</w:t>
-      </w:r>
-      <w:proofErr w:type="gramEnd"/>
-      <w:r>
-        <w:rPr>
-          <w:b/>
-          <w:i/>
-        </w:rPr>
-        <w:t>),</w:t>
+        <w:t>&gt; getWarnings(),</w:t>
       </w:r>
     </w:p>
     <w:p>
@@ -8581,63 +8113,27 @@
           <w:i/>
         </w:rPr>
       </w:pPr>
-      <w:proofErr w:type="spellStart"/>
       <w:r>
         <w:rPr>
           <w:b/>
           <w:i/>
         </w:rPr>
-        <w:t>ArrayList</w:t>
-      </w:r>
-      <w:proofErr w:type="spellEnd"/>
+        <w:t>ArrayList&lt;IApplication</w:t>
+      </w:r>
       <w:r>
         <w:rPr>
           <w:b/>
           <w:i/>
         </w:rPr>
-        <w:t>&lt;</w:t>
-      </w:r>
-      <w:proofErr w:type="spellStart"/>
+        <w:t>Log</w:t>
+      </w:r>
       <w:r>
         <w:rPr>
           <w:b/>
           <w:i/>
         </w:rPr>
-        <w:t>IApplication</w:t>
-      </w:r>
-      <w:r>
-        <w:rPr>
-          <w:b/>
-          <w:i/>
-        </w:rPr>
-        <w:t>Log</w:t>
-      </w:r>
-      <w:proofErr w:type="spellEnd"/>
-      <w:r>
-        <w:rPr>
-          <w:b/>
-          <w:i/>
-        </w:rPr>
-        <w:t xml:space="preserve">&gt; </w:t>
-      </w:r>
-      <w:proofErr w:type="spellStart"/>
-      <w:proofErr w:type="gramStart"/>
-      <w:r>
-        <w:rPr>
-          <w:b/>
-          <w:i/>
-        </w:rPr>
-        <w:t>getInfos</w:t>
-      </w:r>
-      <w:proofErr w:type="spellEnd"/>
-      <w:r>
-        <w:rPr>
-          <w:b/>
-          <w:i/>
-        </w:rPr>
-        <w:t>()</w:t>
-      </w:r>
-      <w:proofErr w:type="gramEnd"/>
+        <w:t>&gt; getInfos()</w:t>
+      </w:r>
     </w:p>
     <w:p/>
     <w:p>
@@ -8685,63 +8181,13 @@
       <w:r>
         <w:t xml:space="preserve">Implémenter 3 vues (Mois / Semaine / Jour) : classes </w:t>
       </w:r>
-      <w:proofErr w:type="spellStart"/>
       <w:r>
         <w:rPr>
           <w:b/>
           <w:i/>
         </w:rPr>
-        <w:t>EventPanel</w:t>
-      </w:r>
-      <w:proofErr w:type="spellEnd"/>
-      <w:r>
-        <w:rPr>
-          <w:b/>
-          <w:i/>
-        </w:rPr>
-        <w:t xml:space="preserve">, </w:t>
-      </w:r>
-      <w:proofErr w:type="spellStart"/>
-      <w:r>
-        <w:rPr>
-          <w:b/>
-          <w:i/>
-        </w:rPr>
-        <w:t>MonthPanel</w:t>
-      </w:r>
-      <w:proofErr w:type="spellEnd"/>
-      <w:r>
-        <w:rPr>
-          <w:b/>
-          <w:i/>
-        </w:rPr>
-        <w:t xml:space="preserve">, </w:t>
-      </w:r>
-      <w:proofErr w:type="spellStart"/>
-      <w:r>
-        <w:rPr>
-          <w:b/>
-          <w:i/>
-        </w:rPr>
-        <w:t>WeekPanel</w:t>
-      </w:r>
-      <w:proofErr w:type="spellEnd"/>
-      <w:r>
-        <w:rPr>
-          <w:b/>
-          <w:i/>
-        </w:rPr>
-        <w:t xml:space="preserve">, </w:t>
-      </w:r>
-      <w:proofErr w:type="spellStart"/>
-      <w:r>
-        <w:rPr>
-          <w:b/>
-          <w:i/>
-        </w:rPr>
-        <w:t>DayPanel</w:t>
-      </w:r>
-      <w:proofErr w:type="spellEnd"/>
+        <w:t>EventPanel, MonthPanel, WeekPanel, DayPanel</w:t>
+      </w:r>
     </w:p>
     <w:p>
       <w:pPr>
@@ -8754,24 +8200,15 @@
       <w:r>
         <w:t xml:space="preserve">Trouver un </w:t>
       </w:r>
-      <w:proofErr w:type="spellStart"/>
       <w:r>
         <w:rPr>
           <w:i/>
         </w:rPr>
-        <w:t>Layout</w:t>
-      </w:r>
-      <w:proofErr w:type="spellEnd"/>
-      <w:r>
-        <w:rPr>
-          <w:i/>
-        </w:rPr>
-        <w:t xml:space="preserve"> </w:t>
+        <w:t xml:space="preserve">Layout </w:t>
       </w:r>
       <w:r>
         <w:t xml:space="preserve">permettant de superposer ces trois vues : classe </w:t>
       </w:r>
-      <w:proofErr w:type="spellStart"/>
       <w:r>
         <w:rPr>
           <w:b/>
@@ -8779,7 +8216,6 @@
         </w:rPr>
         <w:t>SchedulerFrame</w:t>
       </w:r>
-      <w:proofErr w:type="spellEnd"/>
     </w:p>
     <w:p>
       <w:pPr>
@@ -8792,7 +8228,6 @@
       <w:r>
         <w:t xml:space="preserve">Créer une </w:t>
       </w:r>
-      <w:proofErr w:type="spellStart"/>
       <w:r>
         <w:rPr>
           <w:b/>
@@ -8800,7 +8235,6 @@
         </w:rPr>
         <w:t>Factory</w:t>
       </w:r>
-      <w:proofErr w:type="spellEnd"/>
       <w:r>
         <w:rPr>
           <w:b/>
@@ -8816,71 +8250,28 @@
           <w:b/>
           <w:i/>
         </w:rPr>
-        <w:t xml:space="preserve"> </w:t>
-      </w:r>
-      <w:proofErr w:type="spellStart"/>
+        <w:t xml:space="preserve"> AgendaPanelFactory</w:t>
+      </w:r>
+      <w:r>
+        <w:t>)</w:t>
+      </w:r>
       <w:r>
         <w:rPr>
           <w:b/>
           <w:i/>
         </w:rPr>
-        <w:t>AgendaPanelFactory</w:t>
-      </w:r>
-      <w:proofErr w:type="spellEnd"/>
-      <w:r>
-        <w:t>)</w:t>
+        <w:t xml:space="preserve"> </w:t>
+      </w:r>
+      <w:r>
+        <w:t xml:space="preserve">permettant de gérer les trois classes  </w:t>
       </w:r>
       <w:r>
         <w:rPr>
           <w:b/>
           <w:i/>
         </w:rPr>
-        <w:t xml:space="preserve"> </w:t>
-      </w:r>
-      <w:r>
-        <w:t xml:space="preserve">permettant de gérer les trois classes  </w:t>
-      </w:r>
-      <w:proofErr w:type="spellStart"/>
-      <w:r>
-        <w:rPr>
-          <w:b/>
-          <w:i/>
-        </w:rPr>
-        <w:t>MonthPanel</w:t>
-      </w:r>
-      <w:proofErr w:type="spellEnd"/>
-      <w:r>
-        <w:rPr>
-          <w:b/>
-          <w:i/>
-        </w:rPr>
-        <w:t xml:space="preserve">, </w:t>
-      </w:r>
-      <w:proofErr w:type="spellStart"/>
-      <w:r>
-        <w:rPr>
-          <w:b/>
-          <w:i/>
-        </w:rPr>
-        <w:t>WeekPanel</w:t>
-      </w:r>
-      <w:proofErr w:type="spellEnd"/>
-      <w:r>
-        <w:rPr>
-          <w:b/>
-          <w:i/>
-        </w:rPr>
-        <w:t xml:space="preserve">, </w:t>
-      </w:r>
-      <w:proofErr w:type="spellStart"/>
-      <w:r>
-        <w:rPr>
-          <w:b/>
-          <w:i/>
-        </w:rPr>
-        <w:t>DayPanel</w:t>
-      </w:r>
-      <w:proofErr w:type="spellEnd"/>
+        <w:t>MonthPanel, WeekPanel, DayPanel</w:t>
+      </w:r>
     </w:p>
     <w:p>
       <w:pPr>
@@ -8899,66 +8290,30 @@
       <w:r>
         <w:t xml:space="preserve">ant de gérer les vues </w:t>
       </w:r>
-      <w:proofErr w:type="spellStart"/>
       <w:r>
         <w:rPr>
           <w:b/>
           <w:i/>
         </w:rPr>
-        <w:t>MonthPanel</w:t>
-      </w:r>
-      <w:proofErr w:type="spellEnd"/>
+        <w:t>MonthPanel, WeekPanel, DayPanel</w:t>
+      </w:r>
       <w:r>
         <w:rPr>
           <w:b/>
           <w:i/>
         </w:rPr>
-        <w:t xml:space="preserve">, </w:t>
-      </w:r>
-      <w:proofErr w:type="spellStart"/>
+        <w:t xml:space="preserve"> : </w:t>
+      </w:r>
+      <w:r>
+        <w:t>en cliquant sur un bouton ‘</w:t>
+      </w:r>
       <w:r>
         <w:rPr>
           <w:b/>
           <w:i/>
         </w:rPr>
-        <w:t>WeekPanel</w:t>
-      </w:r>
-      <w:proofErr w:type="spellEnd"/>
-      <w:r>
-        <w:rPr>
-          <w:b/>
-          <w:i/>
-        </w:rPr>
-        <w:t xml:space="preserve">, </w:t>
-      </w:r>
-      <w:proofErr w:type="spellStart"/>
-      <w:r>
-        <w:rPr>
-          <w:b/>
-          <w:i/>
-        </w:rPr>
-        <w:t>DayPanel</w:t>
-      </w:r>
-      <w:proofErr w:type="spellEnd"/>
-      <w:r>
-        <w:rPr>
-          <w:b/>
-          <w:i/>
-        </w:rPr>
-        <w:t xml:space="preserve"> : </w:t>
-      </w:r>
-      <w:r>
-        <w:t>en cliquant sur un bouton ‘</w:t>
-      </w:r>
-      <w:proofErr w:type="spellStart"/>
-      <w:r>
-        <w:rPr>
-          <w:b/>
-          <w:i/>
-        </w:rPr>
         <w:t>next</w:t>
       </w:r>
-      <w:proofErr w:type="spellEnd"/>
       <w:r>
         <w:t>’ nous devons pouvoir voyager entre les vues</w:t>
       </w:r>
@@ -8986,7 +8341,6 @@
       <w:r>
         <w:t xml:space="preserve">Operateur </w:t>
       </w:r>
-      <w:proofErr w:type="spellStart"/>
       <w:r>
         <w:rPr>
           <w:b/>
@@ -8994,7 +8348,6 @@
         </w:rPr>
         <w:t>instanceof</w:t>
       </w:r>
-      <w:proofErr w:type="spellEnd"/>
     </w:p>
     <w:p>
       <w:pPr>
@@ -9010,23 +8363,13 @@
           <w:lang w:val="en-US"/>
         </w:rPr>
       </w:pPr>
-      <w:proofErr w:type="spellStart"/>
       <w:r>
         <w:rPr>
           <w:b/>
           <w:i/>
           <w:lang w:val="en-US"/>
         </w:rPr>
-        <w:t>JOptionPane</w:t>
-      </w:r>
-      <w:proofErr w:type="spellEnd"/>
-      <w:r>
-        <w:rPr>
-          <w:b/>
-          <w:i/>
-          <w:lang w:val="en-US"/>
-        </w:rPr>
-        <w:t> </w:t>
+        <w:t>JOptionPane </w:t>
       </w:r>
       <w:r>
         <w:rPr>
@@ -9097,7 +8440,6 @@
           <w:lang w:val="en-US"/>
         </w:rPr>
       </w:pPr>
-      <w:proofErr w:type="gramStart"/>
       <w:r>
         <w:rPr>
           <w:rFonts w:ascii="Consolas" w:hAnsi="Consolas" w:cs="Consolas"/>
@@ -9122,7 +8464,6 @@
         </w:rPr>
         <w:t>rotected</w:t>
       </w:r>
-      <w:proofErr w:type="gramEnd"/>
       <w:r>
         <w:rPr>
           <w:rFonts w:ascii="Consolas" w:hAnsi="Consolas" w:cs="Consolas"/>
@@ -9174,7 +8515,6 @@
         </w:rPr>
         <w:tab/>
       </w:r>
-      <w:proofErr w:type="gramStart"/>
       <w:r>
         <w:rPr>
           <w:rFonts w:ascii="Consolas" w:hAnsi="Consolas" w:cs="Consolas"/>
@@ -9199,7 +8539,6 @@
         </w:rPr>
         <w:t>rotected</w:t>
       </w:r>
-      <w:proofErr w:type="gramEnd"/>
       <w:r>
         <w:rPr>
           <w:rFonts w:ascii="Consolas" w:hAnsi="Consolas" w:cs="Consolas"/>
@@ -9275,19 +8614,18 @@
           <w:sz w:val="20"/>
           <w:szCs w:val="20"/>
         </w:rPr>
-        <w:t xml:space="preserve">Il en va de même avec </w:t>
-      </w:r>
-      <w:proofErr w:type="gramStart"/>
-      <w:r>
+        <w:t>Il en va de même avec setMessage() qui est définit différemment selon la classe fille.</w:t>
+      </w:r>
+    </w:p>
+    <w:p>
+      <w:pPr>
         <w:rPr>
           <w:rFonts w:cs="Consolas"/>
           <w:color w:val="000000"/>
           <w:sz w:val="20"/>
           <w:szCs w:val="20"/>
         </w:rPr>
-        <w:t>setMessage(</w:t>
-      </w:r>
-      <w:proofErr w:type="gramEnd"/>
+      </w:pPr>
       <w:r>
         <w:rPr>
           <w:rFonts w:cs="Consolas"/>
@@ -9295,7 +8633,7 @@
           <w:sz w:val="20"/>
           <w:szCs w:val="20"/>
         </w:rPr>
-        <w:t>) qui est définit différemment selon la classe fille.</w:t>
+        <w:t>Avec les interfaces, il était nécessaire d’implémenter ses méthodes dans les classes l’implémentant. Nous avons donc plusieurs méthodes « @Overide » vides afin de respecter l’interface.</w:t>
       </w:r>
     </w:p>
     <w:p>
@@ -9314,7 +8652,7 @@
           <w:sz w:val="20"/>
           <w:szCs w:val="20"/>
         </w:rPr>
-        <w:t>Avec les interfaces, il était nécessaire d’implémenter ses méthodes dans les classes l’implémentant. Nous avons donc plusieurs méthodes « @Overide » vides afin de respecter l’interface.</w:t>
+        <w:t>Nous avons donc plusieurs méthodes showMessage() avec un nombre différent d’arguments.</w:t>
       </w:r>
     </w:p>
     <w:p>
@@ -9326,17 +8664,16 @@
           <w:szCs w:val="20"/>
         </w:rPr>
       </w:pPr>
-      <w:r>
+    </w:p>
+    <w:p>
+      <w:pPr>
         <w:rPr>
           <w:rFonts w:cs="Consolas"/>
           <w:color w:val="000000"/>
           <w:sz w:val="20"/>
           <w:szCs w:val="20"/>
         </w:rPr>
-        <w:t xml:space="preserve">Nous avons donc plusieurs méthodes </w:t>
-      </w:r>
-      <w:proofErr w:type="spellStart"/>
-      <w:proofErr w:type="gramStart"/>
+      </w:pPr>
       <w:r>
         <w:rPr>
           <w:rFonts w:cs="Consolas"/>
@@ -9344,19 +8681,18 @@
           <w:sz w:val="20"/>
           <w:szCs w:val="20"/>
         </w:rPr>
-        <w:t>showMessage</w:t>
-      </w:r>
-      <w:proofErr w:type="spellEnd"/>
-      <w:r>
+        <w:t>Exercice 2 :</w:t>
+      </w:r>
+    </w:p>
+    <w:p>
+      <w:pPr>
         <w:rPr>
           <w:rFonts w:cs="Consolas"/>
           <w:color w:val="000000"/>
           <w:sz w:val="20"/>
           <w:szCs w:val="20"/>
         </w:rPr>
-        <w:t>(</w:t>
-      </w:r>
-      <w:proofErr w:type="gramEnd"/>
+      </w:pPr>
       <w:r>
         <w:rPr>
           <w:rFonts w:cs="Consolas"/>
@@ -9364,95 +8700,7 @@
           <w:sz w:val="20"/>
           <w:szCs w:val="20"/>
         </w:rPr>
-        <w:t>) avec un nombre différent d’arguments.</w:t>
-      </w:r>
-    </w:p>
-    <w:p>
-      <w:pPr>
-        <w:rPr>
-          <w:rFonts w:cs="Consolas"/>
-          <w:color w:val="000000"/>
-          <w:sz w:val="20"/>
-          <w:szCs w:val="20"/>
-        </w:rPr>
-      </w:pPr>
-    </w:p>
-    <w:p>
-      <w:pPr>
-        <w:rPr>
-          <w:rFonts w:cs="Consolas"/>
-          <w:color w:val="000000"/>
-          <w:sz w:val="20"/>
-          <w:szCs w:val="20"/>
-        </w:rPr>
-      </w:pPr>
-      <w:r>
-        <w:rPr>
-          <w:rFonts w:cs="Consolas"/>
-          <w:color w:val="000000"/>
-          <w:sz w:val="20"/>
-          <w:szCs w:val="20"/>
-        </w:rPr>
-        <w:t>Exercice 2 :</w:t>
-      </w:r>
-    </w:p>
-    <w:p>
-      <w:pPr>
-        <w:rPr>
-          <w:rFonts w:cs="Consolas"/>
-          <w:color w:val="000000"/>
-          <w:sz w:val="20"/>
-          <w:szCs w:val="20"/>
-        </w:rPr>
-      </w:pPr>
-      <w:r>
-        <w:rPr>
-          <w:rFonts w:cs="Consolas"/>
-          <w:color w:val="000000"/>
-          <w:sz w:val="20"/>
-          <w:szCs w:val="20"/>
-        </w:rPr>
-        <w:t>Dans cet exercice on a créé les tableaux sous forme de collection. Ainsi nous pouvions utiliser les méthodes « </w:t>
-      </w:r>
-      <w:proofErr w:type="spellStart"/>
-      <w:r>
-        <w:rPr>
-          <w:rFonts w:cs="Consolas"/>
-          <w:color w:val="000000"/>
-          <w:sz w:val="20"/>
-          <w:szCs w:val="20"/>
-        </w:rPr>
-        <w:t>get</w:t>
-      </w:r>
-      <w:proofErr w:type="spellEnd"/>
-      <w:r>
-        <w:rPr>
-          <w:rFonts w:cs="Consolas"/>
-          <w:color w:val="000000"/>
-          <w:sz w:val="20"/>
-          <w:szCs w:val="20"/>
-        </w:rPr>
-        <w:t> » et « </w:t>
-      </w:r>
-      <w:proofErr w:type="spellStart"/>
-      <w:r>
-        <w:rPr>
-          <w:rFonts w:cs="Consolas"/>
-          <w:color w:val="000000"/>
-          <w:sz w:val="20"/>
-          <w:szCs w:val="20"/>
-        </w:rPr>
-        <w:t>add</w:t>
-      </w:r>
-      <w:proofErr w:type="spellEnd"/>
-      <w:r>
-        <w:rPr>
-          <w:rFonts w:cs="Consolas"/>
-          <w:color w:val="000000"/>
-          <w:sz w:val="20"/>
-          <w:szCs w:val="20"/>
-        </w:rPr>
-        <w:t> ».</w:t>
+        <w:t>Dans cet exercice on a créé les tableaux sous forme de collection. Ainsi nous pouvions utiliser les méthodes « get » et « add ».</w:t>
       </w:r>
     </w:p>
     <w:p>
@@ -9552,53 +8800,51 @@
           <w:noProof/>
         </w:rPr>
       </w:pPr>
-      <w:bookmarkStart w:id="13" w:name="_GoBack"/>
+    </w:p>
+    <w:p>
+      <w:pPr>
+        <w:rPr>
+          <w:noProof/>
+        </w:rPr>
+      </w:pPr>
+    </w:p>
+    <w:p>
+      <w:pPr>
+        <w:pStyle w:val="Titre1"/>
+        <w:rPr>
+          <w:noProof/>
+        </w:rPr>
+      </w:pPr>
+      <w:bookmarkStart w:id="13" w:name="_Toc430965366"/>
+      <w:r>
+        <w:rPr>
+          <w:noProof/>
+        </w:rPr>
+        <w:lastRenderedPageBreak/>
+        <w:t>TD/TP 2 –</w:t>
+      </w:r>
+      <w:r>
+        <w:rPr>
+          <w:noProof/>
+        </w:rPr>
+        <w:t xml:space="preserve"> Gestion des erreurs, tests &amp; bonnes pratiques</w:t>
+      </w:r>
       <w:bookmarkEnd w:id="13"/>
     </w:p>
     <w:p>
       <w:pPr>
-        <w:rPr>
-          <w:noProof/>
-        </w:rPr>
+        <w:pStyle w:val="Titre2"/>
       </w:pPr>
     </w:p>
     <w:p>
       <w:pPr>
-        <w:pStyle w:val="Titre1"/>
-        <w:rPr>
-          <w:noProof/>
-        </w:rPr>
-      </w:pPr>
-      <w:bookmarkStart w:id="14" w:name="_Toc430965366"/>
-      <w:r>
-        <w:rPr>
-          <w:noProof/>
-        </w:rPr>
-        <w:lastRenderedPageBreak/>
-        <w:t>TD/TP 2 –</w:t>
-      </w:r>
-      <w:r>
-        <w:rPr>
-          <w:noProof/>
-        </w:rPr>
-        <w:t xml:space="preserve"> Gestion des erreurs, tests &amp; bonnes pratiques</w:t>
+        <w:pStyle w:val="Titre2"/>
+      </w:pPr>
+      <w:bookmarkStart w:id="14" w:name="_Toc430965367"/>
+      <w:r>
+        <w:t>Exercices</w:t>
       </w:r>
       <w:bookmarkEnd w:id="14"/>
-    </w:p>
-    <w:p>
-      <w:pPr>
-        <w:pStyle w:val="Titre2"/>
-      </w:pPr>
-    </w:p>
-    <w:p>
-      <w:pPr>
-        <w:pStyle w:val="Titre2"/>
-      </w:pPr>
-      <w:bookmarkStart w:id="15" w:name="_Toc430965367"/>
-      <w:r>
-        <w:t>Exercices</w:t>
-      </w:r>
-      <w:bookmarkEnd w:id="15"/>
     </w:p>
     <w:p/>
     <w:p>
@@ -9608,7 +8854,7 @@
           <w:i/>
         </w:rPr>
       </w:pPr>
-      <w:bookmarkStart w:id="16" w:name="_Toc430965368"/>
+      <w:bookmarkStart w:id="15" w:name="_Toc430965368"/>
       <w:r>
         <w:t xml:space="preserve">Exercice </w:t>
       </w:r>
@@ -9627,7 +8873,7 @@
         </w:rPr>
         <w:t>debugger</w:t>
       </w:r>
-      <w:bookmarkEnd w:id="16"/>
+      <w:bookmarkEnd w:id="15"/>
     </w:p>
     <w:p>
       <w:pPr>
@@ -9670,11 +8916,11 @@
       <w:pPr>
         <w:pStyle w:val="Titre3"/>
       </w:pPr>
-      <w:bookmarkStart w:id="17" w:name="_Toc430965369"/>
+      <w:bookmarkStart w:id="16" w:name="_Toc430965369"/>
       <w:r>
         <w:t>Exercice 2 : Internationalisation</w:t>
       </w:r>
-      <w:bookmarkEnd w:id="17"/>
+      <w:bookmarkEnd w:id="16"/>
     </w:p>
     <w:p>
       <w:pPr>
@@ -9699,7 +8945,6 @@
       <w:r>
         <w:t xml:space="preserve"> </w:t>
       </w:r>
-      <w:proofErr w:type="spellStart"/>
       <w:r>
         <w:rPr>
           <w:b/>
@@ -9707,14 +8952,13 @@
         </w:rPr>
         <w:t>edu.iut.app.ApplicationSession</w:t>
       </w:r>
-      <w:proofErr w:type="spellEnd"/>
     </w:p>
     <w:p/>
     <w:p>
       <w:pPr>
         <w:pStyle w:val="Titre3"/>
       </w:pPr>
-      <w:bookmarkStart w:id="18" w:name="_Toc430965370"/>
+      <w:bookmarkStart w:id="17" w:name="_Toc430965370"/>
       <w:r>
         <w:t xml:space="preserve">Exercice 3 : </w:t>
       </w:r>
@@ -9724,7 +8968,7 @@
       <w:r>
         <w:t xml:space="preserve"> (Exceptions)</w:t>
       </w:r>
-      <w:bookmarkEnd w:id="18"/>
+      <w:bookmarkEnd w:id="17"/>
     </w:p>
     <w:p>
       <w:pPr>
@@ -9746,7 +8990,6 @@
       <w:r>
         <w:t xml:space="preserve">exceptions : créer une classe </w:t>
       </w:r>
-      <w:proofErr w:type="spellStart"/>
       <w:r>
         <w:rPr>
           <w:b/>
@@ -9754,46 +8997,26 @@
         </w:rPr>
         <w:t>IUTException</w:t>
       </w:r>
-      <w:proofErr w:type="spellEnd"/>
       <w:r>
         <w:t xml:space="preserve"> de laquelle dériveront toutes vos futures classes d’exception. </w:t>
       </w:r>
-      <w:proofErr w:type="spellStart"/>
       <w:r>
         <w:rPr>
           <w:b/>
           <w:i/>
         </w:rPr>
-        <w:t>IUTException</w:t>
-      </w:r>
-      <w:proofErr w:type="spellEnd"/>
+        <w:t xml:space="preserve">IUTException </w:t>
+      </w:r>
+      <w:r>
+        <w:t xml:space="preserve">devra pouvoir ‘logger’ les erreurs : en vous appuyant sur la classe de Session pour initialiser le </w:t>
+      </w:r>
       <w:r>
         <w:rPr>
           <w:b/>
           <w:i/>
         </w:rPr>
-        <w:t xml:space="preserve"> </w:t>
-      </w:r>
-      <w:r>
-        <w:t>devra pouvoir ‘</w:t>
-      </w:r>
-      <w:proofErr w:type="spellStart"/>
-      <w:r>
         <w:t>logger</w:t>
       </w:r>
-      <w:proofErr w:type="spellEnd"/>
-      <w:r>
-        <w:t xml:space="preserve">’ les erreurs : en vous appuyant sur la classe de Session pour initialiser le </w:t>
-      </w:r>
-      <w:proofErr w:type="spellStart"/>
-      <w:r>
-        <w:rPr>
-          <w:b/>
-          <w:i/>
-        </w:rPr>
-        <w:t>logger</w:t>
-      </w:r>
-      <w:proofErr w:type="spellEnd"/>
       <w:r>
         <w:t>.</w:t>
       </w:r>
@@ -9823,7 +9046,6 @@
       <w:r>
         <w:t xml:space="preserve"> permettant une gestion avancée des erreurs utilisant des </w:t>
       </w:r>
-      <w:proofErr w:type="spellStart"/>
       <w:r>
         <w:rPr>
           <w:b/>
@@ -9838,11 +9060,9 @@
         </w:rPr>
         <w:t>s</w:t>
       </w:r>
-      <w:proofErr w:type="spellEnd"/>
       <w:r>
         <w:t xml:space="preserve"> (permettant d’afficher des messages à l’écran). Il faudrait que ces messages soient aussi ‘</w:t>
       </w:r>
-      <w:proofErr w:type="spellStart"/>
       <w:r>
         <w:rPr>
           <w:b/>
@@ -9850,7 +9070,6 @@
         </w:rPr>
         <w:t>loggés</w:t>
       </w:r>
-      <w:proofErr w:type="spellEnd"/>
       <w:r>
         <w:t>’ :</w:t>
       </w:r>
@@ -9863,7 +9082,6 @@
       <w:r>
         <w:t xml:space="preserve"> </w:t>
       </w:r>
-      <w:proofErr w:type="spellStart"/>
       <w:r>
         <w:rPr>
           <w:b/>
@@ -9871,7 +9089,6 @@
         </w:rPr>
         <w:t>logger</w:t>
       </w:r>
-      <w:proofErr w:type="spellEnd"/>
       <w:r>
         <w:t xml:space="preserve"> initialiser dans la</w:t>
       </w:r>
@@ -9884,7 +9101,7 @@
       <w:pPr>
         <w:pStyle w:val="Titre3"/>
       </w:pPr>
-      <w:bookmarkStart w:id="19" w:name="_Toc430965371"/>
+      <w:bookmarkStart w:id="18" w:name="_Toc430965371"/>
       <w:r>
         <w:t>Exercice 4</w:t>
       </w:r>
@@ -9893,189 +9110,1713 @@
       </w:r>
       <w:r>
         <w:t>GUI – Changer la langue d’une application</w:t>
+      </w:r>
+      <w:bookmarkEnd w:id="18"/>
+    </w:p>
+    <w:p>
+      <w:r>
+        <w:t xml:space="preserve">En vous appuyant sur le code d’internationalisation de la session, faite en sorte que les éléments affichés (dans l’interface) ou dans les erreurs, soient dépendant de </w:t>
+      </w:r>
+      <w:r>
+        <w:rPr>
+          <w:b/>
+          <w:i/>
+        </w:rPr>
+        <w:t>Locale</w:t>
+      </w:r>
+      <w:r>
+        <w:t xml:space="preserve"> (autrement</w:t>
+      </w:r>
+      <w:r>
+        <w:t xml:space="preserve"> dit</w:t>
+      </w:r>
+      <w:r>
+        <w:t>, l’application devra pouvoir afficher de l’anglais et du français sans avoir été recompilée).</w:t>
+      </w:r>
+    </w:p>
+    <w:p/>
+    <w:p>
+      <w:pPr>
+        <w:pStyle w:val="Titre3"/>
+      </w:pPr>
+      <w:bookmarkStart w:id="19" w:name="_Toc430965372"/>
+      <w:r>
+        <w:t>Exercice 5</w:t>
+      </w:r>
+      <w:r>
+        <w:t> : Créer sa bibliothèque &amp; construire un livrable</w:t>
       </w:r>
       <w:bookmarkEnd w:id="19"/>
     </w:p>
     <w:p>
       <w:r>
-        <w:t xml:space="preserve">En vous appuyant sur le code d’internationalisation de la session, faite en sorte que les éléments affichés (dans l’interface) ou dans les erreurs, soient dépendant de </w:t>
+        <w:t>A l’aide d’</w:t>
       </w:r>
       <w:r>
         <w:rPr>
           <w:b/>
           <w:i/>
         </w:rPr>
-        <w:t>Locale</w:t>
-      </w:r>
-      <w:r>
-        <w:t xml:space="preserve"> (autrement</w:t>
-      </w:r>
-      <w:r>
-        <w:t xml:space="preserve"> dit</w:t>
-      </w:r>
-      <w:r>
-        <w:t>, l’application devra pouvoir afficher de l’anglais et du français sans avoir été recompilée).</w:t>
+        <w:t>E</w:t>
+      </w:r>
+      <w:r>
+        <w:rPr>
+          <w:b/>
+          <w:i/>
+        </w:rPr>
+        <w:t>clipse</w:t>
+      </w:r>
+      <w:r>
+        <w:t>, créer une application (un ‘</w:t>
+      </w:r>
+      <w:r>
+        <w:rPr>
+          <w:b/>
+          <w:i/>
+        </w:rPr>
+        <w:t>.jar</w:t>
+      </w:r>
+      <w:r>
+        <w:t>’</w:t>
+      </w:r>
+      <w:r>
+        <w:t>) livrable (à vos chargés de TD par exemple)</w:t>
+      </w:r>
+    </w:p>
+    <w:p>
+      <w:pPr>
+        <w:rPr>
+          <w:b/>
+          <w:i/>
+        </w:rPr>
+      </w:pPr>
+      <w:r>
+        <w:rPr>
+          <w:b/>
+          <w:i/>
+        </w:rPr>
+        <w:t>Ce livrable devra désormais être disponible tout le temps (pour chaque TD/TP ou à chaque évolution majeur de vos codes</w:t>
+      </w:r>
+      <w:r>
+        <w:rPr>
+          <w:b/>
+          <w:i/>
+        </w:rPr>
+        <w:t>, il faudra le reconstruire</w:t>
+      </w:r>
+      <w:r>
+        <w:rPr>
+          <w:b/>
+          <w:i/>
+        </w:rPr>
+        <w:t>).</w:t>
+      </w:r>
+      <w:r>
+        <w:rPr>
+          <w:b/>
+          <w:i/>
+        </w:rPr>
+        <w:t xml:space="preserve"> Il faut</w:t>
+      </w:r>
+      <w:r>
+        <w:rPr>
+          <w:b/>
+          <w:i/>
+        </w:rPr>
+        <w:t xml:space="preserve"> donc le ‘versionner’ dans le dossier </w:t>
+      </w:r>
+      <w:r>
+        <w:rPr>
+          <w:b/>
+          <w:i/>
+          <w:u w:val="single"/>
+        </w:rPr>
+        <w:t>train</w:t>
+      </w:r>
+      <w:r>
+        <w:rPr>
+          <w:b/>
+          <w:i/>
+        </w:rPr>
+        <w:t>. Les scripts ‘run.sh’ et ‘run.bat’ permettent d’exécuter votre application.</w:t>
+      </w:r>
+    </w:p>
+    <w:p>
+      <w:r>
+        <w:br w:type="page"/>
       </w:r>
     </w:p>
     <w:p/>
     <w:p>
       <w:pPr>
-        <w:pStyle w:val="Titre3"/>
-      </w:pPr>
-      <w:bookmarkStart w:id="20" w:name="_Toc430965372"/>
-      <w:r>
-        <w:t>Exercice 5</w:t>
-      </w:r>
-      <w:r>
-        <w:t> : Créer sa bibliothèque &amp; construire un livrable</w:t>
+        <w:pStyle w:val="Titre2"/>
+      </w:pPr>
+      <w:bookmarkStart w:id="20" w:name="_Toc430965373"/>
+      <w:r>
+        <w:t>Rapport</w:t>
       </w:r>
       <w:bookmarkEnd w:id="20"/>
-    </w:p>
-    <w:p>
-      <w:r>
-        <w:t>A l’aide d’</w:t>
-      </w:r>
-      <w:r>
-        <w:rPr>
-          <w:b/>
-          <w:i/>
-        </w:rPr>
-        <w:t>E</w:t>
-      </w:r>
-      <w:r>
-        <w:rPr>
-          <w:b/>
-          <w:i/>
-        </w:rPr>
-        <w:t>clipse</w:t>
-      </w:r>
-      <w:r>
-        <w:t>, créer une application (un ‘</w:t>
-      </w:r>
-      <w:r>
-        <w:rPr>
-          <w:b/>
-          <w:i/>
-        </w:rPr>
-        <w:t>.jar</w:t>
-      </w:r>
-      <w:r>
-        <w:t>’</w:t>
-      </w:r>
-      <w:r>
-        <w:t>) livrable (à vos chargés de TD par exemple)</w:t>
-      </w:r>
-    </w:p>
-    <w:p>
-      <w:pPr>
-        <w:rPr>
-          <w:b/>
-          <w:i/>
-        </w:rPr>
-      </w:pPr>
-      <w:r>
-        <w:rPr>
-          <w:b/>
-          <w:i/>
-        </w:rPr>
-        <w:t>Ce livrable devra désormais être disponible tout le temps (pour chaque TD/TP ou à chaque évolution majeur de vos codes</w:t>
-      </w:r>
-      <w:r>
-        <w:rPr>
-          <w:b/>
-          <w:i/>
-        </w:rPr>
-        <w:t>, il faudra le reconstruire</w:t>
-      </w:r>
-      <w:r>
-        <w:rPr>
-          <w:b/>
-          <w:i/>
-        </w:rPr>
-        <w:t>).</w:t>
-      </w:r>
-      <w:r>
-        <w:rPr>
-          <w:b/>
-          <w:i/>
-        </w:rPr>
-        <w:t xml:space="preserve"> Il faut</w:t>
-      </w:r>
-      <w:r>
-        <w:rPr>
-          <w:b/>
-          <w:i/>
-        </w:rPr>
-        <w:t xml:space="preserve"> donc le ‘</w:t>
-      </w:r>
-      <w:proofErr w:type="spellStart"/>
-      <w:r>
-        <w:rPr>
-          <w:b/>
-          <w:i/>
-        </w:rPr>
-        <w:t>versionner</w:t>
-      </w:r>
-      <w:proofErr w:type="spellEnd"/>
-      <w:r>
-        <w:rPr>
-          <w:b/>
-          <w:i/>
-        </w:rPr>
-        <w:t xml:space="preserve">’ dans le dossier </w:t>
-      </w:r>
-      <w:r>
-        <w:rPr>
-          <w:b/>
-          <w:i/>
-          <w:u w:val="single"/>
-        </w:rPr>
-        <w:t>train</w:t>
-      </w:r>
-      <w:r>
-        <w:rPr>
-          <w:b/>
-          <w:i/>
-        </w:rPr>
-        <w:t>. Les scripts ‘run.sh’ et ‘run.bat’ permettent d’exécuter votre application.</w:t>
-      </w:r>
     </w:p>
     <w:p/>
     <w:p>
       <w:pPr>
-        <w:pStyle w:val="Titre2"/>
-      </w:pPr>
-      <w:bookmarkStart w:id="21" w:name="_Toc430965373"/>
-      <w:r>
-        <w:t>Rapport</w:t>
+        <w:pStyle w:val="Titre3"/>
+      </w:pPr>
+      <w:bookmarkStart w:id="21" w:name="_Toc430965374"/>
+      <w:r>
+        <w:t>Description des travaux</w:t>
       </w:r>
       <w:bookmarkEnd w:id="21"/>
     </w:p>
     <w:p/>
     <w:p>
-      <w:pPr>
-        <w:pStyle w:val="Titre3"/>
-      </w:pPr>
-      <w:bookmarkStart w:id="22" w:name="_Toc430965374"/>
-      <w:r>
-        <w:t>Description des travaux</w:t>
-      </w:r>
-      <w:bookmarkEnd w:id="22"/>
+      <w:r>
+        <w:t>Exercice 1 :</w:t>
+      </w:r>
+      <w:r>
+        <w:t xml:space="preserve"> Non réalisé, fallait-il créer une classe classTest pour chaque test unitaire correspondant à une classe ?</w:t>
+      </w:r>
+      <w:r>
+        <w:br/>
+      </w:r>
+      <w:r>
+        <w:br/>
+        <w:t>Exercice 2 : Pour procéder à l’internationalisation, voici ce que j’ai fait :</w:t>
+      </w:r>
     </w:p>
     <w:p>
-      <w:pPr>
-        <w:pStyle w:val="Titre3"/>
-      </w:pPr>
+      <w:r>
+        <w:t xml:space="preserve">Dans la classe ApplicationSession : </w:t>
+      </w:r>
     </w:p>
     <w:p>
       <w:pPr>
+        <w:autoSpaceDE w:val="0"/>
+        <w:autoSpaceDN w:val="0"/>
+        <w:adjustRightInd w:val="0"/>
+        <w:spacing w:after="0" w:line="240" w:lineRule="auto"/>
+        <w:rPr>
+          <w:rFonts w:ascii="Consolas" w:hAnsi="Consolas" w:cs="Consolas"/>
+          <w:sz w:val="20"/>
+          <w:szCs w:val="20"/>
+        </w:rPr>
+      </w:pPr>
+      <w:r>
+        <w:rPr>
+          <w:rFonts w:ascii="Consolas" w:hAnsi="Consolas" w:cs="Consolas"/>
+          <w:color w:val="000000"/>
+          <w:sz w:val="20"/>
+          <w:szCs w:val="20"/>
+        </w:rPr>
+        <w:tab/>
+      </w:r>
+      <w:r>
+        <w:rPr>
+          <w:rFonts w:ascii="Consolas" w:hAnsi="Consolas" w:cs="Consolas"/>
+          <w:b/>
+          <w:bCs/>
+          <w:color w:val="7F0055"/>
+          <w:sz w:val="20"/>
+          <w:szCs w:val="20"/>
+        </w:rPr>
+        <w:t>protected</w:t>
+      </w:r>
+      <w:r>
+        <w:rPr>
+          <w:rFonts w:ascii="Consolas" w:hAnsi="Consolas" w:cs="Consolas"/>
+          <w:color w:val="000000"/>
+          <w:sz w:val="20"/>
+          <w:szCs w:val="20"/>
+        </w:rPr>
+        <w:t xml:space="preserve"> Logger </w:t>
+      </w:r>
+      <w:r>
+        <w:rPr>
+          <w:rFonts w:ascii="Consolas" w:hAnsi="Consolas" w:cs="Consolas"/>
+          <w:color w:val="0000C0"/>
+          <w:sz w:val="20"/>
+          <w:szCs w:val="20"/>
+        </w:rPr>
+        <w:t>sessionGuiLogger</w:t>
+      </w:r>
+      <w:r>
+        <w:rPr>
+          <w:rFonts w:ascii="Consolas" w:hAnsi="Consolas" w:cs="Consolas"/>
+          <w:color w:val="000000"/>
+          <w:sz w:val="20"/>
+          <w:szCs w:val="20"/>
+        </w:rPr>
+        <w:t>;</w:t>
+      </w:r>
+    </w:p>
+    <w:p>
+      <w:pPr>
+        <w:rPr>
+          <w:rFonts w:ascii="Consolas" w:hAnsi="Consolas" w:cs="Consolas"/>
+          <w:color w:val="000000"/>
+          <w:sz w:val="20"/>
+          <w:szCs w:val="20"/>
+        </w:rPr>
+      </w:pPr>
+      <w:r>
+        <w:rPr>
+          <w:rFonts w:ascii="Consolas" w:hAnsi="Consolas" w:cs="Consolas"/>
+          <w:color w:val="000000"/>
+          <w:sz w:val="20"/>
+          <w:szCs w:val="20"/>
+        </w:rPr>
+        <w:tab/>
+      </w:r>
+      <w:r>
+        <w:rPr>
+          <w:rFonts w:ascii="Consolas" w:hAnsi="Consolas" w:cs="Consolas"/>
+          <w:b/>
+          <w:bCs/>
+          <w:color w:val="7F0055"/>
+          <w:sz w:val="20"/>
+          <w:szCs w:val="20"/>
+        </w:rPr>
+        <w:t>protected</w:t>
+      </w:r>
+      <w:r>
+        <w:rPr>
+          <w:rFonts w:ascii="Consolas" w:hAnsi="Consolas" w:cs="Consolas"/>
+          <w:color w:val="000000"/>
+          <w:sz w:val="20"/>
+          <w:szCs w:val="20"/>
+        </w:rPr>
+        <w:t xml:space="preserve"> Logger </w:t>
+      </w:r>
+      <w:r>
+        <w:rPr>
+          <w:rFonts w:ascii="Consolas" w:hAnsi="Consolas" w:cs="Consolas"/>
+          <w:color w:val="0000C0"/>
+          <w:sz w:val="20"/>
+          <w:szCs w:val="20"/>
+        </w:rPr>
+        <w:t>sessionExceptionLogger</w:t>
+      </w:r>
+      <w:r>
+        <w:rPr>
+          <w:rFonts w:ascii="Consolas" w:hAnsi="Consolas" w:cs="Consolas"/>
+          <w:color w:val="000000"/>
+          <w:sz w:val="20"/>
+          <w:szCs w:val="20"/>
+        </w:rPr>
+        <w:t>;</w:t>
+      </w:r>
+    </w:p>
+    <w:p>
+      <w:pPr>
+        <w:rPr>
+          <w:rFonts w:ascii="Consolas" w:hAnsi="Consolas" w:cs="Consolas"/>
+          <w:color w:val="000000"/>
+          <w:sz w:val="20"/>
+          <w:szCs w:val="20"/>
+        </w:rPr>
+      </w:pPr>
+      <w:r>
+        <w:t>Dans son constructeur</w:t>
+      </w:r>
+      <w:r>
+        <w:rPr>
+          <w:rFonts w:ascii="Consolas" w:hAnsi="Consolas" w:cs="Consolas"/>
+          <w:color w:val="000000"/>
+          <w:sz w:val="20"/>
+          <w:szCs w:val="20"/>
+        </w:rPr>
+        <w:t> :</w:t>
+      </w:r>
+    </w:p>
+    <w:p>
+      <w:pPr>
+        <w:rPr>
+          <w:rFonts w:ascii="Consolas" w:hAnsi="Consolas" w:cs="Consolas"/>
+          <w:color w:val="000000"/>
+          <w:sz w:val="20"/>
+          <w:szCs w:val="20"/>
+          <w:lang w:val="en-US"/>
+        </w:rPr>
+      </w:pPr>
+      <w:r>
+        <w:rPr>
+          <w:rFonts w:ascii="Consolas" w:hAnsi="Consolas" w:cs="Consolas"/>
+          <w:color w:val="0000C0"/>
+          <w:sz w:val="20"/>
+          <w:szCs w:val="20"/>
+          <w:lang w:val="en-US"/>
+        </w:rPr>
+        <w:t>resourceBundle</w:t>
+      </w:r>
+      <w:r>
+        <w:rPr>
+          <w:rFonts w:ascii="Consolas" w:hAnsi="Consolas" w:cs="Consolas"/>
+          <w:color w:val="000000"/>
+          <w:sz w:val="20"/>
+          <w:szCs w:val="20"/>
+          <w:lang w:val="en-US"/>
+        </w:rPr>
+        <w:t xml:space="preserve"> = ResourceBundle.</w:t>
+      </w:r>
+      <w:r>
+        <w:rPr>
+          <w:rFonts w:ascii="Consolas" w:hAnsi="Consolas" w:cs="Consolas"/>
+          <w:i/>
+          <w:iCs/>
+          <w:color w:val="000000"/>
+          <w:sz w:val="20"/>
+          <w:szCs w:val="20"/>
+          <w:lang w:val="en-US"/>
+        </w:rPr>
+        <w:t>getBundle</w:t>
+      </w:r>
+      <w:r>
+        <w:rPr>
+          <w:rFonts w:ascii="Consolas" w:hAnsi="Consolas" w:cs="Consolas"/>
+          <w:color w:val="000000"/>
+          <w:sz w:val="20"/>
+          <w:szCs w:val="20"/>
+          <w:lang w:val="en-US"/>
+        </w:rPr>
+        <w:t>(</w:t>
+      </w:r>
+      <w:r>
+        <w:rPr>
+          <w:rFonts w:ascii="Consolas" w:hAnsi="Consolas" w:cs="Consolas"/>
+          <w:color w:val="2A00FF"/>
+          <w:sz w:val="20"/>
+          <w:szCs w:val="20"/>
+          <w:lang w:val="en-US"/>
+        </w:rPr>
+        <w:t>"edu.iut.ApplicationSession"</w:t>
+      </w:r>
+      <w:r>
+        <w:rPr>
+          <w:rFonts w:ascii="Consolas" w:hAnsi="Consolas" w:cs="Consolas"/>
+          <w:color w:val="000000"/>
+          <w:sz w:val="20"/>
+          <w:szCs w:val="20"/>
+          <w:lang w:val="en-US"/>
+        </w:rPr>
+        <w:t>);</w:t>
+      </w:r>
+    </w:p>
+    <w:p>
+      <w:r>
+        <w:t>Exercice 3: Classe Exception crée. Pour le moment, elle gère les exceptions pour le logger</w:t>
+      </w:r>
+      <w:r>
+        <w:t xml:space="preserve"> (3 types)</w:t>
+      </w:r>
+      <w:r>
+        <w:t>.</w:t>
+      </w:r>
+      <w:r>
+        <w:br/>
+      </w:r>
+      <w:r>
+        <w:t>Dans les classes ApplicationErrorLog, ApplicationWarningL</w:t>
+      </w:r>
+      <w:r>
+        <w:t xml:space="preserve">og et ApplicationInfoLog, j’ai remplacé </w:t>
+      </w:r>
+      <w:r>
+        <w:t>cette boucle :</w:t>
+      </w:r>
+    </w:p>
+    <w:p>
+      <w:pPr>
+        <w:autoSpaceDE w:val="0"/>
+        <w:autoSpaceDN w:val="0"/>
+        <w:adjustRightInd w:val="0"/>
+        <w:spacing w:after="0" w:line="240" w:lineRule="auto"/>
+        <w:ind w:left="708" w:firstLine="708"/>
+        <w:rPr>
+          <w:rFonts w:ascii="Consolas" w:hAnsi="Consolas" w:cs="Consolas"/>
+          <w:sz w:val="20"/>
+          <w:szCs w:val="20"/>
+          <w:lang w:val="en-US"/>
+        </w:rPr>
+      </w:pPr>
+      <w:r>
+        <w:rPr>
+          <w:rFonts w:ascii="Consolas" w:hAnsi="Consolas" w:cs="Consolas"/>
+          <w:b/>
+          <w:bCs/>
+          <w:color w:val="7F0055"/>
+          <w:sz w:val="20"/>
+          <w:szCs w:val="20"/>
+          <w:lang w:val="en-US"/>
+        </w:rPr>
+        <w:t>for</w:t>
+      </w:r>
+      <w:r>
+        <w:rPr>
+          <w:rFonts w:ascii="Consolas" w:hAnsi="Consolas" w:cs="Consolas"/>
+          <w:color w:val="000000"/>
+          <w:sz w:val="20"/>
+          <w:szCs w:val="20"/>
+          <w:lang w:val="en-US"/>
+        </w:rPr>
+        <w:t>(</w:t>
+      </w:r>
+      <w:r>
+        <w:rPr>
+          <w:rFonts w:ascii="Consolas" w:hAnsi="Consolas" w:cs="Consolas"/>
+          <w:b/>
+          <w:bCs/>
+          <w:color w:val="7F0055"/>
+          <w:sz w:val="20"/>
+          <w:szCs w:val="20"/>
+          <w:lang w:val="en-US"/>
+        </w:rPr>
+        <w:t>int</w:t>
+      </w:r>
+      <w:r>
+        <w:rPr>
+          <w:rFonts w:ascii="Consolas" w:hAnsi="Consolas" w:cs="Consolas"/>
+          <w:color w:val="000000"/>
+          <w:sz w:val="20"/>
+          <w:szCs w:val="20"/>
+          <w:lang w:val="en-US"/>
+        </w:rPr>
+        <w:t xml:space="preserve"> </w:t>
+      </w:r>
+      <w:r>
+        <w:rPr>
+          <w:rFonts w:ascii="Consolas" w:hAnsi="Consolas" w:cs="Consolas"/>
+          <w:color w:val="6A3E3E"/>
+          <w:sz w:val="20"/>
+          <w:szCs w:val="20"/>
+          <w:lang w:val="en-US"/>
+        </w:rPr>
+        <w:t>i</w:t>
+      </w:r>
+      <w:r>
+        <w:rPr>
+          <w:rFonts w:ascii="Consolas" w:hAnsi="Consolas" w:cs="Consolas"/>
+          <w:color w:val="000000"/>
+          <w:sz w:val="20"/>
+          <w:szCs w:val="20"/>
+          <w:lang w:val="en-US"/>
+        </w:rPr>
+        <w:t xml:space="preserve"> = 0; </w:t>
+      </w:r>
+      <w:r>
+        <w:rPr>
+          <w:rFonts w:ascii="Consolas" w:hAnsi="Consolas" w:cs="Consolas"/>
+          <w:color w:val="6A3E3E"/>
+          <w:sz w:val="20"/>
+          <w:szCs w:val="20"/>
+          <w:lang w:val="en-US"/>
+        </w:rPr>
+        <w:t>i</w:t>
+      </w:r>
+      <w:r>
+        <w:rPr>
+          <w:rFonts w:ascii="Consolas" w:hAnsi="Consolas" w:cs="Consolas"/>
+          <w:color w:val="000000"/>
+          <w:sz w:val="20"/>
+          <w:szCs w:val="20"/>
+          <w:lang w:val="en-US"/>
+        </w:rPr>
+        <w:t xml:space="preserve"> &lt; </w:t>
+      </w:r>
+      <w:r>
+        <w:rPr>
+          <w:rFonts w:ascii="Consolas" w:hAnsi="Consolas" w:cs="Consolas"/>
+          <w:color w:val="0000C0"/>
+          <w:sz w:val="20"/>
+          <w:szCs w:val="20"/>
+          <w:lang w:val="en-US"/>
+        </w:rPr>
+        <w:t>listeners</w:t>
+      </w:r>
+      <w:r>
+        <w:rPr>
+          <w:rFonts w:ascii="Consolas" w:hAnsi="Consolas" w:cs="Consolas"/>
+          <w:color w:val="000000"/>
+          <w:sz w:val="20"/>
+          <w:szCs w:val="20"/>
+          <w:lang w:val="en-US"/>
+        </w:rPr>
+        <w:t xml:space="preserve">.size(); </w:t>
+      </w:r>
+      <w:r>
+        <w:rPr>
+          <w:rFonts w:ascii="Consolas" w:hAnsi="Consolas" w:cs="Consolas"/>
+          <w:color w:val="6A3E3E"/>
+          <w:sz w:val="20"/>
+          <w:szCs w:val="20"/>
+          <w:lang w:val="en-US"/>
+        </w:rPr>
+        <w:t>i</w:t>
+      </w:r>
+      <w:r>
+        <w:rPr>
+          <w:rFonts w:ascii="Consolas" w:hAnsi="Consolas" w:cs="Consolas"/>
+          <w:color w:val="000000"/>
+          <w:sz w:val="20"/>
+          <w:szCs w:val="20"/>
+          <w:lang w:val="en-US"/>
+        </w:rPr>
+        <w:t>++){</w:t>
+      </w:r>
+    </w:p>
+    <w:p>
+      <w:pPr>
+        <w:autoSpaceDE w:val="0"/>
+        <w:autoSpaceDN w:val="0"/>
+        <w:adjustRightInd w:val="0"/>
+        <w:spacing w:after="0" w:line="240" w:lineRule="auto"/>
+        <w:rPr>
+          <w:rFonts w:ascii="Consolas" w:hAnsi="Consolas" w:cs="Consolas"/>
+          <w:sz w:val="20"/>
+          <w:szCs w:val="20"/>
+          <w:lang w:val="en-US"/>
+        </w:rPr>
+      </w:pPr>
+      <w:r>
+        <w:rPr>
+          <w:rFonts w:ascii="Consolas" w:hAnsi="Consolas" w:cs="Consolas"/>
+          <w:color w:val="000000"/>
+          <w:sz w:val="20"/>
+          <w:szCs w:val="20"/>
+          <w:lang w:val="en-US"/>
+        </w:rPr>
+        <w:tab/>
+      </w:r>
+      <w:r>
+        <w:rPr>
+          <w:rFonts w:ascii="Consolas" w:hAnsi="Consolas" w:cs="Consolas"/>
+          <w:color w:val="000000"/>
+          <w:sz w:val="20"/>
+          <w:szCs w:val="20"/>
+          <w:lang w:val="en-US"/>
+        </w:rPr>
+        <w:tab/>
+      </w:r>
+      <w:r>
+        <w:rPr>
+          <w:rFonts w:ascii="Consolas" w:hAnsi="Consolas" w:cs="Consolas"/>
+          <w:color w:val="000000"/>
+          <w:sz w:val="20"/>
+          <w:szCs w:val="20"/>
+          <w:lang w:val="en-US"/>
+        </w:rPr>
+        <w:tab/>
+      </w:r>
+      <w:r>
+        <w:rPr>
+          <w:rFonts w:ascii="Consolas" w:hAnsi="Consolas" w:cs="Consolas"/>
+          <w:color w:val="0000C0"/>
+          <w:sz w:val="20"/>
+          <w:szCs w:val="20"/>
+          <w:lang w:val="en-US"/>
+        </w:rPr>
+        <w:t>listeners</w:t>
+      </w:r>
+      <w:r>
+        <w:rPr>
+          <w:rFonts w:ascii="Consolas" w:hAnsi="Consolas" w:cs="Consolas"/>
+          <w:color w:val="000000"/>
+          <w:sz w:val="20"/>
+          <w:szCs w:val="20"/>
+          <w:lang w:val="en-US"/>
+        </w:rPr>
+        <w:t>.get(</w:t>
+      </w:r>
+      <w:r>
+        <w:rPr>
+          <w:rFonts w:ascii="Consolas" w:hAnsi="Consolas" w:cs="Consolas"/>
+          <w:color w:val="6A3E3E"/>
+          <w:sz w:val="20"/>
+          <w:szCs w:val="20"/>
+          <w:lang w:val="en-US"/>
+        </w:rPr>
+        <w:t>i</w:t>
+      </w:r>
+      <w:r>
+        <w:rPr>
+          <w:rFonts w:ascii="Consolas" w:hAnsi="Consolas" w:cs="Consolas"/>
+          <w:color w:val="000000"/>
+          <w:sz w:val="20"/>
+          <w:szCs w:val="20"/>
+          <w:lang w:val="en-US"/>
+        </w:rPr>
+        <w:t>).newMessage(</w:t>
+      </w:r>
+      <w:r>
+        <w:rPr>
+          <w:rFonts w:ascii="Consolas" w:hAnsi="Consolas" w:cs="Consolas"/>
+          <w:color w:val="2A00FF"/>
+          <w:sz w:val="20"/>
+          <w:szCs w:val="20"/>
+          <w:lang w:val="en-US"/>
+        </w:rPr>
+        <w:t>"[ERROR]"</w:t>
+      </w:r>
+      <w:r>
+        <w:rPr>
+          <w:rFonts w:ascii="Consolas" w:hAnsi="Consolas" w:cs="Consolas"/>
+          <w:color w:val="000000"/>
+          <w:sz w:val="20"/>
+          <w:szCs w:val="20"/>
+          <w:lang w:val="en-US"/>
+        </w:rPr>
+        <w:t>,</w:t>
+      </w:r>
+      <w:r>
+        <w:rPr>
+          <w:rFonts w:ascii="Consolas" w:hAnsi="Consolas" w:cs="Consolas"/>
+          <w:color w:val="6A3E3E"/>
+          <w:sz w:val="20"/>
+          <w:szCs w:val="20"/>
+          <w:lang w:val="en-US"/>
+        </w:rPr>
+        <w:t>message</w:t>
+      </w:r>
+      <w:r>
+        <w:rPr>
+          <w:rFonts w:ascii="Consolas" w:hAnsi="Consolas" w:cs="Consolas"/>
+          <w:color w:val="000000"/>
+          <w:sz w:val="20"/>
+          <w:szCs w:val="20"/>
+          <w:lang w:val="en-US"/>
+        </w:rPr>
+        <w:t xml:space="preserve">); </w:t>
+      </w:r>
+      <w:r>
+        <w:rPr>
+          <w:rFonts w:ascii="Consolas" w:hAnsi="Consolas" w:cs="Consolas"/>
+          <w:color w:val="000000"/>
+          <w:sz w:val="20"/>
+          <w:szCs w:val="20"/>
+          <w:lang w:val="en-US"/>
+        </w:rPr>
+        <w:t>*</w:t>
+      </w:r>
+    </w:p>
+    <w:p>
+      <w:pPr>
+        <w:rPr>
+          <w:rFonts w:ascii="Consolas" w:hAnsi="Consolas" w:cs="Consolas"/>
+          <w:color w:val="000000"/>
+          <w:sz w:val="20"/>
+          <w:szCs w:val="20"/>
+        </w:rPr>
+      </w:pPr>
+      <w:r>
+        <w:rPr>
+          <w:rFonts w:ascii="Consolas" w:hAnsi="Consolas" w:cs="Consolas"/>
+          <w:color w:val="000000"/>
+          <w:sz w:val="20"/>
+          <w:szCs w:val="20"/>
+          <w:lang w:val="en-US"/>
+        </w:rPr>
+        <w:tab/>
+      </w:r>
+      <w:r>
+        <w:rPr>
+          <w:rFonts w:ascii="Consolas" w:hAnsi="Consolas" w:cs="Consolas"/>
+          <w:color w:val="000000"/>
+          <w:sz w:val="20"/>
+          <w:szCs w:val="20"/>
+          <w:lang w:val="en-US"/>
+        </w:rPr>
+        <w:tab/>
+      </w:r>
+      <w:r>
+        <w:rPr>
+          <w:rFonts w:ascii="Consolas" w:hAnsi="Consolas" w:cs="Consolas"/>
+          <w:color w:val="000000"/>
+          <w:sz w:val="20"/>
+          <w:szCs w:val="20"/>
+        </w:rPr>
+        <w:t>}</w:t>
+      </w:r>
+    </w:p>
+    <w:p>
+      <w:pPr>
+        <w:pStyle w:val="Paragraphedeliste"/>
+        <w:rPr>
+          <w:lang w:val="en-US"/>
+        </w:rPr>
+      </w:pPr>
+      <w:r>
+        <w:rPr>
+          <w:lang w:val="en-US"/>
+        </w:rPr>
+        <w:t>*:</w:t>
+      </w:r>
+      <w:r>
+        <w:rPr>
+          <w:lang w:val="en-US"/>
+        </w:rPr>
+        <w:t xml:space="preserve"> « [ERROR] » pour ApplicationErrorLog, « [</w:t>
+      </w:r>
+      <w:r>
+        <w:rPr>
+          <w:lang w:val="en-US"/>
+        </w:rPr>
+        <w:t>WARNING</w:t>
+      </w:r>
+      <w:r>
+        <w:rPr>
+          <w:lang w:val="en-US"/>
+        </w:rPr>
+        <w:t>] »</w:t>
+      </w:r>
+      <w:r>
+        <w:rPr>
+          <w:lang w:val="en-US"/>
+        </w:rPr>
+        <w:t xml:space="preserve"> pour ApplicationWarningLog, </w:t>
+      </w:r>
+      <w:r>
+        <w:rPr>
+          <w:lang w:val="en-US"/>
+        </w:rPr>
+        <w:t>« [</w:t>
+      </w:r>
+      <w:r>
+        <w:rPr>
+          <w:lang w:val="en-US"/>
+        </w:rPr>
+        <w:t>INFO</w:t>
+      </w:r>
+      <w:r>
+        <w:rPr>
+          <w:lang w:val="en-US"/>
+        </w:rPr>
+        <w:t>] »</w:t>
+      </w:r>
+      <w:r>
+        <w:rPr>
+          <w:lang w:val="en-US"/>
+        </w:rPr>
+        <w:t xml:space="preserve"> pour ApplicationInfoLog.</w:t>
+      </w:r>
+    </w:p>
+    <w:p>
+      <w:pPr>
+        <w:pStyle w:val="Paragraphedeliste"/>
+        <w:rPr>
+          <w:lang w:val="en-US"/>
+        </w:rPr>
+      </w:pPr>
+    </w:p>
+    <w:p>
+      <w:pPr>
+        <w:pStyle w:val="Paragraphedeliste"/>
+      </w:pPr>
+      <w:r>
+        <w:t xml:space="preserve">Par ceci: </w:t>
+      </w:r>
+    </w:p>
+    <w:p>
+      <w:pPr>
+        <w:pStyle w:val="Paragraphedeliste"/>
+        <w:numPr>
+          <w:ilvl w:val="0"/>
+          <w:numId w:val="14"/>
+        </w:numPr>
+        <w:rPr>
+          <w:rFonts w:ascii="Consolas" w:hAnsi="Consolas" w:cs="Consolas"/>
+          <w:color w:val="000000"/>
+          <w:sz w:val="20"/>
+          <w:szCs w:val="20"/>
+        </w:rPr>
+      </w:pPr>
+      <w:r>
+        <w:rPr>
+          <w:rFonts w:ascii="Consolas" w:hAnsi="Consolas" w:cs="Consolas"/>
+          <w:color w:val="000000"/>
+          <w:sz w:val="20"/>
+          <w:szCs w:val="20"/>
+        </w:rPr>
+        <w:t>ApplicationSession.</w:t>
+      </w:r>
+      <w:r>
+        <w:rPr>
+          <w:rFonts w:ascii="Consolas" w:hAnsi="Consolas" w:cs="Consolas"/>
+          <w:i/>
+          <w:iCs/>
+          <w:color w:val="000000"/>
+          <w:sz w:val="20"/>
+          <w:szCs w:val="20"/>
+        </w:rPr>
+        <w:t>instance</w:t>
+      </w:r>
+      <w:r>
+        <w:rPr>
+          <w:rFonts w:ascii="Consolas" w:hAnsi="Consolas" w:cs="Consolas"/>
+          <w:color w:val="000000"/>
+          <w:sz w:val="20"/>
+          <w:szCs w:val="20"/>
+        </w:rPr>
+        <w:t>().getGUILogger().severe(</w:t>
+      </w:r>
+      <w:r>
+        <w:rPr>
+          <w:rFonts w:ascii="Consolas" w:hAnsi="Consolas" w:cs="Consolas"/>
+          <w:b/>
+          <w:bCs/>
+          <w:color w:val="7F0055"/>
+          <w:sz w:val="20"/>
+          <w:szCs w:val="20"/>
+        </w:rPr>
+        <w:t>this</w:t>
+      </w:r>
+      <w:r>
+        <w:rPr>
+          <w:rFonts w:ascii="Consolas" w:hAnsi="Consolas" w:cs="Consolas"/>
+          <w:color w:val="000000"/>
+          <w:sz w:val="20"/>
+          <w:szCs w:val="20"/>
+        </w:rPr>
+        <w:t>.</w:t>
+      </w:r>
+      <w:r>
+        <w:rPr>
+          <w:rFonts w:ascii="Consolas" w:hAnsi="Consolas" w:cs="Consolas"/>
+          <w:color w:val="0000C0"/>
+          <w:sz w:val="20"/>
+          <w:szCs w:val="20"/>
+        </w:rPr>
+        <w:t>message</w:t>
+      </w:r>
+      <w:r>
+        <w:rPr>
+          <w:rFonts w:ascii="Consolas" w:hAnsi="Consolas" w:cs="Consolas"/>
+          <w:color w:val="000000"/>
+          <w:sz w:val="20"/>
+          <w:szCs w:val="20"/>
+        </w:rPr>
+        <w:t>);</w:t>
+      </w:r>
+      <w:r>
+        <w:rPr>
+          <w:rFonts w:ascii="Consolas" w:hAnsi="Consolas" w:cs="Consolas"/>
+          <w:color w:val="000000"/>
+          <w:sz w:val="20"/>
+          <w:szCs w:val="20"/>
+        </w:rPr>
+        <w:t xml:space="preserve"> (pour ApplicationErrorLog)</w:t>
+      </w:r>
+    </w:p>
+    <w:p>
+      <w:pPr>
+        <w:pStyle w:val="Paragraphedeliste"/>
+        <w:numPr>
+          <w:ilvl w:val="0"/>
+          <w:numId w:val="14"/>
+        </w:numPr>
+        <w:rPr>
+          <w:rFonts w:ascii="Consolas" w:hAnsi="Consolas" w:cs="Consolas"/>
+          <w:color w:val="000000"/>
+          <w:sz w:val="20"/>
+          <w:szCs w:val="20"/>
+          <w:lang w:val="en-US"/>
+        </w:rPr>
+      </w:pPr>
+      <w:r>
+        <w:rPr>
+          <w:rFonts w:ascii="Consolas" w:hAnsi="Consolas" w:cs="Consolas"/>
+          <w:color w:val="000000"/>
+          <w:sz w:val="20"/>
+          <w:szCs w:val="20"/>
+          <w:lang w:val="en-US"/>
+        </w:rPr>
+        <w:t>ApplicationSession.</w:t>
+      </w:r>
+      <w:r>
+        <w:rPr>
+          <w:rFonts w:ascii="Consolas" w:hAnsi="Consolas" w:cs="Consolas"/>
+          <w:i/>
+          <w:iCs/>
+          <w:color w:val="000000"/>
+          <w:sz w:val="20"/>
+          <w:szCs w:val="20"/>
+          <w:lang w:val="en-US"/>
+        </w:rPr>
+        <w:t>instance</w:t>
+      </w:r>
+      <w:r>
+        <w:rPr>
+          <w:rFonts w:ascii="Consolas" w:hAnsi="Consolas" w:cs="Consolas"/>
+          <w:color w:val="000000"/>
+          <w:sz w:val="20"/>
+          <w:szCs w:val="20"/>
+          <w:lang w:val="en-US"/>
+        </w:rPr>
+        <w:t>().getGUILogger().warning</w:t>
+      </w:r>
+      <w:r>
+        <w:rPr>
+          <w:rFonts w:ascii="Consolas" w:hAnsi="Consolas" w:cs="Consolas"/>
+          <w:color w:val="000000"/>
+          <w:sz w:val="20"/>
+          <w:szCs w:val="20"/>
+          <w:lang w:val="en-US"/>
+        </w:rPr>
+        <w:t>(</w:t>
+      </w:r>
+      <w:r>
+        <w:rPr>
+          <w:rFonts w:ascii="Consolas" w:hAnsi="Consolas" w:cs="Consolas"/>
+          <w:b/>
+          <w:bCs/>
+          <w:color w:val="7F0055"/>
+          <w:sz w:val="20"/>
+          <w:szCs w:val="20"/>
+          <w:lang w:val="en-US"/>
+        </w:rPr>
+        <w:t>this</w:t>
+      </w:r>
+      <w:r>
+        <w:rPr>
+          <w:rFonts w:ascii="Consolas" w:hAnsi="Consolas" w:cs="Consolas"/>
+          <w:color w:val="000000"/>
+          <w:sz w:val="20"/>
+          <w:szCs w:val="20"/>
+          <w:lang w:val="en-US"/>
+        </w:rPr>
+        <w:t>.</w:t>
+      </w:r>
+      <w:r>
+        <w:rPr>
+          <w:rFonts w:ascii="Consolas" w:hAnsi="Consolas" w:cs="Consolas"/>
+          <w:color w:val="0000C0"/>
+          <w:sz w:val="20"/>
+          <w:szCs w:val="20"/>
+          <w:lang w:val="en-US"/>
+        </w:rPr>
+        <w:t>message</w:t>
+      </w:r>
+      <w:r>
+        <w:rPr>
+          <w:rFonts w:ascii="Consolas" w:hAnsi="Consolas" w:cs="Consolas"/>
+          <w:color w:val="000000"/>
+          <w:sz w:val="20"/>
+          <w:szCs w:val="20"/>
+          <w:lang w:val="en-US"/>
+        </w:rPr>
+        <w:t>);</w:t>
+      </w:r>
+      <w:r>
+        <w:rPr>
+          <w:rFonts w:ascii="Consolas" w:hAnsi="Consolas" w:cs="Consolas"/>
+          <w:color w:val="000000"/>
+          <w:sz w:val="20"/>
+          <w:szCs w:val="20"/>
+          <w:lang w:val="en-US"/>
+        </w:rPr>
+        <w:t xml:space="preserve"> (pour ApplicationWarningLog)</w:t>
+      </w:r>
+    </w:p>
+    <w:p>
+      <w:pPr>
+        <w:pStyle w:val="Paragraphedeliste"/>
+        <w:numPr>
+          <w:ilvl w:val="0"/>
+          <w:numId w:val="14"/>
+        </w:numPr>
+        <w:rPr>
+          <w:lang w:val="en-US"/>
+        </w:rPr>
+      </w:pPr>
+      <w:r>
+        <w:rPr>
+          <w:rFonts w:ascii="Consolas" w:hAnsi="Consolas" w:cs="Consolas"/>
+          <w:color w:val="000000"/>
+          <w:sz w:val="20"/>
+          <w:szCs w:val="20"/>
+        </w:rPr>
+        <w:t>ApplicationSession.</w:t>
+      </w:r>
+      <w:r>
+        <w:rPr>
+          <w:rFonts w:ascii="Consolas" w:hAnsi="Consolas" w:cs="Consolas"/>
+          <w:i/>
+          <w:iCs/>
+          <w:color w:val="000000"/>
+          <w:sz w:val="20"/>
+          <w:szCs w:val="20"/>
+        </w:rPr>
+        <w:t>instance</w:t>
+      </w:r>
+      <w:r>
+        <w:rPr>
+          <w:rFonts w:ascii="Consolas" w:hAnsi="Consolas" w:cs="Consolas"/>
+          <w:color w:val="000000"/>
+          <w:sz w:val="20"/>
+          <w:szCs w:val="20"/>
+        </w:rPr>
+        <w:t>().getGUILogger().info(</w:t>
+      </w:r>
+      <w:r>
+        <w:rPr>
+          <w:rFonts w:ascii="Consolas" w:hAnsi="Consolas" w:cs="Consolas"/>
+          <w:b/>
+          <w:bCs/>
+          <w:color w:val="7F0055"/>
+          <w:sz w:val="20"/>
+          <w:szCs w:val="20"/>
+        </w:rPr>
+        <w:t>this</w:t>
+      </w:r>
+      <w:r>
+        <w:rPr>
+          <w:rFonts w:ascii="Consolas" w:hAnsi="Consolas" w:cs="Consolas"/>
+          <w:color w:val="000000"/>
+          <w:sz w:val="20"/>
+          <w:szCs w:val="20"/>
+        </w:rPr>
+        <w:t>.</w:t>
+      </w:r>
+      <w:r>
+        <w:rPr>
+          <w:rFonts w:ascii="Consolas" w:hAnsi="Consolas" w:cs="Consolas"/>
+          <w:color w:val="0000C0"/>
+          <w:sz w:val="20"/>
+          <w:szCs w:val="20"/>
+        </w:rPr>
+        <w:t>message</w:t>
+      </w:r>
+      <w:r>
+        <w:rPr>
+          <w:rFonts w:ascii="Consolas" w:hAnsi="Consolas" w:cs="Consolas"/>
+          <w:color w:val="000000"/>
+          <w:sz w:val="20"/>
+          <w:szCs w:val="20"/>
+        </w:rPr>
+        <w:t>);</w:t>
+      </w:r>
+      <w:r>
+        <w:rPr>
+          <w:rFonts w:ascii="Consolas" w:hAnsi="Consolas" w:cs="Consolas"/>
+          <w:color w:val="000000"/>
+          <w:sz w:val="20"/>
+          <w:szCs w:val="20"/>
+        </w:rPr>
+        <w:t xml:space="preserve"> (pour ApplicationInfoLog)</w:t>
+      </w:r>
+    </w:p>
+    <w:p>
+      <w:pPr>
+        <w:ind w:left="360"/>
+        <w:rPr>
+          <w:lang w:val="en-US"/>
+        </w:rPr>
+      </w:pPr>
+      <w:r>
+        <w:rPr>
+          <w:lang w:val="en-US"/>
+        </w:rPr>
+        <w:t>Exercice 4 :</w:t>
+      </w:r>
+    </w:p>
+    <w:p>
+      <w:pPr>
+        <w:ind w:left="360"/>
+      </w:pPr>
+      <w:r>
+        <w:t>Pour changer la langue de l’</w:t>
+      </w:r>
+      <w:r>
+        <w:t>application, voici le nouveau constructeur de la classe ApplicationSession :</w:t>
+      </w:r>
+    </w:p>
+    <w:p>
+      <w:pPr>
+        <w:autoSpaceDE w:val="0"/>
+        <w:autoSpaceDN w:val="0"/>
+        <w:adjustRightInd w:val="0"/>
+        <w:spacing w:after="0" w:line="240" w:lineRule="auto"/>
+        <w:rPr>
+          <w:rFonts w:ascii="Consolas" w:hAnsi="Consolas" w:cs="Consolas"/>
+          <w:sz w:val="20"/>
+          <w:szCs w:val="20"/>
+          <w:lang w:val="en-US"/>
+        </w:rPr>
+      </w:pPr>
+      <w:r>
+        <w:rPr>
+          <w:rFonts w:ascii="Consolas" w:hAnsi="Consolas" w:cs="Consolas"/>
+          <w:color w:val="000000"/>
+          <w:sz w:val="20"/>
+          <w:szCs w:val="20"/>
+        </w:rPr>
+        <w:tab/>
+      </w:r>
+      <w:r>
+        <w:rPr>
+          <w:rFonts w:ascii="Consolas" w:hAnsi="Consolas" w:cs="Consolas"/>
+          <w:color w:val="000000"/>
+          <w:sz w:val="20"/>
+          <w:szCs w:val="20"/>
+        </w:rPr>
+        <w:tab/>
+      </w:r>
+      <w:r>
+        <w:rPr>
+          <w:rFonts w:ascii="Consolas" w:hAnsi="Consolas" w:cs="Consolas"/>
+          <w:color w:val="0000C0"/>
+          <w:sz w:val="20"/>
+          <w:szCs w:val="20"/>
+          <w:lang w:val="en-US"/>
+        </w:rPr>
+        <w:t>locale</w:t>
+      </w:r>
+      <w:r>
+        <w:rPr>
+          <w:rFonts w:ascii="Consolas" w:hAnsi="Consolas" w:cs="Consolas"/>
+          <w:color w:val="000000"/>
+          <w:sz w:val="20"/>
+          <w:szCs w:val="20"/>
+          <w:lang w:val="en-US"/>
+        </w:rPr>
+        <w:t xml:space="preserve"> = Locale.</w:t>
+      </w:r>
+      <w:r>
+        <w:rPr>
+          <w:rFonts w:ascii="Consolas" w:hAnsi="Consolas" w:cs="Consolas"/>
+          <w:i/>
+          <w:iCs/>
+          <w:color w:val="000000"/>
+          <w:sz w:val="20"/>
+          <w:szCs w:val="20"/>
+          <w:lang w:val="en-US"/>
+        </w:rPr>
+        <w:t>getDefault</w:t>
+      </w:r>
+      <w:r>
+        <w:rPr>
+          <w:rFonts w:ascii="Consolas" w:hAnsi="Consolas" w:cs="Consolas"/>
+          <w:color w:val="000000"/>
+          <w:sz w:val="20"/>
+          <w:szCs w:val="20"/>
+          <w:lang w:val="en-US"/>
+        </w:rPr>
+        <w:t>();</w:t>
+      </w:r>
+    </w:p>
+    <w:p>
+      <w:pPr>
+        <w:autoSpaceDE w:val="0"/>
+        <w:autoSpaceDN w:val="0"/>
+        <w:adjustRightInd w:val="0"/>
+        <w:spacing w:after="0" w:line="240" w:lineRule="auto"/>
+        <w:rPr>
+          <w:rFonts w:ascii="Consolas" w:hAnsi="Consolas" w:cs="Consolas"/>
+          <w:sz w:val="20"/>
+          <w:szCs w:val="20"/>
+          <w:lang w:val="en-US"/>
+        </w:rPr>
+      </w:pPr>
+      <w:r>
+        <w:rPr>
+          <w:rFonts w:ascii="Consolas" w:hAnsi="Consolas" w:cs="Consolas"/>
+          <w:color w:val="000000"/>
+          <w:sz w:val="20"/>
+          <w:szCs w:val="20"/>
+          <w:lang w:val="en-US"/>
+        </w:rPr>
+        <w:tab/>
+      </w:r>
+      <w:r>
+        <w:rPr>
+          <w:rFonts w:ascii="Consolas" w:hAnsi="Consolas" w:cs="Consolas"/>
+          <w:color w:val="000000"/>
+          <w:sz w:val="20"/>
+          <w:szCs w:val="20"/>
+          <w:lang w:val="en-US"/>
+        </w:rPr>
+        <w:tab/>
+      </w:r>
+      <w:r>
+        <w:rPr>
+          <w:rFonts w:ascii="Consolas" w:hAnsi="Consolas" w:cs="Consolas"/>
+          <w:color w:val="0000C0"/>
+          <w:sz w:val="20"/>
+          <w:szCs w:val="20"/>
+          <w:lang w:val="en-US"/>
+        </w:rPr>
+        <w:t>resourceBundle</w:t>
+      </w:r>
+      <w:r>
+        <w:rPr>
+          <w:rFonts w:ascii="Consolas" w:hAnsi="Consolas" w:cs="Consolas"/>
+          <w:color w:val="000000"/>
+          <w:sz w:val="20"/>
+          <w:szCs w:val="20"/>
+          <w:lang w:val="en-US"/>
+        </w:rPr>
+        <w:t xml:space="preserve"> = ResourceBundle.</w:t>
+      </w:r>
+      <w:r>
+        <w:rPr>
+          <w:rFonts w:ascii="Consolas" w:hAnsi="Consolas" w:cs="Consolas"/>
+          <w:i/>
+          <w:iCs/>
+          <w:color w:val="000000"/>
+          <w:sz w:val="20"/>
+          <w:szCs w:val="20"/>
+          <w:lang w:val="en-US"/>
+        </w:rPr>
+        <w:t>getBundle</w:t>
+      </w:r>
+      <w:r>
+        <w:rPr>
+          <w:rFonts w:ascii="Consolas" w:hAnsi="Consolas" w:cs="Consolas"/>
+          <w:color w:val="000000"/>
+          <w:sz w:val="20"/>
+          <w:szCs w:val="20"/>
+          <w:lang w:val="en-US"/>
+        </w:rPr>
+        <w:t>(</w:t>
+      </w:r>
+      <w:r>
+        <w:rPr>
+          <w:rFonts w:ascii="Consolas" w:hAnsi="Consolas" w:cs="Consolas"/>
+          <w:color w:val="2A00FF"/>
+          <w:sz w:val="20"/>
+          <w:szCs w:val="20"/>
+          <w:lang w:val="en-US"/>
+        </w:rPr>
+        <w:t>"edu.iut.ApplicationSession"</w:t>
+      </w:r>
+      <w:r>
+        <w:rPr>
+          <w:rFonts w:ascii="Consolas" w:hAnsi="Consolas" w:cs="Consolas"/>
+          <w:color w:val="000000"/>
+          <w:sz w:val="20"/>
+          <w:szCs w:val="20"/>
+          <w:lang w:val="en-US"/>
+        </w:rPr>
+        <w:t>);</w:t>
+      </w:r>
+    </w:p>
+    <w:p>
+      <w:pPr>
+        <w:autoSpaceDE w:val="0"/>
+        <w:autoSpaceDN w:val="0"/>
+        <w:adjustRightInd w:val="0"/>
+        <w:spacing w:after="0" w:line="240" w:lineRule="auto"/>
+        <w:rPr>
+          <w:rFonts w:ascii="Consolas" w:hAnsi="Consolas" w:cs="Consolas"/>
+          <w:sz w:val="20"/>
+          <w:szCs w:val="20"/>
+          <w:lang w:val="en-US"/>
+        </w:rPr>
+      </w:pPr>
+      <w:r>
+        <w:rPr>
+          <w:rFonts w:ascii="Consolas" w:hAnsi="Consolas" w:cs="Consolas"/>
+          <w:color w:val="000000"/>
+          <w:sz w:val="20"/>
+          <w:szCs w:val="20"/>
+          <w:lang w:val="en-US"/>
+        </w:rPr>
+        <w:tab/>
+      </w:r>
+      <w:r>
+        <w:rPr>
+          <w:rFonts w:ascii="Consolas" w:hAnsi="Consolas" w:cs="Consolas"/>
+          <w:color w:val="000000"/>
+          <w:sz w:val="20"/>
+          <w:szCs w:val="20"/>
+          <w:lang w:val="en-US"/>
+        </w:rPr>
+        <w:tab/>
+      </w:r>
+      <w:r>
+        <w:rPr>
+          <w:rFonts w:ascii="Consolas" w:hAnsi="Consolas" w:cs="Consolas"/>
+          <w:color w:val="0000C0"/>
+          <w:sz w:val="20"/>
+          <w:szCs w:val="20"/>
+          <w:lang w:val="en-US"/>
+        </w:rPr>
+        <w:t>sessionGuiLogger</w:t>
+      </w:r>
+      <w:r>
+        <w:rPr>
+          <w:rFonts w:ascii="Consolas" w:hAnsi="Consolas" w:cs="Consolas"/>
+          <w:color w:val="000000"/>
+          <w:sz w:val="20"/>
+          <w:szCs w:val="20"/>
+          <w:lang w:val="en-US"/>
+        </w:rPr>
+        <w:t xml:space="preserve"> = Logger.</w:t>
+      </w:r>
+      <w:r>
+        <w:rPr>
+          <w:rFonts w:ascii="Consolas" w:hAnsi="Consolas" w:cs="Consolas"/>
+          <w:i/>
+          <w:iCs/>
+          <w:color w:val="000000"/>
+          <w:sz w:val="20"/>
+          <w:szCs w:val="20"/>
+          <w:lang w:val="en-US"/>
+        </w:rPr>
+        <w:t>getLogger</w:t>
+      </w:r>
+      <w:r>
+        <w:rPr>
+          <w:rFonts w:ascii="Consolas" w:hAnsi="Consolas" w:cs="Consolas"/>
+          <w:color w:val="000000"/>
+          <w:sz w:val="20"/>
+          <w:szCs w:val="20"/>
+          <w:lang w:val="en-US"/>
+        </w:rPr>
+        <w:t>(</w:t>
+      </w:r>
+      <w:r>
+        <w:rPr>
+          <w:rFonts w:ascii="Consolas" w:hAnsi="Consolas" w:cs="Consolas"/>
+          <w:color w:val="2A00FF"/>
+          <w:sz w:val="20"/>
+          <w:szCs w:val="20"/>
+          <w:lang w:val="en-US"/>
+        </w:rPr>
+        <w:t>"IUTTrain"</w:t>
+      </w:r>
+      <w:r>
+        <w:rPr>
+          <w:rFonts w:ascii="Consolas" w:hAnsi="Consolas" w:cs="Consolas"/>
+          <w:color w:val="000000"/>
+          <w:sz w:val="20"/>
+          <w:szCs w:val="20"/>
+          <w:lang w:val="en-US"/>
+        </w:rPr>
+        <w:t>);</w:t>
+      </w:r>
+    </w:p>
+    <w:p>
+      <w:pPr>
+        <w:autoSpaceDE w:val="0"/>
+        <w:autoSpaceDN w:val="0"/>
+        <w:adjustRightInd w:val="0"/>
+        <w:spacing w:after="0" w:line="240" w:lineRule="auto"/>
+        <w:rPr>
+          <w:rFonts w:ascii="Consolas" w:hAnsi="Consolas" w:cs="Consolas"/>
+          <w:sz w:val="20"/>
+          <w:szCs w:val="20"/>
+          <w:lang w:val="en-US"/>
+        </w:rPr>
+      </w:pPr>
+      <w:r>
+        <w:rPr>
+          <w:rFonts w:ascii="Consolas" w:hAnsi="Consolas" w:cs="Consolas"/>
+          <w:color w:val="000000"/>
+          <w:sz w:val="20"/>
+          <w:szCs w:val="20"/>
+          <w:lang w:val="en-US"/>
+        </w:rPr>
+        <w:tab/>
+      </w:r>
+      <w:r>
+        <w:rPr>
+          <w:rFonts w:ascii="Consolas" w:hAnsi="Consolas" w:cs="Consolas"/>
+          <w:color w:val="000000"/>
+          <w:sz w:val="20"/>
+          <w:szCs w:val="20"/>
+          <w:lang w:val="en-US"/>
+        </w:rPr>
+        <w:tab/>
+      </w:r>
+      <w:r>
+        <w:rPr>
+          <w:rFonts w:ascii="Consolas" w:hAnsi="Consolas" w:cs="Consolas"/>
+          <w:color w:val="0000C0"/>
+          <w:sz w:val="20"/>
+          <w:szCs w:val="20"/>
+          <w:lang w:val="en-US"/>
+        </w:rPr>
+        <w:t>sessionGuiLogger</w:t>
+      </w:r>
+      <w:r>
+        <w:rPr>
+          <w:rFonts w:ascii="Consolas" w:hAnsi="Consolas" w:cs="Consolas"/>
+          <w:color w:val="000000"/>
+          <w:sz w:val="20"/>
+          <w:szCs w:val="20"/>
+          <w:lang w:val="en-US"/>
+        </w:rPr>
+        <w:t>.setLevel(Level.</w:t>
+      </w:r>
+      <w:r>
+        <w:rPr>
+          <w:rFonts w:ascii="Consolas" w:hAnsi="Consolas" w:cs="Consolas"/>
+          <w:b/>
+          <w:bCs/>
+          <w:i/>
+          <w:iCs/>
+          <w:color w:val="0000C0"/>
+          <w:sz w:val="20"/>
+          <w:szCs w:val="20"/>
+          <w:lang w:val="en-US"/>
+        </w:rPr>
+        <w:t>ALL</w:t>
+      </w:r>
+      <w:r>
+        <w:rPr>
+          <w:rFonts w:ascii="Consolas" w:hAnsi="Consolas" w:cs="Consolas"/>
+          <w:color w:val="000000"/>
+          <w:sz w:val="20"/>
+          <w:szCs w:val="20"/>
+          <w:lang w:val="en-US"/>
+        </w:rPr>
+        <w:t>);</w:t>
+      </w:r>
+    </w:p>
+    <w:p>
+      <w:pPr>
+        <w:autoSpaceDE w:val="0"/>
+        <w:autoSpaceDN w:val="0"/>
+        <w:adjustRightInd w:val="0"/>
+        <w:spacing w:after="0" w:line="240" w:lineRule="auto"/>
+        <w:rPr>
+          <w:rFonts w:ascii="Consolas" w:hAnsi="Consolas" w:cs="Consolas"/>
+          <w:sz w:val="20"/>
+          <w:szCs w:val="20"/>
+          <w:lang w:val="en-US"/>
+        </w:rPr>
+      </w:pPr>
+      <w:r>
+        <w:rPr>
+          <w:rFonts w:ascii="Consolas" w:hAnsi="Consolas" w:cs="Consolas"/>
+          <w:color w:val="000000"/>
+          <w:sz w:val="20"/>
+          <w:szCs w:val="20"/>
+          <w:lang w:val="en-US"/>
+        </w:rPr>
+        <w:tab/>
+      </w:r>
+      <w:r>
+        <w:rPr>
+          <w:rFonts w:ascii="Consolas" w:hAnsi="Consolas" w:cs="Consolas"/>
+          <w:color w:val="000000"/>
+          <w:sz w:val="20"/>
+          <w:szCs w:val="20"/>
+          <w:lang w:val="en-US"/>
+        </w:rPr>
+        <w:tab/>
+      </w:r>
+      <w:r>
+        <w:rPr>
+          <w:rFonts w:ascii="Consolas" w:hAnsi="Consolas" w:cs="Consolas"/>
+          <w:color w:val="0000C0"/>
+          <w:sz w:val="20"/>
+          <w:szCs w:val="20"/>
+          <w:lang w:val="en-US"/>
+        </w:rPr>
+        <w:t>sessionExceptionLogger</w:t>
+      </w:r>
+      <w:r>
+        <w:rPr>
+          <w:rFonts w:ascii="Consolas" w:hAnsi="Consolas" w:cs="Consolas"/>
+          <w:color w:val="000000"/>
+          <w:sz w:val="20"/>
+          <w:szCs w:val="20"/>
+          <w:lang w:val="en-US"/>
+        </w:rPr>
+        <w:t xml:space="preserve"> = Logger.</w:t>
+      </w:r>
+      <w:r>
+        <w:rPr>
+          <w:rFonts w:ascii="Consolas" w:hAnsi="Consolas" w:cs="Consolas"/>
+          <w:i/>
+          <w:iCs/>
+          <w:color w:val="000000"/>
+          <w:sz w:val="20"/>
+          <w:szCs w:val="20"/>
+          <w:lang w:val="en-US"/>
+        </w:rPr>
+        <w:t>getLogger</w:t>
+      </w:r>
+      <w:r>
+        <w:rPr>
+          <w:rFonts w:ascii="Consolas" w:hAnsi="Consolas" w:cs="Consolas"/>
+          <w:color w:val="000000"/>
+          <w:sz w:val="20"/>
+          <w:szCs w:val="20"/>
+          <w:lang w:val="en-US"/>
+        </w:rPr>
+        <w:t>(</w:t>
+      </w:r>
+      <w:r>
+        <w:rPr>
+          <w:rFonts w:ascii="Consolas" w:hAnsi="Consolas" w:cs="Consolas"/>
+          <w:color w:val="2A00FF"/>
+          <w:sz w:val="20"/>
+          <w:szCs w:val="20"/>
+          <w:lang w:val="en-US"/>
+        </w:rPr>
+        <w:t>"IUTException"</w:t>
+      </w:r>
+      <w:r>
+        <w:rPr>
+          <w:rFonts w:ascii="Consolas" w:hAnsi="Consolas" w:cs="Consolas"/>
+          <w:color w:val="000000"/>
+          <w:sz w:val="20"/>
+          <w:szCs w:val="20"/>
+          <w:lang w:val="en-US"/>
+        </w:rPr>
+        <w:t>);</w:t>
+      </w:r>
+    </w:p>
+    <w:p>
+      <w:pPr>
+        <w:ind w:left="360"/>
+        <w:rPr>
+          <w:rFonts w:ascii="Consolas" w:hAnsi="Consolas" w:cs="Consolas"/>
+          <w:color w:val="000000"/>
+          <w:sz w:val="20"/>
+          <w:szCs w:val="20"/>
+        </w:rPr>
+      </w:pPr>
+      <w:r>
+        <w:rPr>
+          <w:rFonts w:ascii="Consolas" w:hAnsi="Consolas" w:cs="Consolas"/>
+          <w:color w:val="000000"/>
+          <w:sz w:val="20"/>
+          <w:szCs w:val="20"/>
+          <w:lang w:val="en-US"/>
+        </w:rPr>
+        <w:tab/>
+      </w:r>
+      <w:r>
+        <w:rPr>
+          <w:rFonts w:ascii="Consolas" w:hAnsi="Consolas" w:cs="Consolas"/>
+          <w:color w:val="000000"/>
+          <w:sz w:val="20"/>
+          <w:szCs w:val="20"/>
+          <w:lang w:val="en-US"/>
+        </w:rPr>
+        <w:tab/>
+      </w:r>
+      <w:r>
+        <w:rPr>
+          <w:rFonts w:ascii="Consolas" w:hAnsi="Consolas" w:cs="Consolas"/>
+          <w:color w:val="0000C0"/>
+          <w:sz w:val="20"/>
+          <w:szCs w:val="20"/>
+        </w:rPr>
+        <w:t>sessionExceptionLogger</w:t>
+      </w:r>
+      <w:r>
+        <w:rPr>
+          <w:rFonts w:ascii="Consolas" w:hAnsi="Consolas" w:cs="Consolas"/>
+          <w:color w:val="000000"/>
+          <w:sz w:val="20"/>
+          <w:szCs w:val="20"/>
+        </w:rPr>
+        <w:t>.setLevel(Level.</w:t>
+      </w:r>
+      <w:r>
+        <w:rPr>
+          <w:rFonts w:ascii="Consolas" w:hAnsi="Consolas" w:cs="Consolas"/>
+          <w:b/>
+          <w:bCs/>
+          <w:i/>
+          <w:iCs/>
+          <w:color w:val="0000C0"/>
+          <w:sz w:val="20"/>
+          <w:szCs w:val="20"/>
+        </w:rPr>
+        <w:t>ALL</w:t>
+      </w:r>
+      <w:r>
+        <w:rPr>
+          <w:rFonts w:ascii="Consolas" w:hAnsi="Consolas" w:cs="Consolas"/>
+          <w:color w:val="000000"/>
+          <w:sz w:val="20"/>
+          <w:szCs w:val="20"/>
+        </w:rPr>
+        <w:t>);</w:t>
+      </w:r>
+    </w:p>
+    <w:p>
+      <w:pPr>
+        <w:rPr>
+          <w:color w:val="000000"/>
+        </w:rPr>
+      </w:pPr>
+      <w:r>
+        <w:t>La langue est maintenant dépendante de Locale (</w:t>
+      </w:r>
+      <w:r>
+        <w:t>locale</w:t>
+      </w:r>
+      <w:r>
+        <w:rPr>
+          <w:color w:val="000000"/>
+        </w:rPr>
+        <w:t xml:space="preserve"> = Locale.</w:t>
+      </w:r>
+      <w:r>
+        <w:rPr>
+          <w:i/>
+          <w:iCs/>
+          <w:color w:val="000000"/>
+        </w:rPr>
+        <w:t>getDefault</w:t>
+      </w:r>
+      <w:r>
+        <w:rPr>
+          <w:color w:val="000000"/>
+        </w:rPr>
+        <w:t>();</w:t>
+      </w:r>
+      <w:r>
+        <w:rPr>
+          <w:color w:val="000000"/>
+        </w:rPr>
+        <w:t xml:space="preserve"> ) .</w:t>
+      </w:r>
+    </w:p>
+    <w:p>
+      <w:pPr>
+        <w:rPr>
+          <w:color w:val="000000"/>
+        </w:rPr>
+      </w:pPr>
+      <w:r>
+        <w:rPr>
+          <w:color w:val="000000"/>
+        </w:rPr>
+        <w:t>Exercice 5 :</w:t>
+      </w:r>
+    </w:p>
+    <w:p>
+      <w:r>
+        <w:rPr>
+          <w:color w:val="000000"/>
+        </w:rPr>
+        <w:t>Application livrable créé. Elle se nomme TP2.jar.</w:t>
+      </w:r>
+    </w:p>
+    <w:p>
+      <w:pPr>
         <w:pStyle w:val="Titre3"/>
       </w:pPr>
-      <w:bookmarkStart w:id="23" w:name="_Toc430965375"/>
+      <w:bookmarkStart w:id="22" w:name="_Toc430965375"/>
       <w:r>
         <w:t>Difficultés rencontrées</w:t>
       </w:r>
-      <w:bookmarkEnd w:id="23"/>
+      <w:bookmarkEnd w:id="22"/>
+      <w:r>
+        <w:t xml:space="preserve"> : </w:t>
+      </w:r>
+    </w:p>
+    <w:p/>
+    <w:p>
+      <w:r>
+        <w:t>J’ai compris l’utilité du test unitaire mais je n’ai pas su l’appliquer. De plus, je n’ai aucun retour de mon application livrable TP2.jar donc je ne sais pas si tout fonctionne correctement.</w:t>
+      </w:r>
     </w:p>
     <w:p/>
     <w:p/>
@@ -10086,40 +10827,32 @@
     </w:p>
     <w:p/>
     <w:p>
-      <w:r>
-        <w:br w:type="page"/>
-      </w:r>
-    </w:p>
-    <w:p>
       <w:pPr>
         <w:pStyle w:val="Titre1"/>
+      </w:pPr>
+      <w:bookmarkStart w:id="23" w:name="_Toc430965376"/>
+      <w:bookmarkStart w:id="24" w:name="_GoBack"/>
+      <w:bookmarkEnd w:id="24"/>
+      <w:r>
+        <w:rPr>
+          <w:noProof/>
+        </w:rPr>
+        <w:t>TD/TP 3 –</w:t>
+      </w:r>
+      <w:r>
+        <w:rPr>
+          <w:noProof/>
+        </w:rPr>
+        <w:t xml:space="preserve"> Généricité, Collections &amp; </w:t>
+      </w:r>
+      <w:r>
         <w:rPr>
           <w:i/>
           <w:noProof/>
         </w:rPr>
-      </w:pPr>
-      <w:bookmarkStart w:id="24" w:name="_Toc430965376"/>
-      <w:r>
-        <w:rPr>
-          <w:noProof/>
-        </w:rPr>
-        <w:lastRenderedPageBreak/>
-        <w:t>TD/TP 3 –</w:t>
-      </w:r>
-      <w:r>
-        <w:rPr>
-          <w:noProof/>
-        </w:rPr>
-        <w:t xml:space="preserve"> Généricité, Collections &amp; </w:t>
-      </w:r>
-      <w:r>
-        <w:rPr>
-          <w:i/>
-          <w:noProof/>
-        </w:rPr>
         <w:t>Design patterns</w:t>
       </w:r>
-      <w:bookmarkEnd w:id="24"/>
+      <w:bookmarkEnd w:id="23"/>
     </w:p>
     <w:p/>
     <w:p>
@@ -10161,7 +10894,6 @@
       <w:r>
         <w:t xml:space="preserve"> (classe </w:t>
       </w:r>
-      <w:proofErr w:type="spellStart"/>
       <w:r>
         <w:rPr>
           <w:b/>
@@ -10169,7 +10901,6 @@
         </w:rPr>
         <w:t>ApplicationSession</w:t>
       </w:r>
-      <w:proofErr w:type="spellEnd"/>
       <w:r>
         <w:t>)</w:t>
       </w:r>
@@ -10253,7 +10984,6 @@
       <w:r>
         <w:t xml:space="preserve"> Ici vous devrez travailler sur la classe </w:t>
       </w:r>
-      <w:proofErr w:type="spellStart"/>
       <w:r>
         <w:rPr>
           <w:b/>
@@ -10261,7 +10991,6 @@
         </w:rPr>
         <w:t>CommandLineOption</w:t>
       </w:r>
-      <w:proofErr w:type="spellEnd"/>
       <w:r>
         <w:rPr>
           <w:b/>
@@ -10293,7 +11022,6 @@
         </w:rPr>
         <w:t xml:space="preserve"> </w:t>
       </w:r>
-      <w:proofErr w:type="spellStart"/>
       <w:r>
         <w:rPr>
           <w:b/>
@@ -10308,7 +11036,6 @@
         </w:rPr>
         <w:t>Parser</w:t>
       </w:r>
-      <w:proofErr w:type="spellEnd"/>
     </w:p>
     <w:p>
       <w:pPr>
@@ -10327,7 +11054,6 @@
       <w:r>
         <w:t xml:space="preserve"> programme principal pour utiliser votre </w:t>
       </w:r>
-      <w:proofErr w:type="spellStart"/>
       <w:r>
         <w:rPr>
           <w:b/>
@@ -10335,7 +11061,6 @@
         </w:rPr>
         <w:t>parser</w:t>
       </w:r>
-      <w:proofErr w:type="spellEnd"/>
       <w:r>
         <w:t xml:space="preserve"> d’options</w:t>
       </w:r>
@@ -10368,7 +11093,6 @@
       <w:r>
         <w:t>d’</w:t>
       </w:r>
-      <w:proofErr w:type="spellStart"/>
       <w:r>
         <w:rPr>
           <w:b/>
@@ -10384,7 +11108,6 @@
         <w:t>vent</w:t>
       </w:r>
       <w:bookmarkEnd w:id="28"/>
-      <w:proofErr w:type="spellEnd"/>
     </w:p>
     <w:p>
       <w:pPr>
@@ -10418,13 +11141,8 @@
           <w:numId w:val="25"/>
         </w:numPr>
       </w:pPr>
-      <w:proofErr w:type="spellStart"/>
-      <w:r>
-        <w:t>Classroom</w:t>
-      </w:r>
-      <w:proofErr w:type="spellEnd"/>
-      <w:r>
-        <w:t xml:space="preserve">, </w:t>
+      <w:r>
+        <w:t xml:space="preserve">Classroom, </w:t>
       </w:r>
     </w:p>
     <w:p>
@@ -10468,7 +11186,6 @@
       <w:r>
         <w:t xml:space="preserve">Créer la classe </w:t>
       </w:r>
-      <w:proofErr w:type="spellStart"/>
       <w:r>
         <w:rPr>
           <w:b/>
@@ -10483,7 +11200,6 @@
         </w:rPr>
         <w:t>Event</w:t>
       </w:r>
-      <w:proofErr w:type="spellEnd"/>
       <w:r>
         <w:t xml:space="preserve"> (cette classe doit répondre à la problématique soumise dans le projet … à vous d’en faire le </w:t>
       </w:r>
@@ -10520,7 +11236,6 @@
       <w:r>
         <w:t xml:space="preserve"> (le jury), un objet </w:t>
       </w:r>
-      <w:proofErr w:type="spellStart"/>
       <w:r>
         <w:rPr>
           <w:b/>
@@ -10528,7 +11243,6 @@
         </w:rPr>
         <w:t>Classroom</w:t>
       </w:r>
-      <w:proofErr w:type="spellEnd"/>
       <w:r>
         <w:t xml:space="preserve"> et naturellement toutes les informations ‘normales’ pour évènement.</w:t>
       </w:r>
@@ -10561,7 +11275,6 @@
       <w:r>
         <w:t>dérivant d’une collection d’</w:t>
       </w:r>
-      <w:proofErr w:type="spellStart"/>
       <w:r>
         <w:rPr>
           <w:b/>
@@ -10569,7 +11282,6 @@
         </w:rPr>
         <w:t>ExamEvent</w:t>
       </w:r>
-      <w:proofErr w:type="spellEnd"/>
       <w:r>
         <w:t xml:space="preserve"> </w:t>
       </w:r>
@@ -10607,7 +11319,6 @@
       <w:r>
         <w:t xml:space="preserve"> </w:t>
       </w:r>
-      <w:proofErr w:type="spellStart"/>
       <w:r>
         <w:rPr>
           <w:b/>
@@ -10629,7 +11340,6 @@
         </w:rPr>
         <w:t>vents</w:t>
       </w:r>
-      <w:proofErr w:type="spellEnd"/>
     </w:p>
     <w:p>
       <w:pPr>
@@ -10745,6 +11455,7 @@
         <w:rPr>
           <w:noProof/>
         </w:rPr>
+        <w:lastRenderedPageBreak/>
         <w:drawing>
           <wp:inline distT="0" distB="0" distL="0" distR="0">
             <wp:extent cx="2494077" cy="1660525"/>
@@ -10772,7 +11483,6 @@
         <w:rPr>
           <w:noProof/>
         </w:rPr>
-        <w:lastRenderedPageBreak/>
         <w:t xml:space="preserve">Implémenter les fonctionnalités du ‘menu’ </w:t>
       </w:r>
       <w:r>
@@ -11231,19 +11941,11 @@
       <w:bookmarkEnd w:id="31"/>
     </w:p>
     <w:p>
-      <w:proofErr w:type="spellStart"/>
       <w:r>
         <w:rPr>
           <w:b/>
         </w:rPr>
-        <w:t>Filter</w:t>
-      </w:r>
-      <w:proofErr w:type="spellEnd"/>
-      <w:r>
-        <w:rPr>
-          <w:b/>
-        </w:rPr>
-        <w:t xml:space="preserve"> Pattern</w:t>
+        <w:t>Filter Pattern</w:t>
       </w:r>
       <w:r>
         <w:t xml:space="preserve"> : </w:t>
@@ -11282,7 +11984,6 @@
           <w:lang w:val="en-US"/>
         </w:rPr>
       </w:pPr>
-      <w:proofErr w:type="gramStart"/>
       <w:r>
         <w:rPr>
           <w:b/>
@@ -11290,7 +11991,6 @@
         </w:rPr>
         <w:t>Spinner :</w:t>
       </w:r>
-      <w:proofErr w:type="gramEnd"/>
       <w:r>
         <w:rPr>
           <w:lang w:val="en-US"/>
@@ -11454,7 +12154,6 @@
       <w:r>
         <w:t xml:space="preserve">Utiliser </w:t>
       </w:r>
-      <w:proofErr w:type="spellStart"/>
       <w:r>
         <w:rPr>
           <w:b/>
@@ -11462,7 +12161,6 @@
         </w:rPr>
         <w:t>CommanLineParser</w:t>
       </w:r>
-      <w:proofErr w:type="spellEnd"/>
       <w:r>
         <w:t xml:space="preserve"> (TP3) avec l’option </w:t>
       </w:r>
@@ -11471,23 +12169,7 @@
           <w:b/>
           <w:i/>
         </w:rPr>
-        <w:t>–</w:t>
-      </w:r>
-      <w:proofErr w:type="spellStart"/>
-      <w:r>
-        <w:rPr>
-          <w:b/>
-          <w:i/>
-        </w:rPr>
-        <w:t>project</w:t>
-      </w:r>
-      <w:proofErr w:type="spellEnd"/>
-      <w:r>
-        <w:rPr>
-          <w:b/>
-          <w:i/>
-        </w:rPr>
-        <w:t>=&lt;FILE&gt;</w:t>
+        <w:t>–project=&lt;FILE&gt;</w:t>
       </w:r>
       <w:r>
         <w:t xml:space="preserve"> pour pouvoir charger un contenu d’application préalablement sauvegarder</w:t>
@@ -11531,7 +12213,6 @@
       <w:r>
         <w:t xml:space="preserve"> (il faudra donc ajouter dans la session la possibilité de </w:t>
       </w:r>
-      <w:proofErr w:type="spellStart"/>
       <w:r>
         <w:rPr>
           <w:b/>
@@ -11539,7 +12220,6 @@
         </w:rPr>
         <w:t>loggé</w:t>
       </w:r>
-      <w:proofErr w:type="spellEnd"/>
       <w:r>
         <w:t xml:space="preserve"> dans un fichier et les accesseurs fournissant le ch</w:t>
       </w:r>
@@ -11561,7 +12241,6 @@
       <w:r>
         <w:t xml:space="preserve">Utiliser </w:t>
       </w:r>
-      <w:proofErr w:type="spellStart"/>
       <w:r>
         <w:rPr>
           <w:b/>
@@ -11569,7 +12248,6 @@
         </w:rPr>
         <w:t>CommanLineParser</w:t>
       </w:r>
-      <w:proofErr w:type="spellEnd"/>
       <w:r>
         <w:t xml:space="preserve"> (TP3) avec l’option </w:t>
       </w:r>
@@ -11634,7 +12312,6 @@
       <w:r>
         <w:t xml:space="preserve">Lire et visualiser une aide HTML (vous pouvez activer le </w:t>
       </w:r>
-      <w:proofErr w:type="spellStart"/>
       <w:r>
         <w:rPr>
           <w:b/>
@@ -11642,7 +12319,6 @@
         </w:rPr>
         <w:t>menuitem</w:t>
       </w:r>
-      <w:proofErr w:type="spellEnd"/>
       <w:r>
         <w:t xml:space="preserve"> ‘help’</w:t>
       </w:r>
@@ -11664,7 +12340,6 @@
       <w:r>
         <w:t xml:space="preserve">Activer les </w:t>
       </w:r>
-      <w:proofErr w:type="spellStart"/>
       <w:r>
         <w:rPr>
           <w:b/>
@@ -11679,25 +12354,8 @@
         </w:rPr>
         <w:t>s</w:t>
       </w:r>
-      <w:proofErr w:type="spellEnd"/>
-      <w:r>
-        <w:t xml:space="preserve"> ‘</w:t>
-      </w:r>
-      <w:proofErr w:type="spellStart"/>
-      <w:r>
-        <w:t>save</w:t>
-      </w:r>
-      <w:proofErr w:type="spellEnd"/>
-      <w:r>
-        <w:t>’ et ‘</w:t>
-      </w:r>
-      <w:proofErr w:type="spellStart"/>
-      <w:r>
-        <w:t>load</w:t>
-      </w:r>
-      <w:proofErr w:type="spellEnd"/>
-      <w:r>
-        <w:t>’</w:t>
+      <w:r>
+        <w:t xml:space="preserve"> ‘save’ et ‘load’</w:t>
       </w:r>
     </w:p>
     <w:p>
@@ -11975,7 +12633,6 @@
       <w:r>
         <w:t xml:space="preserve">En utilisant le code implémenté dans le TD/TP 4 (exercice 3) écrire une </w:t>
       </w:r>
-      <w:proofErr w:type="spellStart"/>
       <w:r>
         <w:rPr>
           <w:b/>
@@ -11983,7 +12640,6 @@
         </w:rPr>
         <w:t>ShutdownHook</w:t>
       </w:r>
-      <w:proofErr w:type="spellEnd"/>
       <w:r>
         <w:t xml:space="preserve"> pour faire un système de reprise sur erreur en cas de crash</w:t>
       </w:r>
@@ -12058,7 +12714,6 @@
       <w:r>
         <w:t>Créer une ‘</w:t>
       </w:r>
-      <w:proofErr w:type="spellStart"/>
       <w:r>
         <w:rPr>
           <w:b/>
@@ -12066,7 +12721,6 @@
         </w:rPr>
         <w:t>DialogBox</w:t>
       </w:r>
-      <w:proofErr w:type="spellEnd"/>
       <w:r>
         <w:t xml:space="preserve">’ </w:t>
       </w:r>
@@ -12085,7 +12739,6 @@
       <w:r>
         <w:t xml:space="preserve"> l’</w:t>
       </w:r>
-      <w:proofErr w:type="spellStart"/>
       <w:r>
         <w:rPr>
           <w:b/>
@@ -12093,14 +12746,12 @@
         </w:rPr>
         <w:t>autosave</w:t>
       </w:r>
-      <w:proofErr w:type="spellEnd"/>
       <w:r>
         <w:t xml:space="preserve"> </w:t>
       </w:r>
       <w:r>
         <w:t>(est-ce que l’</w:t>
       </w:r>
-      <w:proofErr w:type="spellStart"/>
       <w:r>
         <w:rPr>
           <w:b/>
@@ -12108,7 +12759,6 @@
         </w:rPr>
         <w:t>autosave</w:t>
       </w:r>
-      <w:proofErr w:type="spellEnd"/>
       <w:r>
         <w:t xml:space="preserve"> est activé ? à quelle fréquence ?).</w:t>
       </w:r>
@@ -12127,7 +12777,6 @@
       <w:r>
         <w:t>Cette ‘</w:t>
       </w:r>
-      <w:proofErr w:type="spellStart"/>
       <w:r>
         <w:rPr>
           <w:b/>
@@ -12135,25 +12784,15 @@
         </w:rPr>
         <w:t>DialogBox</w:t>
       </w:r>
-      <w:proofErr w:type="spellEnd"/>
       <w:r>
         <w:t>’ devra être accessible depuis le menu (</w:t>
       </w:r>
-      <w:proofErr w:type="spellStart"/>
       <w:r>
         <w:rPr>
           <w:b/>
           <w:i/>
         </w:rPr>
-        <w:t>edit</w:t>
-      </w:r>
-      <w:proofErr w:type="spellEnd"/>
-      <w:r>
-        <w:rPr>
-          <w:b/>
-          <w:i/>
-        </w:rPr>
-        <w:t>-&gt;settings</w:t>
+        <w:t>edit-&gt;settings</w:t>
       </w:r>
       <w:r>
         <w:t>)</w:t>
@@ -12367,7 +13006,6 @@
       <w:r>
         <w:t xml:space="preserve"> et ‘</w:t>
       </w:r>
-      <w:proofErr w:type="spellStart"/>
       <w:r>
         <w:rPr>
           <w:b/>
@@ -12375,7 +13013,6 @@
         </w:rPr>
         <w:t>private</w:t>
       </w:r>
-      <w:proofErr w:type="spellEnd"/>
       <w:r>
         <w:t>’</w:t>
       </w:r>
@@ -12417,7 +13054,6 @@
       <w:r>
         <w:t xml:space="preserve">Créer une </w:t>
       </w:r>
-      <w:proofErr w:type="spellStart"/>
       <w:r>
         <w:rPr>
           <w:i/>
@@ -12428,14 +13064,7 @@
         <w:rPr>
           <w:i/>
         </w:rPr>
-        <w:t>houtbox</w:t>
-      </w:r>
-      <w:proofErr w:type="spellEnd"/>
-      <w:r>
-        <w:rPr>
-          <w:i/>
-        </w:rPr>
-        <w:t xml:space="preserve"> </w:t>
+        <w:t xml:space="preserve">houtbox </w:t>
       </w:r>
       <w:r>
         <w:t xml:space="preserve">avec une </w:t>
@@ -12465,21 +13094,12 @@
       <w:r>
         <w:t xml:space="preserve">Cette </w:t>
       </w:r>
-      <w:proofErr w:type="spellStart"/>
       <w:r>
         <w:rPr>
           <w:b/>
           <w:i/>
         </w:rPr>
-        <w:t>shoutbox</w:t>
-      </w:r>
-      <w:proofErr w:type="spellEnd"/>
-      <w:r>
-        <w:rPr>
-          <w:b/>
-          <w:i/>
-        </w:rPr>
-        <w:t xml:space="preserve"> </w:t>
+        <w:t xml:space="preserve">shoutbox </w:t>
       </w:r>
       <w:r>
         <w:t xml:space="preserve"> devra se connecter au server pour afficher les </w:t>
@@ -12523,8 +13143,6 @@
           <w:lang w:val="en-US"/>
         </w:rPr>
       </w:pPr>
-      <w:proofErr w:type="spellStart"/>
-      <w:proofErr w:type="gramStart"/>
       <w:r>
         <w:rPr>
           <w:b/>
@@ -12533,19 +13151,11 @@
         </w:rPr>
         <w:t>Shoutbox</w:t>
       </w:r>
-      <w:proofErr w:type="spellEnd"/>
       <w:r>
         <w:rPr>
           <w:lang w:val="en-US"/>
         </w:rPr>
-        <w:t> :</w:t>
-      </w:r>
-      <w:proofErr w:type="gramEnd"/>
-      <w:r>
-        <w:rPr>
-          <w:lang w:val="en-US"/>
-        </w:rPr>
-        <w:t xml:space="preserve"> </w:t>
+        <w:t xml:space="preserve"> : </w:t>
       </w:r>
       <w:hyperlink r:id="rId28" w:history="1">
         <w:r>
@@ -12668,7 +13278,6 @@
         <w:docPartUnique/>
       </w:docPartObj>
     </w:sdtPr>
-    <w:sdtEndPr/>
     <w:sdtContent>
       <w:p>
         <w:pPr>
@@ -12824,7 +13433,7 @@
                                     <w:noProof/>
                                     <w:color w:val="FFFFFF" w:themeColor="background1"/>
                                   </w:rPr>
-                                  <w:t>8</w:t>
+                                  <w:t>9</w:t>
                                 </w:r>
                                 <w:r>
                                   <w:rPr>
@@ -12879,7 +13488,7 @@
                               <w:noProof/>
                               <w:color w:val="FFFFFF" w:themeColor="background1"/>
                             </w:rPr>
-                            <w:t>8</w:t>
+                            <w:t>9</w:t>
                           </w:r>
                           <w:r>
                             <w:rPr>
@@ -16855,7 +17464,6 @@
   <w:style w:type="character" w:default="1" w:styleId="Policepardfaut">
     <w:name w:val="Default Paragraph Font"/>
     <w:uiPriority w:val="1"/>
-    <w:semiHidden/>
     <w:unhideWhenUsed/>
   </w:style>
   <w:style w:type="table" w:default="1" w:styleId="TableauNormal">
@@ -21256,49 +21864,49 @@
     </dgm:pt>
   </dgm:ptLst>
   <dgm:cxnLst>
+    <dgm:cxn modelId="{32ABE36F-B84E-48F4-BC67-8F5D825C7F85}" srcId="{076B6350-4EE3-45E3-9904-173A771DF62A}" destId="{D4D9B399-9B7F-46DA-97B2-FED098F5DA6B}" srcOrd="0" destOrd="0" parTransId="{E6A38AA6-80D6-4020-A52C-B824CD5FBB0F}" sibTransId="{48A5178F-146C-4A23-8FF2-2E99B30882F8}"/>
+    <dgm:cxn modelId="{A80A4F65-7375-4E8E-9CED-0483DD45593D}" srcId="{3958656D-BDA3-48B8-B715-8A44FDE6304E}" destId="{B503AF60-5EB5-4190-8EFC-246E35833849}" srcOrd="1" destOrd="0" parTransId="{9F4AA07C-F7C0-4EE0-B444-1A0A99B21C5A}" sibTransId="{97EEA01A-8995-4136-9B0E-B8636C2DDA04}"/>
+    <dgm:cxn modelId="{96C6A9B5-7C0D-453A-8D3D-838B1E47CC7C}" srcId="{45CDA3C7-8713-4369-838A-8B5F475DA36B}" destId="{8B8178A4-03D0-4F83-88CD-9E6E781603E6}" srcOrd="0" destOrd="0" parTransId="{50BC2FEF-90AA-4887-A217-BCE929A4632A}" sibTransId="{0B865DCC-B624-40ED-970E-B677A52C4467}"/>
+    <dgm:cxn modelId="{7F4668DD-B72A-4B6A-BE0A-4454AADBBB2B}" type="presOf" srcId="{45CDA3C7-8713-4369-838A-8B5F475DA36B}" destId="{A1B1FB24-4A19-4073-B3DA-7D6FAFFD6611}" srcOrd="0" destOrd="0" presId="urn:microsoft.com/office/officeart/2005/8/layout/hierarchy2"/>
+    <dgm:cxn modelId="{FB0BEAEA-19A0-4622-804C-A8CB93F52049}" type="presOf" srcId="{B503AF60-5EB5-4190-8EFC-246E35833849}" destId="{F53448B5-447F-4F1A-81C6-1F0D19E192DD}" srcOrd="0" destOrd="0" presId="urn:microsoft.com/office/officeart/2005/8/layout/hierarchy2"/>
     <dgm:cxn modelId="{8DB5CA5A-38E3-4919-A85C-437D87CFB216}" type="presOf" srcId="{753D8466-5B43-4022-9EA6-80697AD791EF}" destId="{2938BCE4-55BC-4FA7-8B13-8D7362E71CAD}" srcOrd="0" destOrd="0" presId="urn:microsoft.com/office/officeart/2005/8/layout/hierarchy2"/>
+    <dgm:cxn modelId="{1699635D-E36F-4D39-8984-094864AEA10C}" type="presOf" srcId="{5E47499F-6F41-4F22-A420-01A675CE6103}" destId="{FB48A239-373B-4448-BD7F-C055FA9C8C48}" srcOrd="1" destOrd="0" presId="urn:microsoft.com/office/officeart/2005/8/layout/hierarchy2"/>
+    <dgm:cxn modelId="{4CE301CD-89A8-41A8-9F17-DEC7FF5575CF}" srcId="{076B6350-4EE3-45E3-9904-173A771DF62A}" destId="{5AA90255-5B35-44C4-B702-E81F223BEFD8}" srcOrd="1" destOrd="0" parTransId="{2854FE16-3A46-47EE-A032-1136B67EB2C8}" sibTransId="{7B5E0C86-564B-4BB8-9398-E23143C8B801}"/>
+    <dgm:cxn modelId="{F14138C1-A3B2-4AE2-A00B-7F7DE38EAA68}" srcId="{5AA90255-5B35-44C4-B702-E81F223BEFD8}" destId="{45CDA3C7-8713-4369-838A-8B5F475DA36B}" srcOrd="0" destOrd="0" parTransId="{139FABCB-F47A-4731-86FD-9DEB34D850B8}" sibTransId="{7D179423-A3B9-4F05-A55D-89D4307A11C9}"/>
     <dgm:cxn modelId="{15FE2247-216E-4F4C-80E2-242806EE9B6C}" type="presOf" srcId="{83FAD934-5D5B-40FC-B3CA-D6105DE3D322}" destId="{19EBF599-727A-47CA-B105-7B4051DFB8C7}" srcOrd="1" destOrd="0" presId="urn:microsoft.com/office/officeart/2005/8/layout/hierarchy2"/>
+    <dgm:cxn modelId="{E266D530-408C-4BE3-B088-41DD7A387490}" type="presOf" srcId="{F20EDC0B-CCE5-4D9D-9982-89A201087390}" destId="{CAE1C8E1-FF9C-459C-820F-5A372E5B5202}" srcOrd="1" destOrd="0" presId="urn:microsoft.com/office/officeart/2005/8/layout/hierarchy2"/>
+    <dgm:cxn modelId="{E74F2783-F5E8-4A97-8981-108A2E888C01}" type="presOf" srcId="{BABCE05A-4544-49DE-A70D-EBD4C2932AA1}" destId="{12FD7525-DB42-46F9-B8FD-D33568A05731}" srcOrd="1" destOrd="0" presId="urn:microsoft.com/office/officeart/2005/8/layout/hierarchy2"/>
+    <dgm:cxn modelId="{BACFA4C3-FB6C-479A-A84B-D78DC82509DF}" type="presOf" srcId="{9F4AA07C-F7C0-4EE0-B444-1A0A99B21C5A}" destId="{87E32AC2-4577-44E3-BD84-D5E3BD970540}" srcOrd="1" destOrd="0" presId="urn:microsoft.com/office/officeart/2005/8/layout/hierarchy2"/>
+    <dgm:cxn modelId="{B0303C80-7909-4F3D-B0F3-774DC9F97AE2}" type="presOf" srcId="{86643E8D-F7CB-4F7B-B35A-FF26EACC433C}" destId="{419BEB18-32F6-4B18-9238-A8818FE634FC}" srcOrd="0" destOrd="0" presId="urn:microsoft.com/office/officeart/2005/8/layout/hierarchy2"/>
+    <dgm:cxn modelId="{89DB460E-474C-462A-A7A9-CC3E36A3A65C}" type="presOf" srcId="{7BC373CD-A346-4D76-9165-35DCB418DD6B}" destId="{4E10DB54-35ED-4D9F-B388-F6C78413B8E9}" srcOrd="0" destOrd="0" presId="urn:microsoft.com/office/officeart/2005/8/layout/hierarchy2"/>
     <dgm:cxn modelId="{686041E9-CCA3-4E04-AC59-67B89D6D9837}" type="presOf" srcId="{80D7FF03-79A4-410F-8B98-6A9724B85CBA}" destId="{47ACED10-AF50-4A06-8AC5-32A97AE3B1C8}" srcOrd="0" destOrd="0" presId="urn:microsoft.com/office/officeart/2005/8/layout/hierarchy2"/>
+    <dgm:cxn modelId="{BC66E5DD-452F-4E18-A23B-E819D91C85E5}" type="presOf" srcId="{076B6350-4EE3-45E3-9904-173A771DF62A}" destId="{BE306FCD-9806-4F30-B3B1-CA273857349C}" srcOrd="0" destOrd="0" presId="urn:microsoft.com/office/officeart/2005/8/layout/hierarchy2"/>
+    <dgm:cxn modelId="{7FB55B4B-D778-485E-80DB-622F39D1A15E}" srcId="{3958656D-BDA3-48B8-B715-8A44FDE6304E}" destId="{7B2890D2-36E9-4029-898C-FC7E72272380}" srcOrd="0" destOrd="0" parTransId="{F20EDC0B-CCE5-4D9D-9982-89A201087390}" sibTransId="{0DDB3E07-6F3E-4DE7-8E05-649EA4E9106B}"/>
+    <dgm:cxn modelId="{C353768D-EED9-4E80-8091-56483B0ECF51}" srcId="{D4D9B399-9B7F-46DA-97B2-FED098F5DA6B}" destId="{C3D618C2-BF81-4220-A584-D841429B7058}" srcOrd="0" destOrd="0" parTransId="{BABCE05A-4544-49DE-A70D-EBD4C2932AA1}" sibTransId="{C88A3667-CC99-4312-8DC1-79D7EC0A2D9C}"/>
+    <dgm:cxn modelId="{F9B1644F-E249-48EB-97B5-22C2400DED34}" srcId="{D4D9B399-9B7F-46DA-97B2-FED098F5DA6B}" destId="{80D7FF03-79A4-410F-8B98-6A9724B85CBA}" srcOrd="2" destOrd="0" parTransId="{83FAD934-5D5B-40FC-B3CA-D6105DE3D322}" sibTransId="{30CB0A91-0FCE-45F8-A754-700AB3BFFDC6}"/>
+    <dgm:cxn modelId="{272824D5-A267-48F6-8072-7A2D96137693}" type="presOf" srcId="{F20EDC0B-CCE5-4D9D-9982-89A201087390}" destId="{674BA392-5914-4B78-A520-EE26D65D05C8}" srcOrd="0" destOrd="0" presId="urn:microsoft.com/office/officeart/2005/8/layout/hierarchy2"/>
+    <dgm:cxn modelId="{7E3C541B-032F-416C-A1AC-7C1BD89D5BB5}" srcId="{45CDA3C7-8713-4369-838A-8B5F475DA36B}" destId="{96FC7229-231F-4CA5-9914-6E9A83756569}" srcOrd="1" destOrd="0" parTransId="{7BC373CD-A346-4D76-9165-35DCB418DD6B}" sibTransId="{2C4CAAAA-9463-4CC1-AF37-CEDDE9349C90}"/>
+    <dgm:cxn modelId="{E248F26E-055A-440E-A89A-75812E9BF24B}" type="presOf" srcId="{50BC2FEF-90AA-4887-A217-BCE929A4632A}" destId="{9F0B1A31-63BD-41F6-82FC-F5574A92E909}" srcOrd="1" destOrd="0" presId="urn:microsoft.com/office/officeart/2005/8/layout/hierarchy2"/>
+    <dgm:cxn modelId="{F4F7C4AA-7B3E-465A-8208-2773B96AC0B2}" type="presOf" srcId="{BABCE05A-4544-49DE-A70D-EBD4C2932AA1}" destId="{B4361C68-E191-4E89-B0BD-BAD091626B5B}" srcOrd="0" destOrd="0" presId="urn:microsoft.com/office/officeart/2005/8/layout/hierarchy2"/>
+    <dgm:cxn modelId="{0CFD8AC7-C2F1-4AB4-9940-1B4E188971F7}" type="presOf" srcId="{C3D618C2-BF81-4220-A584-D841429B7058}" destId="{CA6C5886-D1D3-4819-90BD-4BAC8F1EE87D}" srcOrd="0" destOrd="0" presId="urn:microsoft.com/office/officeart/2005/8/layout/hierarchy2"/>
+    <dgm:cxn modelId="{E0597BEB-446C-4F1F-A362-7C9996414F1A}" type="presOf" srcId="{8B8178A4-03D0-4F83-88CD-9E6E781603E6}" destId="{C0C8DC8E-72DB-4A2E-A50E-DA1CA06D79E3}" srcOrd="0" destOrd="0" presId="urn:microsoft.com/office/officeart/2005/8/layout/hierarchy2"/>
+    <dgm:cxn modelId="{BD8F7D93-6112-427C-AA55-C1FFC62E5B3A}" type="presOf" srcId="{DC7A1CA0-5D34-4F3B-A580-15CFD66EA796}" destId="{368F1645-5A66-45DB-B296-C23315AB7E22}" srcOrd="0" destOrd="0" presId="urn:microsoft.com/office/officeart/2005/8/layout/hierarchy2"/>
+    <dgm:cxn modelId="{F1C38E61-44D7-45ED-B0BD-3DA2C0364E6A}" type="presOf" srcId="{96FC7229-231F-4CA5-9914-6E9A83756569}" destId="{1906A700-A645-429B-8F9F-2A4F59D4835E}" srcOrd="0" destOrd="0" presId="urn:microsoft.com/office/officeart/2005/8/layout/hierarchy2"/>
+    <dgm:cxn modelId="{5ACA9E39-DCB1-4ED5-88DA-92479161AA86}" type="presOf" srcId="{139FABCB-F47A-4731-86FD-9DEB34D850B8}" destId="{86416187-05A5-41DD-ADA2-C443892DABB2}" srcOrd="1" destOrd="0" presId="urn:microsoft.com/office/officeart/2005/8/layout/hierarchy2"/>
+    <dgm:cxn modelId="{0B7FAD6F-0AF8-4320-B958-D8DBC6864972}" type="presOf" srcId="{9F4AA07C-F7C0-4EE0-B444-1A0A99B21C5A}" destId="{EB2274FC-15F8-41B7-935B-E389FD47AFD1}" srcOrd="0" destOrd="0" presId="urn:microsoft.com/office/officeart/2005/8/layout/hierarchy2"/>
+    <dgm:cxn modelId="{363C8C05-B024-47C3-BEEC-906ECF7C30FE}" type="presOf" srcId="{139FABCB-F47A-4731-86FD-9DEB34D850B8}" destId="{AB7C6CD4-FF75-4E23-A8C3-0A2318DBB1D6}" srcOrd="0" destOrd="0" presId="urn:microsoft.com/office/officeart/2005/8/layout/hierarchy2"/>
+    <dgm:cxn modelId="{5B8F6313-D1C0-4C50-A7EC-8AF232FBA33D}" type="presOf" srcId="{753D8466-5B43-4022-9EA6-80697AD791EF}" destId="{A6341011-54EC-4E06-9306-EAF2DE56CD2C}" srcOrd="1" destOrd="0" presId="urn:microsoft.com/office/officeart/2005/8/layout/hierarchy2"/>
+    <dgm:cxn modelId="{4A089497-001C-4093-8315-18655F5F7D48}" type="presOf" srcId="{5E47499F-6F41-4F22-A420-01A675CE6103}" destId="{E11C7B6F-7180-43A5-992E-3EA5851F2391}" srcOrd="0" destOrd="0" presId="urn:microsoft.com/office/officeart/2005/8/layout/hierarchy2"/>
     <dgm:cxn modelId="{D4445B13-46F9-4298-8EF3-3D7743530902}" srcId="{D4D9B399-9B7F-46DA-97B2-FED098F5DA6B}" destId="{86643E8D-F7CB-4F7B-B35A-FF26EACC433C}" srcOrd="1" destOrd="0" parTransId="{5E47499F-6F41-4F22-A420-01A675CE6103}" sibTransId="{DB2EC02B-535E-4B00-9144-23BE3F31800E}"/>
-    <dgm:cxn modelId="{1699635D-E36F-4D39-8984-094864AEA10C}" type="presOf" srcId="{5E47499F-6F41-4F22-A420-01A675CE6103}" destId="{FB48A239-373B-4448-BD7F-C055FA9C8C48}" srcOrd="1" destOrd="0" presId="urn:microsoft.com/office/officeart/2005/8/layout/hierarchy2"/>
-    <dgm:cxn modelId="{7F4668DD-B72A-4B6A-BE0A-4454AADBBB2B}" type="presOf" srcId="{45CDA3C7-8713-4369-838A-8B5F475DA36B}" destId="{A1B1FB24-4A19-4073-B3DA-7D6FAFFD6611}" srcOrd="0" destOrd="0" presId="urn:microsoft.com/office/officeart/2005/8/layout/hierarchy2"/>
-    <dgm:cxn modelId="{C353768D-EED9-4E80-8091-56483B0ECF51}" srcId="{D4D9B399-9B7F-46DA-97B2-FED098F5DA6B}" destId="{C3D618C2-BF81-4220-A584-D841429B7058}" srcOrd="0" destOrd="0" parTransId="{BABCE05A-4544-49DE-A70D-EBD4C2932AA1}" sibTransId="{C88A3667-CC99-4312-8DC1-79D7EC0A2D9C}"/>
     <dgm:cxn modelId="{CD688725-DE90-4245-A4AA-E82D2275B325}" srcId="{45CDA3C7-8713-4369-838A-8B5F475DA36B}" destId="{DC7A1CA0-5D34-4F3B-A580-15CFD66EA796}" srcOrd="2" destOrd="0" parTransId="{753D8466-5B43-4022-9EA6-80697AD791EF}" sibTransId="{93D5BA25-8BAF-4D7D-969F-34AFD1EF368C}"/>
-    <dgm:cxn modelId="{0B7FAD6F-0AF8-4320-B958-D8DBC6864972}" type="presOf" srcId="{9F4AA07C-F7C0-4EE0-B444-1A0A99B21C5A}" destId="{EB2274FC-15F8-41B7-935B-E389FD47AFD1}" srcOrd="0" destOrd="0" presId="urn:microsoft.com/office/officeart/2005/8/layout/hierarchy2"/>
-    <dgm:cxn modelId="{7E3C541B-032F-416C-A1AC-7C1BD89D5BB5}" srcId="{45CDA3C7-8713-4369-838A-8B5F475DA36B}" destId="{96FC7229-231F-4CA5-9914-6E9A83756569}" srcOrd="1" destOrd="0" parTransId="{7BC373CD-A346-4D76-9165-35DCB418DD6B}" sibTransId="{2C4CAAAA-9463-4CC1-AF37-CEDDE9349C90}"/>
-    <dgm:cxn modelId="{BACFA4C3-FB6C-479A-A84B-D78DC82509DF}" type="presOf" srcId="{9F4AA07C-F7C0-4EE0-B444-1A0A99B21C5A}" destId="{87E32AC2-4577-44E3-BD84-D5E3BD970540}" srcOrd="1" destOrd="0" presId="urn:microsoft.com/office/officeart/2005/8/layout/hierarchy2"/>
+    <dgm:cxn modelId="{74C81BDE-B845-4AFB-8D71-D272C980AB25}" type="presOf" srcId="{7B2890D2-36E9-4029-898C-FC7E72272380}" destId="{497DB5E4-8EF3-40EA-9803-E80F51F19C35}" srcOrd="0" destOrd="0" presId="urn:microsoft.com/office/officeart/2005/8/layout/hierarchy2"/>
+    <dgm:cxn modelId="{2A9E4AA1-E9A4-4EC2-8E27-9DFCBA0B55A9}" type="presOf" srcId="{50BC2FEF-90AA-4887-A217-BCE929A4632A}" destId="{FDA47220-895B-4A69-B2BB-8BF8C016FF4B}" srcOrd="0" destOrd="0" presId="urn:microsoft.com/office/officeart/2005/8/layout/hierarchy2"/>
+    <dgm:cxn modelId="{C9ED2648-05E1-4665-AA9D-D926BCA115CE}" type="presOf" srcId="{5AA90255-5B35-44C4-B702-E81F223BEFD8}" destId="{3985982F-35AF-48B0-84C6-0C8F1D9EF2FA}" srcOrd="0" destOrd="0" presId="urn:microsoft.com/office/officeart/2005/8/layout/hierarchy2"/>
     <dgm:cxn modelId="{A51C64B0-C9CA-40C2-8ECA-BB3CE975FF1D}" type="presOf" srcId="{3958656D-BDA3-48B8-B715-8A44FDE6304E}" destId="{2AEF7D3A-FF38-45BC-9B3E-D40CCE847072}" srcOrd="0" destOrd="0" presId="urn:microsoft.com/office/officeart/2005/8/layout/hierarchy2"/>
-    <dgm:cxn modelId="{363C8C05-B024-47C3-BEEC-906ECF7C30FE}" type="presOf" srcId="{139FABCB-F47A-4731-86FD-9DEB34D850B8}" destId="{AB7C6CD4-FF75-4E23-A8C3-0A2318DBB1D6}" srcOrd="0" destOrd="0" presId="urn:microsoft.com/office/officeart/2005/8/layout/hierarchy2"/>
-    <dgm:cxn modelId="{89DB460E-474C-462A-A7A9-CC3E36A3A65C}" type="presOf" srcId="{7BC373CD-A346-4D76-9165-35DCB418DD6B}" destId="{4E10DB54-35ED-4D9F-B388-F6C78413B8E9}" srcOrd="0" destOrd="0" presId="urn:microsoft.com/office/officeart/2005/8/layout/hierarchy2"/>
+    <dgm:cxn modelId="{50506088-6875-482B-A49F-6FEB9BE46B75}" type="presOf" srcId="{83FAD934-5D5B-40FC-B3CA-D6105DE3D322}" destId="{8F195852-041E-423A-B5DF-8945941EB406}" srcOrd="0" destOrd="0" presId="urn:microsoft.com/office/officeart/2005/8/layout/hierarchy2"/>
+    <dgm:cxn modelId="{2F4DC5FE-834E-4416-8FF7-75480648FF94}" type="presOf" srcId="{D4D9B399-9B7F-46DA-97B2-FED098F5DA6B}" destId="{6E6D9CAD-33D1-4ABE-986B-53D6D631EB94}" srcOrd="0" destOrd="0" presId="urn:microsoft.com/office/officeart/2005/8/layout/hierarchy2"/>
+    <dgm:cxn modelId="{D0728DA1-D2E0-472F-B738-B3F3DA6606A5}" type="presOf" srcId="{7BC373CD-A346-4D76-9165-35DCB418DD6B}" destId="{F67B909A-A307-4E9B-9469-45A779E59A51}" srcOrd="1" destOrd="0" presId="urn:microsoft.com/office/officeart/2005/8/layout/hierarchy2"/>
     <dgm:cxn modelId="{97CD5736-54C6-4ACB-8C56-28D4F8AF533A}" srcId="{076B6350-4EE3-45E3-9904-173A771DF62A}" destId="{3958656D-BDA3-48B8-B715-8A44FDE6304E}" srcOrd="2" destOrd="0" parTransId="{6990C93A-7D15-43F9-A3BA-EF955BCEFB0F}" sibTransId="{D8D28F1D-BA72-4B54-B03D-1B8F6862319E}"/>
-    <dgm:cxn modelId="{F9B1644F-E249-48EB-97B5-22C2400DED34}" srcId="{D4D9B399-9B7F-46DA-97B2-FED098F5DA6B}" destId="{80D7FF03-79A4-410F-8B98-6A9724B85CBA}" srcOrd="2" destOrd="0" parTransId="{83FAD934-5D5B-40FC-B3CA-D6105DE3D322}" sibTransId="{30CB0A91-0FCE-45F8-A754-700AB3BFFDC6}"/>
-    <dgm:cxn modelId="{C9ED2648-05E1-4665-AA9D-D926BCA115CE}" type="presOf" srcId="{5AA90255-5B35-44C4-B702-E81F223BEFD8}" destId="{3985982F-35AF-48B0-84C6-0C8F1D9EF2FA}" srcOrd="0" destOrd="0" presId="urn:microsoft.com/office/officeart/2005/8/layout/hierarchy2"/>
-    <dgm:cxn modelId="{2F4DC5FE-834E-4416-8FF7-75480648FF94}" type="presOf" srcId="{D4D9B399-9B7F-46DA-97B2-FED098F5DA6B}" destId="{6E6D9CAD-33D1-4ABE-986B-53D6D631EB94}" srcOrd="0" destOrd="0" presId="urn:microsoft.com/office/officeart/2005/8/layout/hierarchy2"/>
-    <dgm:cxn modelId="{B0303C80-7909-4F3D-B0F3-774DC9F97AE2}" type="presOf" srcId="{86643E8D-F7CB-4F7B-B35A-FF26EACC433C}" destId="{419BEB18-32F6-4B18-9238-A8818FE634FC}" srcOrd="0" destOrd="0" presId="urn:microsoft.com/office/officeart/2005/8/layout/hierarchy2"/>
-    <dgm:cxn modelId="{F14138C1-A3B2-4AE2-A00B-7F7DE38EAA68}" srcId="{5AA90255-5B35-44C4-B702-E81F223BEFD8}" destId="{45CDA3C7-8713-4369-838A-8B5F475DA36B}" srcOrd="0" destOrd="0" parTransId="{139FABCB-F47A-4731-86FD-9DEB34D850B8}" sibTransId="{7D179423-A3B9-4F05-A55D-89D4307A11C9}"/>
-    <dgm:cxn modelId="{F1C38E61-44D7-45ED-B0BD-3DA2C0364E6A}" type="presOf" srcId="{96FC7229-231F-4CA5-9914-6E9A83756569}" destId="{1906A700-A645-429B-8F9F-2A4F59D4835E}" srcOrd="0" destOrd="0" presId="urn:microsoft.com/office/officeart/2005/8/layout/hierarchy2"/>
-    <dgm:cxn modelId="{E266D530-408C-4BE3-B088-41DD7A387490}" type="presOf" srcId="{F20EDC0B-CCE5-4D9D-9982-89A201087390}" destId="{CAE1C8E1-FF9C-459C-820F-5A372E5B5202}" srcOrd="1" destOrd="0" presId="urn:microsoft.com/office/officeart/2005/8/layout/hierarchy2"/>
-    <dgm:cxn modelId="{74C81BDE-B845-4AFB-8D71-D272C980AB25}" type="presOf" srcId="{7B2890D2-36E9-4029-898C-FC7E72272380}" destId="{497DB5E4-8EF3-40EA-9803-E80F51F19C35}" srcOrd="0" destOrd="0" presId="urn:microsoft.com/office/officeart/2005/8/layout/hierarchy2"/>
-    <dgm:cxn modelId="{272824D5-A267-48F6-8072-7A2D96137693}" type="presOf" srcId="{F20EDC0B-CCE5-4D9D-9982-89A201087390}" destId="{674BA392-5914-4B78-A520-EE26D65D05C8}" srcOrd="0" destOrd="0" presId="urn:microsoft.com/office/officeart/2005/8/layout/hierarchy2"/>
-    <dgm:cxn modelId="{FB0BEAEA-19A0-4622-804C-A8CB93F52049}" type="presOf" srcId="{B503AF60-5EB5-4190-8EFC-246E35833849}" destId="{F53448B5-447F-4F1A-81C6-1F0D19E192DD}" srcOrd="0" destOrd="0" presId="urn:microsoft.com/office/officeart/2005/8/layout/hierarchy2"/>
-    <dgm:cxn modelId="{2A9E4AA1-E9A4-4EC2-8E27-9DFCBA0B55A9}" type="presOf" srcId="{50BC2FEF-90AA-4887-A217-BCE929A4632A}" destId="{FDA47220-895B-4A69-B2BB-8BF8C016FF4B}" srcOrd="0" destOrd="0" presId="urn:microsoft.com/office/officeart/2005/8/layout/hierarchy2"/>
-    <dgm:cxn modelId="{7FB55B4B-D778-485E-80DB-622F39D1A15E}" srcId="{3958656D-BDA3-48B8-B715-8A44FDE6304E}" destId="{7B2890D2-36E9-4029-898C-FC7E72272380}" srcOrd="0" destOrd="0" parTransId="{F20EDC0B-CCE5-4D9D-9982-89A201087390}" sibTransId="{0DDB3E07-6F3E-4DE7-8E05-649EA4E9106B}"/>
-    <dgm:cxn modelId="{BD8F7D93-6112-427C-AA55-C1FFC62E5B3A}" type="presOf" srcId="{DC7A1CA0-5D34-4F3B-A580-15CFD66EA796}" destId="{368F1645-5A66-45DB-B296-C23315AB7E22}" srcOrd="0" destOrd="0" presId="urn:microsoft.com/office/officeart/2005/8/layout/hierarchy2"/>
-    <dgm:cxn modelId="{5ACA9E39-DCB1-4ED5-88DA-92479161AA86}" type="presOf" srcId="{139FABCB-F47A-4731-86FD-9DEB34D850B8}" destId="{86416187-05A5-41DD-ADA2-C443892DABB2}" srcOrd="1" destOrd="0" presId="urn:microsoft.com/office/officeart/2005/8/layout/hierarchy2"/>
-    <dgm:cxn modelId="{50506088-6875-482B-A49F-6FEB9BE46B75}" type="presOf" srcId="{83FAD934-5D5B-40FC-B3CA-D6105DE3D322}" destId="{8F195852-041E-423A-B5DF-8945941EB406}" srcOrd="0" destOrd="0" presId="urn:microsoft.com/office/officeart/2005/8/layout/hierarchy2"/>
-    <dgm:cxn modelId="{D0728DA1-D2E0-472F-B738-B3F3DA6606A5}" type="presOf" srcId="{7BC373CD-A346-4D76-9165-35DCB418DD6B}" destId="{F67B909A-A307-4E9B-9469-45A779E59A51}" srcOrd="1" destOrd="0" presId="urn:microsoft.com/office/officeart/2005/8/layout/hierarchy2"/>
-    <dgm:cxn modelId="{32ABE36F-B84E-48F4-BC67-8F5D825C7F85}" srcId="{076B6350-4EE3-45E3-9904-173A771DF62A}" destId="{D4D9B399-9B7F-46DA-97B2-FED098F5DA6B}" srcOrd="0" destOrd="0" parTransId="{E6A38AA6-80D6-4020-A52C-B824CD5FBB0F}" sibTransId="{48A5178F-146C-4A23-8FF2-2E99B30882F8}"/>
-    <dgm:cxn modelId="{4A089497-001C-4093-8315-18655F5F7D48}" type="presOf" srcId="{5E47499F-6F41-4F22-A420-01A675CE6103}" destId="{E11C7B6F-7180-43A5-992E-3EA5851F2391}" srcOrd="0" destOrd="0" presId="urn:microsoft.com/office/officeart/2005/8/layout/hierarchy2"/>
-    <dgm:cxn modelId="{BC66E5DD-452F-4E18-A23B-E819D91C85E5}" type="presOf" srcId="{076B6350-4EE3-45E3-9904-173A771DF62A}" destId="{BE306FCD-9806-4F30-B3B1-CA273857349C}" srcOrd="0" destOrd="0" presId="urn:microsoft.com/office/officeart/2005/8/layout/hierarchy2"/>
-    <dgm:cxn modelId="{E0597BEB-446C-4F1F-A362-7C9996414F1A}" type="presOf" srcId="{8B8178A4-03D0-4F83-88CD-9E6E781603E6}" destId="{C0C8DC8E-72DB-4A2E-A50E-DA1CA06D79E3}" srcOrd="0" destOrd="0" presId="urn:microsoft.com/office/officeart/2005/8/layout/hierarchy2"/>
-    <dgm:cxn modelId="{4CE301CD-89A8-41A8-9F17-DEC7FF5575CF}" srcId="{076B6350-4EE3-45E3-9904-173A771DF62A}" destId="{5AA90255-5B35-44C4-B702-E81F223BEFD8}" srcOrd="1" destOrd="0" parTransId="{2854FE16-3A46-47EE-A032-1136B67EB2C8}" sibTransId="{7B5E0C86-564B-4BB8-9398-E23143C8B801}"/>
-    <dgm:cxn modelId="{F4F7C4AA-7B3E-465A-8208-2773B96AC0B2}" type="presOf" srcId="{BABCE05A-4544-49DE-A70D-EBD4C2932AA1}" destId="{B4361C68-E191-4E89-B0BD-BAD091626B5B}" srcOrd="0" destOrd="0" presId="urn:microsoft.com/office/officeart/2005/8/layout/hierarchy2"/>
-    <dgm:cxn modelId="{A80A4F65-7375-4E8E-9CED-0483DD45593D}" srcId="{3958656D-BDA3-48B8-B715-8A44FDE6304E}" destId="{B503AF60-5EB5-4190-8EFC-246E35833849}" srcOrd="1" destOrd="0" parTransId="{9F4AA07C-F7C0-4EE0-B444-1A0A99B21C5A}" sibTransId="{97EEA01A-8995-4136-9B0E-B8636C2DDA04}"/>
-    <dgm:cxn modelId="{0CFD8AC7-C2F1-4AB4-9940-1B4E188971F7}" type="presOf" srcId="{C3D618C2-BF81-4220-A584-D841429B7058}" destId="{CA6C5886-D1D3-4819-90BD-4BAC8F1EE87D}" srcOrd="0" destOrd="0" presId="urn:microsoft.com/office/officeart/2005/8/layout/hierarchy2"/>
-    <dgm:cxn modelId="{E74F2783-F5E8-4A97-8981-108A2E888C01}" type="presOf" srcId="{BABCE05A-4544-49DE-A70D-EBD4C2932AA1}" destId="{12FD7525-DB42-46F9-B8FD-D33568A05731}" srcOrd="1" destOrd="0" presId="urn:microsoft.com/office/officeart/2005/8/layout/hierarchy2"/>
-    <dgm:cxn modelId="{96C6A9B5-7C0D-453A-8D3D-838B1E47CC7C}" srcId="{45CDA3C7-8713-4369-838A-8B5F475DA36B}" destId="{8B8178A4-03D0-4F83-88CD-9E6E781603E6}" srcOrd="0" destOrd="0" parTransId="{50BC2FEF-90AA-4887-A217-BCE929A4632A}" sibTransId="{0B865DCC-B624-40ED-970E-B677A52C4467}"/>
-    <dgm:cxn modelId="{E248F26E-055A-440E-A89A-75812E9BF24B}" type="presOf" srcId="{50BC2FEF-90AA-4887-A217-BCE929A4632A}" destId="{9F0B1A31-63BD-41F6-82FC-F5574A92E909}" srcOrd="1" destOrd="0" presId="urn:microsoft.com/office/officeart/2005/8/layout/hierarchy2"/>
-    <dgm:cxn modelId="{5B8F6313-D1C0-4C50-A7EC-8AF232FBA33D}" type="presOf" srcId="{753D8466-5B43-4022-9EA6-80697AD791EF}" destId="{A6341011-54EC-4E06-9306-EAF2DE56CD2C}" srcOrd="1" destOrd="0" presId="urn:microsoft.com/office/officeart/2005/8/layout/hierarchy2"/>
     <dgm:cxn modelId="{A2B289CF-BFED-4081-BB71-BEB4F2ACF81B}" type="presParOf" srcId="{BE306FCD-9806-4F30-B3B1-CA273857349C}" destId="{BC89B9CD-5E6C-4475-ADF6-F7C2D7A5A353}" srcOrd="0" destOrd="0" presId="urn:microsoft.com/office/officeart/2005/8/layout/hierarchy2"/>
     <dgm:cxn modelId="{362104E3-6470-4626-811B-C1E4021157D7}" type="presParOf" srcId="{BC89B9CD-5E6C-4475-ADF6-F7C2D7A5A353}" destId="{6E6D9CAD-33D1-4ABE-986B-53D6D631EB94}" srcOrd="0" destOrd="0" presId="urn:microsoft.com/office/officeart/2005/8/layout/hierarchy2"/>
     <dgm:cxn modelId="{9531CBCA-3C02-4478-9FB1-192978C08E23}" type="presParOf" srcId="{BC89B9CD-5E6C-4475-ADF6-F7C2D7A5A353}" destId="{47C7FA5F-116D-41D5-BE1E-63389D526519}" srcOrd="1" destOrd="0" presId="urn:microsoft.com/office/officeart/2005/8/layout/hierarchy2"/>
@@ -27775,7 +28383,7 @@
 </file>
 
 <file path=customXml/itemProps3.xml><?xml version="1.0" encoding="utf-8"?>
-<ds:datastoreItem xmlns:ds="http://schemas.openxmlformats.org/officeDocument/2006/customXml" ds:itemID="{597F842F-00A1-405F-B472-57622E2FBCF9}">
+<ds:datastoreItem xmlns:ds="http://schemas.openxmlformats.org/officeDocument/2006/customXml" ds:itemID="{4E84104D-8919-4EC9-B917-510CA4C4D996}">
   <ds:schemaRefs>
     <ds:schemaRef ds:uri="http://schemas.openxmlformats.org/officeDocument/2006/bibliography"/>
   </ds:schemaRefs>

</xml_diff>

<commit_message>
MàJ du compte rendu TP3 (questions 1&2)
</commit_message>
<xml_diff>
--- a/train/IUT_TD_TP_2015.docx
+++ b/train/IUT_TD_TP_2015.docx
@@ -1,6 +1,6 @@
 
 <file path=word/document.xml><?xml version="1.0" encoding="utf-8"?>
-<w:document xmlns:wpc="http://schemas.microsoft.com/office/word/2010/wordprocessingCanvas" xmlns:mc="http://schemas.openxmlformats.org/markup-compatibility/2006" xmlns:o="urn:schemas-microsoft-com:office:office" xmlns:r="http://schemas.openxmlformats.org/officeDocument/2006/relationships" xmlns:m="http://schemas.openxmlformats.org/officeDocument/2006/math" xmlns:v="urn:schemas-microsoft-com:vml" xmlns:wp14="http://schemas.microsoft.com/office/word/2010/wordprocessingDrawing" xmlns:wp="http://schemas.openxmlformats.org/drawingml/2006/wordprocessingDrawing" xmlns:w10="urn:schemas-microsoft-com:office:word" xmlns:w="http://schemas.openxmlformats.org/wordprocessingml/2006/main" xmlns:w14="http://schemas.microsoft.com/office/word/2010/wordml" xmlns:w15="http://schemas.microsoft.com/office/word/2012/wordml" xmlns:wpg="http://schemas.microsoft.com/office/word/2010/wordprocessingGroup" xmlns:wpi="http://schemas.microsoft.com/office/word/2010/wordprocessingInk" xmlns:wne="http://schemas.microsoft.com/office/word/2006/wordml" xmlns:wps="http://schemas.microsoft.com/office/word/2010/wordprocessingShape" mc:Ignorable="w14 w15 wp14">
+<w:document xmlns:wpc="http://schemas.microsoft.com/office/word/2010/wordprocessingCanvas" xmlns:mo="http://schemas.microsoft.com/office/mac/office/2008/main" xmlns:mc="http://schemas.openxmlformats.org/markup-compatibility/2006" xmlns:mv="urn:schemas-microsoft-com:mac:vml" xmlns:o="urn:schemas-microsoft-com:office:office" xmlns:r="http://schemas.openxmlformats.org/officeDocument/2006/relationships" xmlns:m="http://schemas.openxmlformats.org/officeDocument/2006/math" xmlns:v="urn:schemas-microsoft-com:vml" xmlns:wp14="http://schemas.microsoft.com/office/word/2010/wordprocessingDrawing" xmlns:wp="http://schemas.openxmlformats.org/drawingml/2006/wordprocessingDrawing" xmlns:w10="urn:schemas-microsoft-com:office:word" xmlns:w="http://schemas.openxmlformats.org/wordprocessingml/2006/main" xmlns:w14="http://schemas.microsoft.com/office/word/2010/wordml" xmlns:wpg="http://schemas.microsoft.com/office/word/2010/wordprocessingGroup" xmlns:wpi="http://schemas.microsoft.com/office/word/2010/wordprocessingInk" xmlns:wne="http://schemas.microsoft.com/office/word/2006/wordml" xmlns:wps="http://schemas.microsoft.com/office/word/2010/wordprocessingShape" mc:Ignorable="w14 wp14">
   <w:body>
     <w:sdt>
       <w:sdtPr>
@@ -13,6 +13,7 @@
           <w:docPartUnique/>
         </w:docPartObj>
       </w:sdtPr>
+      <w:sdtEndPr/>
       <w:sdtContent>
         <w:p>
           <w:pPr>
@@ -27,7 +28,7 @@
             <mc:AlternateContent>
               <mc:Choice Requires="wpg">
                 <w:drawing>
-                  <wp:anchor distT="0" distB="0" distL="114300" distR="114300" simplePos="0" relativeHeight="251669504" behindDoc="0" locked="0" layoutInCell="1" allowOverlap="1" wp14:anchorId="1F41D521" wp14:editId="3B9A0D82">
+                  <wp:anchor distT="0" distB="0" distL="114300" distR="114300" simplePos="0" relativeHeight="251669504" behindDoc="0" locked="0" layoutInCell="1" allowOverlap="1" wp14:anchorId="32C02DF7" wp14:editId="11B02F74">
                     <wp:simplePos x="0" y="0"/>
                     <wp:positionH relativeFrom="page">
                       <wp:align>center</wp:align>
@@ -228,7 +229,7 @@
                                 <a:avLst/>
                               </a:prstGeom>
                               <a:blipFill>
-                                <a:blip r:embed="rId10"/>
+                                <a:blip r:embed="rId11"/>
                                 <a:stretch>
                                   <a:fillRect r="-7574"/>
                                 </a:stretch>
@@ -272,7 +273,7 @@
                   </wp:anchor>
                 </w:drawing>
               </mc:Choice>
-              <mc:Fallback>
+              <mc:Fallback xmlns:w15="http://schemas.microsoft.com/office/word/2012/wordml">
                 <w:pict>
                   <v:group w14:anchorId="7341C325" id="Groupe 149" o:spid="_x0000_s1026" style="position:absolute;margin-left:0;margin-top:0;width:8in;height:95.7pt;z-index:251669504;mso-width-percent:941;mso-height-percent:121;mso-top-percent:23;mso-position-horizontal:center;mso-position-horizontal-relative:page;mso-position-vertical-relative:page;mso-width-percent:941;mso-height-percent:121;mso-top-percent:23" coordorigin="" coordsize="73152,12161" o:gfxdata="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">
                     <v:shape id="Rectangle 51" o:spid="_x0000_s1027" style="position:absolute;width:73152;height:11303;visibility:visible;mso-wrap-style:square;v-text-anchor:middle" coordsize="7312660,1129665" o:gfxdata="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" path="m,l7312660,r,1129665l3619500,733425,,1091565,,xe" fillcolor="#bc451b [3204]" stroked="f" strokeweight="1.25pt">
@@ -280,7 +281,7 @@
                       <v:path arrowok="t" o:connecttype="custom" o:connectlocs="0,0;7315200,0;7315200,1130373;3620757,733885;0,1092249;0,0" o:connectangles="0,0,0,0,0,0"/>
                     </v:shape>
                     <v:rect id="Rectangle 151" o:spid="_x0000_s1028" style="position:absolute;width:73152;height:12161;visibility:visible;mso-wrap-style:square;v-text-anchor:middle" o:gfxdata="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" stroked="f" strokeweight="1.25pt">
-                      <v:fill r:id="rId11" o:title="" recolor="t" rotate="t" type="frame"/>
+                      <v:fill r:id="rId12" o:title="" recolor="t" rotate="t" type="frame"/>
                       <v:stroke endcap="round"/>
                     </v:rect>
                     <w10:wrap anchorx="page" anchory="page"/>
@@ -296,7 +297,7 @@
             <mc:AlternateContent>
               <mc:Choice Requires="wps">
                 <w:drawing>
-                  <wp:anchor distT="0" distB="0" distL="114300" distR="114300" simplePos="0" relativeHeight="251663360" behindDoc="0" locked="0" layoutInCell="1" allowOverlap="1" wp14:anchorId="200508BF" wp14:editId="7C2D5D07">
+                  <wp:anchor distT="0" distB="0" distL="114300" distR="114300" simplePos="0" relativeHeight="251663360" behindDoc="0" locked="0" layoutInCell="1" allowOverlap="1" wp14:anchorId="2F193D00" wp14:editId="7645E3E4">
                     <wp:simplePos x="0" y="0"/>
                     <wp:positionH relativeFrom="page">
                       <wp:align>center</wp:align>
@@ -367,6 +368,7 @@
                                   <w:dataBinding w:prefixMappings="xmlns:ns0='http://purl.org/dc/elements/1.1/' xmlns:ns1='http://schemas.openxmlformats.org/package/2006/metadata/core-properties' " w:xpath="/ns1:coreProperties[1]/ns0:creator[1]" w:storeItemID="{6C3C8BC8-F283-45AE-878A-BAB7291924A1}"/>
                                   <w:text/>
                                 </w:sdtPr>
+                                <w:sdtEndPr/>
                                 <w:sdtContent>
                                   <w:p>
                                     <w:pPr>
@@ -413,6 +415,7 @@
                                     <w:dataBinding w:prefixMappings="xmlns:ns0='http://schemas.microsoft.com/office/2006/coverPageProps' " w:xpath="/ns0:CoverPageProperties[1]/ns0:CompanyEmail[1]" w:storeItemID="{55AF091B-3C7A-41E3-B477-F2FDAA23CFDA}"/>
                                     <w:text/>
                                   </w:sdtPr>
+                                  <w:sdtEndPr/>
                                   <w:sdtContent>
                                     <w:r>
                                       <w:rPr>
@@ -453,7 +456,7 @@
                   </wp:anchor>
                 </w:drawing>
               </mc:Choice>
-              <mc:Fallback>
+              <mc:Fallback xmlns:w15="http://schemas.microsoft.com/office/word/2012/wordml">
                 <w:pict>
                   <v:shapetype w14:anchorId="200508BF" id="_x0000_t202" coordsize="21600,21600" o:spt="202" path="m,l,21600r21600,l21600,xe">
                     <v:stroke joinstyle="miter"/>
@@ -565,7 +568,7 @@
             <mc:AlternateContent>
               <mc:Choice Requires="wps">
                 <w:drawing>
-                  <wp:anchor distT="0" distB="0" distL="114300" distR="114300" simplePos="0" relativeHeight="251661312" behindDoc="0" locked="0" layoutInCell="1" allowOverlap="1" wp14:anchorId="7356C6FB" wp14:editId="631C8BAF">
+                  <wp:anchor distT="0" distB="0" distL="114300" distR="114300" simplePos="0" relativeHeight="251661312" behindDoc="0" locked="0" layoutInCell="1" allowOverlap="1" wp14:anchorId="72449930" wp14:editId="4CB5ADEA">
                     <wp:simplePos x="0" y="0"/>
                     <wp:positionH relativeFrom="page">
                       <wp:posOffset>219456</wp:posOffset>
@@ -658,6 +661,7 @@
                                     <w:dataBinding w:prefixMappings="xmlns:ns0='http://purl.org/dc/elements/1.1/' xmlns:ns1='http://schemas.openxmlformats.org/package/2006/metadata/core-properties' " w:xpath="/ns1:coreProperties[1]/ns0:subject[1]" w:storeItemID="{6C3C8BC8-F283-45AE-878A-BAB7291924A1}"/>
                                     <w:text/>
                                   </w:sdtPr>
+                                  <w:sdtEndPr/>
                                   <w:sdtContent>
                                     <w:r>
                                       <w:rPr>
@@ -682,7 +686,7 @@
                               </w:p>
                               <w:tbl>
                                 <w:tblPr>
-                                  <w:tblStyle w:val="TableauGrille1Clair-Accentuation1"/>
+                                  <w:tblStyle w:val="GridTable1LightAccent1"/>
                                   <w:tblW w:w="9488" w:type="dxa"/>
                                   <w:tblInd w:w="-1925" w:type="dxa"/>
                                   <w:tblLook w:val="04A0" w:firstRow="1" w:lastRow="0" w:firstColumn="1" w:lastColumn="0" w:noHBand="0" w:noVBand="1"/>
@@ -1005,7 +1009,11 @@
               </mc:Choice>
               <mc:Fallback>
                 <w:pict>
-                  <v:shape w14:anchorId="7356C6FB" id="Zone de texte 154" o:spid="_x0000_s1027" type="#_x0000_t202" style="position:absolute;margin-left:17.3pt;margin-top:154.95pt;width:8in;height:533.35pt;z-index:251661312;visibility:visible;mso-wrap-style:square;mso-width-percent:941;mso-height-percent:0;mso-wrap-distance-left:9pt;mso-wrap-distance-top:0;mso-wrap-distance-right:9pt;mso-wrap-distance-bottom:0;mso-position-horizontal:absolute;mso-position-horizontal-relative:page;mso-position-vertical:absolute;mso-position-vertical-relative:page;mso-width-percent:941;mso-height-percent:0;mso-width-relative:page;mso-height-relative:page;v-text-anchor:bottom" o:gfxdata="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" filled="f" stroked="f" strokeweight=".5pt">
+                  <v:shapetype id="_x0000_t202" coordsize="21600,21600" o:spt="202" path="m0,0l0,21600,21600,21600,21600,0xe">
+                    <v:stroke joinstyle="miter"/>
+                    <v:path gradientshapeok="t" o:connecttype="rect"/>
+                  </v:shapetype>
+                  <v:shape id="Zone de texte 154" o:spid="_x0000_s1027" type="#_x0000_t202" style="position:absolute;margin-left:17.3pt;margin-top:154.95pt;width:8in;height:533.35pt;z-index:251661312;visibility:visible;mso-wrap-style:square;mso-width-percent:941;mso-height-percent:0;mso-wrap-distance-left:9pt;mso-wrap-distance-top:0;mso-wrap-distance-right:9pt;mso-wrap-distance-bottom:0;mso-position-horizontal:absolute;mso-position-horizontal-relative:page;mso-position-vertical:absolute;mso-position-vertical-relative:page;mso-width-percent:941;mso-height-percent:0;mso-width-relative:page;mso-height-relative:page;v-text-anchor:bottom" o:gfxdata="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" filled="f" stroked="f" strokeweight=".5pt">
                     <v:textbox inset="126pt,0,54pt,0">
                       <w:txbxContent>
                         <w:p>
@@ -1054,6 +1062,7 @@
                               <w:dataBinding w:prefixMappings="xmlns:ns0='http://purl.org/dc/elements/1.1/' xmlns:ns1='http://schemas.openxmlformats.org/package/2006/metadata/core-properties' " w:xpath="/ns1:coreProperties[1]/ns0:subject[1]" w:storeItemID="{6C3C8BC8-F283-45AE-878A-BAB7291924A1}"/>
                               <w:text/>
                             </w:sdtPr>
+                            <w:sdtEndPr/>
                             <w:sdtContent>
                               <w:r>
                                 <w:rPr>
@@ -1078,7 +1087,7 @@
                         </w:p>
                         <w:tbl>
                           <w:tblPr>
-                            <w:tblStyle w:val="TableauGrille1Clair-Accentuation1"/>
+                            <w:tblStyle w:val="GridTable1LightAccent1"/>
                             <w:tblW w:w="9488" w:type="dxa"/>
                             <w:tblInd w:w="-1925" w:type="dxa"/>
                             <w:tblLook w:val="04A0" w:firstRow="1" w:lastRow="0" w:firstColumn="1" w:lastColumn="0" w:noHBand="0" w:noVBand="1"/>
@@ -5846,7 +5855,7 @@
     <w:p/>
     <w:tbl>
       <w:tblPr>
-        <w:tblStyle w:val="TableauGrille1Clair-Accentuation1"/>
+        <w:tblStyle w:val="GridTable1LightAccent1"/>
         <w:tblW w:w="9489" w:type="dxa"/>
         <w:tblInd w:w="478" w:type="dxa"/>
         <w:tblLayout w:type="fixed"/>
@@ -6660,14 +6669,14 @@
           <w:noProof/>
         </w:rPr>
         <w:drawing>
-          <wp:inline distT="0" distB="0" distL="0" distR="0" wp14:anchorId="2DAFB49E" wp14:editId="48B0CEFD">
+          <wp:inline distT="0" distB="0" distL="0" distR="0" wp14:anchorId="70DDBE00" wp14:editId="05CEF798">
             <wp:extent cx="5156937" cy="3035808"/>
-            <wp:effectExtent l="0" t="0" r="5715" b="12700"/>
+            <wp:effectExtent l="0" t="0" r="0" b="12700"/>
             <wp:docPr id="2" name="Diagramme 2"/>
             <wp:cNvGraphicFramePr/>
             <a:graphic xmlns:a="http://schemas.openxmlformats.org/drawingml/2006/main">
               <a:graphicData uri="http://schemas.openxmlformats.org/drawingml/2006/diagram">
-                <dgm:relIds xmlns:dgm="http://schemas.openxmlformats.org/drawingml/2006/diagram" xmlns:r="http://schemas.openxmlformats.org/officeDocument/2006/relationships" r:dm="rId12" r:lo="rId13" r:qs="rId14" r:cs="rId15"/>
+                <dgm:relIds xmlns:dgm="http://schemas.openxmlformats.org/drawingml/2006/diagram" xmlns:r="http://schemas.openxmlformats.org/officeDocument/2006/relationships" r:dm="rId13" r:lo="rId14" r:qs="rId15" r:cs="rId16"/>
               </a:graphicData>
             </a:graphic>
           </wp:inline>
@@ -6690,7 +6699,7 @@
         <mc:AlternateContent>
           <mc:Choice Requires="wps">
             <w:drawing>
-              <wp:anchor distT="0" distB="0" distL="114300" distR="114300" simplePos="0" relativeHeight="251672576" behindDoc="0" locked="0" layoutInCell="1" allowOverlap="1" wp14:anchorId="5D4E5F59" wp14:editId="22ACBC64">
+              <wp:anchor distT="0" distB="0" distL="114300" distR="114300" simplePos="0" relativeHeight="251672576" behindDoc="0" locked="0" layoutInCell="1" allowOverlap="1" wp14:anchorId="6FFD43C7" wp14:editId="621E2705">
                 <wp:simplePos x="0" y="0"/>
                 <wp:positionH relativeFrom="margin">
                   <wp:align>left</wp:align>
@@ -6744,7 +6753,7 @@
               </wp:anchor>
             </w:drawing>
           </mc:Choice>
-          <mc:Fallback>
+          <mc:Fallback xmlns:w15="http://schemas.microsoft.com/office/word/2012/wordml">
             <w:pict>
               <v:rect w14:anchorId="524857BC" id="Rectangle 8" o:spid="_x0000_s1026" style="position:absolute;margin-left:0;margin-top:.2pt;width:48.35pt;height:10.9pt;z-index:251672576;visibility:visible;mso-wrap-style:square;mso-wrap-distance-left:9pt;mso-wrap-distance-top:0;mso-wrap-distance-right:9pt;mso-wrap-distance-bottom:0;mso-position-horizontal:left;mso-position-horizontal-relative:margin;mso-position-vertical:absolute;mso-position-vertical-relative:text;v-text-anchor:middle" o:gfxdata="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" fillcolor="#bc451b [3204]" strokecolor="#5d220d [1604]" strokeweight="1.25pt">
                 <v:stroke endcap="round"/>
@@ -6775,7 +6784,7 @@
         <mc:AlternateContent>
           <mc:Choice Requires="wps">
             <w:drawing>
-              <wp:anchor distT="0" distB="0" distL="114300" distR="114300" simplePos="0" relativeHeight="251670528" behindDoc="0" locked="0" layoutInCell="1" allowOverlap="1" wp14:anchorId="2F574FA4" wp14:editId="43970EBC">
+              <wp:anchor distT="0" distB="0" distL="114300" distR="114300" simplePos="0" relativeHeight="251670528" behindDoc="0" locked="0" layoutInCell="1" allowOverlap="1" wp14:anchorId="39CBE33A" wp14:editId="5DD8FDF0">
                 <wp:simplePos x="0" y="0"/>
                 <wp:positionH relativeFrom="margin">
                   <wp:align>left</wp:align>
@@ -6829,7 +6838,7 @@
               </wp:anchor>
             </w:drawing>
           </mc:Choice>
-          <mc:Fallback>
+          <mc:Fallback xmlns:w15="http://schemas.microsoft.com/office/word/2012/wordml">
             <w:pict>
               <v:rect w14:anchorId="43E65396" id="Rectangle 4" o:spid="_x0000_s1026" style="position:absolute;margin-left:0;margin-top:.5pt;width:48.35pt;height:10.9pt;z-index:251670528;visibility:visible;mso-wrap-style:square;mso-wrap-distance-left:9pt;mso-wrap-distance-top:0;mso-wrap-distance-right:9pt;mso-wrap-distance-bottom:0;mso-position-horizontal:left;mso-position-horizontal-relative:margin;mso-position-vertical:absolute;mso-position-vertical-relative:text;v-text-anchor:middle" o:gfxdata="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" fillcolor="#d3ba68 [3205]" strokecolor="#796523 [1605]" strokeweight="1.25pt">
                 <v:stroke endcap="round"/>
@@ -6865,7 +6874,7 @@
         <mc:AlternateContent>
           <mc:Choice Requires="wps">
             <w:drawing>
-              <wp:anchor distT="0" distB="0" distL="114300" distR="114300" simplePos="0" relativeHeight="251674624" behindDoc="0" locked="0" layoutInCell="1" allowOverlap="1" wp14:anchorId="14997B53" wp14:editId="5F1CD879">
+              <wp:anchor distT="0" distB="0" distL="114300" distR="114300" simplePos="0" relativeHeight="251674624" behindDoc="0" locked="0" layoutInCell="1" allowOverlap="1" wp14:anchorId="6892C02B" wp14:editId="60E3259C">
                 <wp:simplePos x="0" y="0"/>
                 <wp:positionH relativeFrom="margin">
                   <wp:align>left</wp:align>
@@ -6933,7 +6942,7 @@
               </wp:anchor>
             </w:drawing>
           </mc:Choice>
-          <mc:Fallback>
+          <mc:Fallback xmlns:w15="http://schemas.microsoft.com/office/word/2012/wordml">
             <w:pict>
               <v:rect w14:anchorId="14997B53" id="Rectangle 9" o:spid="_x0000_s1028" style="position:absolute;margin-left:0;margin-top:.5pt;width:48.35pt;height:10.9pt;z-index:251674624;visibility:visible;mso-wrap-style:square;mso-wrap-distance-left:9pt;mso-wrap-distance-top:0;mso-wrap-distance-right:9pt;mso-wrap-distance-bottom:0;mso-position-horizontal:left;mso-position-horizontal-relative:margin;mso-position-vertical:absolute;mso-position-vertical-relative:text;v-text-anchor:middle" o:gfxdata="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" fillcolor="#ad9277 [3207]" strokecolor="#5a4836 [1607]" strokeweight="1.25pt">
                 <v:stroke endcap="round"/>
@@ -8377,7 +8386,7 @@
         </w:rPr>
         <w:t xml:space="preserve">: </w:t>
       </w:r>
-      <w:hyperlink r:id="rId17" w:history="1">
+      <w:hyperlink r:id="rId18" w:history="1">
         <w:r>
           <w:rPr>
             <w:rStyle w:val="Lienhypertexte"/>
@@ -9871,13 +9880,7 @@
         <w:rPr>
           <w:lang w:val="en-US"/>
         </w:rPr>
-        <w:t xml:space="preserve"> pour ApplicationWarningLog, </w:t>
-      </w:r>
-      <w:r>
-        <w:rPr>
-          <w:lang w:val="en-US"/>
-        </w:rPr>
-        <w:t>« [</w:t>
+        <w:t xml:space="preserve"> pour ApplicationWarningLog, « [</w:t>
       </w:r>
       <w:r>
         <w:rPr>
@@ -9993,16 +9996,7 @@
           <w:sz w:val="20"/>
           <w:szCs w:val="20"/>
         </w:rPr>
-        <w:t>);</w:t>
-      </w:r>
-      <w:r>
-        <w:rPr>
-          <w:rFonts w:ascii="Consolas" w:hAnsi="Consolas" w:cs="Consolas"/>
-          <w:color w:val="000000"/>
-          <w:sz w:val="20"/>
-          <w:szCs w:val="20"/>
-        </w:rPr>
-        <w:t xml:space="preserve"> (pour ApplicationErrorLog)</w:t>
+        <w:t>); (pour ApplicationErrorLog)</w:t>
       </w:r>
     </w:p>
     <w:p>
@@ -10050,17 +10044,7 @@
           <w:szCs w:val="20"/>
           <w:lang w:val="en-US"/>
         </w:rPr>
-        <w:t>().getGUILogger().warning</w:t>
-      </w:r>
-      <w:r>
-        <w:rPr>
-          <w:rFonts w:ascii="Consolas" w:hAnsi="Consolas" w:cs="Consolas"/>
-          <w:color w:val="000000"/>
-          <w:sz w:val="20"/>
-          <w:szCs w:val="20"/>
-          <w:lang w:val="en-US"/>
-        </w:rPr>
-        <w:t>(</w:t>
+        <w:t>().getGUILogger().warning(</w:t>
       </w:r>
       <w:r>
         <w:rPr>
@@ -10831,8 +10815,6 @@
         <w:pStyle w:val="Titre1"/>
       </w:pPr>
       <w:bookmarkStart w:id="23" w:name="_Toc430965376"/>
-      <w:bookmarkStart w:id="24" w:name="_GoBack"/>
-      <w:bookmarkEnd w:id="24"/>
       <w:r>
         <w:rPr>
           <w:noProof/>
@@ -10859,28 +10841,28 @@
       <w:pPr>
         <w:pStyle w:val="Titre2"/>
       </w:pPr>
-      <w:bookmarkStart w:id="25" w:name="_Toc430965377"/>
+      <w:bookmarkStart w:id="24" w:name="_Toc430965377"/>
       <w:r>
         <w:t>Exercices</w:t>
+      </w:r>
+      <w:bookmarkEnd w:id="24"/>
+    </w:p>
+    <w:p>
+      <w:pPr>
+        <w:pStyle w:val="Titre3"/>
+      </w:pPr>
+    </w:p>
+    <w:p>
+      <w:pPr>
+        <w:pStyle w:val="Titre3"/>
+      </w:pPr>
+      <w:bookmarkStart w:id="25" w:name="_Toc430965378"/>
+      <w:r>
+        <w:t>Exercice 0</w:t>
       </w:r>
       <w:bookmarkEnd w:id="25"/>
     </w:p>
     <w:p>
-      <w:pPr>
-        <w:pStyle w:val="Titre3"/>
-      </w:pPr>
-    </w:p>
-    <w:p>
-      <w:pPr>
-        <w:pStyle w:val="Titre3"/>
-      </w:pPr>
-      <w:bookmarkStart w:id="26" w:name="_Toc430965378"/>
-      <w:r>
-        <w:t>Exercice 0</w:t>
-      </w:r>
-      <w:bookmarkEnd w:id="26"/>
-    </w:p>
-    <w:p>
       <w:r>
         <w:t xml:space="preserve">Pourquoi, dans le TP1, a-t-on créé un </w:t>
       </w:r>
@@ -10916,7 +10898,7 @@
       <w:pPr>
         <w:pStyle w:val="Titre3"/>
       </w:pPr>
-      <w:bookmarkStart w:id="27" w:name="_Toc430965379"/>
+      <w:bookmarkStart w:id="26" w:name="_Toc430965379"/>
       <w:r>
         <w:t xml:space="preserve">Exercice 1 : </w:t>
       </w:r>
@@ -10926,7 +10908,7 @@
       <w:r>
         <w:t xml:space="preserve"> – Création d’un lecteur d’arguments</w:t>
       </w:r>
-      <w:bookmarkEnd w:id="27"/>
+      <w:bookmarkEnd w:id="26"/>
       <w:r>
         <w:t xml:space="preserve"> </w:t>
       </w:r>
@@ -11074,7 +11056,7 @@
           <w:i/>
         </w:rPr>
       </w:pPr>
-      <w:bookmarkStart w:id="28" w:name="_Toc430965380"/>
+      <w:bookmarkStart w:id="27" w:name="_Toc430965380"/>
       <w:r>
         <w:t xml:space="preserve">Exercice 2 : </w:t>
       </w:r>
@@ -11107,7 +11089,7 @@
         </w:rPr>
         <w:t>vent</w:t>
       </w:r>
-      <w:bookmarkEnd w:id="28"/>
+      <w:bookmarkEnd w:id="27"/>
     </w:p>
     <w:p>
       <w:pPr>
@@ -11291,14 +11273,14 @@
       <w:pPr>
         <w:pStyle w:val="Titre3"/>
       </w:pPr>
-      <w:bookmarkStart w:id="29" w:name="_Toc430965381"/>
+      <w:bookmarkStart w:id="28" w:name="_Toc430965381"/>
       <w:r>
         <w:t xml:space="preserve">Exercice 3 : </w:t>
       </w:r>
       <w:r>
         <w:t>Design pattern</w:t>
       </w:r>
-      <w:bookmarkEnd w:id="29"/>
+      <w:bookmarkEnd w:id="28"/>
     </w:p>
     <w:p>
       <w:pPr>
@@ -11426,11 +11408,11 @@
       <w:pPr>
         <w:pStyle w:val="Titre3"/>
       </w:pPr>
-      <w:bookmarkStart w:id="30" w:name="_Toc430965382"/>
+      <w:bookmarkStart w:id="29" w:name="_Toc430965382"/>
       <w:r>
         <w:t>Exercice 4 : GUI – Menu</w:t>
       </w:r>
-      <w:bookmarkEnd w:id="30"/>
+      <w:bookmarkEnd w:id="29"/>
     </w:p>
     <w:p>
       <w:pPr>
@@ -11457,14 +11439,14 @@
         </w:rPr>
         <w:lastRenderedPageBreak/>
         <w:drawing>
-          <wp:inline distT="0" distB="0" distL="0" distR="0">
+          <wp:inline distT="0" distB="0" distL="0" distR="0" wp14:anchorId="0526B269" wp14:editId="3897065D">
             <wp:extent cx="2494077" cy="1660525"/>
-            <wp:effectExtent l="0" t="19050" r="0" b="15875"/>
+            <wp:effectExtent l="0" t="0" r="0" b="15875"/>
             <wp:docPr id="1" name="Diagramme 1"/>
             <wp:cNvGraphicFramePr/>
             <a:graphic xmlns:a="http://schemas.openxmlformats.org/drawingml/2006/main">
               <a:graphicData uri="http://schemas.openxmlformats.org/drawingml/2006/diagram">
-                <dgm:relIds xmlns:dgm="http://schemas.openxmlformats.org/drawingml/2006/diagram" xmlns:r="http://schemas.openxmlformats.org/officeDocument/2006/relationships" r:dm="rId18" r:lo="rId19" r:qs="rId20" r:cs="rId21"/>
+                <dgm:relIds xmlns:dgm="http://schemas.openxmlformats.org/drawingml/2006/diagram" xmlns:r="http://schemas.openxmlformats.org/officeDocument/2006/relationships" r:dm="rId19" r:lo="rId20" r:qs="rId21" r:cs="rId22"/>
               </a:graphicData>
             </a:graphic>
           </wp:inline>
@@ -11934,11 +11916,11 @@
       <w:pPr>
         <w:pStyle w:val="Titre2"/>
       </w:pPr>
-      <w:bookmarkStart w:id="31" w:name="_Toc430965383"/>
+      <w:bookmarkStart w:id="30" w:name="_Toc430965383"/>
       <w:r>
         <w:t>Aide</w:t>
       </w:r>
-      <w:bookmarkEnd w:id="31"/>
+      <w:bookmarkEnd w:id="30"/>
     </w:p>
     <w:p>
       <w:r>
@@ -11950,7 +11932,7 @@
       <w:r>
         <w:t xml:space="preserve"> : </w:t>
       </w:r>
-      <w:hyperlink r:id="rId23" w:history="1">
+      <w:hyperlink r:id="rId24" w:history="1">
         <w:r>
           <w:rPr>
             <w:rStyle w:val="Lienhypertexte"/>
@@ -11969,7 +11951,7 @@
       <w:r>
         <w:t xml:space="preserve"> </w:t>
       </w:r>
-      <w:hyperlink r:id="rId24" w:history="1">
+      <w:hyperlink r:id="rId25" w:history="1">
         <w:r>
           <w:rPr>
             <w:rStyle w:val="Lienhypertexte"/>
@@ -11997,7 +11979,7 @@
         </w:rPr>
         <w:t xml:space="preserve"> </w:t>
       </w:r>
-      <w:hyperlink r:id="rId25" w:history="1">
+      <w:hyperlink r:id="rId26" w:history="1">
         <w:r>
           <w:rPr>
             <w:rStyle w:val="Lienhypertexte"/>
@@ -12019,18 +12001,18 @@
       <w:pPr>
         <w:pStyle w:val="Titre2"/>
       </w:pPr>
-      <w:bookmarkStart w:id="32" w:name="_Toc430965384"/>
+      <w:bookmarkStart w:id="31" w:name="_Toc430965384"/>
       <w:r>
         <w:t>Rapport</w:t>
       </w:r>
-      <w:bookmarkEnd w:id="32"/>
+      <w:bookmarkEnd w:id="31"/>
     </w:p>
     <w:p/>
     <w:p>
       <w:pPr>
         <w:pStyle w:val="Titre3"/>
       </w:pPr>
-      <w:bookmarkStart w:id="33" w:name="_Toc430965385"/>
+      <w:bookmarkStart w:id="32" w:name="_Toc430965385"/>
       <w:r>
         <w:t>Description des travaux</w:t>
       </w:r>
@@ -12043,12 +12025,44 @@
       <w:r>
         <w:t>réponses aux questions)</w:t>
       </w:r>
-      <w:bookmarkEnd w:id="33"/>
+      <w:bookmarkEnd w:id="32"/>
     </w:p>
     <w:p>
       <w:pPr>
         <w:pStyle w:val="Titre3"/>
       </w:pPr>
+      <w:r>
+        <w:t xml:space="preserve"> </w:t>
+      </w:r>
+    </w:p>
+    <w:p>
+      <w:r>
+        <w:t>Exercice 0 : On utilise un singleton pour avoir une unique instanciation et avoir un point d’accès universel (chaque personne aura les mêmes informations).</w:t>
+      </w:r>
+    </w:p>
+    <w:p/>
+    <w:p>
+      <w:r>
+        <w:t>Exercice 1 : Pour faire une classe générique, on a ajouté l’option &lt;T&gt; dans la classe CommandLineOption pour que l’option valeur puisse être un entier, un réel, une chaîne de caractères etc...</w:t>
+      </w:r>
+    </w:p>
+    <w:p>
+      <w:r>
+        <w:t>Ensuite, on a modifié le programme pour utiliser notre parser d’options (avec les « cases » et type d’objet).</w:t>
+      </w:r>
+    </w:p>
+    <w:p>
+      <w:r>
+        <w:t>Exercice 2 : J’ai rajouté l’heure dans la classe ExamEvent, bien que ce soit un String et nom une nouvelle classe Heure.</w:t>
+      </w:r>
+      <w:r>
+        <w:br/>
+        <w:t>La classe Agenda dérive maintenant d’une collection d’ExamEvent : ArrayList&lt;ExamEvent&gt;</w:t>
+      </w:r>
+    </w:p>
+    <w:p>
+      <w:bookmarkStart w:id="33" w:name="_GoBack"/>
+      <w:bookmarkEnd w:id="33"/>
     </w:p>
     <w:p>
       <w:pPr>
@@ -12414,7 +12428,7 @@
       <w:r>
         <w:t xml:space="preserve">Afficher de l’HTML : </w:t>
       </w:r>
-      <w:hyperlink r:id="rId26" w:history="1">
+      <w:hyperlink r:id="rId27" w:history="1">
         <w:r>
           <w:rPr>
             <w:rStyle w:val="Lienhypertexte"/>
@@ -12444,7 +12458,7 @@
         </w:rPr>
         <w:t xml:space="preserve">Base de données : </w:t>
       </w:r>
-      <w:hyperlink r:id="rId27" w:history="1">
+      <w:hyperlink r:id="rId28" w:history="1">
         <w:r>
           <w:rPr>
             <w:rStyle w:val="Lienhypertexte"/>
@@ -13157,7 +13171,7 @@
         </w:rPr>
         <w:t xml:space="preserve"> : </w:t>
       </w:r>
-      <w:hyperlink r:id="rId28" w:history="1">
+      <w:hyperlink r:id="rId29" w:history="1">
         <w:r>
           <w:rPr>
             <w:rStyle w:val="Lienhypertexte"/>
@@ -13218,7 +13232,7 @@
       </w:pPr>
     </w:p>
     <w:sectPr>
-      <w:headerReference w:type="default" r:id="rId29"/>
+      <w:headerReference w:type="default" r:id="rId30"/>
       <w:pgSz w:w="11901" w:h="16817"/>
       <w:pgMar w:top="720" w:right="720" w:bottom="720" w:left="720" w:header="227" w:footer="284" w:gutter="0"/>
       <w:pgNumType w:start="0"/>
@@ -13231,7 +13245,7 @@
 </file>
 
 <file path=word/endnotes.xml><?xml version="1.0" encoding="utf-8"?>
-<w:endnotes xmlns:wpc="http://schemas.microsoft.com/office/word/2010/wordprocessingCanvas" xmlns:mc="http://schemas.openxmlformats.org/markup-compatibility/2006" xmlns:o="urn:schemas-microsoft-com:office:office" xmlns:r="http://schemas.openxmlformats.org/officeDocument/2006/relationships" xmlns:m="http://schemas.openxmlformats.org/officeDocument/2006/math" xmlns:v="urn:schemas-microsoft-com:vml" xmlns:wp14="http://schemas.microsoft.com/office/word/2010/wordprocessingDrawing" xmlns:wp="http://schemas.openxmlformats.org/drawingml/2006/wordprocessingDrawing" xmlns:w10="urn:schemas-microsoft-com:office:word" xmlns:w="http://schemas.openxmlformats.org/wordprocessingml/2006/main" xmlns:w14="http://schemas.microsoft.com/office/word/2010/wordml" xmlns:w15="http://schemas.microsoft.com/office/word/2012/wordml" xmlns:wpg="http://schemas.microsoft.com/office/word/2010/wordprocessingGroup" xmlns:wpi="http://schemas.microsoft.com/office/word/2010/wordprocessingInk" xmlns:wne="http://schemas.microsoft.com/office/word/2006/wordml" xmlns:wps="http://schemas.microsoft.com/office/word/2010/wordprocessingShape" mc:Ignorable="w14 w15 wp14">
+<w:endnotes xmlns:wpc="http://schemas.microsoft.com/office/word/2010/wordprocessingCanvas" xmlns:mo="http://schemas.microsoft.com/office/mac/office/2008/main" xmlns:mc="http://schemas.openxmlformats.org/markup-compatibility/2006" xmlns:mv="urn:schemas-microsoft-com:mac:vml" xmlns:o="urn:schemas-microsoft-com:office:office" xmlns:r="http://schemas.openxmlformats.org/officeDocument/2006/relationships" xmlns:m="http://schemas.openxmlformats.org/officeDocument/2006/math" xmlns:v="urn:schemas-microsoft-com:vml" xmlns:wp14="http://schemas.microsoft.com/office/word/2010/wordprocessingDrawing" xmlns:wp="http://schemas.openxmlformats.org/drawingml/2006/wordprocessingDrawing" xmlns:w10="urn:schemas-microsoft-com:office:word" xmlns:w="http://schemas.openxmlformats.org/wordprocessingml/2006/main" xmlns:w14="http://schemas.microsoft.com/office/word/2010/wordml" xmlns:wpg="http://schemas.microsoft.com/office/word/2010/wordprocessingGroup" xmlns:wpi="http://schemas.microsoft.com/office/word/2010/wordprocessingInk" xmlns:wne="http://schemas.microsoft.com/office/word/2006/wordml" xmlns:wps="http://schemas.microsoft.com/office/word/2010/wordprocessingShape" mc:Ignorable="w14 wp14">
   <w:endnote w:type="separator" w:id="-1">
     <w:p>
       <w:r>
@@ -13250,7 +13264,7 @@
 </file>
 
 <file path=word/footnotes.xml><?xml version="1.0" encoding="utf-8"?>
-<w:footnotes xmlns:wpc="http://schemas.microsoft.com/office/word/2010/wordprocessingCanvas" xmlns:mc="http://schemas.openxmlformats.org/markup-compatibility/2006" xmlns:o="urn:schemas-microsoft-com:office:office" xmlns:r="http://schemas.openxmlformats.org/officeDocument/2006/relationships" xmlns:m="http://schemas.openxmlformats.org/officeDocument/2006/math" xmlns:v="urn:schemas-microsoft-com:vml" xmlns:wp14="http://schemas.microsoft.com/office/word/2010/wordprocessingDrawing" xmlns:wp="http://schemas.openxmlformats.org/drawingml/2006/wordprocessingDrawing" xmlns:w10="urn:schemas-microsoft-com:office:word" xmlns:w="http://schemas.openxmlformats.org/wordprocessingml/2006/main" xmlns:w14="http://schemas.microsoft.com/office/word/2010/wordml" xmlns:w15="http://schemas.microsoft.com/office/word/2012/wordml" xmlns:wpg="http://schemas.microsoft.com/office/word/2010/wordprocessingGroup" xmlns:wpi="http://schemas.microsoft.com/office/word/2010/wordprocessingInk" xmlns:wne="http://schemas.microsoft.com/office/word/2006/wordml" xmlns:wps="http://schemas.microsoft.com/office/word/2010/wordprocessingShape" mc:Ignorable="w14 w15 wp14">
+<w:footnotes xmlns:wpc="http://schemas.microsoft.com/office/word/2010/wordprocessingCanvas" xmlns:mo="http://schemas.microsoft.com/office/mac/office/2008/main" xmlns:mc="http://schemas.openxmlformats.org/markup-compatibility/2006" xmlns:mv="urn:schemas-microsoft-com:mac:vml" xmlns:o="urn:schemas-microsoft-com:office:office" xmlns:r="http://schemas.openxmlformats.org/officeDocument/2006/relationships" xmlns:m="http://schemas.openxmlformats.org/officeDocument/2006/math" xmlns:v="urn:schemas-microsoft-com:vml" xmlns:wp14="http://schemas.microsoft.com/office/word/2010/wordprocessingDrawing" xmlns:wp="http://schemas.openxmlformats.org/drawingml/2006/wordprocessingDrawing" xmlns:w10="urn:schemas-microsoft-com:office:word" xmlns:w="http://schemas.openxmlformats.org/wordprocessingml/2006/main" xmlns:w14="http://schemas.microsoft.com/office/word/2010/wordml" xmlns:wpg="http://schemas.microsoft.com/office/word/2010/wordprocessingGroup" xmlns:wpi="http://schemas.microsoft.com/office/word/2010/wordprocessingInk" xmlns:wne="http://schemas.microsoft.com/office/word/2006/wordml" xmlns:wps="http://schemas.microsoft.com/office/word/2010/wordprocessingShape" mc:Ignorable="w14 wp14">
   <w:footnote w:type="separator" w:id="-1">
     <w:p>
       <w:r>
@@ -13269,7 +13283,7 @@
 </file>
 
 <file path=word/header1.xml><?xml version="1.0" encoding="utf-8"?>
-<w:hdr xmlns:wpc="http://schemas.microsoft.com/office/word/2010/wordprocessingCanvas" xmlns:mc="http://schemas.openxmlformats.org/markup-compatibility/2006" xmlns:o="urn:schemas-microsoft-com:office:office" xmlns:r="http://schemas.openxmlformats.org/officeDocument/2006/relationships" xmlns:m="http://schemas.openxmlformats.org/officeDocument/2006/math" xmlns:v="urn:schemas-microsoft-com:vml" xmlns:wp14="http://schemas.microsoft.com/office/word/2010/wordprocessingDrawing" xmlns:wp="http://schemas.openxmlformats.org/drawingml/2006/wordprocessingDrawing" xmlns:w10="urn:schemas-microsoft-com:office:word" xmlns:w="http://schemas.openxmlformats.org/wordprocessingml/2006/main" xmlns:w14="http://schemas.microsoft.com/office/word/2010/wordml" xmlns:w15="http://schemas.microsoft.com/office/word/2012/wordml" xmlns:wpg="http://schemas.microsoft.com/office/word/2010/wordprocessingGroup" xmlns:wpi="http://schemas.microsoft.com/office/word/2010/wordprocessingInk" xmlns:wne="http://schemas.microsoft.com/office/word/2006/wordml" xmlns:wps="http://schemas.microsoft.com/office/word/2010/wordprocessingShape" mc:Ignorable="w14 w15 wp14">
+<w:hdr xmlns:wpc="http://schemas.microsoft.com/office/word/2010/wordprocessingCanvas" xmlns:mo="http://schemas.microsoft.com/office/mac/office/2008/main" xmlns:mc="http://schemas.openxmlformats.org/markup-compatibility/2006" xmlns:mv="urn:schemas-microsoft-com:mac:vml" xmlns:o="urn:schemas-microsoft-com:office:office" xmlns:r="http://schemas.openxmlformats.org/officeDocument/2006/relationships" xmlns:m="http://schemas.openxmlformats.org/officeDocument/2006/math" xmlns:v="urn:schemas-microsoft-com:vml" xmlns:wp14="http://schemas.microsoft.com/office/word/2010/wordprocessingDrawing" xmlns:wp="http://schemas.openxmlformats.org/drawingml/2006/wordprocessingDrawing" xmlns:w10="urn:schemas-microsoft-com:office:word" xmlns:w="http://schemas.openxmlformats.org/wordprocessingml/2006/main" xmlns:w14="http://schemas.microsoft.com/office/word/2010/wordml" xmlns:wpg="http://schemas.microsoft.com/office/word/2010/wordprocessingGroup" xmlns:wpi="http://schemas.microsoft.com/office/word/2010/wordprocessingInk" xmlns:wne="http://schemas.microsoft.com/office/word/2006/wordml" xmlns:wps="http://schemas.microsoft.com/office/word/2010/wordprocessingShape" mc:Ignorable="w14 wp14">
   <w:sdt>
     <w:sdtPr>
       <w:id w:val="-374928996"/>
@@ -13278,6 +13292,7 @@
         <w:docPartUnique/>
       </w:docPartObj>
     </w:sdtPr>
+    <w:sdtEndPr/>
     <w:sdtContent>
       <w:p>
         <w:pPr>
@@ -13291,7 +13306,7 @@
           <mc:AlternateContent>
             <mc:Choice Requires="wpg">
               <w:drawing>
-                <wp:inline distT="0" distB="0" distL="0" distR="0">
+                <wp:inline distT="0" distB="0" distL="0" distR="0" wp14:anchorId="5CD48594" wp14:editId="60155DD9">
                   <wp:extent cx="548640" cy="237490"/>
                   <wp:effectExtent l="9525" t="9525" r="13335" b="10160"/>
                   <wp:docPr id="3" name="Groupe 3"/>
@@ -13392,14 +13407,14 @@
                               <a:noFill/>
                             </a:ln>
                             <a:extLst>
-                              <a:ext uri="{909E8E84-426E-40DD-AFC4-6F175D3DCCD1}">
+                              <a:ext uri="{909E8E84-426E-40dd-AFC4-6F175D3DCCD1}">
                                 <a14:hiddenFill xmlns:a14="http://schemas.microsoft.com/office/drawing/2010/main">
                                   <a:solidFill>
                                     <a:srgbClr val="FFFFFF"/>
                                   </a:solidFill>
                                 </a14:hiddenFill>
                               </a:ext>
-                              <a:ext uri="{91240B29-F687-4F45-9708-019B960494DF}">
+                              <a:ext uri="{91240B29-F687-4f45-9708-019B960494DF}">
                                 <a14:hiddenLine xmlns:a14="http://schemas.microsoft.com/office/drawing/2010/main" w="9525">
                                   <a:solidFill>
                                     <a:srgbClr val="000000"/>
@@ -13433,7 +13448,7 @@
                                     <w:noProof/>
                                     <w:color w:val="FFFFFF" w:themeColor="background1"/>
                                   </w:rPr>
-                                  <w:t>9</w:t>
+                                  <w:t>11</w:t>
                                 </w:r>
                                 <w:r>
                                   <w:rPr>
@@ -13456,7 +13471,7 @@
                 </wp:inline>
               </w:drawing>
             </mc:Choice>
-            <mc:Fallback>
+            <mc:Fallback xmlns:w15="http://schemas.microsoft.com/office/word/2012/wordml">
               <w:pict>
                 <v:group id="Groupe 3" o:spid="_x0000_s1029" style="width:43.2pt;height:18.7pt;mso-position-horizontal-relative:char;mso-position-vertical-relative:line" coordorigin="614,660" coordsize="864,374" o:gfxdata="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">
                   <v:roundrect id="AutoShape 42" o:spid="_x0000_s1030" style="position:absolute;left:859;top:415;width:374;height:864;rotation:-90;visibility:visible;mso-wrap-style:square;v-text-anchor:top" arcsize="10923f" o:gfxdata="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" strokecolor="#e4be84"/>
@@ -13520,8 +13535,8 @@
 </file>
 
 <file path=word/numbering.xml><?xml version="1.0" encoding="utf-8"?>
-<w:numbering xmlns:wpc="http://schemas.microsoft.com/office/word/2010/wordprocessingCanvas" xmlns:mc="http://schemas.openxmlformats.org/markup-compatibility/2006" xmlns:o="urn:schemas-microsoft-com:office:office" xmlns:r="http://schemas.openxmlformats.org/officeDocument/2006/relationships" xmlns:m="http://schemas.openxmlformats.org/officeDocument/2006/math" xmlns:v="urn:schemas-microsoft-com:vml" xmlns:wp14="http://schemas.microsoft.com/office/word/2010/wordprocessingDrawing" xmlns:wp="http://schemas.openxmlformats.org/drawingml/2006/wordprocessingDrawing" xmlns:w10="urn:schemas-microsoft-com:office:word" xmlns:w="http://schemas.openxmlformats.org/wordprocessingml/2006/main" xmlns:w14="http://schemas.microsoft.com/office/word/2010/wordml" xmlns:w15="http://schemas.microsoft.com/office/word/2012/wordml" xmlns:wpg="http://schemas.microsoft.com/office/word/2010/wordprocessingGroup" xmlns:wpi="http://schemas.microsoft.com/office/word/2010/wordprocessingInk" xmlns:wne="http://schemas.microsoft.com/office/word/2006/wordml" xmlns:wps="http://schemas.microsoft.com/office/word/2010/wordprocessingShape" mc:Ignorable="w14 w15 wp14">
-  <w:abstractNum w:abstractNumId="0" w15:restartNumberingAfterBreak="0">
+<w:numbering xmlns:wpc="http://schemas.microsoft.com/office/word/2010/wordprocessingCanvas" xmlns:mo="http://schemas.microsoft.com/office/mac/office/2008/main" xmlns:mc="http://schemas.openxmlformats.org/markup-compatibility/2006" xmlns:mv="urn:schemas-microsoft-com:mac:vml" xmlns:o="urn:schemas-microsoft-com:office:office" xmlns:r="http://schemas.openxmlformats.org/officeDocument/2006/relationships" xmlns:m="http://schemas.openxmlformats.org/officeDocument/2006/math" xmlns:v="urn:schemas-microsoft-com:vml" xmlns:wp14="http://schemas.microsoft.com/office/word/2010/wordprocessingDrawing" xmlns:wp="http://schemas.openxmlformats.org/drawingml/2006/wordprocessingDrawing" xmlns:w10="urn:schemas-microsoft-com:office:word" xmlns:w="http://schemas.openxmlformats.org/wordprocessingml/2006/main" xmlns:w14="http://schemas.microsoft.com/office/word/2010/wordml" xmlns:wpg="http://schemas.microsoft.com/office/word/2010/wordprocessingGroup" xmlns:wpi="http://schemas.microsoft.com/office/word/2010/wordprocessingInk" xmlns:wne="http://schemas.microsoft.com/office/word/2006/wordml" xmlns:wps="http://schemas.microsoft.com/office/word/2010/wordprocessingShape" mc:Ignorable="w14 wp14">
+  <w:abstractNum w:abstractNumId="0">
     <w:nsid w:val="06564DCA"/>
     <w:multiLevelType w:val="hybridMultilevel"/>
     <w:tmpl w:val="F6EA2564"/>
@@ -13607,7 +13622,7 @@
       </w:pPr>
     </w:lvl>
   </w:abstractNum>
-  <w:abstractNum w:abstractNumId="1" w15:restartNumberingAfterBreak="0">
+  <w:abstractNum w:abstractNumId="1">
     <w:nsid w:val="06813849"/>
     <w:multiLevelType w:val="hybridMultilevel"/>
     <w:tmpl w:val="2CBA2F12"/>
@@ -13720,7 +13735,7 @@
       </w:rPr>
     </w:lvl>
   </w:abstractNum>
-  <w:abstractNum w:abstractNumId="2" w15:restartNumberingAfterBreak="0">
+  <w:abstractNum w:abstractNumId="2">
     <w:nsid w:val="07D227D8"/>
     <w:multiLevelType w:val="hybridMultilevel"/>
     <w:tmpl w:val="6D585180"/>
@@ -13833,7 +13848,7 @@
       </w:rPr>
     </w:lvl>
   </w:abstractNum>
-  <w:abstractNum w:abstractNumId="3" w15:restartNumberingAfterBreak="0">
+  <w:abstractNum w:abstractNumId="3">
     <w:nsid w:val="0C717620"/>
     <w:multiLevelType w:val="hybridMultilevel"/>
     <w:tmpl w:val="0C52E628"/>
@@ -13919,7 +13934,7 @@
       </w:pPr>
     </w:lvl>
   </w:abstractNum>
-  <w:abstractNum w:abstractNumId="4" w15:restartNumberingAfterBreak="0">
+  <w:abstractNum w:abstractNumId="4">
     <w:nsid w:val="0D6B765D"/>
     <w:multiLevelType w:val="hybridMultilevel"/>
     <w:tmpl w:val="4CA820CA"/>
@@ -14032,7 +14047,7 @@
       </w:rPr>
     </w:lvl>
   </w:abstractNum>
-  <w:abstractNum w:abstractNumId="5" w15:restartNumberingAfterBreak="0">
+  <w:abstractNum w:abstractNumId="5">
     <w:nsid w:val="15B73603"/>
     <w:multiLevelType w:val="hybridMultilevel"/>
     <w:tmpl w:val="9418F15C"/>
@@ -14145,7 +14160,7 @@
       </w:rPr>
     </w:lvl>
   </w:abstractNum>
-  <w:abstractNum w:abstractNumId="6" w15:restartNumberingAfterBreak="0">
+  <w:abstractNum w:abstractNumId="6">
     <w:nsid w:val="170559E9"/>
     <w:multiLevelType w:val="hybridMultilevel"/>
     <w:tmpl w:val="36BE8BF8"/>
@@ -14258,7 +14273,7 @@
       </w:rPr>
     </w:lvl>
   </w:abstractNum>
-  <w:abstractNum w:abstractNumId="7" w15:restartNumberingAfterBreak="0">
+  <w:abstractNum w:abstractNumId="7">
     <w:nsid w:val="1A6D78E9"/>
     <w:multiLevelType w:val="hybridMultilevel"/>
     <w:tmpl w:val="6D40A07C"/>
@@ -14373,7 +14388,7 @@
       </w:rPr>
     </w:lvl>
   </w:abstractNum>
-  <w:abstractNum w:abstractNumId="8" w15:restartNumberingAfterBreak="0">
+  <w:abstractNum w:abstractNumId="8">
     <w:nsid w:val="1C51050E"/>
     <w:multiLevelType w:val="hybridMultilevel"/>
     <w:tmpl w:val="1D84913E"/>
@@ -14486,7 +14501,7 @@
       </w:rPr>
     </w:lvl>
   </w:abstractNum>
-  <w:abstractNum w:abstractNumId="9" w15:restartNumberingAfterBreak="0">
+  <w:abstractNum w:abstractNumId="9">
     <w:nsid w:val="28237EDC"/>
     <w:multiLevelType w:val="hybridMultilevel"/>
     <w:tmpl w:val="4A96C984"/>
@@ -14572,7 +14587,7 @@
       </w:pPr>
     </w:lvl>
   </w:abstractNum>
-  <w:abstractNum w:abstractNumId="10" w15:restartNumberingAfterBreak="0">
+  <w:abstractNum w:abstractNumId="10">
     <w:nsid w:val="2FF2241E"/>
     <w:multiLevelType w:val="hybridMultilevel"/>
     <w:tmpl w:val="982EC244"/>
@@ -14685,7 +14700,7 @@
       </w:rPr>
     </w:lvl>
   </w:abstractNum>
-  <w:abstractNum w:abstractNumId="11" w15:restartNumberingAfterBreak="0">
+  <w:abstractNum w:abstractNumId="11">
     <w:nsid w:val="32F1066C"/>
     <w:multiLevelType w:val="hybridMultilevel"/>
     <w:tmpl w:val="005879B4"/>
@@ -14798,7 +14813,7 @@
       </w:rPr>
     </w:lvl>
   </w:abstractNum>
-  <w:abstractNum w:abstractNumId="12" w15:restartNumberingAfterBreak="0">
+  <w:abstractNum w:abstractNumId="12">
     <w:nsid w:val="37020A68"/>
     <w:multiLevelType w:val="hybridMultilevel"/>
     <w:tmpl w:val="D578EDFA"/>
@@ -14911,7 +14926,7 @@
       </w:rPr>
     </w:lvl>
   </w:abstractNum>
-  <w:abstractNum w:abstractNumId="13" w15:restartNumberingAfterBreak="0">
+  <w:abstractNum w:abstractNumId="13">
     <w:nsid w:val="3CD161F3"/>
     <w:multiLevelType w:val="hybridMultilevel"/>
     <w:tmpl w:val="649C2908"/>
@@ -15024,7 +15039,7 @@
       </w:rPr>
     </w:lvl>
   </w:abstractNum>
-  <w:abstractNum w:abstractNumId="14" w15:restartNumberingAfterBreak="0">
+  <w:abstractNum w:abstractNumId="14">
     <w:nsid w:val="3D726EA1"/>
     <w:multiLevelType w:val="hybridMultilevel"/>
     <w:tmpl w:val="C1A43D6C"/>
@@ -15137,7 +15152,7 @@
       </w:rPr>
     </w:lvl>
   </w:abstractNum>
-  <w:abstractNum w:abstractNumId="15" w15:restartNumberingAfterBreak="0">
+  <w:abstractNum w:abstractNumId="15">
     <w:nsid w:val="441C275C"/>
     <w:multiLevelType w:val="hybridMultilevel"/>
     <w:tmpl w:val="0B7E49D4"/>
@@ -15251,7 +15266,7 @@
       </w:rPr>
     </w:lvl>
   </w:abstractNum>
-  <w:abstractNum w:abstractNumId="16" w15:restartNumberingAfterBreak="0">
+  <w:abstractNum w:abstractNumId="16">
     <w:nsid w:val="4C1E5409"/>
     <w:multiLevelType w:val="hybridMultilevel"/>
     <w:tmpl w:val="53C66A36"/>
@@ -15364,7 +15379,7 @@
       </w:rPr>
     </w:lvl>
   </w:abstractNum>
-  <w:abstractNum w:abstractNumId="17" w15:restartNumberingAfterBreak="0">
+  <w:abstractNum w:abstractNumId="17">
     <w:nsid w:val="4D2956E3"/>
     <w:multiLevelType w:val="hybridMultilevel"/>
     <w:tmpl w:val="F96E8380"/>
@@ -15477,7 +15492,7 @@
       </w:rPr>
     </w:lvl>
   </w:abstractNum>
-  <w:abstractNum w:abstractNumId="18" w15:restartNumberingAfterBreak="0">
+  <w:abstractNum w:abstractNumId="18">
     <w:nsid w:val="53831A2B"/>
     <w:multiLevelType w:val="hybridMultilevel"/>
     <w:tmpl w:val="81089E24"/>
@@ -15590,7 +15605,7 @@
       </w:rPr>
     </w:lvl>
   </w:abstractNum>
-  <w:abstractNum w:abstractNumId="19" w15:restartNumberingAfterBreak="0">
+  <w:abstractNum w:abstractNumId="19">
     <w:nsid w:val="56BD6131"/>
     <w:multiLevelType w:val="hybridMultilevel"/>
     <w:tmpl w:val="BBEE3DBE"/>
@@ -15703,7 +15718,7 @@
       </w:rPr>
     </w:lvl>
   </w:abstractNum>
-  <w:abstractNum w:abstractNumId="20" w15:restartNumberingAfterBreak="0">
+  <w:abstractNum w:abstractNumId="20">
     <w:nsid w:val="5A9D7867"/>
     <w:multiLevelType w:val="hybridMultilevel"/>
     <w:tmpl w:val="B7163AF4"/>
@@ -15816,7 +15831,7 @@
       </w:rPr>
     </w:lvl>
   </w:abstractNum>
-  <w:abstractNum w:abstractNumId="21" w15:restartNumberingAfterBreak="0">
+  <w:abstractNum w:abstractNumId="21">
     <w:nsid w:val="5E676868"/>
     <w:multiLevelType w:val="hybridMultilevel"/>
     <w:tmpl w:val="45AAEE86"/>
@@ -15929,7 +15944,7 @@
       </w:rPr>
     </w:lvl>
   </w:abstractNum>
-  <w:abstractNum w:abstractNumId="22" w15:restartNumberingAfterBreak="0">
+  <w:abstractNum w:abstractNumId="22">
     <w:nsid w:val="67226155"/>
     <w:multiLevelType w:val="hybridMultilevel"/>
     <w:tmpl w:val="A2809F4C"/>
@@ -16042,7 +16057,7 @@
       </w:rPr>
     </w:lvl>
   </w:abstractNum>
-  <w:abstractNum w:abstractNumId="23" w15:restartNumberingAfterBreak="0">
+  <w:abstractNum w:abstractNumId="23">
     <w:nsid w:val="695C2D34"/>
     <w:multiLevelType w:val="hybridMultilevel"/>
     <w:tmpl w:val="9D02CDAE"/>
@@ -16128,7 +16143,7 @@
       </w:pPr>
     </w:lvl>
   </w:abstractNum>
-  <w:abstractNum w:abstractNumId="24" w15:restartNumberingAfterBreak="0">
+  <w:abstractNum w:abstractNumId="24">
     <w:nsid w:val="6C4A101B"/>
     <w:multiLevelType w:val="hybridMultilevel"/>
     <w:tmpl w:val="0B726274"/>
@@ -16241,7 +16256,7 @@
       </w:rPr>
     </w:lvl>
   </w:abstractNum>
-  <w:abstractNum w:abstractNumId="25" w15:restartNumberingAfterBreak="0">
+  <w:abstractNum w:abstractNumId="25">
     <w:nsid w:val="6C943D39"/>
     <w:multiLevelType w:val="hybridMultilevel"/>
     <w:tmpl w:val="F0242206"/>
@@ -16354,7 +16369,7 @@
       </w:rPr>
     </w:lvl>
   </w:abstractNum>
-  <w:abstractNum w:abstractNumId="26" w15:restartNumberingAfterBreak="0">
+  <w:abstractNum w:abstractNumId="26">
     <w:nsid w:val="6DD97BF3"/>
     <w:multiLevelType w:val="hybridMultilevel"/>
     <w:tmpl w:val="C8C6FE24"/>
@@ -16467,7 +16482,7 @@
       </w:rPr>
     </w:lvl>
   </w:abstractNum>
-  <w:abstractNum w:abstractNumId="27" w15:restartNumberingAfterBreak="0">
+  <w:abstractNum w:abstractNumId="27">
     <w:nsid w:val="739602CA"/>
     <w:multiLevelType w:val="hybridMultilevel"/>
     <w:tmpl w:val="53820E50"/>
@@ -16553,7 +16568,7 @@
       </w:pPr>
     </w:lvl>
   </w:abstractNum>
-  <w:abstractNum w:abstractNumId="28" w15:restartNumberingAfterBreak="0">
+  <w:abstractNum w:abstractNumId="28">
     <w:nsid w:val="7BF94CD8"/>
     <w:multiLevelType w:val="hybridMultilevel"/>
     <w:tmpl w:val="C6CE4730"/>
@@ -16666,7 +16681,7 @@
       </w:rPr>
     </w:lvl>
   </w:abstractNum>
-  <w:abstractNum w:abstractNumId="29" w15:restartNumberingAfterBreak="0">
+  <w:abstractNum w:abstractNumId="29">
     <w:nsid w:val="7D99258B"/>
     <w:multiLevelType w:val="hybridMultilevel"/>
     <w:tmpl w:val="ED1C10D2"/>
@@ -16873,7 +16888,7 @@
 </file>
 
 <file path=word/styles.xml><?xml version="1.0" encoding="utf-8"?>
-<w:styles xmlns:mc="http://schemas.openxmlformats.org/markup-compatibility/2006" xmlns:r="http://schemas.openxmlformats.org/officeDocument/2006/relationships" xmlns:w="http://schemas.openxmlformats.org/wordprocessingml/2006/main" xmlns:w14="http://schemas.microsoft.com/office/word/2010/wordml" xmlns:w15="http://schemas.microsoft.com/office/word/2012/wordml" mc:Ignorable="w14 w15">
+<w:styles xmlns:mc="http://schemas.openxmlformats.org/markup-compatibility/2006" xmlns:r="http://schemas.openxmlformats.org/officeDocument/2006/relationships" xmlns:w="http://schemas.openxmlformats.org/wordprocessingml/2006/main" xmlns:w14="http://schemas.microsoft.com/office/word/2010/wordml" mc:Ignorable="w14">
   <w:docDefaults>
     <w:rPrDefault>
       <w:rPr>
@@ -16889,369 +16904,153 @@
       </w:pPr>
     </w:pPrDefault>
   </w:docDefaults>
-  <w:latentStyles w:defLockedState="0" w:defUIPriority="99" w:defSemiHidden="0" w:defUnhideWhenUsed="0" w:defQFormat="0" w:count="371">
-    <w:lsdException w:name="Normal" w:uiPriority="0" w:qFormat="1"/>
-    <w:lsdException w:name="heading 1" w:uiPriority="9" w:qFormat="1"/>
-    <w:lsdException w:name="heading 2" w:semiHidden="1" w:uiPriority="9" w:unhideWhenUsed="1" w:qFormat="1"/>
-    <w:lsdException w:name="heading 3" w:semiHidden="1" w:uiPriority="9" w:unhideWhenUsed="1" w:qFormat="1"/>
-    <w:lsdException w:name="heading 4" w:semiHidden="1" w:uiPriority="9" w:unhideWhenUsed="1" w:qFormat="1"/>
-    <w:lsdException w:name="heading 5" w:semiHidden="1" w:uiPriority="9" w:unhideWhenUsed="1" w:qFormat="1"/>
-    <w:lsdException w:name="heading 6" w:semiHidden="1" w:uiPriority="9" w:unhideWhenUsed="1" w:qFormat="1"/>
-    <w:lsdException w:name="heading 7" w:semiHidden="1" w:uiPriority="9" w:unhideWhenUsed="1" w:qFormat="1"/>
-    <w:lsdException w:name="heading 8" w:semiHidden="1" w:uiPriority="9" w:unhideWhenUsed="1" w:qFormat="1"/>
-    <w:lsdException w:name="heading 9" w:semiHidden="1" w:uiPriority="9" w:unhideWhenUsed="1" w:qFormat="1"/>
-    <w:lsdException w:name="index 1" w:semiHidden="1" w:unhideWhenUsed="1"/>
-    <w:lsdException w:name="index 2" w:semiHidden="1" w:unhideWhenUsed="1"/>
-    <w:lsdException w:name="index 3" w:semiHidden="1" w:unhideWhenUsed="1"/>
-    <w:lsdException w:name="index 4" w:semiHidden="1" w:unhideWhenUsed="1"/>
-    <w:lsdException w:name="index 5" w:semiHidden="1" w:unhideWhenUsed="1"/>
-    <w:lsdException w:name="index 6" w:semiHidden="1" w:unhideWhenUsed="1"/>
-    <w:lsdException w:name="index 7" w:semiHidden="1" w:unhideWhenUsed="1"/>
-    <w:lsdException w:name="index 8" w:semiHidden="1" w:unhideWhenUsed="1"/>
-    <w:lsdException w:name="index 9" w:semiHidden="1" w:unhideWhenUsed="1"/>
-    <w:lsdException w:name="toc 1" w:semiHidden="1" w:uiPriority="39" w:unhideWhenUsed="1"/>
-    <w:lsdException w:name="toc 2" w:semiHidden="1" w:uiPriority="39" w:unhideWhenUsed="1"/>
-    <w:lsdException w:name="toc 3" w:semiHidden="1" w:uiPriority="39" w:unhideWhenUsed="1"/>
-    <w:lsdException w:name="toc 4" w:semiHidden="1" w:uiPriority="39" w:unhideWhenUsed="1"/>
-    <w:lsdException w:name="toc 5" w:semiHidden="1" w:uiPriority="39" w:unhideWhenUsed="1"/>
-    <w:lsdException w:name="toc 6" w:semiHidden="1" w:uiPriority="39" w:unhideWhenUsed="1"/>
-    <w:lsdException w:name="toc 7" w:semiHidden="1" w:uiPriority="39" w:unhideWhenUsed="1"/>
-    <w:lsdException w:name="toc 8" w:semiHidden="1" w:uiPriority="39" w:unhideWhenUsed="1"/>
-    <w:lsdException w:name="toc 9" w:semiHidden="1" w:uiPriority="39" w:unhideWhenUsed="1"/>
-    <w:lsdException w:name="Normal Indent" w:semiHidden="1" w:unhideWhenUsed="1"/>
-    <w:lsdException w:name="footnote text" w:semiHidden="1" w:unhideWhenUsed="1"/>
-    <w:lsdException w:name="annotation text" w:semiHidden="1" w:unhideWhenUsed="1"/>
-    <w:lsdException w:name="header" w:semiHidden="1" w:unhideWhenUsed="1"/>
-    <w:lsdException w:name="footer" w:semiHidden="1" w:unhideWhenUsed="1"/>
-    <w:lsdException w:name="index heading" w:semiHidden="1" w:unhideWhenUsed="1"/>
-    <w:lsdException w:name="caption" w:semiHidden="1" w:uiPriority="35" w:unhideWhenUsed="1" w:qFormat="1"/>
-    <w:lsdException w:name="table of figures" w:semiHidden="1" w:unhideWhenUsed="1"/>
-    <w:lsdException w:name="envelope address" w:semiHidden="1" w:unhideWhenUsed="1"/>
-    <w:lsdException w:name="envelope return" w:semiHidden="1" w:unhideWhenUsed="1"/>
-    <w:lsdException w:name="footnote reference" w:semiHidden="1" w:unhideWhenUsed="1"/>
-    <w:lsdException w:name="annotation reference" w:semiHidden="1" w:unhideWhenUsed="1"/>
-    <w:lsdException w:name="line number" w:semiHidden="1" w:unhideWhenUsed="1"/>
-    <w:lsdException w:name="page number" w:semiHidden="1" w:unhideWhenUsed="1"/>
-    <w:lsdException w:name="endnote reference" w:semiHidden="1" w:unhideWhenUsed="1"/>
-    <w:lsdException w:name="endnote text" w:semiHidden="1" w:unhideWhenUsed="1"/>
-    <w:lsdException w:name="table of authorities" w:semiHidden="1" w:unhideWhenUsed="1"/>
-    <w:lsdException w:name="macro" w:semiHidden="1" w:unhideWhenUsed="1"/>
-    <w:lsdException w:name="toa heading" w:semiHidden="1" w:unhideWhenUsed="1"/>
-    <w:lsdException w:name="List" w:semiHidden="1" w:unhideWhenUsed="1"/>
-    <w:lsdException w:name="List Bullet" w:semiHidden="1" w:unhideWhenUsed="1"/>
-    <w:lsdException w:name="List Number" w:semiHidden="1" w:unhideWhenUsed="1"/>
-    <w:lsdException w:name="List 2" w:semiHidden="1" w:unhideWhenUsed="1"/>
-    <w:lsdException w:name="List 3" w:semiHidden="1" w:unhideWhenUsed="1"/>
-    <w:lsdException w:name="List 4" w:semiHidden="1" w:unhideWhenUsed="1"/>
-    <w:lsdException w:name="List 5" w:semiHidden="1" w:unhideWhenUsed="1"/>
-    <w:lsdException w:name="List Bullet 2" w:semiHidden="1" w:unhideWhenUsed="1"/>
-    <w:lsdException w:name="List Bullet 3" w:semiHidden="1" w:unhideWhenUsed="1"/>
-    <w:lsdException w:name="List Bullet 4" w:semiHidden="1" w:unhideWhenUsed="1"/>
-    <w:lsdException w:name="List Bullet 5" w:semiHidden="1" w:unhideWhenUsed="1"/>
-    <w:lsdException w:name="List Number 2" w:semiHidden="1" w:unhideWhenUsed="1"/>
-    <w:lsdException w:name="List Number 3" w:semiHidden="1" w:unhideWhenUsed="1"/>
-    <w:lsdException w:name="List Number 4" w:semiHidden="1" w:unhideWhenUsed="1"/>
-    <w:lsdException w:name="List Number 5" w:semiHidden="1" w:unhideWhenUsed="1"/>
-    <w:lsdException w:name="Title" w:uiPriority="10" w:qFormat="1"/>
-    <w:lsdException w:name="Closing" w:semiHidden="1" w:unhideWhenUsed="1"/>
-    <w:lsdException w:name="Signature" w:semiHidden="1" w:unhideWhenUsed="1"/>
-    <w:lsdException w:name="Default Paragraph Font" w:semiHidden="1" w:uiPriority="1" w:unhideWhenUsed="1"/>
-    <w:lsdException w:name="Body Text" w:semiHidden="1" w:unhideWhenUsed="1"/>
-    <w:lsdException w:name="Body Text Indent" w:semiHidden="1" w:unhideWhenUsed="1"/>
-    <w:lsdException w:name="List Continue" w:semiHidden="1" w:unhideWhenUsed="1"/>
-    <w:lsdException w:name="List Continue 2" w:semiHidden="1" w:unhideWhenUsed="1"/>
-    <w:lsdException w:name="List Continue 3" w:semiHidden="1" w:unhideWhenUsed="1"/>
-    <w:lsdException w:name="List Continue 4" w:semiHidden="1" w:unhideWhenUsed="1"/>
-    <w:lsdException w:name="List Continue 5" w:semiHidden="1" w:unhideWhenUsed="1"/>
-    <w:lsdException w:name="Message Header" w:semiHidden="1" w:unhideWhenUsed="1"/>
-    <w:lsdException w:name="Subtitle" w:uiPriority="11" w:qFormat="1"/>
-    <w:lsdException w:name="Salutation" w:semiHidden="1" w:unhideWhenUsed="1"/>
-    <w:lsdException w:name="Date" w:semiHidden="1" w:unhideWhenUsed="1"/>
-    <w:lsdException w:name="Body Text First Indent" w:semiHidden="1" w:unhideWhenUsed="1"/>
-    <w:lsdException w:name="Body Text First Indent 2" w:semiHidden="1" w:unhideWhenUsed="1"/>
-    <w:lsdException w:name="Note Heading" w:semiHidden="1" w:unhideWhenUsed="1"/>
-    <w:lsdException w:name="Body Text 2" w:semiHidden="1" w:unhideWhenUsed="1"/>
-    <w:lsdException w:name="Body Text 3" w:semiHidden="1" w:unhideWhenUsed="1"/>
-    <w:lsdException w:name="Body Text Indent 2" w:semiHidden="1" w:unhideWhenUsed="1"/>
-    <w:lsdException w:name="Body Text Indent 3" w:semiHidden="1" w:unhideWhenUsed="1"/>
-    <w:lsdException w:name="Block Text" w:semiHidden="1" w:unhideWhenUsed="1"/>
-    <w:lsdException w:name="Hyperlink" w:semiHidden="1" w:unhideWhenUsed="1"/>
-    <w:lsdException w:name="FollowedHyperlink" w:semiHidden="1" w:unhideWhenUsed="1"/>
-    <w:lsdException w:name="Strong" w:uiPriority="22" w:qFormat="1"/>
-    <w:lsdException w:name="Emphasis" w:uiPriority="20" w:qFormat="1"/>
-    <w:lsdException w:name="Document Map" w:semiHidden="1" w:unhideWhenUsed="1"/>
-    <w:lsdException w:name="Plain Text" w:semiHidden="1" w:unhideWhenUsed="1"/>
-    <w:lsdException w:name="E-mail Signature" w:semiHidden="1" w:unhideWhenUsed="1"/>
-    <w:lsdException w:name="HTML Top of Form" w:semiHidden="1" w:unhideWhenUsed="1"/>
-    <w:lsdException w:name="HTML Bottom of Form" w:semiHidden="1" w:unhideWhenUsed="1"/>
-    <w:lsdException w:name="Normal (Web)" w:semiHidden="1" w:unhideWhenUsed="1"/>
-    <w:lsdException w:name="HTML Acronym" w:semiHidden="1" w:unhideWhenUsed="1"/>
-    <w:lsdException w:name="HTML Address" w:semiHidden="1" w:unhideWhenUsed="1"/>
-    <w:lsdException w:name="HTML Cite" w:semiHidden="1" w:unhideWhenUsed="1"/>
-    <w:lsdException w:name="HTML Code" w:semiHidden="1" w:unhideWhenUsed="1"/>
-    <w:lsdException w:name="HTML Definition" w:semiHidden="1" w:unhideWhenUsed="1"/>
-    <w:lsdException w:name="HTML Keyboard" w:semiHidden="1" w:unhideWhenUsed="1"/>
-    <w:lsdException w:name="HTML Preformatted" w:semiHidden="1" w:unhideWhenUsed="1"/>
-    <w:lsdException w:name="HTML Sample" w:semiHidden="1" w:unhideWhenUsed="1"/>
-    <w:lsdException w:name="HTML Typewriter" w:semiHidden="1" w:unhideWhenUsed="1"/>
-    <w:lsdException w:name="HTML Variable" w:semiHidden="1" w:unhideWhenUsed="1"/>
-    <w:lsdException w:name="Normal Table" w:semiHidden="1" w:unhideWhenUsed="1"/>
-    <w:lsdException w:name="annotation subject" w:semiHidden="1" w:unhideWhenUsed="1"/>
-    <w:lsdException w:name="No List" w:semiHidden="1" w:unhideWhenUsed="1"/>
-    <w:lsdException w:name="Outline List 1" w:semiHidden="1" w:unhideWhenUsed="1"/>
-    <w:lsdException w:name="Outline List 2" w:semiHidden="1" w:unhideWhenUsed="1"/>
-    <w:lsdException w:name="Outline List 3" w:semiHidden="1" w:unhideWhenUsed="1"/>
-    <w:lsdException w:name="Table Simple 1" w:semiHidden="1" w:unhideWhenUsed="1"/>
-    <w:lsdException w:name="Table Simple 2" w:semiHidden="1" w:unhideWhenUsed="1"/>
-    <w:lsdException w:name="Table Simple 3" w:semiHidden="1" w:unhideWhenUsed="1"/>
-    <w:lsdException w:name="Table Classic 1" w:semiHidden="1" w:unhideWhenUsed="1"/>
-    <w:lsdException w:name="Table Classic 2" w:semiHidden="1" w:unhideWhenUsed="1"/>
-    <w:lsdException w:name="Table Classic 3" w:semiHidden="1" w:unhideWhenUsed="1"/>
-    <w:lsdException w:name="Table Classic 4" w:semiHidden="1" w:unhideWhenUsed="1"/>
-    <w:lsdException w:name="Table Colorful 1" w:semiHidden="1" w:unhideWhenUsed="1"/>
-    <w:lsdException w:name="Table Colorful 2" w:semiHidden="1" w:unhideWhenUsed="1"/>
-    <w:lsdException w:name="Table Colorful 3" w:semiHidden="1" w:unhideWhenUsed="1"/>
-    <w:lsdException w:name="Table Columns 1" w:semiHidden="1" w:unhideWhenUsed="1"/>
-    <w:lsdException w:name="Table Columns 2" w:semiHidden="1" w:unhideWhenUsed="1"/>
-    <w:lsdException w:name="Table Columns 3" w:semiHidden="1" w:unhideWhenUsed="1"/>
-    <w:lsdException w:name="Table Columns 4" w:semiHidden="1" w:unhideWhenUsed="1"/>
-    <w:lsdException w:name="Table Columns 5" w:semiHidden="1" w:unhideWhenUsed="1"/>
-    <w:lsdException w:name="Table Grid 1" w:semiHidden="1" w:unhideWhenUsed="1"/>
-    <w:lsdException w:name="Table Grid 2" w:semiHidden="1" w:unhideWhenUsed="1"/>
-    <w:lsdException w:name="Table Grid 3" w:semiHidden="1" w:unhideWhenUsed="1"/>
-    <w:lsdException w:name="Table Grid 4" w:semiHidden="1" w:unhideWhenUsed="1"/>
-    <w:lsdException w:name="Table Grid 5" w:semiHidden="1" w:unhideWhenUsed="1"/>
-    <w:lsdException w:name="Table Grid 6" w:semiHidden="1" w:unhideWhenUsed="1"/>
-    <w:lsdException w:name="Table Grid 7" w:semiHidden="1" w:unhideWhenUsed="1"/>
-    <w:lsdException w:name="Table Grid 8" w:semiHidden="1" w:unhideWhenUsed="1"/>
-    <w:lsdException w:name="Table List 1" w:semiHidden="1" w:unhideWhenUsed="1"/>
-    <w:lsdException w:name="Table List 2" w:semiHidden="1" w:unhideWhenUsed="1"/>
-    <w:lsdException w:name="Table List 3" w:semiHidden="1" w:unhideWhenUsed="1"/>
-    <w:lsdException w:name="Table List 4" w:semiHidden="1" w:unhideWhenUsed="1"/>
-    <w:lsdException w:name="Table List 5" w:semiHidden="1" w:unhideWhenUsed="1"/>
-    <w:lsdException w:name="Table List 6" w:semiHidden="1" w:unhideWhenUsed="1"/>
-    <w:lsdException w:name="Table List 7" w:semiHidden="1" w:unhideWhenUsed="1"/>
-    <w:lsdException w:name="Table List 8" w:semiHidden="1" w:unhideWhenUsed="1"/>
-    <w:lsdException w:name="Table 3D effects 1" w:semiHidden="1" w:unhideWhenUsed="1"/>
-    <w:lsdException w:name="Table 3D effects 2" w:semiHidden="1" w:unhideWhenUsed="1"/>
-    <w:lsdException w:name="Table 3D effects 3" w:semiHidden="1" w:unhideWhenUsed="1"/>
-    <w:lsdException w:name="Table Contemporary" w:semiHidden="1" w:unhideWhenUsed="1"/>
-    <w:lsdException w:name="Table Elegant" w:semiHidden="1" w:unhideWhenUsed="1"/>
-    <w:lsdException w:name="Table Professional" w:semiHidden="1" w:unhideWhenUsed="1"/>
-    <w:lsdException w:name="Table Subtle 1" w:semiHidden="1" w:unhideWhenUsed="1"/>
-    <w:lsdException w:name="Table Subtle 2" w:semiHidden="1" w:unhideWhenUsed="1"/>
-    <w:lsdException w:name="Table Web 1" w:semiHidden="1" w:unhideWhenUsed="1"/>
-    <w:lsdException w:name="Table Web 2" w:semiHidden="1" w:unhideWhenUsed="1"/>
-    <w:lsdException w:name="Table Web 3" w:semiHidden="1" w:unhideWhenUsed="1"/>
-    <w:lsdException w:name="Balloon Text" w:semiHidden="1" w:unhideWhenUsed="1"/>
-    <w:lsdException w:name="Table Grid" w:uiPriority="59"/>
-    <w:lsdException w:name="Table Theme" w:semiHidden="1" w:unhideWhenUsed="1"/>
-    <w:lsdException w:name="Placeholder Text" w:semiHidden="1"/>
-    <w:lsdException w:name="No Spacing" w:uiPriority="1" w:qFormat="1"/>
-    <w:lsdException w:name="Light Shading" w:uiPriority="60"/>
-    <w:lsdException w:name="Light List" w:uiPriority="61"/>
-    <w:lsdException w:name="Light Grid" w:uiPriority="62"/>
-    <w:lsdException w:name="Medium Shading 1" w:uiPriority="63"/>
-    <w:lsdException w:name="Medium Shading 2" w:uiPriority="64"/>
-    <w:lsdException w:name="Medium List 1" w:uiPriority="65"/>
-    <w:lsdException w:name="Medium List 2" w:uiPriority="66"/>
-    <w:lsdException w:name="Medium Grid 1" w:uiPriority="67"/>
-    <w:lsdException w:name="Medium Grid 2" w:uiPriority="68"/>
-    <w:lsdException w:name="Medium Grid 3" w:uiPriority="69"/>
-    <w:lsdException w:name="Dark List" w:uiPriority="70"/>
-    <w:lsdException w:name="Colorful Shading" w:uiPriority="71"/>
-    <w:lsdException w:name="Colorful List" w:uiPriority="72"/>
-    <w:lsdException w:name="Colorful Grid" w:uiPriority="73"/>
-    <w:lsdException w:name="Light Shading Accent 1" w:uiPriority="60"/>
-    <w:lsdException w:name="Light List Accent 1" w:uiPriority="61"/>
-    <w:lsdException w:name="Light Grid Accent 1" w:uiPriority="62"/>
-    <w:lsdException w:name="Medium Shading 1 Accent 1" w:uiPriority="63"/>
-    <w:lsdException w:name="Medium Shading 2 Accent 1" w:uiPriority="64"/>
-    <w:lsdException w:name="Medium List 1 Accent 1" w:uiPriority="65"/>
-    <w:lsdException w:name="Revision" w:semiHidden="1"/>
-    <w:lsdException w:name="List Paragraph" w:uiPriority="34" w:qFormat="1"/>
-    <w:lsdException w:name="Quote" w:uiPriority="29" w:qFormat="1"/>
-    <w:lsdException w:name="Intense Quote" w:uiPriority="30" w:qFormat="1"/>
-    <w:lsdException w:name="Medium List 2 Accent 1" w:uiPriority="66"/>
-    <w:lsdException w:name="Medium Grid 1 Accent 1" w:uiPriority="67"/>
-    <w:lsdException w:name="Medium Grid 2 Accent 1" w:uiPriority="68"/>
-    <w:lsdException w:name="Medium Grid 3 Accent 1" w:uiPriority="69"/>
-    <w:lsdException w:name="Dark List Accent 1" w:uiPriority="70"/>
-    <w:lsdException w:name="Colorful Shading Accent 1" w:uiPriority="71"/>
-    <w:lsdException w:name="Colorful List Accent 1" w:uiPriority="72"/>
-    <w:lsdException w:name="Colorful Grid Accent 1" w:uiPriority="73"/>
-    <w:lsdException w:name="Light Shading Accent 2" w:uiPriority="60"/>
-    <w:lsdException w:name="Light List Accent 2" w:uiPriority="61"/>
-    <w:lsdException w:name="Light Grid Accent 2" w:uiPriority="62"/>
-    <w:lsdException w:name="Medium Shading 1 Accent 2" w:uiPriority="63"/>
-    <w:lsdException w:name="Medium Shading 2 Accent 2" w:uiPriority="64"/>
-    <w:lsdException w:name="Medium List 1 Accent 2" w:uiPriority="65"/>
-    <w:lsdException w:name="Medium List 2 Accent 2" w:uiPriority="66"/>
-    <w:lsdException w:name="Medium Grid 1 Accent 2" w:uiPriority="67"/>
-    <w:lsdException w:name="Medium Grid 2 Accent 2" w:uiPriority="68"/>
-    <w:lsdException w:name="Medium Grid 3 Accent 2" w:uiPriority="69"/>
-    <w:lsdException w:name="Dark List Accent 2" w:uiPriority="70"/>
-    <w:lsdException w:name="Colorful Shading Accent 2" w:uiPriority="71"/>
-    <w:lsdException w:name="Colorful List Accent 2" w:uiPriority="72"/>
-    <w:lsdException w:name="Colorful Grid Accent 2" w:uiPriority="73"/>
-    <w:lsdException w:name="Light Shading Accent 3" w:uiPriority="60"/>
-    <w:lsdException w:name="Light List Accent 3" w:uiPriority="61"/>
-    <w:lsdException w:name="Light Grid Accent 3" w:uiPriority="62"/>
-    <w:lsdException w:name="Medium Shading 1 Accent 3" w:uiPriority="63"/>
-    <w:lsdException w:name="Medium Shading 2 Accent 3" w:uiPriority="64"/>
-    <w:lsdException w:name="Medium List 1 Accent 3" w:uiPriority="65"/>
-    <w:lsdException w:name="Medium List 2 Accent 3" w:uiPriority="66"/>
-    <w:lsdException w:name="Medium Grid 1 Accent 3" w:uiPriority="67"/>
-    <w:lsdException w:name="Medium Grid 2 Accent 3" w:uiPriority="68"/>
-    <w:lsdException w:name="Medium Grid 3 Accent 3" w:uiPriority="69"/>
-    <w:lsdException w:name="Dark List Accent 3" w:uiPriority="70"/>
-    <w:lsdException w:name="Colorful Shading Accent 3" w:uiPriority="71"/>
-    <w:lsdException w:name="Colorful List Accent 3" w:uiPriority="72"/>
-    <w:lsdException w:name="Colorful Grid Accent 3" w:uiPriority="73"/>
-    <w:lsdException w:name="Light Shading Accent 4" w:uiPriority="60"/>
-    <w:lsdException w:name="Light List Accent 4" w:uiPriority="61"/>
-    <w:lsdException w:name="Light Grid Accent 4" w:uiPriority="62"/>
-    <w:lsdException w:name="Medium Shading 1 Accent 4" w:uiPriority="63"/>
-    <w:lsdException w:name="Medium Shading 2 Accent 4" w:uiPriority="64"/>
-    <w:lsdException w:name="Medium List 1 Accent 4" w:uiPriority="65"/>
-    <w:lsdException w:name="Medium List 2 Accent 4" w:uiPriority="66"/>
-    <w:lsdException w:name="Medium Grid 1 Accent 4" w:uiPriority="67"/>
-    <w:lsdException w:name="Medium Grid 2 Accent 4" w:uiPriority="68"/>
-    <w:lsdException w:name="Medium Grid 3 Accent 4" w:uiPriority="69"/>
-    <w:lsdException w:name="Dark List Accent 4" w:uiPriority="70"/>
-    <w:lsdException w:name="Colorful Shading Accent 4" w:uiPriority="71"/>
-    <w:lsdException w:name="Colorful List Accent 4" w:uiPriority="72"/>
-    <w:lsdException w:name="Colorful Grid Accent 4" w:uiPriority="73"/>
-    <w:lsdException w:name="Light Shading Accent 5" w:uiPriority="60"/>
-    <w:lsdException w:name="Light List Accent 5" w:uiPriority="61"/>
-    <w:lsdException w:name="Light Grid Accent 5" w:uiPriority="62"/>
-    <w:lsdException w:name="Medium Shading 1 Accent 5" w:uiPriority="63"/>
-    <w:lsdException w:name="Medium Shading 2 Accent 5" w:uiPriority="64"/>
-    <w:lsdException w:name="Medium List 1 Accent 5" w:uiPriority="65"/>
-    <w:lsdException w:name="Medium List 2 Accent 5" w:uiPriority="66"/>
-    <w:lsdException w:name="Medium Grid 1 Accent 5" w:uiPriority="67"/>
-    <w:lsdException w:name="Medium Grid 2 Accent 5" w:uiPriority="68"/>
-    <w:lsdException w:name="Medium Grid 3 Accent 5" w:uiPriority="69"/>
-    <w:lsdException w:name="Dark List Accent 5" w:uiPriority="70"/>
-    <w:lsdException w:name="Colorful Shading Accent 5" w:uiPriority="71"/>
-    <w:lsdException w:name="Colorful List Accent 5" w:uiPriority="72"/>
-    <w:lsdException w:name="Colorful Grid Accent 5" w:uiPriority="73"/>
-    <w:lsdException w:name="Light Shading Accent 6" w:uiPriority="60"/>
-    <w:lsdException w:name="Light List Accent 6" w:uiPriority="61"/>
-    <w:lsdException w:name="Light Grid Accent 6" w:uiPriority="62"/>
-    <w:lsdException w:name="Medium Shading 1 Accent 6" w:uiPriority="63"/>
-    <w:lsdException w:name="Medium Shading 2 Accent 6" w:uiPriority="64"/>
-    <w:lsdException w:name="Medium List 1 Accent 6" w:uiPriority="65"/>
-    <w:lsdException w:name="Medium List 2 Accent 6" w:uiPriority="66"/>
-    <w:lsdException w:name="Medium Grid 1 Accent 6" w:uiPriority="67"/>
-    <w:lsdException w:name="Medium Grid 2 Accent 6" w:uiPriority="68"/>
-    <w:lsdException w:name="Medium Grid 3 Accent 6" w:uiPriority="69"/>
-    <w:lsdException w:name="Dark List Accent 6" w:uiPriority="70"/>
-    <w:lsdException w:name="Colorful Shading Accent 6" w:uiPriority="71"/>
-    <w:lsdException w:name="Colorful List Accent 6" w:uiPriority="72"/>
-    <w:lsdException w:name="Colorful Grid Accent 6" w:uiPriority="73"/>
-    <w:lsdException w:name="Subtle Emphasis" w:uiPriority="19" w:qFormat="1"/>
-    <w:lsdException w:name="Intense Emphasis" w:uiPriority="21" w:qFormat="1"/>
-    <w:lsdException w:name="Subtle Reference" w:uiPriority="31" w:qFormat="1"/>
-    <w:lsdException w:name="Intense Reference" w:uiPriority="32" w:qFormat="1"/>
-    <w:lsdException w:name="Book Title" w:uiPriority="33" w:qFormat="1"/>
-    <w:lsdException w:name="Bibliography" w:semiHidden="1" w:uiPriority="37" w:unhideWhenUsed="1"/>
-    <w:lsdException w:name="TOC Heading" w:semiHidden="1" w:uiPriority="39" w:unhideWhenUsed="1" w:qFormat="1"/>
-    <w:lsdException w:name="Grid Table 4" w:uiPriority="49"/>
-    <w:lsdException w:name="Grid Table 5 Dark" w:uiPriority="50"/>
-    <w:lsdException w:name="Grid Table 6 Colorful" w:uiPriority="51"/>
-    <w:lsdException w:name="Grid Table 7 Colorful" w:uiPriority="52"/>
-    <w:lsdException w:name="Grid Table 1 Light Accent 1" w:uiPriority="46"/>
-    <w:lsdException w:name="Grid Table 2 Accent 1" w:uiPriority="47"/>
-    <w:lsdException w:name="Grid Table 3 Accent 1" w:uiPriority="48"/>
-    <w:lsdException w:name="Grid Table 4 Accent 1" w:uiPriority="49"/>
-    <w:lsdException w:name="Grid Table 5 Dark Accent 1" w:uiPriority="50"/>
-    <w:lsdException w:name="Grid Table 6 Colorful Accent 1" w:uiPriority="51"/>
-    <w:lsdException w:name="Grid Table 7 Colorful Accent 1" w:uiPriority="52"/>
-    <w:lsdException w:name="Grid Table 1 Light Accent 2" w:uiPriority="46"/>
-    <w:lsdException w:name="Grid Table 2 Accent 2" w:uiPriority="47"/>
-    <w:lsdException w:name="Grid Table 3 Accent 2" w:uiPriority="48"/>
-    <w:lsdException w:name="Grid Table 4 Accent 2" w:uiPriority="49"/>
-    <w:lsdException w:name="Grid Table 5 Dark Accent 2" w:uiPriority="50"/>
-    <w:lsdException w:name="Grid Table 6 Colorful Accent 2" w:uiPriority="51"/>
-    <w:lsdException w:name="Grid Table 7 Colorful Accent 2" w:uiPriority="52"/>
-    <w:lsdException w:name="Grid Table 1 Light Accent 3" w:uiPriority="46"/>
-    <w:lsdException w:name="Grid Table 2 Accent 3" w:uiPriority="47"/>
-    <w:lsdException w:name="Grid Table 3 Accent 3" w:uiPriority="48"/>
-    <w:lsdException w:name="Grid Table 4 Accent 3" w:uiPriority="49"/>
-    <w:lsdException w:name="Grid Table 5 Dark Accent 3" w:uiPriority="50"/>
-    <w:lsdException w:name="Grid Table 6 Colorful Accent 3" w:uiPriority="51"/>
-    <w:lsdException w:name="Grid Table 7 Colorful Accent 3" w:uiPriority="52"/>
-    <w:lsdException w:name="Grid Table 1 Light Accent 4" w:uiPriority="46"/>
-    <w:lsdException w:name="Grid Table 2 Accent 4" w:uiPriority="47"/>
-    <w:lsdException w:name="Grid Table 3 Accent 4" w:uiPriority="48"/>
-    <w:lsdException w:name="Grid Table 4 Accent 4" w:uiPriority="49"/>
-    <w:lsdException w:name="Grid Table 5 Dark Accent 4" w:uiPriority="50"/>
-    <w:lsdException w:name="Grid Table 6 Colorful Accent 4" w:uiPriority="51"/>
-    <w:lsdException w:name="Grid Table 7 Colorful Accent 4" w:uiPriority="52"/>
-    <w:lsdException w:name="Grid Table 1 Light Accent 5" w:uiPriority="46"/>
-    <w:lsdException w:name="Grid Table 2 Accent 5" w:uiPriority="47"/>
-    <w:lsdException w:name="Grid Table 3 Accent 5" w:uiPriority="48"/>
-    <w:lsdException w:name="Grid Table 4 Accent 5" w:uiPriority="49"/>
-    <w:lsdException w:name="Grid Table 5 Dark Accent 5" w:uiPriority="50"/>
-    <w:lsdException w:name="Grid Table 6 Colorful Accent 5" w:uiPriority="51"/>
-    <w:lsdException w:name="Grid Table 7 Colorful Accent 5" w:uiPriority="52"/>
-    <w:lsdException w:name="Grid Table 1 Light Accent 6" w:uiPriority="46"/>
-    <w:lsdException w:name="Grid Table 2 Accent 6" w:uiPriority="47"/>
-    <w:lsdException w:name="Grid Table 3 Accent 6" w:uiPriority="48"/>
-    <w:lsdException w:name="Grid Table 4 Accent 6" w:uiPriority="49"/>
-    <w:lsdException w:name="Grid Table 5 Dark Accent 6" w:uiPriority="50"/>
-    <w:lsdException w:name="Grid Table 6 Colorful Accent 6" w:uiPriority="51"/>
-    <w:lsdException w:name="Grid Table 7 Colorful Accent 6" w:uiPriority="52"/>
-    <w:lsdException w:name="List Table 1 Light" w:uiPriority="46"/>
-    <w:lsdException w:name="List Table 2" w:uiPriority="47"/>
-    <w:lsdException w:name="List Table 3" w:uiPriority="48"/>
-    <w:lsdException w:name="List Table 4" w:uiPriority="49"/>
-    <w:lsdException w:name="List Table 5 Dark" w:uiPriority="50"/>
-    <w:lsdException w:name="List Table 6 Colorful" w:uiPriority="51"/>
-    <w:lsdException w:name="List Table 7 Colorful" w:uiPriority="52"/>
-    <w:lsdException w:name="List Table 1 Light Accent 1" w:uiPriority="46"/>
-    <w:lsdException w:name="List Table 2 Accent 1" w:uiPriority="47"/>
-    <w:lsdException w:name="List Table 3 Accent 1" w:uiPriority="48"/>
-    <w:lsdException w:name="List Table 4 Accent 1" w:uiPriority="49"/>
-    <w:lsdException w:name="List Table 5 Dark Accent 1" w:uiPriority="50"/>
-    <w:lsdException w:name="List Table 6 Colorful Accent 1" w:uiPriority="51"/>
-    <w:lsdException w:name="List Table 7 Colorful Accent 1" w:uiPriority="52"/>
-    <w:lsdException w:name="List Table 1 Light Accent 2" w:uiPriority="46"/>
-    <w:lsdException w:name="List Table 2 Accent 2" w:uiPriority="47"/>
-    <w:lsdException w:name="List Table 3 Accent 2" w:uiPriority="48"/>
-    <w:lsdException w:name="List Table 4 Accent 2" w:uiPriority="49"/>
-    <w:lsdException w:name="List Table 5 Dark Accent 2" w:uiPriority="50"/>
-    <w:lsdException w:name="List Table 6 Colorful Accent 2" w:uiPriority="51"/>
-    <w:lsdException w:name="List Table 7 Colorful Accent 2" w:uiPriority="52"/>
-    <w:lsdException w:name="List Table 1 Light Accent 3" w:uiPriority="46"/>
-    <w:lsdException w:name="List Table 2 Accent 3" w:uiPriority="47"/>
-    <w:lsdException w:name="List Table 3 Accent 3" w:uiPriority="48"/>
-    <w:lsdException w:name="List Table 4 Accent 3" w:uiPriority="49"/>
-    <w:lsdException w:name="List Table 5 Dark Accent 3" w:uiPriority="50"/>
-    <w:lsdException w:name="List Table 6 Colorful Accent 3" w:uiPriority="51"/>
-    <w:lsdException w:name="List Table 7 Colorful Accent 3" w:uiPriority="52"/>
-    <w:lsdException w:name="List Table 1 Light Accent 4" w:uiPriority="46"/>
-    <w:lsdException w:name="List Table 2 Accent 4" w:uiPriority="47"/>
-    <w:lsdException w:name="List Table 3 Accent 4" w:uiPriority="48"/>
-    <w:lsdException w:name="List Table 4 Accent 4" w:uiPriority="49"/>
-    <w:lsdException w:name="List Table 5 Dark Accent 4" w:uiPriority="50"/>
-    <w:lsdException w:name="List Table 6 Colorful Accent 4" w:uiPriority="51"/>
-    <w:lsdException w:name="List Table 7 Colorful Accent 4" w:uiPriority="52"/>
-    <w:lsdException w:name="List Table 1 Light Accent 5" w:uiPriority="46"/>
-    <w:lsdException w:name="List Table 2 Accent 5" w:uiPriority="47"/>
-    <w:lsdException w:name="List Table 3 Accent 5" w:uiPriority="48"/>
-    <w:lsdException w:name="List Table 4 Accent 5" w:uiPriority="49"/>
-    <w:lsdException w:name="List Table 5 Dark Accent 5" w:uiPriority="50"/>
-    <w:lsdException w:name="List Table 6 Colorful Accent 5" w:uiPriority="51"/>
-    <w:lsdException w:name="List Table 7 Colorful Accent 5" w:uiPriority="52"/>
-    <w:lsdException w:name="List Table 1 Light Accent 6" w:uiPriority="46"/>
-    <w:lsdException w:name="List Table 2 Accent 6" w:uiPriority="47"/>
-    <w:lsdException w:name="List Table 3 Accent 6" w:uiPriority="48"/>
-    <w:lsdException w:name="List Table 4 Accent 6" w:uiPriority="49"/>
-    <w:lsdException w:name="List Table 5 Dark Accent 6" w:uiPriority="50"/>
-    <w:lsdException w:name="List Table 6 Colorful Accent 6" w:uiPriority="51"/>
-    <w:lsdException w:name="List Table 7 Colorful Accent 6" w:uiPriority="52"/>
+  <w:latentStyles w:defLockedState="0" w:defUIPriority="99" w:defSemiHidden="1" w:defUnhideWhenUsed="1" w:defQFormat="0" w:count="276">
+    <w:lsdException w:name="Normal" w:semiHidden="0" w:uiPriority="0" w:unhideWhenUsed="0" w:qFormat="1"/>
+    <w:lsdException w:name="heading 1" w:semiHidden="0" w:uiPriority="9" w:unhideWhenUsed="0" w:qFormat="1"/>
+    <w:lsdException w:name="heading 2" w:uiPriority="9" w:qFormat="1"/>
+    <w:lsdException w:name="heading 3" w:uiPriority="9" w:qFormat="1"/>
+    <w:lsdException w:name="heading 4" w:uiPriority="9" w:qFormat="1"/>
+    <w:lsdException w:name="heading 5" w:uiPriority="9" w:qFormat="1"/>
+    <w:lsdException w:name="heading 6" w:uiPriority="9" w:qFormat="1"/>
+    <w:lsdException w:name="heading 7" w:uiPriority="9" w:qFormat="1"/>
+    <w:lsdException w:name="heading 8" w:uiPriority="9" w:qFormat="1"/>
+    <w:lsdException w:name="heading 9" w:uiPriority="9" w:qFormat="1"/>
+    <w:lsdException w:name="toc 1" w:uiPriority="39"/>
+    <w:lsdException w:name="toc 2" w:uiPriority="39"/>
+    <w:lsdException w:name="toc 3" w:uiPriority="39"/>
+    <w:lsdException w:name="toc 4" w:uiPriority="39"/>
+    <w:lsdException w:name="toc 5" w:uiPriority="39"/>
+    <w:lsdException w:name="toc 6" w:uiPriority="39"/>
+    <w:lsdException w:name="toc 7" w:uiPriority="39"/>
+    <w:lsdException w:name="toc 8" w:uiPriority="39"/>
+    <w:lsdException w:name="toc 9" w:uiPriority="39"/>
+    <w:lsdException w:name="caption" w:uiPriority="35" w:qFormat="1"/>
+    <w:lsdException w:name="Title" w:semiHidden="0" w:uiPriority="10" w:unhideWhenUsed="0" w:qFormat="1"/>
+    <w:lsdException w:name="Default Paragraph Font" w:uiPriority="1"/>
+    <w:lsdException w:name="Subtitle" w:semiHidden="0" w:uiPriority="11" w:unhideWhenUsed="0" w:qFormat="1"/>
+    <w:lsdException w:name="Strong" w:semiHidden="0" w:uiPriority="22" w:unhideWhenUsed="0" w:qFormat="1"/>
+    <w:lsdException w:name="Emphasis" w:semiHidden="0" w:uiPriority="20" w:unhideWhenUsed="0" w:qFormat="1"/>
+    <w:lsdException w:name="Table Grid" w:semiHidden="0" w:uiPriority="59" w:unhideWhenUsed="0"/>
+    <w:lsdException w:name="Note Level 1" w:semiHidden="0" w:unhideWhenUsed="0"/>
+    <w:lsdException w:name="Note Level 2" w:semiHidden="0" w:unhideWhenUsed="0"/>
+    <w:lsdException w:name="Note Level 3" w:semiHidden="0" w:unhideWhenUsed="0"/>
+    <w:lsdException w:name="Note Level 4" w:semiHidden="0" w:unhideWhenUsed="0"/>
+    <w:lsdException w:name="Note Level 5" w:semiHidden="0" w:unhideWhenUsed="0"/>
+    <w:lsdException w:name="Note Level 6" w:semiHidden="0" w:unhideWhenUsed="0"/>
+    <w:lsdException w:name="Note Level 7" w:semiHidden="0" w:unhideWhenUsed="0"/>
+    <w:lsdException w:name="Note Level 8" w:semiHidden="0" w:unhideWhenUsed="0"/>
+    <w:lsdException w:name="Note Level 9" w:semiHidden="0" w:unhideWhenUsed="0"/>
+    <w:lsdException w:name="Placeholder Text" w:unhideWhenUsed="0"/>
+    <w:lsdException w:name="No Spacing" w:semiHidden="0" w:uiPriority="1" w:unhideWhenUsed="0" w:qFormat="1"/>
+    <w:lsdException w:name="Light Shading" w:semiHidden="0" w:uiPriority="60" w:unhideWhenUsed="0"/>
+    <w:lsdException w:name="Light List" w:semiHidden="0" w:uiPriority="61" w:unhideWhenUsed="0"/>
+    <w:lsdException w:name="Light Grid" w:semiHidden="0" w:uiPriority="62" w:unhideWhenUsed="0"/>
+    <w:lsdException w:name="Medium Shading 1" w:semiHidden="0" w:uiPriority="63" w:unhideWhenUsed="0"/>
+    <w:lsdException w:name="Medium Shading 2" w:semiHidden="0" w:uiPriority="64" w:unhideWhenUsed="0"/>
+    <w:lsdException w:name="Medium List 1" w:semiHidden="0" w:uiPriority="65" w:unhideWhenUsed="0"/>
+    <w:lsdException w:name="Medium List 2" w:semiHidden="0" w:uiPriority="66" w:unhideWhenUsed="0"/>
+    <w:lsdException w:name="Medium Grid 1" w:semiHidden="0" w:uiPriority="67" w:unhideWhenUsed="0"/>
+    <w:lsdException w:name="Medium Grid 2" w:semiHidden="0" w:uiPriority="68" w:unhideWhenUsed="0"/>
+    <w:lsdException w:name="Medium Grid 3" w:semiHidden="0" w:uiPriority="69" w:unhideWhenUsed="0"/>
+    <w:lsdException w:name="Dark List" w:semiHidden="0" w:uiPriority="70" w:unhideWhenUsed="0"/>
+    <w:lsdException w:name="Colorful Shading" w:semiHidden="0" w:uiPriority="71" w:unhideWhenUsed="0"/>
+    <w:lsdException w:name="Colorful List" w:semiHidden="0" w:uiPriority="72" w:unhideWhenUsed="0"/>
+    <w:lsdException w:name="Colorful Grid" w:semiHidden="0" w:uiPriority="73" w:unhideWhenUsed="0"/>
+    <w:lsdException w:name="Light Shading Accent 1" w:semiHidden="0" w:uiPriority="60" w:unhideWhenUsed="0"/>
+    <w:lsdException w:name="Light List Accent 1" w:semiHidden="0" w:uiPriority="61" w:unhideWhenUsed="0"/>
+    <w:lsdException w:name="Light Grid Accent 1" w:semiHidden="0" w:uiPriority="62" w:unhideWhenUsed="0"/>
+    <w:lsdException w:name="Medium Shading 1 Accent 1" w:semiHidden="0" w:uiPriority="63" w:unhideWhenUsed="0"/>
+    <w:lsdException w:name="Medium Shading 2 Accent 1" w:semiHidden="0" w:uiPriority="64" w:unhideWhenUsed="0"/>
+    <w:lsdException w:name="Medium List 1 Accent 1" w:semiHidden="0" w:uiPriority="65" w:unhideWhenUsed="0"/>
+    <w:lsdException w:name="Revision" w:unhideWhenUsed="0"/>
+    <w:lsdException w:name="List Paragraph" w:semiHidden="0" w:uiPriority="34" w:unhideWhenUsed="0" w:qFormat="1"/>
+    <w:lsdException w:name="Quote" w:semiHidden="0" w:uiPriority="29" w:unhideWhenUsed="0" w:qFormat="1"/>
+    <w:lsdException w:name="Intense Quote" w:semiHidden="0" w:uiPriority="30" w:unhideWhenUsed="0" w:qFormat="1"/>
+    <w:lsdException w:name="Medium List 2 Accent 1" w:semiHidden="0" w:uiPriority="66" w:unhideWhenUsed="0"/>
+    <w:lsdException w:name="Medium Grid 1 Accent 1" w:semiHidden="0" w:uiPriority="67" w:unhideWhenUsed="0"/>
+    <w:lsdException w:name="Medium Grid 2 Accent 1" w:semiHidden="0" w:uiPriority="68" w:unhideWhenUsed="0"/>
+    <w:lsdException w:name="Medium Grid 3 Accent 1" w:semiHidden="0" w:uiPriority="69" w:unhideWhenUsed="0"/>
+    <w:lsdException w:name="Dark List Accent 1" w:semiHidden="0" w:uiPriority="70" w:unhideWhenUsed="0"/>
+    <w:lsdException w:name="Colorful Shading Accent 1" w:semiHidden="0" w:uiPriority="71" w:unhideWhenUsed="0"/>
+    <w:lsdException w:name="Colorful List Accent 1" w:semiHidden="0" w:uiPriority="72" w:unhideWhenUsed="0"/>
+    <w:lsdException w:name="Colorful Grid Accent 1" w:semiHidden="0" w:uiPriority="73" w:unhideWhenUsed="0"/>
+    <w:lsdException w:name="Light Shading Accent 2" w:semiHidden="0" w:uiPriority="60" w:unhideWhenUsed="0"/>
+    <w:lsdException w:name="Light List Accent 2" w:semiHidden="0" w:uiPriority="61" w:unhideWhenUsed="0"/>
+    <w:lsdException w:name="Light Grid Accent 2" w:semiHidden="0" w:uiPriority="62" w:unhideWhenUsed="0"/>
+    <w:lsdException w:name="Medium Shading 1 Accent 2" w:semiHidden="0" w:uiPriority="63" w:unhideWhenUsed="0"/>
+    <w:lsdException w:name="Medium Shading 2 Accent 2" w:semiHidden="0" w:uiPriority="64" w:unhideWhenUsed="0"/>
+    <w:lsdException w:name="Medium List 1 Accent 2" w:semiHidden="0" w:uiPriority="65" w:unhideWhenUsed="0"/>
+    <w:lsdException w:name="Medium List 2 Accent 2" w:semiHidden="0" w:uiPriority="66" w:unhideWhenUsed="0"/>
+    <w:lsdException w:name="Medium Grid 1 Accent 2" w:semiHidden="0" w:uiPriority="67" w:unhideWhenUsed="0"/>
+    <w:lsdException w:name="Medium Grid 2 Accent 2" w:semiHidden="0" w:uiPriority="68" w:unhideWhenUsed="0"/>
+    <w:lsdException w:name="Medium Grid 3 Accent 2" w:semiHidden="0" w:uiPriority="69" w:unhideWhenUsed="0"/>
+    <w:lsdException w:name="Dark List Accent 2" w:semiHidden="0" w:uiPriority="70" w:unhideWhenUsed="0"/>
+    <w:lsdException w:name="Colorful Shading Accent 2" w:semiHidden="0" w:uiPriority="71" w:unhideWhenUsed="0"/>
+    <w:lsdException w:name="Colorful List Accent 2" w:semiHidden="0" w:uiPriority="72" w:unhideWhenUsed="0"/>
+    <w:lsdException w:name="Colorful Grid Accent 2" w:semiHidden="0" w:uiPriority="73" w:unhideWhenUsed="0"/>
+    <w:lsdException w:name="Light Shading Accent 3" w:semiHidden="0" w:uiPriority="60" w:unhideWhenUsed="0"/>
+    <w:lsdException w:name="Light List Accent 3" w:semiHidden="0" w:uiPriority="61" w:unhideWhenUsed="0"/>
+    <w:lsdException w:name="Light Grid Accent 3" w:semiHidden="0" w:uiPriority="62" w:unhideWhenUsed="0"/>
+    <w:lsdException w:name="Medium Shading 1 Accent 3" w:semiHidden="0" w:uiPriority="63" w:unhideWhenUsed="0"/>
+    <w:lsdException w:name="Medium Shading 2 Accent 3" w:semiHidden="0" w:uiPriority="64" w:unhideWhenUsed="0"/>
+    <w:lsdException w:name="Medium List 1 Accent 3" w:semiHidden="0" w:uiPriority="65" w:unhideWhenUsed="0"/>
+    <w:lsdException w:name="Medium List 2 Accent 3" w:semiHidden="0" w:uiPriority="66" w:unhideWhenUsed="0"/>
+    <w:lsdException w:name="Medium Grid 1 Accent 3" w:semiHidden="0" w:uiPriority="67" w:unhideWhenUsed="0"/>
+    <w:lsdException w:name="Medium Grid 2 Accent 3" w:semiHidden="0" w:uiPriority="68" w:unhideWhenUsed="0"/>
+    <w:lsdException w:name="Medium Grid 3 Accent 3" w:semiHidden="0" w:uiPriority="69" w:unhideWhenUsed="0"/>
+    <w:lsdException w:name="Dark List Accent 3" w:semiHidden="0" w:uiPriority="70" w:unhideWhenUsed="0"/>
+    <w:lsdException w:name="Colorful Shading Accent 3" w:semiHidden="0" w:uiPriority="71" w:unhideWhenUsed="0"/>
+    <w:lsdException w:name="Colorful List Accent 3" w:semiHidden="0" w:uiPriority="72" w:unhideWhenUsed="0"/>
+    <w:lsdException w:name="Colorful Grid Accent 3" w:semiHidden="0" w:uiPriority="73" w:unhideWhenUsed="0"/>
+    <w:lsdException w:name="Light Shading Accent 4" w:semiHidden="0" w:uiPriority="60" w:unhideWhenUsed="0"/>
+    <w:lsdException w:name="Light List Accent 4" w:semiHidden="0" w:uiPriority="61" w:unhideWhenUsed="0"/>
+    <w:lsdException w:name="Light Grid Accent 4" w:semiHidden="0" w:uiPriority="62" w:unhideWhenUsed="0"/>
+    <w:lsdException w:name="Medium Shading 1 Accent 4" w:semiHidden="0" w:uiPriority="63" w:unhideWhenUsed="0"/>
+    <w:lsdException w:name="Medium Shading 2 Accent 4" w:semiHidden="0" w:uiPriority="64" w:unhideWhenUsed="0"/>
+    <w:lsdException w:name="Medium List 1 Accent 4" w:semiHidden="0" w:uiPriority="65" w:unhideWhenUsed="0"/>
+    <w:lsdException w:name="Medium List 2 Accent 4" w:semiHidden="0" w:uiPriority="66" w:unhideWhenUsed="0"/>
+    <w:lsdException w:name="Medium Grid 1 Accent 4" w:semiHidden="0" w:uiPriority="67" w:unhideWhenUsed="0"/>
+    <w:lsdException w:name="Medium Grid 2 Accent 4" w:semiHidden="0" w:uiPriority="68" w:unhideWhenUsed="0"/>
+    <w:lsdException w:name="Medium Grid 3 Accent 4" w:semiHidden="0" w:uiPriority="69" w:unhideWhenUsed="0"/>
+    <w:lsdException w:name="Dark List Accent 4" w:semiHidden="0" w:uiPriority="70" w:unhideWhenUsed="0"/>
+    <w:lsdException w:name="Colorful Shading Accent 4" w:semiHidden="0" w:uiPriority="71" w:unhideWhenUsed="0"/>
+    <w:lsdException w:name="Colorful List Accent 4" w:semiHidden="0" w:uiPriority="72" w:unhideWhenUsed="0"/>
+    <w:lsdException w:name="Colorful Grid Accent 4" w:semiHidden="0" w:uiPriority="73" w:unhideWhenUsed="0"/>
+    <w:lsdException w:name="Light Shading Accent 5" w:semiHidden="0" w:uiPriority="60" w:unhideWhenUsed="0"/>
+    <w:lsdException w:name="Light List Accent 5" w:semiHidden="0" w:uiPriority="61" w:unhideWhenUsed="0"/>
+    <w:lsdException w:name="Light Grid Accent 5" w:semiHidden="0" w:uiPriority="62" w:unhideWhenUsed="0"/>
+    <w:lsdException w:name="Medium Shading 1 Accent 5" w:semiHidden="0" w:uiPriority="63" w:unhideWhenUsed="0"/>
+    <w:lsdException w:name="Medium Shading 2 Accent 5" w:semiHidden="0" w:uiPriority="64" w:unhideWhenUsed="0"/>
+    <w:lsdException w:name="Medium List 1 Accent 5" w:semiHidden="0" w:uiPriority="65" w:unhideWhenUsed="0"/>
+    <w:lsdException w:name="Medium List 2 Accent 5" w:semiHidden="0" w:uiPriority="66" w:unhideWhenUsed="0"/>
+    <w:lsdException w:name="Medium Grid 1 Accent 5" w:semiHidden="0" w:uiPriority="67" w:unhideWhenUsed="0"/>
+    <w:lsdException w:name="Medium Grid 2 Accent 5" w:semiHidden="0" w:uiPriority="68" w:unhideWhenUsed="0"/>
+    <w:lsdException w:name="Medium Grid 3 Accent 5" w:semiHidden="0" w:uiPriority="69" w:unhideWhenUsed="0"/>
+    <w:lsdException w:name="Dark List Accent 5" w:semiHidden="0" w:uiPriority="70" w:unhideWhenUsed="0"/>
+    <w:lsdException w:name="Colorful Shading Accent 5" w:semiHidden="0" w:uiPriority="71" w:unhideWhenUsed="0"/>
+    <w:lsdException w:name="Colorful List Accent 5" w:semiHidden="0" w:uiPriority="72" w:unhideWhenUsed="0"/>
+    <w:lsdException w:name="Colorful Grid Accent 5" w:semiHidden="0" w:uiPriority="73" w:unhideWhenUsed="0"/>
+    <w:lsdException w:name="Light Shading Accent 6" w:semiHidden="0" w:uiPriority="60" w:unhideWhenUsed="0"/>
+    <w:lsdException w:name="Light List Accent 6" w:semiHidden="0" w:uiPriority="61" w:unhideWhenUsed="0"/>
+    <w:lsdException w:name="Light Grid Accent 6" w:semiHidden="0" w:uiPriority="62" w:unhideWhenUsed="0"/>
+    <w:lsdException w:name="Medium Shading 1 Accent 6" w:semiHidden="0" w:uiPriority="63" w:unhideWhenUsed="0"/>
+    <w:lsdException w:name="Medium Shading 2 Accent 6" w:semiHidden="0" w:uiPriority="64" w:unhideWhenUsed="0"/>
+    <w:lsdException w:name="Medium List 1 Accent 6" w:semiHidden="0" w:uiPriority="65" w:unhideWhenUsed="0"/>
+    <w:lsdException w:name="Medium List 2 Accent 6" w:semiHidden="0" w:uiPriority="66" w:unhideWhenUsed="0"/>
+    <w:lsdException w:name="Medium Grid 1 Accent 6" w:semiHidden="0" w:uiPriority="67" w:unhideWhenUsed="0"/>
+    <w:lsdException w:name="Medium Grid 2 Accent 6" w:semiHidden="0" w:uiPriority="68" w:unhideWhenUsed="0"/>
+    <w:lsdException w:name="Medium Grid 3 Accent 6" w:semiHidden="0" w:uiPriority="69" w:unhideWhenUsed="0"/>
+    <w:lsdException w:name="Dark List Accent 6" w:semiHidden="0" w:uiPriority="70" w:unhideWhenUsed="0"/>
+    <w:lsdException w:name="Colorful Shading Accent 6" w:semiHidden="0" w:uiPriority="71" w:unhideWhenUsed="0"/>
+    <w:lsdException w:name="Colorful List Accent 6" w:semiHidden="0" w:uiPriority="72" w:unhideWhenUsed="0"/>
+    <w:lsdException w:name="Colorful Grid Accent 6" w:semiHidden="0" w:uiPriority="73" w:unhideWhenUsed="0"/>
+    <w:lsdException w:name="Subtle Emphasis" w:semiHidden="0" w:uiPriority="19" w:unhideWhenUsed="0" w:qFormat="1"/>
+    <w:lsdException w:name="Intense Emphasis" w:semiHidden="0" w:uiPriority="21" w:unhideWhenUsed="0" w:qFormat="1"/>
+    <w:lsdException w:name="Subtle Reference" w:semiHidden="0" w:uiPriority="31" w:unhideWhenUsed="0" w:qFormat="1"/>
+    <w:lsdException w:name="Intense Reference" w:semiHidden="0" w:uiPriority="32" w:unhideWhenUsed="0" w:qFormat="1"/>
+    <w:lsdException w:name="Book Title" w:semiHidden="0" w:uiPriority="33" w:unhideWhenUsed="0" w:qFormat="1"/>
+    <w:lsdException w:name="Bibliography" w:uiPriority="37"/>
+    <w:lsdException w:name="TOC Heading" w:uiPriority="39" w:qFormat="1"/>
   </w:latentStyles>
   <w:style w:type="paragraph" w:default="1" w:styleId="Normal">
     <w:name w:val="Normal"/>
@@ -17464,6 +17263,7 @@
   <w:style w:type="character" w:default="1" w:styleId="Policepardfaut">
     <w:name w:val="Default Paragraph Font"/>
     <w:uiPriority w:val="1"/>
+    <w:semiHidden/>
     <w:unhideWhenUsed/>
   </w:style>
   <w:style w:type="table" w:default="1" w:styleId="TableauNormal">
@@ -17685,12 +17485,13 @@
       <w:szCs w:val="24"/>
     </w:rPr>
   </w:style>
-  <w:style w:type="table" w:styleId="Grilledutableau">
+  <w:style w:type="table" w:styleId="Grille">
     <w:name w:val="Table Grid"/>
     <w:basedOn w:val="TableauNormal"/>
     <w:uiPriority w:val="59"/>
     <w:rsid w:val="00260206"/>
     <w:tblPr>
+      <w:tblInd w:w="0" w:type="dxa"/>
       <w:tblBorders>
         <w:top w:val="single" w:sz="4" w:space="0" w:color="auto"/>
         <w:left w:val="single" w:sz="4" w:space="0" w:color="auto"/>
@@ -17699,14 +17500,21 @@
         <w:insideH w:val="single" w:sz="4" w:space="0" w:color="auto"/>
         <w:insideV w:val="single" w:sz="4" w:space="0" w:color="auto"/>
       </w:tblBorders>
+      <w:tblCellMar>
+        <w:top w:w="0" w:type="dxa"/>
+        <w:left w:w="108" w:type="dxa"/>
+        <w:bottom w:w="0" w:type="dxa"/>
+        <w:right w:w="108" w:type="dxa"/>
+      </w:tblCellMar>
     </w:tblPr>
   </w:style>
-  <w:style w:type="table" w:styleId="Grilledetableauclaire">
+  <w:style w:type="table" w:customStyle="1" w:styleId="GridTableLight">
     <w:name w:val="Grid Table Light"/>
     <w:basedOn w:val="TableauNormal"/>
     <w:uiPriority w:val="99"/>
     <w:rsid w:val="00260206"/>
     <w:tblPr>
+      <w:tblInd w:w="0" w:type="dxa"/>
       <w:tblBorders>
         <w:top w:val="single" w:sz="4" w:space="0" w:color="BFBFBF" w:themeColor="background1" w:themeShade="BF"/>
         <w:left w:val="single" w:sz="4" w:space="0" w:color="BFBFBF" w:themeColor="background1" w:themeShade="BF"/>
@@ -17715,9 +17523,15 @@
         <w:insideH w:val="single" w:sz="4" w:space="0" w:color="BFBFBF" w:themeColor="background1" w:themeShade="BF"/>
         <w:insideV w:val="single" w:sz="4" w:space="0" w:color="BFBFBF" w:themeColor="background1" w:themeShade="BF"/>
       </w:tblBorders>
+      <w:tblCellMar>
+        <w:top w:w="0" w:type="dxa"/>
+        <w:left w:w="108" w:type="dxa"/>
+        <w:bottom w:w="0" w:type="dxa"/>
+        <w:right w:w="108" w:type="dxa"/>
+      </w:tblCellMar>
     </w:tblPr>
   </w:style>
-  <w:style w:type="table" w:styleId="Tableausimple1">
+  <w:style w:type="table" w:customStyle="1" w:styleId="PlainTable1">
     <w:name w:val="Plain Table 1"/>
     <w:basedOn w:val="TableauNormal"/>
     <w:uiPriority w:val="99"/>
@@ -17725,6 +17539,7 @@
     <w:tblPr>
       <w:tblStyleRowBandSize w:val="1"/>
       <w:tblStyleColBandSize w:val="1"/>
+      <w:tblInd w:w="0" w:type="dxa"/>
       <w:tblBorders>
         <w:top w:val="single" w:sz="4" w:space="0" w:color="BFBFBF" w:themeColor="background1" w:themeShade="BF"/>
         <w:left w:val="single" w:sz="4" w:space="0" w:color="BFBFBF" w:themeColor="background1" w:themeShade="BF"/>
@@ -17733,6 +17548,12 @@
         <w:insideH w:val="single" w:sz="4" w:space="0" w:color="BFBFBF" w:themeColor="background1" w:themeShade="BF"/>
         <w:insideV w:val="single" w:sz="4" w:space="0" w:color="BFBFBF" w:themeColor="background1" w:themeShade="BF"/>
       </w:tblBorders>
+      <w:tblCellMar>
+        <w:top w:w="0" w:type="dxa"/>
+        <w:left w:w="108" w:type="dxa"/>
+        <w:bottom w:w="0" w:type="dxa"/>
+        <w:right w:w="108" w:type="dxa"/>
+      </w:tblCellMar>
     </w:tblPr>
     <w:tblStylePr w:type="firstRow">
       <w:rPr>
@@ -17777,7 +17598,7 @@
       </w:tcPr>
     </w:tblStylePr>
   </w:style>
-  <w:style w:type="table" w:styleId="TableauGrille1Clair-Accentuation1">
+  <w:style w:type="table" w:customStyle="1" w:styleId="GridTable1LightAccent1">
     <w:name w:val="Grid Table 1 Light Accent 1"/>
     <w:basedOn w:val="TableauNormal"/>
     <w:uiPriority w:val="46"/>
@@ -17785,6 +17606,7 @@
     <w:tblPr>
       <w:tblStyleRowBandSize w:val="1"/>
       <w:tblStyleColBandSize w:val="1"/>
+      <w:tblInd w:w="0" w:type="dxa"/>
       <w:tblBorders>
         <w:top w:val="single" w:sz="4" w:space="0" w:color="F0AE97" w:themeColor="accent1" w:themeTint="66"/>
         <w:left w:val="single" w:sz="4" w:space="0" w:color="F0AE97" w:themeColor="accent1" w:themeTint="66"/>
@@ -17793,6 +17615,12 @@
         <w:insideH w:val="single" w:sz="4" w:space="0" w:color="F0AE97" w:themeColor="accent1" w:themeTint="66"/>
         <w:insideV w:val="single" w:sz="4" w:space="0" w:color="F0AE97" w:themeColor="accent1" w:themeTint="66"/>
       </w:tblBorders>
+      <w:tblCellMar>
+        <w:top w:w="0" w:type="dxa"/>
+        <w:left w:w="108" w:type="dxa"/>
+        <w:bottom w:w="0" w:type="dxa"/>
+        <w:right w:w="108" w:type="dxa"/>
+      </w:tblCellMar>
     </w:tblPr>
     <w:tblStylePr w:type="firstRow">
       <w:rPr>
@@ -18083,7 +17911,7 @@
       <w:szCs w:val="28"/>
     </w:rPr>
   </w:style>
-  <w:style w:type="character" w:styleId="Emphaseple">
+  <w:style w:type="character" w:styleId="Accentuationdiscrte">
     <w:name w:val="Subtle Emphasis"/>
     <w:basedOn w:val="Policepardfaut"/>
     <w:uiPriority w:val="19"/>
@@ -18095,7 +17923,1095 @@
       <w:color w:val="595959" w:themeColor="text1" w:themeTint="A6"/>
     </w:rPr>
   </w:style>
-  <w:style w:type="character" w:styleId="Emphaseintense">
+  <w:style w:type="character" w:styleId="Forteaccentuation">
+    <w:name w:val="Intense Emphasis"/>
+    <w:basedOn w:val="Policepardfaut"/>
+    <w:uiPriority w:val="21"/>
+    <w:qFormat/>
+    <w:rsid w:val="005C33C3"/>
+    <w:rPr>
+      <w:b/>
+      <w:bCs/>
+      <w:i/>
+      <w:iCs/>
+    </w:rPr>
+  </w:style>
+  <w:style w:type="character" w:styleId="Rfrenceple">
+    <w:name w:val="Subtle Reference"/>
+    <w:basedOn w:val="Policepardfaut"/>
+    <w:uiPriority w:val="31"/>
+    <w:qFormat/>
+    <w:rsid w:val="005C33C3"/>
+    <w:rPr>
+      <w:smallCaps/>
+      <w:color w:val="404040" w:themeColor="text1" w:themeTint="BF"/>
+    </w:rPr>
+  </w:style>
+  <w:style w:type="character" w:styleId="Rfrenceintense">
+    <w:name w:val="Intense Reference"/>
+    <w:basedOn w:val="Policepardfaut"/>
+    <w:uiPriority w:val="32"/>
+    <w:qFormat/>
+    <w:rsid w:val="005C33C3"/>
+    <w:rPr>
+      <w:b/>
+      <w:bCs/>
+      <w:smallCaps/>
+      <w:u w:val="single"/>
+    </w:rPr>
+  </w:style>
+  <w:style w:type="character" w:styleId="Titredulivre">
+    <w:name w:val="Book Title"/>
+    <w:basedOn w:val="Policepardfaut"/>
+    <w:uiPriority w:val="33"/>
+    <w:qFormat/>
+    <w:rsid w:val="005C33C3"/>
+    <w:rPr>
+      <w:b/>
+      <w:bCs/>
+      <w:smallCaps/>
+    </w:rPr>
+  </w:style>
+</w:styles>
+</file>
+
+<file path=word/stylesWithEffects.xml><?xml version="1.0" encoding="utf-8"?>
+<w:styles xmlns:wpc="http://schemas.microsoft.com/office/word/2010/wordprocessingCanvas" xmlns:mo="http://schemas.microsoft.com/office/mac/office/2008/main" xmlns:mc="http://schemas.openxmlformats.org/markup-compatibility/2006" xmlns:mv="urn:schemas-microsoft-com:mac:vml" xmlns:o="urn:schemas-microsoft-com:office:office" xmlns:r="http://schemas.openxmlformats.org/officeDocument/2006/relationships" xmlns:m="http://schemas.openxmlformats.org/officeDocument/2006/math" xmlns:v="urn:schemas-microsoft-com:vml" xmlns:wp14="http://schemas.microsoft.com/office/word/2010/wordprocessingDrawing" xmlns:wp="http://schemas.openxmlformats.org/drawingml/2006/wordprocessingDrawing" xmlns:w10="urn:schemas-microsoft-com:office:word" xmlns:w="http://schemas.openxmlformats.org/wordprocessingml/2006/main" xmlns:w14="http://schemas.microsoft.com/office/word/2010/wordml" xmlns:wpg="http://schemas.microsoft.com/office/word/2010/wordprocessingGroup" xmlns:wpi="http://schemas.microsoft.com/office/word/2010/wordprocessingInk" xmlns:wne="http://schemas.microsoft.com/office/word/2006/wordml" xmlns:wps="http://schemas.microsoft.com/office/word/2010/wordprocessingShape" mc:Ignorable="w14 wp14">
+  <w:docDefaults>
+    <w:rPrDefault>
+      <w:rPr>
+        <w:rFonts w:asciiTheme="minorHAnsi" w:eastAsiaTheme="minorEastAsia" w:hAnsiTheme="minorHAnsi" w:cstheme="minorBidi"/>
+        <w:sz w:val="21"/>
+        <w:szCs w:val="21"/>
+        <w:lang w:val="fr-FR" w:eastAsia="fr-FR" w:bidi="ar-SA"/>
+      </w:rPr>
+    </w:rPrDefault>
+    <w:pPrDefault>
+      <w:pPr>
+        <w:spacing w:after="120" w:line="264" w:lineRule="auto"/>
+      </w:pPr>
+    </w:pPrDefault>
+  </w:docDefaults>
+  <w:latentStyles w:defLockedState="0" w:defUIPriority="99" w:defSemiHidden="1" w:defUnhideWhenUsed="1" w:defQFormat="0" w:count="276">
+    <w:lsdException w:name="Normal" w:semiHidden="0" w:uiPriority="0" w:unhideWhenUsed="0" w:qFormat="1"/>
+    <w:lsdException w:name="heading 1" w:semiHidden="0" w:uiPriority="9" w:unhideWhenUsed="0" w:qFormat="1"/>
+    <w:lsdException w:name="heading 2" w:uiPriority="9" w:qFormat="1"/>
+    <w:lsdException w:name="heading 3" w:uiPriority="9" w:qFormat="1"/>
+    <w:lsdException w:name="heading 4" w:uiPriority="9" w:qFormat="1"/>
+    <w:lsdException w:name="heading 5" w:uiPriority="9" w:qFormat="1"/>
+    <w:lsdException w:name="heading 6" w:uiPriority="9" w:qFormat="1"/>
+    <w:lsdException w:name="heading 7" w:uiPriority="9" w:qFormat="1"/>
+    <w:lsdException w:name="heading 8" w:uiPriority="9" w:qFormat="1"/>
+    <w:lsdException w:name="heading 9" w:uiPriority="9" w:qFormat="1"/>
+    <w:lsdException w:name="toc 1" w:uiPriority="39"/>
+    <w:lsdException w:name="toc 2" w:uiPriority="39"/>
+    <w:lsdException w:name="toc 3" w:uiPriority="39"/>
+    <w:lsdException w:name="toc 4" w:uiPriority="39"/>
+    <w:lsdException w:name="toc 5" w:uiPriority="39"/>
+    <w:lsdException w:name="toc 6" w:uiPriority="39"/>
+    <w:lsdException w:name="toc 7" w:uiPriority="39"/>
+    <w:lsdException w:name="toc 8" w:uiPriority="39"/>
+    <w:lsdException w:name="toc 9" w:uiPriority="39"/>
+    <w:lsdException w:name="caption" w:uiPriority="35" w:qFormat="1"/>
+    <w:lsdException w:name="Title" w:semiHidden="0" w:uiPriority="10" w:unhideWhenUsed="0" w:qFormat="1"/>
+    <w:lsdException w:name="Default Paragraph Font" w:uiPriority="1"/>
+    <w:lsdException w:name="Subtitle" w:semiHidden="0" w:uiPriority="11" w:unhideWhenUsed="0" w:qFormat="1"/>
+    <w:lsdException w:name="Strong" w:semiHidden="0" w:uiPriority="22" w:unhideWhenUsed="0" w:qFormat="1"/>
+    <w:lsdException w:name="Emphasis" w:semiHidden="0" w:uiPriority="20" w:unhideWhenUsed="0" w:qFormat="1"/>
+    <w:lsdException w:name="Table Grid" w:semiHidden="0" w:uiPriority="59" w:unhideWhenUsed="0"/>
+    <w:lsdException w:name="Note Level 1" w:semiHidden="0" w:unhideWhenUsed="0"/>
+    <w:lsdException w:name="Note Level 2" w:semiHidden="0" w:unhideWhenUsed="0"/>
+    <w:lsdException w:name="Note Level 3" w:semiHidden="0" w:unhideWhenUsed="0"/>
+    <w:lsdException w:name="Note Level 4" w:semiHidden="0" w:unhideWhenUsed="0"/>
+    <w:lsdException w:name="Note Level 5" w:semiHidden="0" w:unhideWhenUsed="0"/>
+    <w:lsdException w:name="Note Level 6" w:semiHidden="0" w:unhideWhenUsed="0"/>
+    <w:lsdException w:name="Note Level 7" w:semiHidden="0" w:unhideWhenUsed="0"/>
+    <w:lsdException w:name="Note Level 8" w:semiHidden="0" w:unhideWhenUsed="0"/>
+    <w:lsdException w:name="Note Level 9" w:semiHidden="0" w:unhideWhenUsed="0"/>
+    <w:lsdException w:name="Placeholder Text" w:unhideWhenUsed="0"/>
+    <w:lsdException w:name="No Spacing" w:semiHidden="0" w:uiPriority="1" w:unhideWhenUsed="0" w:qFormat="1"/>
+    <w:lsdException w:name="Light Shading" w:semiHidden="0" w:uiPriority="60" w:unhideWhenUsed="0"/>
+    <w:lsdException w:name="Light List" w:semiHidden="0" w:uiPriority="61" w:unhideWhenUsed="0"/>
+    <w:lsdException w:name="Light Grid" w:semiHidden="0" w:uiPriority="62" w:unhideWhenUsed="0"/>
+    <w:lsdException w:name="Medium Shading 1" w:semiHidden="0" w:uiPriority="63" w:unhideWhenUsed="0"/>
+    <w:lsdException w:name="Medium Shading 2" w:semiHidden="0" w:uiPriority="64" w:unhideWhenUsed="0"/>
+    <w:lsdException w:name="Medium List 1" w:semiHidden="0" w:uiPriority="65" w:unhideWhenUsed="0"/>
+    <w:lsdException w:name="Medium List 2" w:semiHidden="0" w:uiPriority="66" w:unhideWhenUsed="0"/>
+    <w:lsdException w:name="Medium Grid 1" w:semiHidden="0" w:uiPriority="67" w:unhideWhenUsed="0"/>
+    <w:lsdException w:name="Medium Grid 2" w:semiHidden="0" w:uiPriority="68" w:unhideWhenUsed="0"/>
+    <w:lsdException w:name="Medium Grid 3" w:semiHidden="0" w:uiPriority="69" w:unhideWhenUsed="0"/>
+    <w:lsdException w:name="Dark List" w:semiHidden="0" w:uiPriority="70" w:unhideWhenUsed="0"/>
+    <w:lsdException w:name="Colorful Shading" w:semiHidden="0" w:uiPriority="71" w:unhideWhenUsed="0"/>
+    <w:lsdException w:name="Colorful List" w:semiHidden="0" w:uiPriority="72" w:unhideWhenUsed="0"/>
+    <w:lsdException w:name="Colorful Grid" w:semiHidden="0" w:uiPriority="73" w:unhideWhenUsed="0"/>
+    <w:lsdException w:name="Light Shading Accent 1" w:semiHidden="0" w:uiPriority="60" w:unhideWhenUsed="0"/>
+    <w:lsdException w:name="Light List Accent 1" w:semiHidden="0" w:uiPriority="61" w:unhideWhenUsed="0"/>
+    <w:lsdException w:name="Light Grid Accent 1" w:semiHidden="0" w:uiPriority="62" w:unhideWhenUsed="0"/>
+    <w:lsdException w:name="Medium Shading 1 Accent 1" w:semiHidden="0" w:uiPriority="63" w:unhideWhenUsed="0"/>
+    <w:lsdException w:name="Medium Shading 2 Accent 1" w:semiHidden="0" w:uiPriority="64" w:unhideWhenUsed="0"/>
+    <w:lsdException w:name="Medium List 1 Accent 1" w:semiHidden="0" w:uiPriority="65" w:unhideWhenUsed="0"/>
+    <w:lsdException w:name="Revision" w:unhideWhenUsed="0"/>
+    <w:lsdException w:name="List Paragraph" w:semiHidden="0" w:uiPriority="34" w:unhideWhenUsed="0" w:qFormat="1"/>
+    <w:lsdException w:name="Quote" w:semiHidden="0" w:uiPriority="29" w:unhideWhenUsed="0" w:qFormat="1"/>
+    <w:lsdException w:name="Intense Quote" w:semiHidden="0" w:uiPriority="30" w:unhideWhenUsed="0" w:qFormat="1"/>
+    <w:lsdException w:name="Medium List 2 Accent 1" w:semiHidden="0" w:uiPriority="66" w:unhideWhenUsed="0"/>
+    <w:lsdException w:name="Medium Grid 1 Accent 1" w:semiHidden="0" w:uiPriority="67" w:unhideWhenUsed="0"/>
+    <w:lsdException w:name="Medium Grid 2 Accent 1" w:semiHidden="0" w:uiPriority="68" w:unhideWhenUsed="0"/>
+    <w:lsdException w:name="Medium Grid 3 Accent 1" w:semiHidden="0" w:uiPriority="69" w:unhideWhenUsed="0"/>
+    <w:lsdException w:name="Dark List Accent 1" w:semiHidden="0" w:uiPriority="70" w:unhideWhenUsed="0"/>
+    <w:lsdException w:name="Colorful Shading Accent 1" w:semiHidden="0" w:uiPriority="71" w:unhideWhenUsed="0"/>
+    <w:lsdException w:name="Colorful List Accent 1" w:semiHidden="0" w:uiPriority="72" w:unhideWhenUsed="0"/>
+    <w:lsdException w:name="Colorful Grid Accent 1" w:semiHidden="0" w:uiPriority="73" w:unhideWhenUsed="0"/>
+    <w:lsdException w:name="Light Shading Accent 2" w:semiHidden="0" w:uiPriority="60" w:unhideWhenUsed="0"/>
+    <w:lsdException w:name="Light List Accent 2" w:semiHidden="0" w:uiPriority="61" w:unhideWhenUsed="0"/>
+    <w:lsdException w:name="Light Grid Accent 2" w:semiHidden="0" w:uiPriority="62" w:unhideWhenUsed="0"/>
+    <w:lsdException w:name="Medium Shading 1 Accent 2" w:semiHidden="0" w:uiPriority="63" w:unhideWhenUsed="0"/>
+    <w:lsdException w:name="Medium Shading 2 Accent 2" w:semiHidden="0" w:uiPriority="64" w:unhideWhenUsed="0"/>
+    <w:lsdException w:name="Medium List 1 Accent 2" w:semiHidden="0" w:uiPriority="65" w:unhideWhenUsed="0"/>
+    <w:lsdException w:name="Medium List 2 Accent 2" w:semiHidden="0" w:uiPriority="66" w:unhideWhenUsed="0"/>
+    <w:lsdException w:name="Medium Grid 1 Accent 2" w:semiHidden="0" w:uiPriority="67" w:unhideWhenUsed="0"/>
+    <w:lsdException w:name="Medium Grid 2 Accent 2" w:semiHidden="0" w:uiPriority="68" w:unhideWhenUsed="0"/>
+    <w:lsdException w:name="Medium Grid 3 Accent 2" w:semiHidden="0" w:uiPriority="69" w:unhideWhenUsed="0"/>
+    <w:lsdException w:name="Dark List Accent 2" w:semiHidden="0" w:uiPriority="70" w:unhideWhenUsed="0"/>
+    <w:lsdException w:name="Colorful Shading Accent 2" w:semiHidden="0" w:uiPriority="71" w:unhideWhenUsed="0"/>
+    <w:lsdException w:name="Colorful List Accent 2" w:semiHidden="0" w:uiPriority="72" w:unhideWhenUsed="0"/>
+    <w:lsdException w:name="Colorful Grid Accent 2" w:semiHidden="0" w:uiPriority="73" w:unhideWhenUsed="0"/>
+    <w:lsdException w:name="Light Shading Accent 3" w:semiHidden="0" w:uiPriority="60" w:unhideWhenUsed="0"/>
+    <w:lsdException w:name="Light List Accent 3" w:semiHidden="0" w:uiPriority="61" w:unhideWhenUsed="0"/>
+    <w:lsdException w:name="Light Grid Accent 3" w:semiHidden="0" w:uiPriority="62" w:unhideWhenUsed="0"/>
+    <w:lsdException w:name="Medium Shading 1 Accent 3" w:semiHidden="0" w:uiPriority="63" w:unhideWhenUsed="0"/>
+    <w:lsdException w:name="Medium Shading 2 Accent 3" w:semiHidden="0" w:uiPriority="64" w:unhideWhenUsed="0"/>
+    <w:lsdException w:name="Medium List 1 Accent 3" w:semiHidden="0" w:uiPriority="65" w:unhideWhenUsed="0"/>
+    <w:lsdException w:name="Medium List 2 Accent 3" w:semiHidden="0" w:uiPriority="66" w:unhideWhenUsed="0"/>
+    <w:lsdException w:name="Medium Grid 1 Accent 3" w:semiHidden="0" w:uiPriority="67" w:unhideWhenUsed="0"/>
+    <w:lsdException w:name="Medium Grid 2 Accent 3" w:semiHidden="0" w:uiPriority="68" w:unhideWhenUsed="0"/>
+    <w:lsdException w:name="Medium Grid 3 Accent 3" w:semiHidden="0" w:uiPriority="69" w:unhideWhenUsed="0"/>
+    <w:lsdException w:name="Dark List Accent 3" w:semiHidden="0" w:uiPriority="70" w:unhideWhenUsed="0"/>
+    <w:lsdException w:name="Colorful Shading Accent 3" w:semiHidden="0" w:uiPriority="71" w:unhideWhenUsed="0"/>
+    <w:lsdException w:name="Colorful List Accent 3" w:semiHidden="0" w:uiPriority="72" w:unhideWhenUsed="0"/>
+    <w:lsdException w:name="Colorful Grid Accent 3" w:semiHidden="0" w:uiPriority="73" w:unhideWhenUsed="0"/>
+    <w:lsdException w:name="Light Shading Accent 4" w:semiHidden="0" w:uiPriority="60" w:unhideWhenUsed="0"/>
+    <w:lsdException w:name="Light List Accent 4" w:semiHidden="0" w:uiPriority="61" w:unhideWhenUsed="0"/>
+    <w:lsdException w:name="Light Grid Accent 4" w:semiHidden="0" w:uiPriority="62" w:unhideWhenUsed="0"/>
+    <w:lsdException w:name="Medium Shading 1 Accent 4" w:semiHidden="0" w:uiPriority="63" w:unhideWhenUsed="0"/>
+    <w:lsdException w:name="Medium Shading 2 Accent 4" w:semiHidden="0" w:uiPriority="64" w:unhideWhenUsed="0"/>
+    <w:lsdException w:name="Medium List 1 Accent 4" w:semiHidden="0" w:uiPriority="65" w:unhideWhenUsed="0"/>
+    <w:lsdException w:name="Medium List 2 Accent 4" w:semiHidden="0" w:uiPriority="66" w:unhideWhenUsed="0"/>
+    <w:lsdException w:name="Medium Grid 1 Accent 4" w:semiHidden="0" w:uiPriority="67" w:unhideWhenUsed="0"/>
+    <w:lsdException w:name="Medium Grid 2 Accent 4" w:semiHidden="0" w:uiPriority="68" w:unhideWhenUsed="0"/>
+    <w:lsdException w:name="Medium Grid 3 Accent 4" w:semiHidden="0" w:uiPriority="69" w:unhideWhenUsed="0"/>
+    <w:lsdException w:name="Dark List Accent 4" w:semiHidden="0" w:uiPriority="70" w:unhideWhenUsed="0"/>
+    <w:lsdException w:name="Colorful Shading Accent 4" w:semiHidden="0" w:uiPriority="71" w:unhideWhenUsed="0"/>
+    <w:lsdException w:name="Colorful List Accent 4" w:semiHidden="0" w:uiPriority="72" w:unhideWhenUsed="0"/>
+    <w:lsdException w:name="Colorful Grid Accent 4" w:semiHidden="0" w:uiPriority="73" w:unhideWhenUsed="0"/>
+    <w:lsdException w:name="Light Shading Accent 5" w:semiHidden="0" w:uiPriority="60" w:unhideWhenUsed="0"/>
+    <w:lsdException w:name="Light List Accent 5" w:semiHidden="0" w:uiPriority="61" w:unhideWhenUsed="0"/>
+    <w:lsdException w:name="Light Grid Accent 5" w:semiHidden="0" w:uiPriority="62" w:unhideWhenUsed="0"/>
+    <w:lsdException w:name="Medium Shading 1 Accent 5" w:semiHidden="0" w:uiPriority="63" w:unhideWhenUsed="0"/>
+    <w:lsdException w:name="Medium Shading 2 Accent 5" w:semiHidden="0" w:uiPriority="64" w:unhideWhenUsed="0"/>
+    <w:lsdException w:name="Medium List 1 Accent 5" w:semiHidden="0" w:uiPriority="65" w:unhideWhenUsed="0"/>
+    <w:lsdException w:name="Medium List 2 Accent 5" w:semiHidden="0" w:uiPriority="66" w:unhideWhenUsed="0"/>
+    <w:lsdException w:name="Medium Grid 1 Accent 5" w:semiHidden="0" w:uiPriority="67" w:unhideWhenUsed="0"/>
+    <w:lsdException w:name="Medium Grid 2 Accent 5" w:semiHidden="0" w:uiPriority="68" w:unhideWhenUsed="0"/>
+    <w:lsdException w:name="Medium Grid 3 Accent 5" w:semiHidden="0" w:uiPriority="69" w:unhideWhenUsed="0"/>
+    <w:lsdException w:name="Dark List Accent 5" w:semiHidden="0" w:uiPriority="70" w:unhideWhenUsed="0"/>
+    <w:lsdException w:name="Colorful Shading Accent 5" w:semiHidden="0" w:uiPriority="71" w:unhideWhenUsed="0"/>
+    <w:lsdException w:name="Colorful List Accent 5" w:semiHidden="0" w:uiPriority="72" w:unhideWhenUsed="0"/>
+    <w:lsdException w:name="Colorful Grid Accent 5" w:semiHidden="0" w:uiPriority="73" w:unhideWhenUsed="0"/>
+    <w:lsdException w:name="Light Shading Accent 6" w:semiHidden="0" w:uiPriority="60" w:unhideWhenUsed="0"/>
+    <w:lsdException w:name="Light List Accent 6" w:semiHidden="0" w:uiPriority="61" w:unhideWhenUsed="0"/>
+    <w:lsdException w:name="Light Grid Accent 6" w:semiHidden="0" w:uiPriority="62" w:unhideWhenUsed="0"/>
+    <w:lsdException w:name="Medium Shading 1 Accent 6" w:semiHidden="0" w:uiPriority="63" w:unhideWhenUsed="0"/>
+    <w:lsdException w:name="Medium Shading 2 Accent 6" w:semiHidden="0" w:uiPriority="64" w:unhideWhenUsed="0"/>
+    <w:lsdException w:name="Medium List 1 Accent 6" w:semiHidden="0" w:uiPriority="65" w:unhideWhenUsed="0"/>
+    <w:lsdException w:name="Medium List 2 Accent 6" w:semiHidden="0" w:uiPriority="66" w:unhideWhenUsed="0"/>
+    <w:lsdException w:name="Medium Grid 1 Accent 6" w:semiHidden="0" w:uiPriority="67" w:unhideWhenUsed="0"/>
+    <w:lsdException w:name="Medium Grid 2 Accent 6" w:semiHidden="0" w:uiPriority="68" w:unhideWhenUsed="0"/>
+    <w:lsdException w:name="Medium Grid 3 Accent 6" w:semiHidden="0" w:uiPriority="69" w:unhideWhenUsed="0"/>
+    <w:lsdException w:name="Dark List Accent 6" w:semiHidden="0" w:uiPriority="70" w:unhideWhenUsed="0"/>
+    <w:lsdException w:name="Colorful Shading Accent 6" w:semiHidden="0" w:uiPriority="71" w:unhideWhenUsed="0"/>
+    <w:lsdException w:name="Colorful List Accent 6" w:semiHidden="0" w:uiPriority="72" w:unhideWhenUsed="0"/>
+    <w:lsdException w:name="Colorful Grid Accent 6" w:semiHidden="0" w:uiPriority="73" w:unhideWhenUsed="0"/>
+    <w:lsdException w:name="Subtle Emphasis" w:semiHidden="0" w:uiPriority="19" w:unhideWhenUsed="0" w:qFormat="1"/>
+    <w:lsdException w:name="Intense Emphasis" w:semiHidden="0" w:uiPriority="21" w:unhideWhenUsed="0" w:qFormat="1"/>
+    <w:lsdException w:name="Subtle Reference" w:semiHidden="0" w:uiPriority="31" w:unhideWhenUsed="0" w:qFormat="1"/>
+    <w:lsdException w:name="Intense Reference" w:semiHidden="0" w:uiPriority="32" w:unhideWhenUsed="0" w:qFormat="1"/>
+    <w:lsdException w:name="Book Title" w:semiHidden="0" w:uiPriority="33" w:unhideWhenUsed="0" w:qFormat="1"/>
+    <w:lsdException w:name="Bibliography" w:uiPriority="37"/>
+    <w:lsdException w:name="TOC Heading" w:uiPriority="39" w:qFormat="1"/>
+  </w:latentStyles>
+  <w:style w:type="paragraph" w:default="1" w:styleId="Normal">
+    <w:name w:val="Normal"/>
+    <w:qFormat/>
+    <w:rsid w:val="005C33C3"/>
+  </w:style>
+  <w:style w:type="paragraph" w:styleId="Titre1">
+    <w:name w:val="heading 1"/>
+    <w:basedOn w:val="Normal"/>
+    <w:next w:val="Normal"/>
+    <w:link w:val="Titre1Car"/>
+    <w:uiPriority w:val="9"/>
+    <w:qFormat/>
+    <w:rsid w:val="005C33C3"/>
+    <w:pPr>
+      <w:keepNext/>
+      <w:keepLines/>
+      <w:pBdr>
+        <w:bottom w:val="single" w:sz="4" w:space="1" w:color="BC451B" w:themeColor="accent1"/>
+      </w:pBdr>
+      <w:spacing w:before="400" w:after="40" w:line="240" w:lineRule="auto"/>
+      <w:outlineLvl w:val="0"/>
+    </w:pPr>
+    <w:rPr>
+      <w:rFonts w:asciiTheme="majorHAnsi" w:eastAsiaTheme="majorEastAsia" w:hAnsiTheme="majorHAnsi" w:cstheme="majorBidi"/>
+      <w:color w:val="8C3314" w:themeColor="accent1" w:themeShade="BF"/>
+      <w:sz w:val="36"/>
+      <w:szCs w:val="36"/>
+    </w:rPr>
+  </w:style>
+  <w:style w:type="paragraph" w:styleId="Titre2">
+    <w:name w:val="heading 2"/>
+    <w:basedOn w:val="Normal"/>
+    <w:next w:val="Normal"/>
+    <w:link w:val="Titre2Car"/>
+    <w:uiPriority w:val="9"/>
+    <w:unhideWhenUsed/>
+    <w:qFormat/>
+    <w:rsid w:val="005C33C3"/>
+    <w:pPr>
+      <w:keepNext/>
+      <w:keepLines/>
+      <w:spacing w:before="160" w:after="0" w:line="240" w:lineRule="auto"/>
+      <w:outlineLvl w:val="1"/>
+    </w:pPr>
+    <w:rPr>
+      <w:rFonts w:asciiTheme="majorHAnsi" w:eastAsiaTheme="majorEastAsia" w:hAnsiTheme="majorHAnsi" w:cstheme="majorBidi"/>
+      <w:color w:val="8C3314" w:themeColor="accent1" w:themeShade="BF"/>
+      <w:sz w:val="28"/>
+      <w:szCs w:val="28"/>
+    </w:rPr>
+  </w:style>
+  <w:style w:type="paragraph" w:styleId="Titre3">
+    <w:name w:val="heading 3"/>
+    <w:basedOn w:val="Normal"/>
+    <w:next w:val="Normal"/>
+    <w:link w:val="Titre3Car"/>
+    <w:uiPriority w:val="9"/>
+    <w:unhideWhenUsed/>
+    <w:qFormat/>
+    <w:rsid w:val="005C33C3"/>
+    <w:pPr>
+      <w:keepNext/>
+      <w:keepLines/>
+      <w:spacing w:before="80" w:after="0" w:line="240" w:lineRule="auto"/>
+      <w:outlineLvl w:val="2"/>
+    </w:pPr>
+    <w:rPr>
+      <w:rFonts w:asciiTheme="majorHAnsi" w:eastAsiaTheme="majorEastAsia" w:hAnsiTheme="majorHAnsi" w:cstheme="majorBidi"/>
+      <w:color w:val="404040" w:themeColor="text1" w:themeTint="BF"/>
+      <w:sz w:val="26"/>
+      <w:szCs w:val="26"/>
+    </w:rPr>
+  </w:style>
+  <w:style w:type="paragraph" w:styleId="Titre4">
+    <w:name w:val="heading 4"/>
+    <w:basedOn w:val="Normal"/>
+    <w:next w:val="Normal"/>
+    <w:link w:val="Titre4Car"/>
+    <w:uiPriority w:val="9"/>
+    <w:unhideWhenUsed/>
+    <w:qFormat/>
+    <w:rsid w:val="005C33C3"/>
+    <w:pPr>
+      <w:keepNext/>
+      <w:keepLines/>
+      <w:spacing w:before="80" w:after="0"/>
+      <w:outlineLvl w:val="3"/>
+    </w:pPr>
+    <w:rPr>
+      <w:rFonts w:asciiTheme="majorHAnsi" w:eastAsiaTheme="majorEastAsia" w:hAnsiTheme="majorHAnsi" w:cstheme="majorBidi"/>
+      <w:sz w:val="24"/>
+      <w:szCs w:val="24"/>
+    </w:rPr>
+  </w:style>
+  <w:style w:type="paragraph" w:styleId="Titre5">
+    <w:name w:val="heading 5"/>
+    <w:basedOn w:val="Normal"/>
+    <w:next w:val="Normal"/>
+    <w:link w:val="Titre5Car"/>
+    <w:uiPriority w:val="9"/>
+    <w:semiHidden/>
+    <w:unhideWhenUsed/>
+    <w:qFormat/>
+    <w:rsid w:val="005C33C3"/>
+    <w:pPr>
+      <w:keepNext/>
+      <w:keepLines/>
+      <w:spacing w:before="80" w:after="0"/>
+      <w:outlineLvl w:val="4"/>
+    </w:pPr>
+    <w:rPr>
+      <w:rFonts w:asciiTheme="majorHAnsi" w:eastAsiaTheme="majorEastAsia" w:hAnsiTheme="majorHAnsi" w:cstheme="majorBidi"/>
+      <w:i/>
+      <w:iCs/>
+      <w:sz w:val="22"/>
+      <w:szCs w:val="22"/>
+    </w:rPr>
+  </w:style>
+  <w:style w:type="paragraph" w:styleId="Titre6">
+    <w:name w:val="heading 6"/>
+    <w:basedOn w:val="Normal"/>
+    <w:next w:val="Normal"/>
+    <w:link w:val="Titre6Car"/>
+    <w:uiPriority w:val="9"/>
+    <w:semiHidden/>
+    <w:unhideWhenUsed/>
+    <w:qFormat/>
+    <w:rsid w:val="005C33C3"/>
+    <w:pPr>
+      <w:keepNext/>
+      <w:keepLines/>
+      <w:spacing w:before="80" w:after="0"/>
+      <w:outlineLvl w:val="5"/>
+    </w:pPr>
+    <w:rPr>
+      <w:rFonts w:asciiTheme="majorHAnsi" w:eastAsiaTheme="majorEastAsia" w:hAnsiTheme="majorHAnsi" w:cstheme="majorBidi"/>
+      <w:color w:val="595959" w:themeColor="text1" w:themeTint="A6"/>
+    </w:rPr>
+  </w:style>
+  <w:style w:type="paragraph" w:styleId="Titre7">
+    <w:name w:val="heading 7"/>
+    <w:basedOn w:val="Normal"/>
+    <w:next w:val="Normal"/>
+    <w:link w:val="Titre7Car"/>
+    <w:uiPriority w:val="9"/>
+    <w:semiHidden/>
+    <w:unhideWhenUsed/>
+    <w:qFormat/>
+    <w:rsid w:val="005C33C3"/>
+    <w:pPr>
+      <w:keepNext/>
+      <w:keepLines/>
+      <w:spacing w:before="80" w:after="0"/>
+      <w:outlineLvl w:val="6"/>
+    </w:pPr>
+    <w:rPr>
+      <w:rFonts w:asciiTheme="majorHAnsi" w:eastAsiaTheme="majorEastAsia" w:hAnsiTheme="majorHAnsi" w:cstheme="majorBidi"/>
+      <w:i/>
+      <w:iCs/>
+      <w:color w:val="595959" w:themeColor="text1" w:themeTint="A6"/>
+    </w:rPr>
+  </w:style>
+  <w:style w:type="paragraph" w:styleId="Titre8">
+    <w:name w:val="heading 8"/>
+    <w:basedOn w:val="Normal"/>
+    <w:next w:val="Normal"/>
+    <w:link w:val="Titre8Car"/>
+    <w:uiPriority w:val="9"/>
+    <w:semiHidden/>
+    <w:unhideWhenUsed/>
+    <w:qFormat/>
+    <w:rsid w:val="005C33C3"/>
+    <w:pPr>
+      <w:keepNext/>
+      <w:keepLines/>
+      <w:spacing w:before="80" w:after="0"/>
+      <w:outlineLvl w:val="7"/>
+    </w:pPr>
+    <w:rPr>
+      <w:rFonts w:asciiTheme="majorHAnsi" w:eastAsiaTheme="majorEastAsia" w:hAnsiTheme="majorHAnsi" w:cstheme="majorBidi"/>
+      <w:smallCaps/>
+      <w:color w:val="595959" w:themeColor="text1" w:themeTint="A6"/>
+    </w:rPr>
+  </w:style>
+  <w:style w:type="paragraph" w:styleId="Titre9">
+    <w:name w:val="heading 9"/>
+    <w:basedOn w:val="Normal"/>
+    <w:next w:val="Normal"/>
+    <w:link w:val="Titre9Car"/>
+    <w:uiPriority w:val="9"/>
+    <w:semiHidden/>
+    <w:unhideWhenUsed/>
+    <w:qFormat/>
+    <w:rsid w:val="005C33C3"/>
+    <w:pPr>
+      <w:keepNext/>
+      <w:keepLines/>
+      <w:spacing w:before="80" w:after="0"/>
+      <w:outlineLvl w:val="8"/>
+    </w:pPr>
+    <w:rPr>
+      <w:rFonts w:asciiTheme="majorHAnsi" w:eastAsiaTheme="majorEastAsia" w:hAnsiTheme="majorHAnsi" w:cstheme="majorBidi"/>
+      <w:i/>
+      <w:iCs/>
+      <w:smallCaps/>
+      <w:color w:val="595959" w:themeColor="text1" w:themeTint="A6"/>
+    </w:rPr>
+  </w:style>
+  <w:style w:type="character" w:default="1" w:styleId="Policepardfaut">
+    <w:name w:val="Default Paragraph Font"/>
+    <w:uiPriority w:val="1"/>
+    <w:semiHidden/>
+    <w:unhideWhenUsed/>
+  </w:style>
+  <w:style w:type="table" w:default="1" w:styleId="TableauNormal">
+    <w:name w:val="Normal Table"/>
+    <w:uiPriority w:val="99"/>
+    <w:semiHidden/>
+    <w:unhideWhenUsed/>
+    <w:tblPr>
+      <w:tblInd w:w="0" w:type="dxa"/>
+      <w:tblCellMar>
+        <w:top w:w="0" w:type="dxa"/>
+        <w:left w:w="108" w:type="dxa"/>
+        <w:bottom w:w="0" w:type="dxa"/>
+        <w:right w:w="108" w:type="dxa"/>
+      </w:tblCellMar>
+    </w:tblPr>
+  </w:style>
+  <w:style w:type="numbering" w:default="1" w:styleId="Aucuneliste">
+    <w:name w:val="No List"/>
+    <w:uiPriority w:val="99"/>
+    <w:semiHidden/>
+    <w:unhideWhenUsed/>
+  </w:style>
+  <w:style w:type="paragraph" w:styleId="Textedebulles">
+    <w:name w:val="Balloon Text"/>
+    <w:basedOn w:val="Normal"/>
+    <w:link w:val="TextedebullesCar"/>
+    <w:uiPriority w:val="99"/>
+    <w:semiHidden/>
+    <w:unhideWhenUsed/>
+    <w:rsid w:val="006B445E"/>
+    <w:rPr>
+      <w:rFonts w:ascii="Lucida Grande" w:hAnsi="Lucida Grande"/>
+      <w:sz w:val="18"/>
+      <w:szCs w:val="18"/>
+    </w:rPr>
+  </w:style>
+  <w:style w:type="character" w:customStyle="1" w:styleId="TextedebullesCar">
+    <w:name w:val="Texte de bulles Car"/>
+    <w:basedOn w:val="Policepardfaut"/>
+    <w:link w:val="Textedebulles"/>
+    <w:uiPriority w:val="99"/>
+    <w:semiHidden/>
+    <w:rsid w:val="006B445E"/>
+    <w:rPr>
+      <w:rFonts w:ascii="Lucida Grande" w:hAnsi="Lucida Grande"/>
+      <w:sz w:val="18"/>
+      <w:szCs w:val="18"/>
+    </w:rPr>
+  </w:style>
+  <w:style w:type="paragraph" w:styleId="En-tte">
+    <w:name w:val="header"/>
+    <w:basedOn w:val="Normal"/>
+    <w:link w:val="En-tteCar"/>
+    <w:uiPriority w:val="99"/>
+    <w:unhideWhenUsed/>
+    <w:rsid w:val="006651C9"/>
+    <w:pPr>
+      <w:tabs>
+        <w:tab w:val="center" w:pos="4536"/>
+        <w:tab w:val="right" w:pos="9072"/>
+      </w:tabs>
+    </w:pPr>
+  </w:style>
+  <w:style w:type="character" w:customStyle="1" w:styleId="En-tteCar">
+    <w:name w:val="En-tête Car"/>
+    <w:basedOn w:val="Policepardfaut"/>
+    <w:link w:val="En-tte"/>
+    <w:uiPriority w:val="99"/>
+    <w:rsid w:val="006651C9"/>
+  </w:style>
+  <w:style w:type="paragraph" w:styleId="Pieddepage">
+    <w:name w:val="footer"/>
+    <w:basedOn w:val="Normal"/>
+    <w:link w:val="PieddepageCar"/>
+    <w:uiPriority w:val="99"/>
+    <w:unhideWhenUsed/>
+    <w:rsid w:val="006651C9"/>
+    <w:pPr>
+      <w:tabs>
+        <w:tab w:val="center" w:pos="4536"/>
+        <w:tab w:val="right" w:pos="9072"/>
+      </w:tabs>
+    </w:pPr>
+  </w:style>
+  <w:style w:type="character" w:customStyle="1" w:styleId="PieddepageCar">
+    <w:name w:val="Pied de page Car"/>
+    <w:basedOn w:val="Policepardfaut"/>
+    <w:link w:val="Pieddepage"/>
+    <w:uiPriority w:val="99"/>
+    <w:rsid w:val="006651C9"/>
+  </w:style>
+  <w:style w:type="paragraph" w:styleId="Sansinterligne">
+    <w:name w:val="No Spacing"/>
+    <w:link w:val="SansinterligneCar"/>
+    <w:uiPriority w:val="1"/>
+    <w:qFormat/>
+    <w:rsid w:val="005C33C3"/>
+    <w:pPr>
+      <w:spacing w:after="0" w:line="240" w:lineRule="auto"/>
+    </w:pPr>
+  </w:style>
+  <w:style w:type="character" w:customStyle="1" w:styleId="SansinterligneCar">
+    <w:name w:val="Sans interligne Car"/>
+    <w:basedOn w:val="Policepardfaut"/>
+    <w:link w:val="Sansinterligne"/>
+    <w:uiPriority w:val="1"/>
+    <w:rsid w:val="002D4303"/>
+  </w:style>
+  <w:style w:type="character" w:customStyle="1" w:styleId="Titre1Car">
+    <w:name w:val="Titre 1 Car"/>
+    <w:basedOn w:val="Policepardfaut"/>
+    <w:link w:val="Titre1"/>
+    <w:uiPriority w:val="9"/>
+    <w:rsid w:val="005C33C3"/>
+    <w:rPr>
+      <w:rFonts w:asciiTheme="majorHAnsi" w:eastAsiaTheme="majorEastAsia" w:hAnsiTheme="majorHAnsi" w:cstheme="majorBidi"/>
+      <w:color w:val="8C3314" w:themeColor="accent1" w:themeShade="BF"/>
+      <w:sz w:val="36"/>
+      <w:szCs w:val="36"/>
+    </w:rPr>
+  </w:style>
+  <w:style w:type="paragraph" w:styleId="En-ttedetabledesmatires">
+    <w:name w:val="TOC Heading"/>
+    <w:basedOn w:val="Titre1"/>
+    <w:next w:val="Normal"/>
+    <w:uiPriority w:val="39"/>
+    <w:unhideWhenUsed/>
+    <w:qFormat/>
+    <w:rsid w:val="005C33C3"/>
+    <w:pPr>
+      <w:outlineLvl w:val="9"/>
+    </w:pPr>
+  </w:style>
+  <w:style w:type="paragraph" w:styleId="TM1">
+    <w:name w:val="toc 1"/>
+    <w:basedOn w:val="Normal"/>
+    <w:next w:val="Normal"/>
+    <w:autoRedefine/>
+    <w:uiPriority w:val="39"/>
+    <w:unhideWhenUsed/>
+    <w:rsid w:val="007F2214"/>
+    <w:pPr>
+      <w:spacing w:after="100"/>
+    </w:pPr>
+  </w:style>
+  <w:style w:type="character" w:styleId="Lienhypertexte">
+    <w:name w:val="Hyperlink"/>
+    <w:basedOn w:val="Policepardfaut"/>
+    <w:uiPriority w:val="99"/>
+    <w:unhideWhenUsed/>
+    <w:rsid w:val="007F2214"/>
+    <w:rPr>
+      <w:color w:val="E98052" w:themeColor="hyperlink"/>
+      <w:u w:val="single"/>
+    </w:rPr>
+  </w:style>
+  <w:style w:type="character" w:customStyle="1" w:styleId="Titre2Car">
+    <w:name w:val="Titre 2 Car"/>
+    <w:basedOn w:val="Policepardfaut"/>
+    <w:link w:val="Titre2"/>
+    <w:uiPriority w:val="9"/>
+    <w:rsid w:val="005C33C3"/>
+    <w:rPr>
+      <w:rFonts w:asciiTheme="majorHAnsi" w:eastAsiaTheme="majorEastAsia" w:hAnsiTheme="majorHAnsi" w:cstheme="majorBidi"/>
+      <w:color w:val="8C3314" w:themeColor="accent1" w:themeShade="BF"/>
+      <w:sz w:val="28"/>
+      <w:szCs w:val="28"/>
+    </w:rPr>
+  </w:style>
+  <w:style w:type="character" w:customStyle="1" w:styleId="Titre3Car">
+    <w:name w:val="Titre 3 Car"/>
+    <w:basedOn w:val="Policepardfaut"/>
+    <w:link w:val="Titre3"/>
+    <w:uiPriority w:val="9"/>
+    <w:rsid w:val="005C33C3"/>
+    <w:rPr>
+      <w:rFonts w:asciiTheme="majorHAnsi" w:eastAsiaTheme="majorEastAsia" w:hAnsiTheme="majorHAnsi" w:cstheme="majorBidi"/>
+      <w:color w:val="404040" w:themeColor="text1" w:themeTint="BF"/>
+      <w:sz w:val="26"/>
+      <w:szCs w:val="26"/>
+    </w:rPr>
+  </w:style>
+  <w:style w:type="paragraph" w:styleId="TM2">
+    <w:name w:val="toc 2"/>
+    <w:basedOn w:val="Normal"/>
+    <w:next w:val="Normal"/>
+    <w:autoRedefine/>
+    <w:uiPriority w:val="39"/>
+    <w:unhideWhenUsed/>
+    <w:rsid w:val="00A92C9A"/>
+    <w:pPr>
+      <w:spacing w:after="100"/>
+      <w:ind w:left="240"/>
+    </w:pPr>
+  </w:style>
+  <w:style w:type="paragraph" w:styleId="TM3">
+    <w:name w:val="toc 3"/>
+    <w:basedOn w:val="Normal"/>
+    <w:next w:val="Normal"/>
+    <w:autoRedefine/>
+    <w:uiPriority w:val="39"/>
+    <w:unhideWhenUsed/>
+    <w:rsid w:val="00A92C9A"/>
+    <w:pPr>
+      <w:spacing w:after="100"/>
+      <w:ind w:left="480"/>
+    </w:pPr>
+  </w:style>
+  <w:style w:type="character" w:customStyle="1" w:styleId="Titre4Car">
+    <w:name w:val="Titre 4 Car"/>
+    <w:basedOn w:val="Policepardfaut"/>
+    <w:link w:val="Titre4"/>
+    <w:uiPriority w:val="9"/>
+    <w:rsid w:val="005C33C3"/>
+    <w:rPr>
+      <w:rFonts w:asciiTheme="majorHAnsi" w:eastAsiaTheme="majorEastAsia" w:hAnsiTheme="majorHAnsi" w:cstheme="majorBidi"/>
+      <w:sz w:val="24"/>
+      <w:szCs w:val="24"/>
+    </w:rPr>
+  </w:style>
+  <w:style w:type="table" w:styleId="Grille">
+    <w:name w:val="Table Grid"/>
+    <w:basedOn w:val="TableauNormal"/>
+    <w:uiPriority w:val="59"/>
+    <w:rsid w:val="00260206"/>
+    <w:tblPr>
+      <w:tblInd w:w="0" w:type="dxa"/>
+      <w:tblBorders>
+        <w:top w:val="single" w:sz="4" w:space="0" w:color="auto"/>
+        <w:left w:val="single" w:sz="4" w:space="0" w:color="auto"/>
+        <w:bottom w:val="single" w:sz="4" w:space="0" w:color="auto"/>
+        <w:right w:val="single" w:sz="4" w:space="0" w:color="auto"/>
+        <w:insideH w:val="single" w:sz="4" w:space="0" w:color="auto"/>
+        <w:insideV w:val="single" w:sz="4" w:space="0" w:color="auto"/>
+      </w:tblBorders>
+      <w:tblCellMar>
+        <w:top w:w="0" w:type="dxa"/>
+        <w:left w:w="108" w:type="dxa"/>
+        <w:bottom w:w="0" w:type="dxa"/>
+        <w:right w:w="108" w:type="dxa"/>
+      </w:tblCellMar>
+    </w:tblPr>
+  </w:style>
+  <w:style w:type="table" w:customStyle="1" w:styleId="GridTableLight">
+    <w:name w:val="Grid Table Light"/>
+    <w:basedOn w:val="TableauNormal"/>
+    <w:uiPriority w:val="99"/>
+    <w:rsid w:val="00260206"/>
+    <w:tblPr>
+      <w:tblInd w:w="0" w:type="dxa"/>
+      <w:tblBorders>
+        <w:top w:val="single" w:sz="4" w:space="0" w:color="BFBFBF" w:themeColor="background1" w:themeShade="BF"/>
+        <w:left w:val="single" w:sz="4" w:space="0" w:color="BFBFBF" w:themeColor="background1" w:themeShade="BF"/>
+        <w:bottom w:val="single" w:sz="4" w:space="0" w:color="BFBFBF" w:themeColor="background1" w:themeShade="BF"/>
+        <w:right w:val="single" w:sz="4" w:space="0" w:color="BFBFBF" w:themeColor="background1" w:themeShade="BF"/>
+        <w:insideH w:val="single" w:sz="4" w:space="0" w:color="BFBFBF" w:themeColor="background1" w:themeShade="BF"/>
+        <w:insideV w:val="single" w:sz="4" w:space="0" w:color="BFBFBF" w:themeColor="background1" w:themeShade="BF"/>
+      </w:tblBorders>
+      <w:tblCellMar>
+        <w:top w:w="0" w:type="dxa"/>
+        <w:left w:w="108" w:type="dxa"/>
+        <w:bottom w:w="0" w:type="dxa"/>
+        <w:right w:w="108" w:type="dxa"/>
+      </w:tblCellMar>
+    </w:tblPr>
+  </w:style>
+  <w:style w:type="table" w:customStyle="1" w:styleId="PlainTable1">
+    <w:name w:val="Plain Table 1"/>
+    <w:basedOn w:val="TableauNormal"/>
+    <w:uiPriority w:val="99"/>
+    <w:rsid w:val="00260206"/>
+    <w:tblPr>
+      <w:tblStyleRowBandSize w:val="1"/>
+      <w:tblStyleColBandSize w:val="1"/>
+      <w:tblInd w:w="0" w:type="dxa"/>
+      <w:tblBorders>
+        <w:top w:val="single" w:sz="4" w:space="0" w:color="BFBFBF" w:themeColor="background1" w:themeShade="BF"/>
+        <w:left w:val="single" w:sz="4" w:space="0" w:color="BFBFBF" w:themeColor="background1" w:themeShade="BF"/>
+        <w:bottom w:val="single" w:sz="4" w:space="0" w:color="BFBFBF" w:themeColor="background1" w:themeShade="BF"/>
+        <w:right w:val="single" w:sz="4" w:space="0" w:color="BFBFBF" w:themeColor="background1" w:themeShade="BF"/>
+        <w:insideH w:val="single" w:sz="4" w:space="0" w:color="BFBFBF" w:themeColor="background1" w:themeShade="BF"/>
+        <w:insideV w:val="single" w:sz="4" w:space="0" w:color="BFBFBF" w:themeColor="background1" w:themeShade="BF"/>
+      </w:tblBorders>
+      <w:tblCellMar>
+        <w:top w:w="0" w:type="dxa"/>
+        <w:left w:w="108" w:type="dxa"/>
+        <w:bottom w:w="0" w:type="dxa"/>
+        <w:right w:w="108" w:type="dxa"/>
+      </w:tblCellMar>
+    </w:tblPr>
+    <w:tblStylePr w:type="firstRow">
+      <w:rPr>
+        <w:b/>
+        <w:bCs/>
+      </w:rPr>
+    </w:tblStylePr>
+    <w:tblStylePr w:type="lastRow">
+      <w:rPr>
+        <w:b/>
+        <w:bCs/>
+      </w:rPr>
+      <w:tblPr/>
+      <w:tcPr>
+        <w:tcBorders>
+          <w:top w:val="double" w:sz="4" w:space="0" w:color="BFBFBF" w:themeColor="background1" w:themeShade="BF"/>
+        </w:tcBorders>
+      </w:tcPr>
+    </w:tblStylePr>
+    <w:tblStylePr w:type="firstCol">
+      <w:rPr>
+        <w:b/>
+        <w:bCs/>
+      </w:rPr>
+    </w:tblStylePr>
+    <w:tblStylePr w:type="lastCol">
+      <w:rPr>
+        <w:b/>
+        <w:bCs/>
+      </w:rPr>
+    </w:tblStylePr>
+    <w:tblStylePr w:type="band1Vert">
+      <w:tblPr/>
+      <w:tcPr>
+        <w:shd w:val="clear" w:color="auto" w:fill="F2F2F2" w:themeFill="background1" w:themeFillShade="F2"/>
+      </w:tcPr>
+    </w:tblStylePr>
+    <w:tblStylePr w:type="band1Horz">
+      <w:tblPr/>
+      <w:tcPr>
+        <w:shd w:val="clear" w:color="auto" w:fill="F2F2F2" w:themeFill="background1" w:themeFillShade="F2"/>
+      </w:tcPr>
+    </w:tblStylePr>
+  </w:style>
+  <w:style w:type="table" w:customStyle="1" w:styleId="GridTable1LightAccent1">
+    <w:name w:val="Grid Table 1 Light Accent 1"/>
+    <w:basedOn w:val="TableauNormal"/>
+    <w:uiPriority w:val="46"/>
+    <w:rsid w:val="00260206"/>
+    <w:tblPr>
+      <w:tblStyleRowBandSize w:val="1"/>
+      <w:tblStyleColBandSize w:val="1"/>
+      <w:tblInd w:w="0" w:type="dxa"/>
+      <w:tblBorders>
+        <w:top w:val="single" w:sz="4" w:space="0" w:color="F0AE97" w:themeColor="accent1" w:themeTint="66"/>
+        <w:left w:val="single" w:sz="4" w:space="0" w:color="F0AE97" w:themeColor="accent1" w:themeTint="66"/>
+        <w:bottom w:val="single" w:sz="4" w:space="0" w:color="F0AE97" w:themeColor="accent1" w:themeTint="66"/>
+        <w:right w:val="single" w:sz="4" w:space="0" w:color="F0AE97" w:themeColor="accent1" w:themeTint="66"/>
+        <w:insideH w:val="single" w:sz="4" w:space="0" w:color="F0AE97" w:themeColor="accent1" w:themeTint="66"/>
+        <w:insideV w:val="single" w:sz="4" w:space="0" w:color="F0AE97" w:themeColor="accent1" w:themeTint="66"/>
+      </w:tblBorders>
+      <w:tblCellMar>
+        <w:top w:w="0" w:type="dxa"/>
+        <w:left w:w="108" w:type="dxa"/>
+        <w:bottom w:w="0" w:type="dxa"/>
+        <w:right w:w="108" w:type="dxa"/>
+      </w:tblCellMar>
+    </w:tblPr>
+    <w:tblStylePr w:type="firstRow">
+      <w:rPr>
+        <w:b/>
+        <w:bCs/>
+      </w:rPr>
+      <w:tblPr/>
+      <w:tcPr>
+        <w:tcBorders>
+          <w:bottom w:val="single" w:sz="12" w:space="0" w:color="E88664" w:themeColor="accent1" w:themeTint="99"/>
+        </w:tcBorders>
+      </w:tcPr>
+    </w:tblStylePr>
+    <w:tblStylePr w:type="lastRow">
+      <w:rPr>
+        <w:b/>
+        <w:bCs/>
+      </w:rPr>
+      <w:tblPr/>
+      <w:tcPr>
+        <w:tcBorders>
+          <w:top w:val="double" w:sz="2" w:space="0" w:color="E88664" w:themeColor="accent1" w:themeTint="99"/>
+        </w:tcBorders>
+      </w:tcPr>
+    </w:tblStylePr>
+    <w:tblStylePr w:type="firstCol">
+      <w:rPr>
+        <w:b/>
+        <w:bCs/>
+      </w:rPr>
+    </w:tblStylePr>
+    <w:tblStylePr w:type="lastCol">
+      <w:rPr>
+        <w:b/>
+        <w:bCs/>
+      </w:rPr>
+    </w:tblStylePr>
+  </w:style>
+  <w:style w:type="paragraph" w:styleId="Paragraphedeliste">
+    <w:name w:val="List Paragraph"/>
+    <w:basedOn w:val="Normal"/>
+    <w:uiPriority w:val="34"/>
+    <w:qFormat/>
+    <w:rsid w:val="007A11AB"/>
+    <w:pPr>
+      <w:ind w:left="720"/>
+      <w:contextualSpacing/>
+    </w:pPr>
+  </w:style>
+  <w:style w:type="character" w:customStyle="1" w:styleId="Titre5Car">
+    <w:name w:val="Titre 5 Car"/>
+    <w:basedOn w:val="Policepardfaut"/>
+    <w:link w:val="Titre5"/>
+    <w:uiPriority w:val="9"/>
+    <w:semiHidden/>
+    <w:rsid w:val="005C33C3"/>
+    <w:rPr>
+      <w:rFonts w:asciiTheme="majorHAnsi" w:eastAsiaTheme="majorEastAsia" w:hAnsiTheme="majorHAnsi" w:cstheme="majorBidi"/>
+      <w:i/>
+      <w:iCs/>
+      <w:sz w:val="22"/>
+      <w:szCs w:val="22"/>
+    </w:rPr>
+  </w:style>
+  <w:style w:type="character" w:customStyle="1" w:styleId="Titre6Car">
+    <w:name w:val="Titre 6 Car"/>
+    <w:basedOn w:val="Policepardfaut"/>
+    <w:link w:val="Titre6"/>
+    <w:uiPriority w:val="9"/>
+    <w:semiHidden/>
+    <w:rsid w:val="005C33C3"/>
+    <w:rPr>
+      <w:rFonts w:asciiTheme="majorHAnsi" w:eastAsiaTheme="majorEastAsia" w:hAnsiTheme="majorHAnsi" w:cstheme="majorBidi"/>
+      <w:color w:val="595959" w:themeColor="text1" w:themeTint="A6"/>
+    </w:rPr>
+  </w:style>
+  <w:style w:type="character" w:customStyle="1" w:styleId="Titre7Car">
+    <w:name w:val="Titre 7 Car"/>
+    <w:basedOn w:val="Policepardfaut"/>
+    <w:link w:val="Titre7"/>
+    <w:uiPriority w:val="9"/>
+    <w:semiHidden/>
+    <w:rsid w:val="005C33C3"/>
+    <w:rPr>
+      <w:rFonts w:asciiTheme="majorHAnsi" w:eastAsiaTheme="majorEastAsia" w:hAnsiTheme="majorHAnsi" w:cstheme="majorBidi"/>
+      <w:i/>
+      <w:iCs/>
+      <w:color w:val="595959" w:themeColor="text1" w:themeTint="A6"/>
+    </w:rPr>
+  </w:style>
+  <w:style w:type="character" w:customStyle="1" w:styleId="Titre8Car">
+    <w:name w:val="Titre 8 Car"/>
+    <w:basedOn w:val="Policepardfaut"/>
+    <w:link w:val="Titre8"/>
+    <w:uiPriority w:val="9"/>
+    <w:semiHidden/>
+    <w:rsid w:val="005C33C3"/>
+    <w:rPr>
+      <w:rFonts w:asciiTheme="majorHAnsi" w:eastAsiaTheme="majorEastAsia" w:hAnsiTheme="majorHAnsi" w:cstheme="majorBidi"/>
+      <w:smallCaps/>
+      <w:color w:val="595959" w:themeColor="text1" w:themeTint="A6"/>
+    </w:rPr>
+  </w:style>
+  <w:style w:type="character" w:customStyle="1" w:styleId="Titre9Car">
+    <w:name w:val="Titre 9 Car"/>
+    <w:basedOn w:val="Policepardfaut"/>
+    <w:link w:val="Titre9"/>
+    <w:uiPriority w:val="9"/>
+    <w:semiHidden/>
+    <w:rsid w:val="005C33C3"/>
+    <w:rPr>
+      <w:rFonts w:asciiTheme="majorHAnsi" w:eastAsiaTheme="majorEastAsia" w:hAnsiTheme="majorHAnsi" w:cstheme="majorBidi"/>
+      <w:i/>
+      <w:iCs/>
+      <w:smallCaps/>
+      <w:color w:val="595959" w:themeColor="text1" w:themeTint="A6"/>
+    </w:rPr>
+  </w:style>
+  <w:style w:type="paragraph" w:styleId="Lgende">
+    <w:name w:val="caption"/>
+    <w:basedOn w:val="Normal"/>
+    <w:next w:val="Normal"/>
+    <w:uiPriority w:val="35"/>
+    <w:semiHidden/>
+    <w:unhideWhenUsed/>
+    <w:qFormat/>
+    <w:rsid w:val="005C33C3"/>
+    <w:pPr>
+      <w:spacing w:line="240" w:lineRule="auto"/>
+    </w:pPr>
+    <w:rPr>
+      <w:b/>
+      <w:bCs/>
+      <w:color w:val="404040" w:themeColor="text1" w:themeTint="BF"/>
+      <w:sz w:val="20"/>
+      <w:szCs w:val="20"/>
+    </w:rPr>
+  </w:style>
+  <w:style w:type="paragraph" w:styleId="Titre">
+    <w:name w:val="Title"/>
+    <w:basedOn w:val="Normal"/>
+    <w:next w:val="Normal"/>
+    <w:link w:val="TitreCar"/>
+    <w:uiPriority w:val="10"/>
+    <w:qFormat/>
+    <w:rsid w:val="005C33C3"/>
+    <w:pPr>
+      <w:spacing w:after="0" w:line="240" w:lineRule="auto"/>
+      <w:contextualSpacing/>
+    </w:pPr>
+    <w:rPr>
+      <w:rFonts w:asciiTheme="majorHAnsi" w:eastAsiaTheme="majorEastAsia" w:hAnsiTheme="majorHAnsi" w:cstheme="majorBidi"/>
+      <w:color w:val="8C3314" w:themeColor="accent1" w:themeShade="BF"/>
+      <w:spacing w:val="-7"/>
+      <w:sz w:val="80"/>
+      <w:szCs w:val="80"/>
+    </w:rPr>
+  </w:style>
+  <w:style w:type="character" w:customStyle="1" w:styleId="TitreCar">
+    <w:name w:val="Titre Car"/>
+    <w:basedOn w:val="Policepardfaut"/>
+    <w:link w:val="Titre"/>
+    <w:uiPriority w:val="10"/>
+    <w:rsid w:val="005C33C3"/>
+    <w:rPr>
+      <w:rFonts w:asciiTheme="majorHAnsi" w:eastAsiaTheme="majorEastAsia" w:hAnsiTheme="majorHAnsi" w:cstheme="majorBidi"/>
+      <w:color w:val="8C3314" w:themeColor="accent1" w:themeShade="BF"/>
+      <w:spacing w:val="-7"/>
+      <w:sz w:val="80"/>
+      <w:szCs w:val="80"/>
+    </w:rPr>
+  </w:style>
+  <w:style w:type="paragraph" w:styleId="Sous-titre">
+    <w:name w:val="Subtitle"/>
+    <w:basedOn w:val="Normal"/>
+    <w:next w:val="Normal"/>
+    <w:link w:val="Sous-titreCar"/>
+    <w:uiPriority w:val="11"/>
+    <w:qFormat/>
+    <w:rsid w:val="005C33C3"/>
+    <w:pPr>
+      <w:numPr>
+        <w:ilvl w:val="1"/>
+      </w:numPr>
+      <w:spacing w:after="240" w:line="240" w:lineRule="auto"/>
+    </w:pPr>
+    <w:rPr>
+      <w:rFonts w:asciiTheme="majorHAnsi" w:eastAsiaTheme="majorEastAsia" w:hAnsiTheme="majorHAnsi" w:cstheme="majorBidi"/>
+      <w:color w:val="404040" w:themeColor="text1" w:themeTint="BF"/>
+      <w:sz w:val="30"/>
+      <w:szCs w:val="30"/>
+    </w:rPr>
+  </w:style>
+  <w:style w:type="character" w:customStyle="1" w:styleId="Sous-titreCar">
+    <w:name w:val="Sous-titre Car"/>
+    <w:basedOn w:val="Policepardfaut"/>
+    <w:link w:val="Sous-titre"/>
+    <w:uiPriority w:val="11"/>
+    <w:rsid w:val="005C33C3"/>
+    <w:rPr>
+      <w:rFonts w:asciiTheme="majorHAnsi" w:eastAsiaTheme="majorEastAsia" w:hAnsiTheme="majorHAnsi" w:cstheme="majorBidi"/>
+      <w:color w:val="404040" w:themeColor="text1" w:themeTint="BF"/>
+      <w:sz w:val="30"/>
+      <w:szCs w:val="30"/>
+    </w:rPr>
+  </w:style>
+  <w:style w:type="character" w:styleId="lev">
+    <w:name w:val="Strong"/>
+    <w:basedOn w:val="Policepardfaut"/>
+    <w:uiPriority w:val="22"/>
+    <w:qFormat/>
+    <w:rsid w:val="005C33C3"/>
+    <w:rPr>
+      <w:b/>
+      <w:bCs/>
+    </w:rPr>
+  </w:style>
+  <w:style w:type="character" w:styleId="Accentuation">
+    <w:name w:val="Emphasis"/>
+    <w:basedOn w:val="Policepardfaut"/>
+    <w:uiPriority w:val="20"/>
+    <w:qFormat/>
+    <w:rsid w:val="005C33C3"/>
+    <w:rPr>
+      <w:i/>
+      <w:iCs/>
+    </w:rPr>
+  </w:style>
+  <w:style w:type="paragraph" w:styleId="Citation">
+    <w:name w:val="Quote"/>
+    <w:basedOn w:val="Normal"/>
+    <w:next w:val="Normal"/>
+    <w:link w:val="CitationCar"/>
+    <w:uiPriority w:val="29"/>
+    <w:qFormat/>
+    <w:rsid w:val="005C33C3"/>
+    <w:pPr>
+      <w:spacing w:before="240" w:after="240" w:line="252" w:lineRule="auto"/>
+      <w:ind w:left="864" w:right="864"/>
+      <w:jc w:val="center"/>
+    </w:pPr>
+    <w:rPr>
+      <w:i/>
+      <w:iCs/>
+    </w:rPr>
+  </w:style>
+  <w:style w:type="character" w:customStyle="1" w:styleId="CitationCar">
+    <w:name w:val="Citation Car"/>
+    <w:basedOn w:val="Policepardfaut"/>
+    <w:link w:val="Citation"/>
+    <w:uiPriority w:val="29"/>
+    <w:rsid w:val="005C33C3"/>
+    <w:rPr>
+      <w:i/>
+      <w:iCs/>
+    </w:rPr>
+  </w:style>
+  <w:style w:type="paragraph" w:styleId="Citationintense">
+    <w:name w:val="Intense Quote"/>
+    <w:basedOn w:val="Normal"/>
+    <w:next w:val="Normal"/>
+    <w:link w:val="CitationintenseCar"/>
+    <w:uiPriority w:val="30"/>
+    <w:qFormat/>
+    <w:rsid w:val="005C33C3"/>
+    <w:pPr>
+      <w:spacing w:before="100" w:beforeAutospacing="1" w:after="240"/>
+      <w:ind w:left="864" w:right="864"/>
+      <w:jc w:val="center"/>
+    </w:pPr>
+    <w:rPr>
+      <w:rFonts w:asciiTheme="majorHAnsi" w:eastAsiaTheme="majorEastAsia" w:hAnsiTheme="majorHAnsi" w:cstheme="majorBidi"/>
+      <w:color w:val="BC451B" w:themeColor="accent1"/>
+      <w:sz w:val="28"/>
+      <w:szCs w:val="28"/>
+    </w:rPr>
+  </w:style>
+  <w:style w:type="character" w:customStyle="1" w:styleId="CitationintenseCar">
+    <w:name w:val="Citation intense Car"/>
+    <w:basedOn w:val="Policepardfaut"/>
+    <w:link w:val="Citationintense"/>
+    <w:uiPriority w:val="30"/>
+    <w:rsid w:val="005C33C3"/>
+    <w:rPr>
+      <w:rFonts w:asciiTheme="majorHAnsi" w:eastAsiaTheme="majorEastAsia" w:hAnsiTheme="majorHAnsi" w:cstheme="majorBidi"/>
+      <w:color w:val="BC451B" w:themeColor="accent1"/>
+      <w:sz w:val="28"/>
+      <w:szCs w:val="28"/>
+    </w:rPr>
+  </w:style>
+  <w:style w:type="character" w:styleId="Accentuationdiscrte">
+    <w:name w:val="Subtle Emphasis"/>
+    <w:basedOn w:val="Policepardfaut"/>
+    <w:uiPriority w:val="19"/>
+    <w:qFormat/>
+    <w:rsid w:val="005C33C3"/>
+    <w:rPr>
+      <w:i/>
+      <w:iCs/>
+      <w:color w:val="595959" w:themeColor="text1" w:themeTint="A6"/>
+    </w:rPr>
+  </w:style>
+  <w:style w:type="character" w:styleId="Forteaccentuation">
     <w:name w:val="Intense Emphasis"/>
     <w:basedOn w:val="Policepardfaut"/>
     <w:uiPriority w:val="21"/>
@@ -20924,7 +21840,7 @@
   <dgm:whole/>
   <dgm:extLst>
     <a:ext uri="http://schemas.microsoft.com/office/drawing/2008/diagram">
-      <dsp:dataModelExt xmlns:dsp="http://schemas.microsoft.com/office/drawing/2008/diagram" relId="rId16" minVer="http://schemas.openxmlformats.org/drawingml/2006/diagram"/>
+      <dsp:dataModelExt xmlns:dsp="http://schemas.microsoft.com/office/drawing/2008/diagram" relId="rId17" minVer="http://schemas.openxmlformats.org/drawingml/2006/diagram"/>
     </a:ext>
   </dgm:extLst>
 </dgm:dataModel>
@@ -21864,49 +22780,49 @@
     </dgm:pt>
   </dgm:ptLst>
   <dgm:cxnLst>
+    <dgm:cxn modelId="{8DB5CA5A-38E3-4919-A85C-437D87CFB216}" type="presOf" srcId="{753D8466-5B43-4022-9EA6-80697AD791EF}" destId="{2938BCE4-55BC-4FA7-8B13-8D7362E71CAD}" srcOrd="0" destOrd="0" presId="urn:microsoft.com/office/officeart/2005/8/layout/hierarchy2"/>
+    <dgm:cxn modelId="{15FE2247-216E-4F4C-80E2-242806EE9B6C}" type="presOf" srcId="{83FAD934-5D5B-40FC-B3CA-D6105DE3D322}" destId="{19EBF599-727A-47CA-B105-7B4051DFB8C7}" srcOrd="1" destOrd="0" presId="urn:microsoft.com/office/officeart/2005/8/layout/hierarchy2"/>
+    <dgm:cxn modelId="{686041E9-CCA3-4E04-AC59-67B89D6D9837}" type="presOf" srcId="{80D7FF03-79A4-410F-8B98-6A9724B85CBA}" destId="{47ACED10-AF50-4A06-8AC5-32A97AE3B1C8}" srcOrd="0" destOrd="0" presId="urn:microsoft.com/office/officeart/2005/8/layout/hierarchy2"/>
+    <dgm:cxn modelId="{D4445B13-46F9-4298-8EF3-3D7743530902}" srcId="{D4D9B399-9B7F-46DA-97B2-FED098F5DA6B}" destId="{86643E8D-F7CB-4F7B-B35A-FF26EACC433C}" srcOrd="1" destOrd="0" parTransId="{5E47499F-6F41-4F22-A420-01A675CE6103}" sibTransId="{DB2EC02B-535E-4B00-9144-23BE3F31800E}"/>
+    <dgm:cxn modelId="{1699635D-E36F-4D39-8984-094864AEA10C}" type="presOf" srcId="{5E47499F-6F41-4F22-A420-01A675CE6103}" destId="{FB48A239-373B-4448-BD7F-C055FA9C8C48}" srcOrd="1" destOrd="0" presId="urn:microsoft.com/office/officeart/2005/8/layout/hierarchy2"/>
+    <dgm:cxn modelId="{7F4668DD-B72A-4B6A-BE0A-4454AADBBB2B}" type="presOf" srcId="{45CDA3C7-8713-4369-838A-8B5F475DA36B}" destId="{A1B1FB24-4A19-4073-B3DA-7D6FAFFD6611}" srcOrd="0" destOrd="0" presId="urn:microsoft.com/office/officeart/2005/8/layout/hierarchy2"/>
+    <dgm:cxn modelId="{C353768D-EED9-4E80-8091-56483B0ECF51}" srcId="{D4D9B399-9B7F-46DA-97B2-FED098F5DA6B}" destId="{C3D618C2-BF81-4220-A584-D841429B7058}" srcOrd="0" destOrd="0" parTransId="{BABCE05A-4544-49DE-A70D-EBD4C2932AA1}" sibTransId="{C88A3667-CC99-4312-8DC1-79D7EC0A2D9C}"/>
+    <dgm:cxn modelId="{CD688725-DE90-4245-A4AA-E82D2275B325}" srcId="{45CDA3C7-8713-4369-838A-8B5F475DA36B}" destId="{DC7A1CA0-5D34-4F3B-A580-15CFD66EA796}" srcOrd="2" destOrd="0" parTransId="{753D8466-5B43-4022-9EA6-80697AD791EF}" sibTransId="{93D5BA25-8BAF-4D7D-969F-34AFD1EF368C}"/>
+    <dgm:cxn modelId="{0B7FAD6F-0AF8-4320-B958-D8DBC6864972}" type="presOf" srcId="{9F4AA07C-F7C0-4EE0-B444-1A0A99B21C5A}" destId="{EB2274FC-15F8-41B7-935B-E389FD47AFD1}" srcOrd="0" destOrd="0" presId="urn:microsoft.com/office/officeart/2005/8/layout/hierarchy2"/>
+    <dgm:cxn modelId="{7E3C541B-032F-416C-A1AC-7C1BD89D5BB5}" srcId="{45CDA3C7-8713-4369-838A-8B5F475DA36B}" destId="{96FC7229-231F-4CA5-9914-6E9A83756569}" srcOrd="1" destOrd="0" parTransId="{7BC373CD-A346-4D76-9165-35DCB418DD6B}" sibTransId="{2C4CAAAA-9463-4CC1-AF37-CEDDE9349C90}"/>
+    <dgm:cxn modelId="{BACFA4C3-FB6C-479A-A84B-D78DC82509DF}" type="presOf" srcId="{9F4AA07C-F7C0-4EE0-B444-1A0A99B21C5A}" destId="{87E32AC2-4577-44E3-BD84-D5E3BD970540}" srcOrd="1" destOrd="0" presId="urn:microsoft.com/office/officeart/2005/8/layout/hierarchy2"/>
+    <dgm:cxn modelId="{A51C64B0-C9CA-40C2-8ECA-BB3CE975FF1D}" type="presOf" srcId="{3958656D-BDA3-48B8-B715-8A44FDE6304E}" destId="{2AEF7D3A-FF38-45BC-9B3E-D40CCE847072}" srcOrd="0" destOrd="0" presId="urn:microsoft.com/office/officeart/2005/8/layout/hierarchy2"/>
+    <dgm:cxn modelId="{363C8C05-B024-47C3-BEEC-906ECF7C30FE}" type="presOf" srcId="{139FABCB-F47A-4731-86FD-9DEB34D850B8}" destId="{AB7C6CD4-FF75-4E23-A8C3-0A2318DBB1D6}" srcOrd="0" destOrd="0" presId="urn:microsoft.com/office/officeart/2005/8/layout/hierarchy2"/>
+    <dgm:cxn modelId="{89DB460E-474C-462A-A7A9-CC3E36A3A65C}" type="presOf" srcId="{7BC373CD-A346-4D76-9165-35DCB418DD6B}" destId="{4E10DB54-35ED-4D9F-B388-F6C78413B8E9}" srcOrd="0" destOrd="0" presId="urn:microsoft.com/office/officeart/2005/8/layout/hierarchy2"/>
+    <dgm:cxn modelId="{97CD5736-54C6-4ACB-8C56-28D4F8AF533A}" srcId="{076B6350-4EE3-45E3-9904-173A771DF62A}" destId="{3958656D-BDA3-48B8-B715-8A44FDE6304E}" srcOrd="2" destOrd="0" parTransId="{6990C93A-7D15-43F9-A3BA-EF955BCEFB0F}" sibTransId="{D8D28F1D-BA72-4B54-B03D-1B8F6862319E}"/>
+    <dgm:cxn modelId="{F9B1644F-E249-48EB-97B5-22C2400DED34}" srcId="{D4D9B399-9B7F-46DA-97B2-FED098F5DA6B}" destId="{80D7FF03-79A4-410F-8B98-6A9724B85CBA}" srcOrd="2" destOrd="0" parTransId="{83FAD934-5D5B-40FC-B3CA-D6105DE3D322}" sibTransId="{30CB0A91-0FCE-45F8-A754-700AB3BFFDC6}"/>
+    <dgm:cxn modelId="{C9ED2648-05E1-4665-AA9D-D926BCA115CE}" type="presOf" srcId="{5AA90255-5B35-44C4-B702-E81F223BEFD8}" destId="{3985982F-35AF-48B0-84C6-0C8F1D9EF2FA}" srcOrd="0" destOrd="0" presId="urn:microsoft.com/office/officeart/2005/8/layout/hierarchy2"/>
+    <dgm:cxn modelId="{2F4DC5FE-834E-4416-8FF7-75480648FF94}" type="presOf" srcId="{D4D9B399-9B7F-46DA-97B2-FED098F5DA6B}" destId="{6E6D9CAD-33D1-4ABE-986B-53D6D631EB94}" srcOrd="0" destOrd="0" presId="urn:microsoft.com/office/officeart/2005/8/layout/hierarchy2"/>
+    <dgm:cxn modelId="{B0303C80-7909-4F3D-B0F3-774DC9F97AE2}" type="presOf" srcId="{86643E8D-F7CB-4F7B-B35A-FF26EACC433C}" destId="{419BEB18-32F6-4B18-9238-A8818FE634FC}" srcOrd="0" destOrd="0" presId="urn:microsoft.com/office/officeart/2005/8/layout/hierarchy2"/>
+    <dgm:cxn modelId="{F14138C1-A3B2-4AE2-A00B-7F7DE38EAA68}" srcId="{5AA90255-5B35-44C4-B702-E81F223BEFD8}" destId="{45CDA3C7-8713-4369-838A-8B5F475DA36B}" srcOrd="0" destOrd="0" parTransId="{139FABCB-F47A-4731-86FD-9DEB34D850B8}" sibTransId="{7D179423-A3B9-4F05-A55D-89D4307A11C9}"/>
+    <dgm:cxn modelId="{F1C38E61-44D7-45ED-B0BD-3DA2C0364E6A}" type="presOf" srcId="{96FC7229-231F-4CA5-9914-6E9A83756569}" destId="{1906A700-A645-429B-8F9F-2A4F59D4835E}" srcOrd="0" destOrd="0" presId="urn:microsoft.com/office/officeart/2005/8/layout/hierarchy2"/>
+    <dgm:cxn modelId="{E266D530-408C-4BE3-B088-41DD7A387490}" type="presOf" srcId="{F20EDC0B-CCE5-4D9D-9982-89A201087390}" destId="{CAE1C8E1-FF9C-459C-820F-5A372E5B5202}" srcOrd="1" destOrd="0" presId="urn:microsoft.com/office/officeart/2005/8/layout/hierarchy2"/>
+    <dgm:cxn modelId="{74C81BDE-B845-4AFB-8D71-D272C980AB25}" type="presOf" srcId="{7B2890D2-36E9-4029-898C-FC7E72272380}" destId="{497DB5E4-8EF3-40EA-9803-E80F51F19C35}" srcOrd="0" destOrd="0" presId="urn:microsoft.com/office/officeart/2005/8/layout/hierarchy2"/>
+    <dgm:cxn modelId="{272824D5-A267-48F6-8072-7A2D96137693}" type="presOf" srcId="{F20EDC0B-CCE5-4D9D-9982-89A201087390}" destId="{674BA392-5914-4B78-A520-EE26D65D05C8}" srcOrd="0" destOrd="0" presId="urn:microsoft.com/office/officeart/2005/8/layout/hierarchy2"/>
+    <dgm:cxn modelId="{FB0BEAEA-19A0-4622-804C-A8CB93F52049}" type="presOf" srcId="{B503AF60-5EB5-4190-8EFC-246E35833849}" destId="{F53448B5-447F-4F1A-81C6-1F0D19E192DD}" srcOrd="0" destOrd="0" presId="urn:microsoft.com/office/officeart/2005/8/layout/hierarchy2"/>
+    <dgm:cxn modelId="{2A9E4AA1-E9A4-4EC2-8E27-9DFCBA0B55A9}" type="presOf" srcId="{50BC2FEF-90AA-4887-A217-BCE929A4632A}" destId="{FDA47220-895B-4A69-B2BB-8BF8C016FF4B}" srcOrd="0" destOrd="0" presId="urn:microsoft.com/office/officeart/2005/8/layout/hierarchy2"/>
+    <dgm:cxn modelId="{7FB55B4B-D778-485E-80DB-622F39D1A15E}" srcId="{3958656D-BDA3-48B8-B715-8A44FDE6304E}" destId="{7B2890D2-36E9-4029-898C-FC7E72272380}" srcOrd="0" destOrd="0" parTransId="{F20EDC0B-CCE5-4D9D-9982-89A201087390}" sibTransId="{0DDB3E07-6F3E-4DE7-8E05-649EA4E9106B}"/>
+    <dgm:cxn modelId="{BD8F7D93-6112-427C-AA55-C1FFC62E5B3A}" type="presOf" srcId="{DC7A1CA0-5D34-4F3B-A580-15CFD66EA796}" destId="{368F1645-5A66-45DB-B296-C23315AB7E22}" srcOrd="0" destOrd="0" presId="urn:microsoft.com/office/officeart/2005/8/layout/hierarchy2"/>
+    <dgm:cxn modelId="{5ACA9E39-DCB1-4ED5-88DA-92479161AA86}" type="presOf" srcId="{139FABCB-F47A-4731-86FD-9DEB34D850B8}" destId="{86416187-05A5-41DD-ADA2-C443892DABB2}" srcOrd="1" destOrd="0" presId="urn:microsoft.com/office/officeart/2005/8/layout/hierarchy2"/>
+    <dgm:cxn modelId="{50506088-6875-482B-A49F-6FEB9BE46B75}" type="presOf" srcId="{83FAD934-5D5B-40FC-B3CA-D6105DE3D322}" destId="{8F195852-041E-423A-B5DF-8945941EB406}" srcOrd="0" destOrd="0" presId="urn:microsoft.com/office/officeart/2005/8/layout/hierarchy2"/>
+    <dgm:cxn modelId="{D0728DA1-D2E0-472F-B738-B3F3DA6606A5}" type="presOf" srcId="{7BC373CD-A346-4D76-9165-35DCB418DD6B}" destId="{F67B909A-A307-4E9B-9469-45A779E59A51}" srcOrd="1" destOrd="0" presId="urn:microsoft.com/office/officeart/2005/8/layout/hierarchy2"/>
     <dgm:cxn modelId="{32ABE36F-B84E-48F4-BC67-8F5D825C7F85}" srcId="{076B6350-4EE3-45E3-9904-173A771DF62A}" destId="{D4D9B399-9B7F-46DA-97B2-FED098F5DA6B}" srcOrd="0" destOrd="0" parTransId="{E6A38AA6-80D6-4020-A52C-B824CD5FBB0F}" sibTransId="{48A5178F-146C-4A23-8FF2-2E99B30882F8}"/>
+    <dgm:cxn modelId="{4A089497-001C-4093-8315-18655F5F7D48}" type="presOf" srcId="{5E47499F-6F41-4F22-A420-01A675CE6103}" destId="{E11C7B6F-7180-43A5-992E-3EA5851F2391}" srcOrd="0" destOrd="0" presId="urn:microsoft.com/office/officeart/2005/8/layout/hierarchy2"/>
+    <dgm:cxn modelId="{BC66E5DD-452F-4E18-A23B-E819D91C85E5}" type="presOf" srcId="{076B6350-4EE3-45E3-9904-173A771DF62A}" destId="{BE306FCD-9806-4F30-B3B1-CA273857349C}" srcOrd="0" destOrd="0" presId="urn:microsoft.com/office/officeart/2005/8/layout/hierarchy2"/>
+    <dgm:cxn modelId="{E0597BEB-446C-4F1F-A362-7C9996414F1A}" type="presOf" srcId="{8B8178A4-03D0-4F83-88CD-9E6E781603E6}" destId="{C0C8DC8E-72DB-4A2E-A50E-DA1CA06D79E3}" srcOrd="0" destOrd="0" presId="urn:microsoft.com/office/officeart/2005/8/layout/hierarchy2"/>
+    <dgm:cxn modelId="{4CE301CD-89A8-41A8-9F17-DEC7FF5575CF}" srcId="{076B6350-4EE3-45E3-9904-173A771DF62A}" destId="{5AA90255-5B35-44C4-B702-E81F223BEFD8}" srcOrd="1" destOrd="0" parTransId="{2854FE16-3A46-47EE-A032-1136B67EB2C8}" sibTransId="{7B5E0C86-564B-4BB8-9398-E23143C8B801}"/>
+    <dgm:cxn modelId="{F4F7C4AA-7B3E-465A-8208-2773B96AC0B2}" type="presOf" srcId="{BABCE05A-4544-49DE-A70D-EBD4C2932AA1}" destId="{B4361C68-E191-4E89-B0BD-BAD091626B5B}" srcOrd="0" destOrd="0" presId="urn:microsoft.com/office/officeart/2005/8/layout/hierarchy2"/>
     <dgm:cxn modelId="{A80A4F65-7375-4E8E-9CED-0483DD45593D}" srcId="{3958656D-BDA3-48B8-B715-8A44FDE6304E}" destId="{B503AF60-5EB5-4190-8EFC-246E35833849}" srcOrd="1" destOrd="0" parTransId="{9F4AA07C-F7C0-4EE0-B444-1A0A99B21C5A}" sibTransId="{97EEA01A-8995-4136-9B0E-B8636C2DDA04}"/>
+    <dgm:cxn modelId="{0CFD8AC7-C2F1-4AB4-9940-1B4E188971F7}" type="presOf" srcId="{C3D618C2-BF81-4220-A584-D841429B7058}" destId="{CA6C5886-D1D3-4819-90BD-4BAC8F1EE87D}" srcOrd="0" destOrd="0" presId="urn:microsoft.com/office/officeart/2005/8/layout/hierarchy2"/>
+    <dgm:cxn modelId="{E74F2783-F5E8-4A97-8981-108A2E888C01}" type="presOf" srcId="{BABCE05A-4544-49DE-A70D-EBD4C2932AA1}" destId="{12FD7525-DB42-46F9-B8FD-D33568A05731}" srcOrd="1" destOrd="0" presId="urn:microsoft.com/office/officeart/2005/8/layout/hierarchy2"/>
     <dgm:cxn modelId="{96C6A9B5-7C0D-453A-8D3D-838B1E47CC7C}" srcId="{45CDA3C7-8713-4369-838A-8B5F475DA36B}" destId="{8B8178A4-03D0-4F83-88CD-9E6E781603E6}" srcOrd="0" destOrd="0" parTransId="{50BC2FEF-90AA-4887-A217-BCE929A4632A}" sibTransId="{0B865DCC-B624-40ED-970E-B677A52C4467}"/>
-    <dgm:cxn modelId="{7F4668DD-B72A-4B6A-BE0A-4454AADBBB2B}" type="presOf" srcId="{45CDA3C7-8713-4369-838A-8B5F475DA36B}" destId="{A1B1FB24-4A19-4073-B3DA-7D6FAFFD6611}" srcOrd="0" destOrd="0" presId="urn:microsoft.com/office/officeart/2005/8/layout/hierarchy2"/>
-    <dgm:cxn modelId="{FB0BEAEA-19A0-4622-804C-A8CB93F52049}" type="presOf" srcId="{B503AF60-5EB5-4190-8EFC-246E35833849}" destId="{F53448B5-447F-4F1A-81C6-1F0D19E192DD}" srcOrd="0" destOrd="0" presId="urn:microsoft.com/office/officeart/2005/8/layout/hierarchy2"/>
-    <dgm:cxn modelId="{8DB5CA5A-38E3-4919-A85C-437D87CFB216}" type="presOf" srcId="{753D8466-5B43-4022-9EA6-80697AD791EF}" destId="{2938BCE4-55BC-4FA7-8B13-8D7362E71CAD}" srcOrd="0" destOrd="0" presId="urn:microsoft.com/office/officeart/2005/8/layout/hierarchy2"/>
-    <dgm:cxn modelId="{1699635D-E36F-4D39-8984-094864AEA10C}" type="presOf" srcId="{5E47499F-6F41-4F22-A420-01A675CE6103}" destId="{FB48A239-373B-4448-BD7F-C055FA9C8C48}" srcOrd="1" destOrd="0" presId="urn:microsoft.com/office/officeart/2005/8/layout/hierarchy2"/>
-    <dgm:cxn modelId="{4CE301CD-89A8-41A8-9F17-DEC7FF5575CF}" srcId="{076B6350-4EE3-45E3-9904-173A771DF62A}" destId="{5AA90255-5B35-44C4-B702-E81F223BEFD8}" srcOrd="1" destOrd="0" parTransId="{2854FE16-3A46-47EE-A032-1136B67EB2C8}" sibTransId="{7B5E0C86-564B-4BB8-9398-E23143C8B801}"/>
-    <dgm:cxn modelId="{F14138C1-A3B2-4AE2-A00B-7F7DE38EAA68}" srcId="{5AA90255-5B35-44C4-B702-E81F223BEFD8}" destId="{45CDA3C7-8713-4369-838A-8B5F475DA36B}" srcOrd="0" destOrd="0" parTransId="{139FABCB-F47A-4731-86FD-9DEB34D850B8}" sibTransId="{7D179423-A3B9-4F05-A55D-89D4307A11C9}"/>
-    <dgm:cxn modelId="{15FE2247-216E-4F4C-80E2-242806EE9B6C}" type="presOf" srcId="{83FAD934-5D5B-40FC-B3CA-D6105DE3D322}" destId="{19EBF599-727A-47CA-B105-7B4051DFB8C7}" srcOrd="1" destOrd="0" presId="urn:microsoft.com/office/officeart/2005/8/layout/hierarchy2"/>
-    <dgm:cxn modelId="{E266D530-408C-4BE3-B088-41DD7A387490}" type="presOf" srcId="{F20EDC0B-CCE5-4D9D-9982-89A201087390}" destId="{CAE1C8E1-FF9C-459C-820F-5A372E5B5202}" srcOrd="1" destOrd="0" presId="urn:microsoft.com/office/officeart/2005/8/layout/hierarchy2"/>
-    <dgm:cxn modelId="{E74F2783-F5E8-4A97-8981-108A2E888C01}" type="presOf" srcId="{BABCE05A-4544-49DE-A70D-EBD4C2932AA1}" destId="{12FD7525-DB42-46F9-B8FD-D33568A05731}" srcOrd="1" destOrd="0" presId="urn:microsoft.com/office/officeart/2005/8/layout/hierarchy2"/>
-    <dgm:cxn modelId="{BACFA4C3-FB6C-479A-A84B-D78DC82509DF}" type="presOf" srcId="{9F4AA07C-F7C0-4EE0-B444-1A0A99B21C5A}" destId="{87E32AC2-4577-44E3-BD84-D5E3BD970540}" srcOrd="1" destOrd="0" presId="urn:microsoft.com/office/officeart/2005/8/layout/hierarchy2"/>
-    <dgm:cxn modelId="{B0303C80-7909-4F3D-B0F3-774DC9F97AE2}" type="presOf" srcId="{86643E8D-F7CB-4F7B-B35A-FF26EACC433C}" destId="{419BEB18-32F6-4B18-9238-A8818FE634FC}" srcOrd="0" destOrd="0" presId="urn:microsoft.com/office/officeart/2005/8/layout/hierarchy2"/>
-    <dgm:cxn modelId="{89DB460E-474C-462A-A7A9-CC3E36A3A65C}" type="presOf" srcId="{7BC373CD-A346-4D76-9165-35DCB418DD6B}" destId="{4E10DB54-35ED-4D9F-B388-F6C78413B8E9}" srcOrd="0" destOrd="0" presId="urn:microsoft.com/office/officeart/2005/8/layout/hierarchy2"/>
-    <dgm:cxn modelId="{686041E9-CCA3-4E04-AC59-67B89D6D9837}" type="presOf" srcId="{80D7FF03-79A4-410F-8B98-6A9724B85CBA}" destId="{47ACED10-AF50-4A06-8AC5-32A97AE3B1C8}" srcOrd="0" destOrd="0" presId="urn:microsoft.com/office/officeart/2005/8/layout/hierarchy2"/>
-    <dgm:cxn modelId="{BC66E5DD-452F-4E18-A23B-E819D91C85E5}" type="presOf" srcId="{076B6350-4EE3-45E3-9904-173A771DF62A}" destId="{BE306FCD-9806-4F30-B3B1-CA273857349C}" srcOrd="0" destOrd="0" presId="urn:microsoft.com/office/officeart/2005/8/layout/hierarchy2"/>
-    <dgm:cxn modelId="{7FB55B4B-D778-485E-80DB-622F39D1A15E}" srcId="{3958656D-BDA3-48B8-B715-8A44FDE6304E}" destId="{7B2890D2-36E9-4029-898C-FC7E72272380}" srcOrd="0" destOrd="0" parTransId="{F20EDC0B-CCE5-4D9D-9982-89A201087390}" sibTransId="{0DDB3E07-6F3E-4DE7-8E05-649EA4E9106B}"/>
-    <dgm:cxn modelId="{C353768D-EED9-4E80-8091-56483B0ECF51}" srcId="{D4D9B399-9B7F-46DA-97B2-FED098F5DA6B}" destId="{C3D618C2-BF81-4220-A584-D841429B7058}" srcOrd="0" destOrd="0" parTransId="{BABCE05A-4544-49DE-A70D-EBD4C2932AA1}" sibTransId="{C88A3667-CC99-4312-8DC1-79D7EC0A2D9C}"/>
-    <dgm:cxn modelId="{F9B1644F-E249-48EB-97B5-22C2400DED34}" srcId="{D4D9B399-9B7F-46DA-97B2-FED098F5DA6B}" destId="{80D7FF03-79A4-410F-8B98-6A9724B85CBA}" srcOrd="2" destOrd="0" parTransId="{83FAD934-5D5B-40FC-B3CA-D6105DE3D322}" sibTransId="{30CB0A91-0FCE-45F8-A754-700AB3BFFDC6}"/>
-    <dgm:cxn modelId="{272824D5-A267-48F6-8072-7A2D96137693}" type="presOf" srcId="{F20EDC0B-CCE5-4D9D-9982-89A201087390}" destId="{674BA392-5914-4B78-A520-EE26D65D05C8}" srcOrd="0" destOrd="0" presId="urn:microsoft.com/office/officeart/2005/8/layout/hierarchy2"/>
-    <dgm:cxn modelId="{7E3C541B-032F-416C-A1AC-7C1BD89D5BB5}" srcId="{45CDA3C7-8713-4369-838A-8B5F475DA36B}" destId="{96FC7229-231F-4CA5-9914-6E9A83756569}" srcOrd="1" destOrd="0" parTransId="{7BC373CD-A346-4D76-9165-35DCB418DD6B}" sibTransId="{2C4CAAAA-9463-4CC1-AF37-CEDDE9349C90}"/>
     <dgm:cxn modelId="{E248F26E-055A-440E-A89A-75812E9BF24B}" type="presOf" srcId="{50BC2FEF-90AA-4887-A217-BCE929A4632A}" destId="{9F0B1A31-63BD-41F6-82FC-F5574A92E909}" srcOrd="1" destOrd="0" presId="urn:microsoft.com/office/officeart/2005/8/layout/hierarchy2"/>
-    <dgm:cxn modelId="{F4F7C4AA-7B3E-465A-8208-2773B96AC0B2}" type="presOf" srcId="{BABCE05A-4544-49DE-A70D-EBD4C2932AA1}" destId="{B4361C68-E191-4E89-B0BD-BAD091626B5B}" srcOrd="0" destOrd="0" presId="urn:microsoft.com/office/officeart/2005/8/layout/hierarchy2"/>
-    <dgm:cxn modelId="{0CFD8AC7-C2F1-4AB4-9940-1B4E188971F7}" type="presOf" srcId="{C3D618C2-BF81-4220-A584-D841429B7058}" destId="{CA6C5886-D1D3-4819-90BD-4BAC8F1EE87D}" srcOrd="0" destOrd="0" presId="urn:microsoft.com/office/officeart/2005/8/layout/hierarchy2"/>
-    <dgm:cxn modelId="{E0597BEB-446C-4F1F-A362-7C9996414F1A}" type="presOf" srcId="{8B8178A4-03D0-4F83-88CD-9E6E781603E6}" destId="{C0C8DC8E-72DB-4A2E-A50E-DA1CA06D79E3}" srcOrd="0" destOrd="0" presId="urn:microsoft.com/office/officeart/2005/8/layout/hierarchy2"/>
-    <dgm:cxn modelId="{BD8F7D93-6112-427C-AA55-C1FFC62E5B3A}" type="presOf" srcId="{DC7A1CA0-5D34-4F3B-A580-15CFD66EA796}" destId="{368F1645-5A66-45DB-B296-C23315AB7E22}" srcOrd="0" destOrd="0" presId="urn:microsoft.com/office/officeart/2005/8/layout/hierarchy2"/>
-    <dgm:cxn modelId="{F1C38E61-44D7-45ED-B0BD-3DA2C0364E6A}" type="presOf" srcId="{96FC7229-231F-4CA5-9914-6E9A83756569}" destId="{1906A700-A645-429B-8F9F-2A4F59D4835E}" srcOrd="0" destOrd="0" presId="urn:microsoft.com/office/officeart/2005/8/layout/hierarchy2"/>
-    <dgm:cxn modelId="{5ACA9E39-DCB1-4ED5-88DA-92479161AA86}" type="presOf" srcId="{139FABCB-F47A-4731-86FD-9DEB34D850B8}" destId="{86416187-05A5-41DD-ADA2-C443892DABB2}" srcOrd="1" destOrd="0" presId="urn:microsoft.com/office/officeart/2005/8/layout/hierarchy2"/>
-    <dgm:cxn modelId="{0B7FAD6F-0AF8-4320-B958-D8DBC6864972}" type="presOf" srcId="{9F4AA07C-F7C0-4EE0-B444-1A0A99B21C5A}" destId="{EB2274FC-15F8-41B7-935B-E389FD47AFD1}" srcOrd="0" destOrd="0" presId="urn:microsoft.com/office/officeart/2005/8/layout/hierarchy2"/>
-    <dgm:cxn modelId="{363C8C05-B024-47C3-BEEC-906ECF7C30FE}" type="presOf" srcId="{139FABCB-F47A-4731-86FD-9DEB34D850B8}" destId="{AB7C6CD4-FF75-4E23-A8C3-0A2318DBB1D6}" srcOrd="0" destOrd="0" presId="urn:microsoft.com/office/officeart/2005/8/layout/hierarchy2"/>
     <dgm:cxn modelId="{5B8F6313-D1C0-4C50-A7EC-8AF232FBA33D}" type="presOf" srcId="{753D8466-5B43-4022-9EA6-80697AD791EF}" destId="{A6341011-54EC-4E06-9306-EAF2DE56CD2C}" srcOrd="1" destOrd="0" presId="urn:microsoft.com/office/officeart/2005/8/layout/hierarchy2"/>
-    <dgm:cxn modelId="{4A089497-001C-4093-8315-18655F5F7D48}" type="presOf" srcId="{5E47499F-6F41-4F22-A420-01A675CE6103}" destId="{E11C7B6F-7180-43A5-992E-3EA5851F2391}" srcOrd="0" destOrd="0" presId="urn:microsoft.com/office/officeart/2005/8/layout/hierarchy2"/>
-    <dgm:cxn modelId="{D4445B13-46F9-4298-8EF3-3D7743530902}" srcId="{D4D9B399-9B7F-46DA-97B2-FED098F5DA6B}" destId="{86643E8D-F7CB-4F7B-B35A-FF26EACC433C}" srcOrd="1" destOrd="0" parTransId="{5E47499F-6F41-4F22-A420-01A675CE6103}" sibTransId="{DB2EC02B-535E-4B00-9144-23BE3F31800E}"/>
-    <dgm:cxn modelId="{CD688725-DE90-4245-A4AA-E82D2275B325}" srcId="{45CDA3C7-8713-4369-838A-8B5F475DA36B}" destId="{DC7A1CA0-5D34-4F3B-A580-15CFD66EA796}" srcOrd="2" destOrd="0" parTransId="{753D8466-5B43-4022-9EA6-80697AD791EF}" sibTransId="{93D5BA25-8BAF-4D7D-969F-34AFD1EF368C}"/>
-    <dgm:cxn modelId="{74C81BDE-B845-4AFB-8D71-D272C980AB25}" type="presOf" srcId="{7B2890D2-36E9-4029-898C-FC7E72272380}" destId="{497DB5E4-8EF3-40EA-9803-E80F51F19C35}" srcOrd="0" destOrd="0" presId="urn:microsoft.com/office/officeart/2005/8/layout/hierarchy2"/>
-    <dgm:cxn modelId="{2A9E4AA1-E9A4-4EC2-8E27-9DFCBA0B55A9}" type="presOf" srcId="{50BC2FEF-90AA-4887-A217-BCE929A4632A}" destId="{FDA47220-895B-4A69-B2BB-8BF8C016FF4B}" srcOrd="0" destOrd="0" presId="urn:microsoft.com/office/officeart/2005/8/layout/hierarchy2"/>
-    <dgm:cxn modelId="{C9ED2648-05E1-4665-AA9D-D926BCA115CE}" type="presOf" srcId="{5AA90255-5B35-44C4-B702-E81F223BEFD8}" destId="{3985982F-35AF-48B0-84C6-0C8F1D9EF2FA}" srcOrd="0" destOrd="0" presId="urn:microsoft.com/office/officeart/2005/8/layout/hierarchy2"/>
-    <dgm:cxn modelId="{A51C64B0-C9CA-40C2-8ECA-BB3CE975FF1D}" type="presOf" srcId="{3958656D-BDA3-48B8-B715-8A44FDE6304E}" destId="{2AEF7D3A-FF38-45BC-9B3E-D40CCE847072}" srcOrd="0" destOrd="0" presId="urn:microsoft.com/office/officeart/2005/8/layout/hierarchy2"/>
-    <dgm:cxn modelId="{50506088-6875-482B-A49F-6FEB9BE46B75}" type="presOf" srcId="{83FAD934-5D5B-40FC-B3CA-D6105DE3D322}" destId="{8F195852-041E-423A-B5DF-8945941EB406}" srcOrd="0" destOrd="0" presId="urn:microsoft.com/office/officeart/2005/8/layout/hierarchy2"/>
-    <dgm:cxn modelId="{2F4DC5FE-834E-4416-8FF7-75480648FF94}" type="presOf" srcId="{D4D9B399-9B7F-46DA-97B2-FED098F5DA6B}" destId="{6E6D9CAD-33D1-4ABE-986B-53D6D631EB94}" srcOrd="0" destOrd="0" presId="urn:microsoft.com/office/officeart/2005/8/layout/hierarchy2"/>
-    <dgm:cxn modelId="{D0728DA1-D2E0-472F-B738-B3F3DA6606A5}" type="presOf" srcId="{7BC373CD-A346-4D76-9165-35DCB418DD6B}" destId="{F67B909A-A307-4E9B-9469-45A779E59A51}" srcOrd="1" destOrd="0" presId="urn:microsoft.com/office/officeart/2005/8/layout/hierarchy2"/>
-    <dgm:cxn modelId="{97CD5736-54C6-4ACB-8C56-28D4F8AF533A}" srcId="{076B6350-4EE3-45E3-9904-173A771DF62A}" destId="{3958656D-BDA3-48B8-B715-8A44FDE6304E}" srcOrd="2" destOrd="0" parTransId="{6990C93A-7D15-43F9-A3BA-EF955BCEFB0F}" sibTransId="{D8D28F1D-BA72-4B54-B03D-1B8F6862319E}"/>
     <dgm:cxn modelId="{A2B289CF-BFED-4081-BB71-BEB4F2ACF81B}" type="presParOf" srcId="{BE306FCD-9806-4F30-B3B1-CA273857349C}" destId="{BC89B9CD-5E6C-4475-ADF6-F7C2D7A5A353}" srcOrd="0" destOrd="0" presId="urn:microsoft.com/office/officeart/2005/8/layout/hierarchy2"/>
     <dgm:cxn modelId="{362104E3-6470-4626-811B-C1E4021157D7}" type="presParOf" srcId="{BC89B9CD-5E6C-4475-ADF6-F7C2D7A5A353}" destId="{6E6D9CAD-33D1-4ABE-986B-53D6D631EB94}" srcOrd="0" destOrd="0" presId="urn:microsoft.com/office/officeart/2005/8/layout/hierarchy2"/>
     <dgm:cxn modelId="{9531CBCA-3C02-4478-9FB1-192978C08E23}" type="presParOf" srcId="{BC89B9CD-5E6C-4475-ADF6-F7C2D7A5A353}" destId="{47C7FA5F-116D-41D5-BE1E-63389D526519}" srcOrd="1" destOrd="0" presId="urn:microsoft.com/office/officeart/2005/8/layout/hierarchy2"/>
@@ -21966,7 +22882,7 @@
   <dgm:whole/>
   <dgm:extLst>
     <a:ext uri="http://schemas.microsoft.com/office/drawing/2008/diagram">
-      <dsp:dataModelExt xmlns:dsp="http://schemas.microsoft.com/office/drawing/2008/diagram" relId="rId22" minVer="http://schemas.openxmlformats.org/drawingml/2006/diagram"/>
+      <dsp:dataModelExt xmlns:dsp="http://schemas.microsoft.com/office/drawing/2008/diagram" relId="rId23" minVer="http://schemas.openxmlformats.org/drawingml/2006/diagram"/>
     </a:ext>
   </dgm:extLst>
 </dgm:dataModel>
@@ -22031,12 +22947,12 @@
         </a:fontRef>
       </dsp:style>
       <dsp:txBody>
-        <a:bodyPr spcFirstLastPara="0" vert="horz" wrap="square" lIns="6350" tIns="6350" rIns="6350" bIns="6350" numCol="1" spcCol="1270" anchor="ctr" anchorCtr="0">
+        <a:bodyPr spcFirstLastPara="0" vert="horz" wrap="square" lIns="6985" tIns="6985" rIns="6985" bIns="6985" numCol="1" spcCol="1270" anchor="ctr" anchorCtr="0">
           <a:noAutofit/>
         </a:bodyPr>
         <a:lstStyle/>
         <a:p>
-          <a:pPr lvl="0" algn="ctr" defTabSz="444500">
+          <a:pPr lvl="0" algn="ctr" defTabSz="488950">
             <a:lnSpc>
               <a:spcPct val="90000"/>
             </a:lnSpc>
@@ -22048,7 +22964,7 @@
             </a:spcAft>
           </a:pPr>
           <a:r>
-            <a:rPr lang="fr-FR" sz="1000" kern="1200"/>
+            <a:rPr lang="fr-FR" sz="1100" kern="1200"/>
             <a:t>iutjava</a:t>
           </a:r>
         </a:p>
@@ -22182,12 +23098,12 @@
         </a:fontRef>
       </dsp:style>
       <dsp:txBody>
-        <a:bodyPr spcFirstLastPara="0" vert="horz" wrap="square" lIns="6350" tIns="6350" rIns="6350" bIns="6350" numCol="1" spcCol="1270" anchor="ctr" anchorCtr="0">
+        <a:bodyPr spcFirstLastPara="0" vert="horz" wrap="square" lIns="6985" tIns="6985" rIns="6985" bIns="6985" numCol="1" spcCol="1270" anchor="ctr" anchorCtr="0">
           <a:noAutofit/>
         </a:bodyPr>
         <a:lstStyle/>
         <a:p>
-          <a:pPr lvl="0" algn="ctr" defTabSz="444500">
+          <a:pPr lvl="0" algn="ctr" defTabSz="488950">
             <a:lnSpc>
               <a:spcPct val="90000"/>
             </a:lnSpc>
@@ -22199,7 +23115,7 @@
             </a:spcAft>
           </a:pPr>
           <a:r>
-            <a:rPr lang="fr-FR" sz="1000" kern="1200"/>
+            <a:rPr lang="fr-FR" sz="1100" kern="1200"/>
             <a:t>workspace</a:t>
           </a:r>
         </a:p>
@@ -22333,12 +23249,12 @@
         </a:fontRef>
       </dsp:style>
       <dsp:txBody>
-        <a:bodyPr spcFirstLastPara="0" vert="horz" wrap="square" lIns="6350" tIns="6350" rIns="6350" bIns="6350" numCol="1" spcCol="1270" anchor="ctr" anchorCtr="0">
+        <a:bodyPr spcFirstLastPara="0" vert="horz" wrap="square" lIns="6985" tIns="6985" rIns="6985" bIns="6985" numCol="1" spcCol="1270" anchor="ctr" anchorCtr="0">
           <a:noAutofit/>
         </a:bodyPr>
         <a:lstStyle/>
         <a:p>
-          <a:pPr lvl="0" algn="ctr" defTabSz="444500">
+          <a:pPr lvl="0" algn="ctr" defTabSz="488950">
             <a:lnSpc>
               <a:spcPct val="90000"/>
             </a:lnSpc>
@@ -22350,7 +23266,7 @@
             </a:spcAft>
           </a:pPr>
           <a:r>
-            <a:rPr lang="fr-FR" sz="1000" kern="1200"/>
+            <a:rPr lang="fr-FR" sz="1100" kern="1200"/>
             <a:t>iuttp</a:t>
           </a:r>
         </a:p>
@@ -22484,12 +23400,12 @@
         </a:fontRef>
       </dsp:style>
       <dsp:txBody>
-        <a:bodyPr spcFirstLastPara="0" vert="horz" wrap="square" lIns="6350" tIns="6350" rIns="6350" bIns="6350" numCol="1" spcCol="1270" anchor="ctr" anchorCtr="0">
+        <a:bodyPr spcFirstLastPara="0" vert="horz" wrap="square" lIns="6985" tIns="6985" rIns="6985" bIns="6985" numCol="1" spcCol="1270" anchor="ctr" anchorCtr="0">
           <a:noAutofit/>
         </a:bodyPr>
         <a:lstStyle/>
         <a:p>
-          <a:pPr lvl="0" algn="ctr" defTabSz="444500">
+          <a:pPr lvl="0" algn="ctr" defTabSz="488950">
             <a:lnSpc>
               <a:spcPct val="90000"/>
             </a:lnSpc>
@@ -22501,7 +23417,7 @@
             </a:spcAft>
           </a:pPr>
           <a:r>
-            <a:rPr lang="fr-FR" sz="1000" kern="1200"/>
+            <a:rPr lang="fr-FR" sz="1100" kern="1200"/>
             <a:t>bin</a:t>
           </a:r>
         </a:p>
@@ -22635,12 +23551,12 @@
         </a:fontRef>
       </dsp:style>
       <dsp:txBody>
-        <a:bodyPr spcFirstLastPara="0" vert="horz" wrap="square" lIns="6350" tIns="6350" rIns="6350" bIns="6350" numCol="1" spcCol="1270" anchor="ctr" anchorCtr="0">
+        <a:bodyPr spcFirstLastPara="0" vert="horz" wrap="square" lIns="6985" tIns="6985" rIns="6985" bIns="6985" numCol="1" spcCol="1270" anchor="ctr" anchorCtr="0">
           <a:noAutofit/>
         </a:bodyPr>
         <a:lstStyle/>
         <a:p>
-          <a:pPr lvl="0" algn="ctr" defTabSz="444500">
+          <a:pPr lvl="0" algn="ctr" defTabSz="488950">
             <a:lnSpc>
               <a:spcPct val="90000"/>
             </a:lnSpc>
@@ -22652,7 +23568,7 @@
             </a:spcAft>
           </a:pPr>
           <a:r>
-            <a:rPr lang="fr-FR" sz="1000" kern="1200"/>
+            <a:rPr lang="fr-FR" sz="1100" kern="1200"/>
             <a:t>src</a:t>
           </a:r>
         </a:p>
@@ -22786,12 +23702,12 @@
         </a:fontRef>
       </dsp:style>
       <dsp:txBody>
-        <a:bodyPr spcFirstLastPara="0" vert="horz" wrap="square" lIns="6350" tIns="6350" rIns="6350" bIns="6350" numCol="1" spcCol="1270" anchor="ctr" anchorCtr="0">
+        <a:bodyPr spcFirstLastPara="0" vert="horz" wrap="square" lIns="6985" tIns="6985" rIns="6985" bIns="6985" numCol="1" spcCol="1270" anchor="ctr" anchorCtr="0">
           <a:noAutofit/>
         </a:bodyPr>
         <a:lstStyle/>
         <a:p>
-          <a:pPr lvl="0" algn="ctr" defTabSz="444500">
+          <a:pPr lvl="0" algn="ctr" defTabSz="488950">
             <a:lnSpc>
               <a:spcPct val="90000"/>
             </a:lnSpc>
@@ -22803,7 +23719,7 @@
             </a:spcAft>
           </a:pPr>
           <a:r>
-            <a:rPr lang="fr-FR" sz="1000" kern="1200"/>
+            <a:rPr lang="fr-FR" sz="1100" kern="1200"/>
             <a:t>edu/iut/...</a:t>
           </a:r>
         </a:p>
@@ -22937,12 +23853,12 @@
         </a:fontRef>
       </dsp:style>
       <dsp:txBody>
-        <a:bodyPr spcFirstLastPara="0" vert="horz" wrap="square" lIns="6350" tIns="6350" rIns="6350" bIns="6350" numCol="1" spcCol="1270" anchor="ctr" anchorCtr="0">
+        <a:bodyPr spcFirstLastPara="0" vert="horz" wrap="square" lIns="6985" tIns="6985" rIns="6985" bIns="6985" numCol="1" spcCol="1270" anchor="ctr" anchorCtr="0">
           <a:noAutofit/>
         </a:bodyPr>
         <a:lstStyle/>
         <a:p>
-          <a:pPr lvl="0" algn="ctr" defTabSz="444500">
+          <a:pPr lvl="0" algn="ctr" defTabSz="488950">
             <a:lnSpc>
               <a:spcPct val="90000"/>
             </a:lnSpc>
@@ -22954,7 +23870,7 @@
             </a:spcAft>
           </a:pPr>
           <a:r>
-            <a:rPr lang="fr-FR" sz="1000" kern="1200"/>
+            <a:rPr lang="fr-FR" sz="1100" kern="1200"/>
             <a:t>libs</a:t>
           </a:r>
         </a:p>
@@ -23094,12 +24010,12 @@
         </a:fontRef>
       </dsp:style>
       <dsp:txBody>
-        <a:bodyPr spcFirstLastPara="0" vert="horz" wrap="square" lIns="6350" tIns="6350" rIns="6350" bIns="6350" numCol="1" spcCol="1270" anchor="ctr" anchorCtr="0">
+        <a:bodyPr spcFirstLastPara="0" vert="horz" wrap="square" lIns="6985" tIns="6985" rIns="6985" bIns="6985" numCol="1" spcCol="1270" anchor="ctr" anchorCtr="0">
           <a:noAutofit/>
         </a:bodyPr>
         <a:lstStyle/>
         <a:p>
-          <a:pPr lvl="0" algn="ctr" defTabSz="444500">
+          <a:pPr lvl="0" algn="ctr" defTabSz="488950">
             <a:lnSpc>
               <a:spcPct val="90000"/>
             </a:lnSpc>
@@ -23111,7 +24027,7 @@
             </a:spcAft>
           </a:pPr>
           <a:r>
-            <a:rPr lang="fr-FR" sz="1000" kern="1200"/>
+            <a:rPr lang="fr-FR" sz="1100" kern="1200"/>
             <a:t>train</a:t>
           </a:r>
         </a:p>
@@ -23245,12 +24161,12 @@
         </a:fontRef>
       </dsp:style>
       <dsp:txBody>
-        <a:bodyPr spcFirstLastPara="0" vert="horz" wrap="square" lIns="6350" tIns="6350" rIns="6350" bIns="6350" numCol="1" spcCol="1270" anchor="ctr" anchorCtr="0">
+        <a:bodyPr spcFirstLastPara="0" vert="horz" wrap="square" lIns="6985" tIns="6985" rIns="6985" bIns="6985" numCol="1" spcCol="1270" anchor="ctr" anchorCtr="0">
           <a:noAutofit/>
         </a:bodyPr>
         <a:lstStyle/>
         <a:p>
-          <a:pPr lvl="0" algn="ctr" defTabSz="444500">
+          <a:pPr lvl="0" algn="ctr" defTabSz="488950">
             <a:lnSpc>
               <a:spcPct val="90000"/>
             </a:lnSpc>
@@ -23262,7 +24178,7 @@
             </a:spcAft>
           </a:pPr>
           <a:r>
-            <a:rPr lang="fr-FR" sz="1000" kern="1200"/>
+            <a:rPr lang="fr-FR" sz="1100" kern="1200"/>
             <a:t>IUT-TD-TP-2015.doc</a:t>
           </a:r>
         </a:p>
@@ -23396,12 +24312,12 @@
         </a:fontRef>
       </dsp:style>
       <dsp:txBody>
-        <a:bodyPr spcFirstLastPara="0" vert="horz" wrap="square" lIns="6350" tIns="6350" rIns="6350" bIns="6350" numCol="1" spcCol="1270" anchor="ctr" anchorCtr="0">
+        <a:bodyPr spcFirstLastPara="0" vert="horz" wrap="square" lIns="6985" tIns="6985" rIns="6985" bIns="6985" numCol="1" spcCol="1270" anchor="ctr" anchorCtr="0">
           <a:noAutofit/>
         </a:bodyPr>
         <a:lstStyle/>
         <a:p>
-          <a:pPr lvl="0" algn="ctr" defTabSz="444500">
+          <a:pPr lvl="0" algn="ctr" defTabSz="488950">
             <a:lnSpc>
               <a:spcPct val="90000"/>
             </a:lnSpc>
@@ -23413,11 +24329,11 @@
             </a:spcAft>
           </a:pPr>
           <a:r>
-            <a:rPr lang="fr-FR" sz="1000" i="1" kern="1200"/>
+            <a:rPr lang="fr-FR" sz="1100" i="1" kern="1200"/>
             <a:t>&lt;livrables&gt;</a:t>
           </a:r>
           <a:r>
-            <a:rPr lang="fr-FR" sz="1000" kern="1200"/>
+            <a:rPr lang="fr-FR" sz="1100" kern="1200"/>
             <a:t>.[jar &amp; war]</a:t>
           </a:r>
         </a:p>
@@ -23551,12 +24467,12 @@
         </a:fontRef>
       </dsp:style>
       <dsp:txBody>
-        <a:bodyPr spcFirstLastPara="0" vert="horz" wrap="square" lIns="6350" tIns="6350" rIns="6350" bIns="6350" numCol="1" spcCol="1270" anchor="ctr" anchorCtr="0">
+        <a:bodyPr spcFirstLastPara="0" vert="horz" wrap="square" lIns="6985" tIns="6985" rIns="6985" bIns="6985" numCol="1" spcCol="1270" anchor="ctr" anchorCtr="0">
           <a:noAutofit/>
         </a:bodyPr>
         <a:lstStyle/>
         <a:p>
-          <a:pPr lvl="0" algn="ctr" defTabSz="444500">
+          <a:pPr lvl="0" algn="ctr" defTabSz="488950">
             <a:lnSpc>
               <a:spcPct val="90000"/>
             </a:lnSpc>
@@ -23568,7 +24484,7 @@
             </a:spcAft>
           </a:pPr>
           <a:r>
-            <a:rPr lang="fr-FR" sz="1000" kern="1200"/>
+            <a:rPr lang="fr-FR" sz="1100" kern="1200"/>
             <a:t>run.sh</a:t>
           </a:r>
         </a:p>
@@ -23702,12 +24618,12 @@
         </a:fontRef>
       </dsp:style>
       <dsp:txBody>
-        <a:bodyPr spcFirstLastPara="0" vert="horz" wrap="square" lIns="6350" tIns="6350" rIns="6350" bIns="6350" numCol="1" spcCol="1270" anchor="ctr" anchorCtr="0">
+        <a:bodyPr spcFirstLastPara="0" vert="horz" wrap="square" lIns="6985" tIns="6985" rIns="6985" bIns="6985" numCol="1" spcCol="1270" anchor="ctr" anchorCtr="0">
           <a:noAutofit/>
         </a:bodyPr>
         <a:lstStyle/>
         <a:p>
-          <a:pPr lvl="0" algn="ctr" defTabSz="444500">
+          <a:pPr lvl="0" algn="ctr" defTabSz="488950">
             <a:lnSpc>
               <a:spcPct val="90000"/>
             </a:lnSpc>
@@ -23719,7 +24635,7 @@
             </a:spcAft>
           </a:pPr>
           <a:r>
-            <a:rPr lang="fr-FR" sz="1000" kern="1200"/>
+            <a:rPr lang="fr-FR" sz="1100" kern="1200"/>
             <a:t>run.bat </a:t>
           </a:r>
         </a:p>
@@ -28143,7 +29059,7 @@
     </a:clrScheme>
     <a:fontScheme name="Ardoise">
       <a:majorFont>
-        <a:latin typeface="Calisto MT" panose="02040603050505030304"/>
+        <a:latin typeface="Calisto MT"/>
         <a:ea typeface=""/>
         <a:cs typeface=""/>
         <a:font script="Jpan" typeface="ＭＳ Ｐゴシック"/>
@@ -28178,7 +29094,7 @@
         <a:font script="Geor" typeface="Sylfaen"/>
       </a:majorFont>
       <a:minorFont>
-        <a:latin typeface="Calisto MT" panose="02040603050505030304"/>
+        <a:latin typeface="Calisto MT"/>
         <a:ea typeface=""/>
         <a:cs typeface=""/>
         <a:font script="Jpan" typeface="ＭＳ Ｐゴシック"/>
@@ -28336,7 +29252,7 @@
   <a:extraClrSchemeLst/>
   <a:extLst>
     <a:ext uri="{05A4C25C-085E-4340-85A3-A5531E510DB2}">
-      <thm15:themeFamily xmlns:thm15="http://schemas.microsoft.com/office/thememl/2012/main" name="Slate" id="{C3F70B94-7CE9-428E-ADC1-3269CC2C3385}" vid="{3F2DE9A5-64E6-437C-A389-CC4477E817E8}"/>
+      <thm15:themeFamily xmlns:thm15="http://schemas.microsoft.com/office/thememl/2012/main" xmlns="" name="Slate" id="{C3F70B94-7CE9-428E-ADC1-3269CC2C3385}" vid="{3F2DE9A5-64E6-437C-A389-CC4477E817E8}"/>
     </a:ext>
   </a:extLst>
 </a:theme>
@@ -28383,7 +29299,7 @@
 </file>
 
 <file path=customXml/itemProps3.xml><?xml version="1.0" encoding="utf-8"?>
-<ds:datastoreItem xmlns:ds="http://schemas.openxmlformats.org/officeDocument/2006/customXml" ds:itemID="{4E84104D-8919-4EC9-B917-510CA4C4D996}">
+<ds:datastoreItem xmlns:ds="http://schemas.openxmlformats.org/officeDocument/2006/customXml" ds:itemID="{71643F2D-1B60-3D44-AC8F-4C71D4F5F701}">
   <ds:schemaRefs>
     <ds:schemaRef ds:uri="http://schemas.openxmlformats.org/officeDocument/2006/bibliography"/>
   </ds:schemaRefs>

</xml_diff>

<commit_message>
ajout du .jar et MàJ compte rendu
</commit_message>
<xml_diff>
--- a/train/IUT_TD_TP_2015.docx
+++ b/train/IUT_TD_TP_2015.docx
@@ -5959,8 +5959,17 @@
                 <w:smallCaps/>
                 <w:color w:val="404040" w:themeColor="text1" w:themeTint="BF"/>
               </w:rPr>
-              <w:t>0 - Github</w:t>
+              <w:t xml:space="preserve">0 - </w:t>
             </w:r>
+            <w:proofErr w:type="spellStart"/>
+            <w:r>
+              <w:rPr>
+                <w:smallCaps/>
+                <w:color w:val="404040" w:themeColor="text1" w:themeTint="BF"/>
+              </w:rPr>
+              <w:t>Github</w:t>
+            </w:r>
+            <w:proofErr w:type="spellEnd"/>
           </w:p>
         </w:tc>
         <w:tc>
@@ -6462,12 +6471,14 @@
       <w:r>
         <w:t xml:space="preserve"> de créer un compte </w:t>
       </w:r>
+      <w:proofErr w:type="spellStart"/>
       <w:r>
         <w:rPr>
           <w:b/>
         </w:rPr>
         <w:t>GitHub</w:t>
       </w:r>
+      <w:proofErr w:type="spellEnd"/>
       <w:r>
         <w:t xml:space="preserve"> (</w:t>
       </w:r>
@@ -6524,12 +6535,14 @@
       <w:r>
         <w:t xml:space="preserve">La documentation de </w:t>
       </w:r>
+      <w:proofErr w:type="spellStart"/>
       <w:r>
         <w:rPr>
           <w:b/>
         </w:rPr>
         <w:t>GitHub</w:t>
       </w:r>
+      <w:proofErr w:type="spellEnd"/>
       <w:r>
         <w:t xml:space="preserve"> est disponible sur </w:t>
       </w:r>
@@ -6589,12 +6602,14 @@
       <w:r>
         <w:t xml:space="preserve"> et </w:t>
       </w:r>
+      <w:proofErr w:type="spellStart"/>
       <w:r>
         <w:rPr>
           <w:i/>
         </w:rPr>
         <w:t>versionné</w:t>
       </w:r>
+      <w:proofErr w:type="spellEnd"/>
       <w:r>
         <w:t xml:space="preserve"> au même titre que vos travaux.</w:t>
       </w:r>
@@ -6613,6 +6628,7 @@
       <w:r>
         <w:t>La hiérarchie de dossiers (</w:t>
       </w:r>
+      <w:proofErr w:type="spellStart"/>
       <w:r>
         <w:rPr>
           <w:i/>
@@ -6625,6 +6641,7 @@
         </w:rPr>
         <w:t>es</w:t>
       </w:r>
+      <w:proofErr w:type="spellEnd"/>
       <w:r>
         <w:t>) devra être la suivante</w:t>
       </w:r>
@@ -6637,12 +6654,14 @@
       <w:r>
         <w:t xml:space="preserve"> cette hiérarchie, il suffira de </w:t>
       </w:r>
+      <w:proofErr w:type="spellStart"/>
       <w:r>
         <w:rPr>
           <w:i/>
         </w:rPr>
         <w:t>versionner</w:t>
       </w:r>
+      <w:proofErr w:type="spellEnd"/>
       <w:r>
         <w:rPr>
           <w:i/>
@@ -6848,6 +6867,7 @@
           </mc:Fallback>
         </mc:AlternateContent>
       </w:r>
+      <w:proofErr w:type="spellStart"/>
       <w:r>
         <w:rPr>
           <w:b/>
@@ -6855,7 +6875,17 @@
           <w:sz w:val="24"/>
           <w:szCs w:val="24"/>
         </w:rPr>
-        <w:t>Workspace Eclipse</w:t>
+        <w:t>Workspace</w:t>
+      </w:r>
+      <w:proofErr w:type="spellEnd"/>
+      <w:r>
+        <w:rPr>
+          <w:b/>
+          <w:i/>
+          <w:sz w:val="24"/>
+          <w:szCs w:val="24"/>
+        </w:rPr>
+        <w:t xml:space="preserve"> Eclipse</w:t>
       </w:r>
     </w:p>
     <w:p>
@@ -7008,6 +7038,7 @@
       <w:r>
         <w:t xml:space="preserve"> en </w:t>
       </w:r>
+      <w:proofErr w:type="spellStart"/>
       <w:r>
         <w:rPr>
           <w:b/>
@@ -7015,6 +7046,7 @@
         </w:rPr>
         <w:t>JavaDoc</w:t>
       </w:r>
+      <w:proofErr w:type="spellEnd"/>
       <w:r>
         <w:t xml:space="preserve"> et </w:t>
       </w:r>
@@ -7160,6 +7192,7 @@
       <w:r>
         <w:t xml:space="preserve">Tous les TP sont basés sur le même code : chaque TP est donc une amélioration du TP précédent. Sur votre compte </w:t>
       </w:r>
+      <w:proofErr w:type="spellStart"/>
       <w:r>
         <w:rPr>
           <w:b/>
@@ -7167,6 +7200,7 @@
         </w:rPr>
         <w:t>GitHub</w:t>
       </w:r>
+      <w:proofErr w:type="spellEnd"/>
       <w:r>
         <w:t>, il sera inutile de faire un dossier par TP, vous compléterez l’existant</w:t>
       </w:r>
@@ -7276,6 +7310,7 @@
       <w:r>
         <w:t xml:space="preserve"> </w:t>
       </w:r>
+      <w:proofErr w:type="spellStart"/>
       <w:r>
         <w:rPr>
           <w:b/>
@@ -7283,6 +7318,7 @@
         </w:rPr>
         <w:t>edu.iut.app</w:t>
       </w:r>
+      <w:proofErr w:type="spellEnd"/>
       <w:r>
         <w:rPr>
           <w:b/>
@@ -7296,6 +7332,7 @@
       <w:r>
         <w:t xml:space="preserve"> </w:t>
       </w:r>
+      <w:proofErr w:type="spellStart"/>
       <w:r>
         <w:rPr>
           <w:b/>
@@ -7310,6 +7347,7 @@
         </w:rPr>
         <w:t>gui.listeners</w:t>
       </w:r>
+      <w:proofErr w:type="spellEnd"/>
     </w:p>
     <w:p>
       <w:pPr>
@@ -7334,6 +7372,7 @@
       <w:r>
         <w:t xml:space="preserve">interface </w:t>
       </w:r>
+      <w:proofErr w:type="spellStart"/>
       <w:r>
         <w:rPr>
           <w:b/>
@@ -7341,22 +7380,66 @@
         </w:rPr>
         <w:t>IApplicationLogListener</w:t>
       </w:r>
+      <w:proofErr w:type="spellEnd"/>
       <w:r>
         <w:t xml:space="preserve"> ayant une méthode </w:t>
       </w:r>
+      <w:proofErr w:type="spellStart"/>
       <w:r>
         <w:rPr>
           <w:b/>
           <w:i/>
         </w:rPr>
-        <w:t>void newMessage(</w:t>
-      </w:r>
+        <w:t>void</w:t>
+      </w:r>
+      <w:proofErr w:type="spellEnd"/>
       <w:r>
         <w:rPr>
           <w:b/>
           <w:i/>
         </w:rPr>
-        <w:t xml:space="preserve">String level, </w:t>
+        <w:t xml:space="preserve"> </w:t>
+      </w:r>
+      <w:proofErr w:type="spellStart"/>
+      <w:proofErr w:type="gramStart"/>
+      <w:r>
+        <w:rPr>
+          <w:b/>
+          <w:i/>
+        </w:rPr>
+        <w:t>newMessage</w:t>
+      </w:r>
+      <w:proofErr w:type="spellEnd"/>
+      <w:r>
+        <w:rPr>
+          <w:b/>
+          <w:i/>
+        </w:rPr>
+        <w:t>(</w:t>
+      </w:r>
+      <w:proofErr w:type="gramEnd"/>
+      <w:r>
+        <w:rPr>
+          <w:b/>
+          <w:i/>
+        </w:rPr>
+        <w:t xml:space="preserve">String </w:t>
+      </w:r>
+      <w:proofErr w:type="spellStart"/>
+      <w:r>
+        <w:rPr>
+          <w:b/>
+          <w:i/>
+        </w:rPr>
+        <w:t>level</w:t>
+      </w:r>
+      <w:proofErr w:type="spellEnd"/>
+      <w:r>
+        <w:rPr>
+          <w:b/>
+          <w:i/>
+        </w:rPr>
+        <w:t xml:space="preserve">, </w:t>
       </w:r>
       <w:r>
         <w:rPr>
@@ -7380,6 +7463,7 @@
       <w:r>
         <w:t xml:space="preserve"> une interface </w:t>
       </w:r>
+      <w:proofErr w:type="spellStart"/>
       <w:r>
         <w:rPr>
           <w:b/>
@@ -7387,6 +7471,7 @@
         </w:rPr>
         <w:t>IApplicationLog</w:t>
       </w:r>
+      <w:proofErr w:type="spellEnd"/>
       <w:r>
         <w:t xml:space="preserve"> ayant </w:t>
       </w:r>
@@ -7409,12 +7494,46 @@
           <w:i/>
         </w:rPr>
       </w:pPr>
+      <w:proofErr w:type="spellStart"/>
       <w:r>
         <w:rPr>
           <w:b/>
           <w:i/>
         </w:rPr>
-        <w:t>void setMessage(String message)</w:t>
+        <w:t>void</w:t>
+      </w:r>
+      <w:proofErr w:type="spellEnd"/>
+      <w:r>
+        <w:rPr>
+          <w:b/>
+          <w:i/>
+        </w:rPr>
+        <w:t xml:space="preserve"> </w:t>
+      </w:r>
+      <w:proofErr w:type="spellStart"/>
+      <w:proofErr w:type="gramStart"/>
+      <w:r>
+        <w:rPr>
+          <w:b/>
+          <w:i/>
+        </w:rPr>
+        <w:t>setMessage</w:t>
+      </w:r>
+      <w:proofErr w:type="spellEnd"/>
+      <w:r>
+        <w:rPr>
+          <w:b/>
+          <w:i/>
+        </w:rPr>
+        <w:t>(</w:t>
+      </w:r>
+      <w:proofErr w:type="gramEnd"/>
+      <w:r>
+        <w:rPr>
+          <w:b/>
+          <w:i/>
+        </w:rPr>
+        <w:t>String message)</w:t>
       </w:r>
     </w:p>
     <w:p>
@@ -7430,8 +7549,26 @@
           <w:b/>
           <w:i/>
         </w:rPr>
-        <w:t>String getMessage()</w:t>
-      </w:r>
+        <w:t xml:space="preserve">String </w:t>
+      </w:r>
+      <w:proofErr w:type="spellStart"/>
+      <w:proofErr w:type="gramStart"/>
+      <w:r>
+        <w:rPr>
+          <w:b/>
+          <w:i/>
+        </w:rPr>
+        <w:t>getMessage</w:t>
+      </w:r>
+      <w:proofErr w:type="spellEnd"/>
+      <w:r>
+        <w:rPr>
+          <w:b/>
+          <w:i/>
+        </w:rPr>
+        <w:t>()</w:t>
+      </w:r>
+      <w:proofErr w:type="gramEnd"/>
     </w:p>
     <w:p>
       <w:pPr>
@@ -7441,12 +7578,71 @@
           <w:numId w:val="11"/>
         </w:numPr>
       </w:pPr>
+      <w:proofErr w:type="spellStart"/>
       <w:r>
         <w:rPr>
           <w:b/>
           <w:i/>
         </w:rPr>
-        <w:t>void addListener(IApplicationLogListener listener)</w:t>
+        <w:t>void</w:t>
+      </w:r>
+      <w:proofErr w:type="spellEnd"/>
+      <w:r>
+        <w:rPr>
+          <w:b/>
+          <w:i/>
+        </w:rPr>
+        <w:t xml:space="preserve"> </w:t>
+      </w:r>
+      <w:proofErr w:type="spellStart"/>
+      <w:proofErr w:type="gramStart"/>
+      <w:r>
+        <w:rPr>
+          <w:b/>
+          <w:i/>
+        </w:rPr>
+        <w:t>addListener</w:t>
+      </w:r>
+      <w:proofErr w:type="spellEnd"/>
+      <w:r>
+        <w:rPr>
+          <w:b/>
+          <w:i/>
+        </w:rPr>
+        <w:t>(</w:t>
+      </w:r>
+      <w:proofErr w:type="spellStart"/>
+      <w:proofErr w:type="gramEnd"/>
+      <w:r>
+        <w:rPr>
+          <w:b/>
+          <w:i/>
+        </w:rPr>
+        <w:t>IApplicationLogListener</w:t>
+      </w:r>
+      <w:proofErr w:type="spellEnd"/>
+      <w:r>
+        <w:rPr>
+          <w:b/>
+          <w:i/>
+        </w:rPr>
+        <w:t xml:space="preserve"> </w:t>
+      </w:r>
+      <w:proofErr w:type="spellStart"/>
+      <w:r>
+        <w:rPr>
+          <w:b/>
+          <w:i/>
+        </w:rPr>
+        <w:t>listener</w:t>
+      </w:r>
+      <w:proofErr w:type="spellEnd"/>
+      <w:r>
+        <w:rPr>
+          <w:b/>
+          <w:i/>
+        </w:rPr>
+        <w:t>)</w:t>
       </w:r>
     </w:p>
     <w:p>
@@ -7457,12 +7653,46 @@
           <w:numId w:val="11"/>
         </w:numPr>
       </w:pPr>
+      <w:proofErr w:type="spellStart"/>
+      <w:proofErr w:type="gramStart"/>
       <w:r>
         <w:rPr>
           <w:b/>
           <w:i/>
         </w:rPr>
-        <w:t>IApplicationLogListener[] getpplicationLogListeners() </w:t>
+        <w:t>IApplicationLogListener</w:t>
+      </w:r>
+      <w:proofErr w:type="spellEnd"/>
+      <w:r>
+        <w:rPr>
+          <w:b/>
+          <w:i/>
+        </w:rPr>
+        <w:t>[</w:t>
+      </w:r>
+      <w:proofErr w:type="gramEnd"/>
+      <w:r>
+        <w:rPr>
+          <w:b/>
+          <w:i/>
+        </w:rPr>
+        <w:t xml:space="preserve">] </w:t>
+      </w:r>
+      <w:proofErr w:type="spellStart"/>
+      <w:r>
+        <w:rPr>
+          <w:b/>
+          <w:i/>
+        </w:rPr>
+        <w:t>getpplicationLogListeners</w:t>
+      </w:r>
+      <w:proofErr w:type="spellEnd"/>
+      <w:r>
+        <w:rPr>
+          <w:b/>
+          <w:i/>
+        </w:rPr>
+        <w:t>() </w:t>
       </w:r>
     </w:p>
     <w:p>
@@ -7491,6 +7721,7 @@
       <w:r>
         <w:t xml:space="preserve"> classe </w:t>
       </w:r>
+      <w:proofErr w:type="spellStart"/>
       <w:r>
         <w:rPr>
           <w:b/>
@@ -7505,9 +7736,11 @@
         </w:rPr>
         <w:t>ApplicationLog</w:t>
       </w:r>
+      <w:proofErr w:type="spellEnd"/>
       <w:r>
         <w:t xml:space="preserve"> implémentant l’interface </w:t>
       </w:r>
+      <w:proofErr w:type="spellStart"/>
       <w:r>
         <w:rPr>
           <w:b/>
@@ -7515,6 +7748,7 @@
         </w:rPr>
         <w:t>IApplicationLog</w:t>
       </w:r>
+      <w:proofErr w:type="spellEnd"/>
     </w:p>
     <w:p>
       <w:pPr>
@@ -7527,6 +7761,7 @@
       <w:r>
         <w:t xml:space="preserve">La méthode </w:t>
       </w:r>
+      <w:proofErr w:type="spellStart"/>
       <w:r>
         <w:rPr>
           <w:b/>
@@ -7534,6 +7769,7 @@
         </w:rPr>
         <w:t>setMessage</w:t>
       </w:r>
+      <w:proofErr w:type="spellEnd"/>
       <w:r>
         <w:t xml:space="preserve"> sera abstraite</w:t>
       </w:r>
@@ -7549,6 +7785,7 @@
       <w:r>
         <w:t xml:space="preserve">Cette classe devra contenir un tableau de </w:t>
       </w:r>
+      <w:proofErr w:type="spellStart"/>
       <w:r>
         <w:rPr>
           <w:b/>
@@ -7556,6 +7793,7 @@
         </w:rPr>
         <w:t>IApplicationLogListener</w:t>
       </w:r>
+      <w:proofErr w:type="spellEnd"/>
       <w:r>
         <w:rPr>
           <w:b/>
@@ -7590,36 +7828,72 @@
       <w:r>
         <w:t xml:space="preserve"> </w:t>
       </w:r>
+      <w:proofErr w:type="spellStart"/>
       <w:r>
         <w:rPr>
           <w:b/>
           <w:i/>
         </w:rPr>
-        <w:t>ApplicationErrorLog, ApplicationWarningsLog, ApplicationInfoLog</w:t>
-      </w:r>
-      <w:r>
-        <w:t xml:space="preserve"> </w:t>
-      </w:r>
-      <w:r>
-        <w:t xml:space="preserve">dérivant de </w:t>
-      </w:r>
-      <w:r>
-        <w:t xml:space="preserve"> </w:t>
-      </w:r>
+        <w:t>ApplicationErrorLog</w:t>
+      </w:r>
+      <w:proofErr w:type="spellEnd"/>
       <w:r>
         <w:rPr>
           <w:b/>
           <w:i/>
         </w:rPr>
-        <w:t>Abstract</w:t>
-      </w:r>
+        <w:t xml:space="preserve">, </w:t>
+      </w:r>
+      <w:proofErr w:type="spellStart"/>
       <w:r>
         <w:rPr>
           <w:b/>
           <w:i/>
         </w:rPr>
+        <w:t>ApplicationWarningsLog</w:t>
+      </w:r>
+      <w:proofErr w:type="spellEnd"/>
+      <w:r>
+        <w:rPr>
+          <w:b/>
+          <w:i/>
+        </w:rPr>
+        <w:t xml:space="preserve">, </w:t>
+      </w:r>
+      <w:proofErr w:type="spellStart"/>
+      <w:r>
+        <w:rPr>
+          <w:b/>
+          <w:i/>
+        </w:rPr>
+        <w:t>ApplicationInfoLog</w:t>
+      </w:r>
+      <w:proofErr w:type="spellEnd"/>
+      <w:r>
+        <w:t xml:space="preserve"> </w:t>
+      </w:r>
+      <w:r>
+        <w:t xml:space="preserve">dérivant de </w:t>
+      </w:r>
+      <w:r>
+        <w:t xml:space="preserve"> </w:t>
+      </w:r>
+      <w:proofErr w:type="spellStart"/>
+      <w:r>
+        <w:rPr>
+          <w:b/>
+          <w:i/>
+        </w:rPr>
+        <w:t>Abstract</w:t>
+      </w:r>
+      <w:r>
+        <w:rPr>
+          <w:b/>
+          <w:i/>
+        </w:rPr>
         <w:t>ApplicationLog</w:t>
       </w:r>
+      <w:proofErr w:type="spellEnd"/>
       <w:r>
         <w:rPr>
           <w:b/>
@@ -7639,6 +7913,7 @@
       <w:r>
         <w:t xml:space="preserve">Ces classes devront contenir un tableau de </w:t>
       </w:r>
+      <w:proofErr w:type="spellStart"/>
       <w:r>
         <w:rPr>
           <w:b/>
@@ -7646,6 +7921,7 @@
         </w:rPr>
         <w:t>IApplicationLogListener</w:t>
       </w:r>
+      <w:proofErr w:type="spellEnd"/>
       <w:r>
         <w:rPr>
           <w:b/>
@@ -7668,6 +7944,7 @@
       <w:r>
         <w:t xml:space="preserve">La méthode </w:t>
       </w:r>
+      <w:proofErr w:type="spellStart"/>
       <w:r>
         <w:rPr>
           <w:b/>
@@ -7675,9 +7952,11 @@
         </w:rPr>
         <w:t>setMessage</w:t>
       </w:r>
+      <w:proofErr w:type="spellEnd"/>
       <w:r>
         <w:t xml:space="preserve"> doit appeler la méthode </w:t>
       </w:r>
+      <w:proofErr w:type="spellStart"/>
       <w:r>
         <w:rPr>
           <w:b/>
@@ -7685,9 +7964,11 @@
         </w:rPr>
         <w:t>newMessage</w:t>
       </w:r>
+      <w:proofErr w:type="spellEnd"/>
       <w:r>
         <w:t xml:space="preserve"> de chaque élément du tableau de </w:t>
       </w:r>
+      <w:proofErr w:type="spellStart"/>
       <w:r>
         <w:rPr>
           <w:b/>
@@ -7695,6 +7976,7 @@
         </w:rPr>
         <w:t>IApplicationLogListener</w:t>
       </w:r>
+      <w:proofErr w:type="spellEnd"/>
       <w:r>
         <w:t xml:space="preserve"> et </w:t>
       </w:r>
@@ -7725,6 +8007,7 @@
       <w:r>
         <w:t xml:space="preserve"> boîte de dialogue abstraite </w:t>
       </w:r>
+      <w:proofErr w:type="spellStart"/>
       <w:r>
         <w:rPr>
           <w:b/>
@@ -7732,12 +8015,14 @@
         </w:rPr>
         <w:t>AbstractApplicationMessageDialog</w:t>
       </w:r>
+      <w:proofErr w:type="spellEnd"/>
       <w:r>
         <w:t xml:space="preserve"> </w:t>
       </w:r>
       <w:r>
         <w:t xml:space="preserve">implémentant l’interface </w:t>
       </w:r>
+      <w:proofErr w:type="spellStart"/>
       <w:r>
         <w:rPr>
           <w:b/>
@@ -7745,6 +8030,7 @@
         </w:rPr>
         <w:t>IApplicationLogListener</w:t>
       </w:r>
+      <w:proofErr w:type="spellEnd"/>
     </w:p>
     <w:p>
       <w:pPr>
@@ -7757,12 +8043,46 @@
       <w:r>
         <w:t xml:space="preserve">ajouter une méthode abstraite </w:t>
       </w:r>
+      <w:proofErr w:type="spellStart"/>
       <w:r>
         <w:rPr>
           <w:b/>
           <w:i/>
         </w:rPr>
-        <w:t>void showMessage( )</w:t>
+        <w:t>void</w:t>
+      </w:r>
+      <w:proofErr w:type="spellEnd"/>
+      <w:r>
+        <w:rPr>
+          <w:b/>
+          <w:i/>
+        </w:rPr>
+        <w:t xml:space="preserve"> </w:t>
+      </w:r>
+      <w:proofErr w:type="spellStart"/>
+      <w:proofErr w:type="gramStart"/>
+      <w:r>
+        <w:rPr>
+          <w:b/>
+          <w:i/>
+        </w:rPr>
+        <w:t>showMessage</w:t>
+      </w:r>
+      <w:proofErr w:type="spellEnd"/>
+      <w:r>
+        <w:rPr>
+          <w:b/>
+          <w:i/>
+        </w:rPr>
+        <w:t>(</w:t>
+      </w:r>
+      <w:proofErr w:type="gramEnd"/>
+      <w:r>
+        <w:rPr>
+          <w:b/>
+          <w:i/>
+        </w:rPr>
+        <w:t> )</w:t>
       </w:r>
       <w:r>
         <w:t xml:space="preserve">, cette méthode doit être accessible par les classe filles seulement. </w:t>
@@ -7779,13 +8099,15 @@
       <w:r>
         <w:t xml:space="preserve">la méthode </w:t>
       </w:r>
+      <w:proofErr w:type="spellStart"/>
       <w:r>
         <w:rPr>
           <w:b/>
           <w:i/>
         </w:rPr>
-        <w:t>void newMessage(String message)</w:t>
-      </w:r>
+        <w:t>void</w:t>
+      </w:r>
+      <w:proofErr w:type="spellEnd"/>
       <w:r>
         <w:rPr>
           <w:b/>
@@ -7793,15 +8115,56 @@
         </w:rPr>
         <w:t xml:space="preserve"> </w:t>
       </w:r>
-      <w:r>
-        <w:t xml:space="preserve">doit appeler la méthode </w:t>
-      </w:r>
+      <w:proofErr w:type="spellStart"/>
+      <w:proofErr w:type="gramStart"/>
       <w:r>
         <w:rPr>
           <w:b/>
           <w:i/>
         </w:rPr>
-        <w:t>showMessage( )</w:t>
+        <w:t>newMessage</w:t>
+      </w:r>
+      <w:proofErr w:type="spellEnd"/>
+      <w:r>
+        <w:rPr>
+          <w:b/>
+          <w:i/>
+        </w:rPr>
+        <w:t>(</w:t>
+      </w:r>
+      <w:proofErr w:type="gramEnd"/>
+      <w:r>
+        <w:rPr>
+          <w:b/>
+          <w:i/>
+        </w:rPr>
+        <w:t>String message)</w:t>
+      </w:r>
+      <w:r>
+        <w:rPr>
+          <w:b/>
+          <w:i/>
+        </w:rPr>
+        <w:t xml:space="preserve"> </w:t>
+      </w:r>
+      <w:r>
+        <w:t xml:space="preserve">doit appeler la méthode </w:t>
+      </w:r>
+      <w:proofErr w:type="spellStart"/>
+      <w:r>
+        <w:rPr>
+          <w:b/>
+          <w:i/>
+        </w:rPr>
+        <w:t>showMessage</w:t>
+      </w:r>
+      <w:proofErr w:type="spellEnd"/>
+      <w:r>
+        <w:rPr>
+          <w:b/>
+          <w:i/>
+        </w:rPr>
+        <w:t>( )</w:t>
       </w:r>
     </w:p>
     <w:p>
@@ -7824,6 +8187,7 @@
       <w:r>
         <w:t xml:space="preserve">3 boites de dialogue dérivant de </w:t>
       </w:r>
+      <w:proofErr w:type="spellStart"/>
       <w:r>
         <w:rPr>
           <w:b/>
@@ -7831,6 +8195,7 @@
         </w:rPr>
         <w:t>AbstractApplicationMessageDialog</w:t>
       </w:r>
+      <w:proofErr w:type="spellEnd"/>
       <w:r>
         <w:rPr>
           <w:b/>
@@ -7854,6 +8219,8 @@
           <w:i/>
         </w:rPr>
       </w:pPr>
+      <w:proofErr w:type="spellStart"/>
+      <w:proofErr w:type="gramStart"/>
       <w:r>
         <w:rPr>
           <w:b/>
@@ -7866,15 +8233,24 @@
           <w:b/>
           <w:i/>
         </w:rPr>
-        <w:t>Dialog </w:t>
-      </w:r>
+        <w:t>Dialog</w:t>
+      </w:r>
+      <w:proofErr w:type="spellEnd"/>
       <w:r>
         <w:rPr>
           <w:b/>
           <w:i/>
         </w:rPr>
+        <w:t> </w:t>
+      </w:r>
+      <w:r>
+        <w:rPr>
+          <w:b/>
+          <w:i/>
+        </w:rPr>
         <w:t>,</w:t>
       </w:r>
+      <w:proofErr w:type="gramEnd"/>
       <w:r>
         <w:rPr>
           <w:b/>
@@ -7898,6 +8274,7 @@
           <w:i/>
         </w:rPr>
       </w:pPr>
+      <w:proofErr w:type="spellStart"/>
       <w:r>
         <w:rPr>
           <w:b/>
@@ -7912,6 +8289,7 @@
         </w:rPr>
         <w:t>Dialog</w:t>
       </w:r>
+      <w:proofErr w:type="spellEnd"/>
       <w:r>
         <w:t>, affichant un avertissement</w:t>
       </w:r>
@@ -7928,6 +8306,7 @@
           <w:i/>
         </w:rPr>
       </w:pPr>
+      <w:proofErr w:type="spellStart"/>
       <w:r>
         <w:rPr>
           <w:b/>
@@ -7942,6 +8321,7 @@
         </w:rPr>
         <w:t>Dialog</w:t>
       </w:r>
+      <w:proofErr w:type="spellEnd"/>
       <w:r>
         <w:t>, affichant un message</w:t>
       </w:r>
@@ -7974,6 +8354,7 @@
       <w:r>
         <w:t xml:space="preserve"> </w:t>
       </w:r>
+      <w:proofErr w:type="spellStart"/>
       <w:r>
         <w:rPr>
           <w:b/>
@@ -7981,6 +8362,7 @@
         </w:rPr>
         <w:t>ApplicationLogs</w:t>
       </w:r>
+      <w:proofErr w:type="spellEnd"/>
     </w:p>
     <w:p>
       <w:pPr>
@@ -7993,6 +8375,7 @@
       <w:r>
         <w:t xml:space="preserve">La classe </w:t>
       </w:r>
+      <w:proofErr w:type="spellStart"/>
       <w:r>
         <w:rPr>
           <w:b/>
@@ -8000,6 +8383,7 @@
         </w:rPr>
         <w:t>ApplicationLogs</w:t>
       </w:r>
+      <w:proofErr w:type="spellEnd"/>
       <w:r>
         <w:rPr>
           <w:b/>
@@ -8013,6 +8397,7 @@
       <w:r>
         <w:t xml:space="preserve"> de </w:t>
       </w:r>
+      <w:proofErr w:type="spellStart"/>
       <w:r>
         <w:rPr>
           <w:b/>
@@ -8020,6 +8405,7 @@
         </w:rPr>
         <w:t>IApplicationLog</w:t>
       </w:r>
+      <w:proofErr w:type="spellEnd"/>
     </w:p>
     <w:p>
       <w:pPr>
@@ -8054,26 +8440,69 @@
           <w:i/>
         </w:rPr>
       </w:pPr>
+      <w:proofErr w:type="spellStart"/>
       <w:r>
         <w:rPr>
           <w:b/>
           <w:i/>
         </w:rPr>
-        <w:t>ArrayList&lt;IApplication</w:t>
-      </w:r>
+        <w:t>ArrayList</w:t>
+      </w:r>
+      <w:proofErr w:type="spellEnd"/>
       <w:r>
         <w:rPr>
           <w:b/>
           <w:i/>
         </w:rPr>
-        <w:t>Log</w:t>
-      </w:r>
+        <w:t>&lt;</w:t>
+      </w:r>
+      <w:proofErr w:type="spellStart"/>
       <w:r>
         <w:rPr>
           <w:b/>
           <w:i/>
         </w:rPr>
-        <w:t>&gt; getErrors(),</w:t>
+        <w:t>IApplication</w:t>
+      </w:r>
+      <w:r>
+        <w:rPr>
+          <w:b/>
+          <w:i/>
+        </w:rPr>
+        <w:t>Log</w:t>
+      </w:r>
+      <w:proofErr w:type="spellEnd"/>
+      <w:r>
+        <w:rPr>
+          <w:b/>
+          <w:i/>
+        </w:rPr>
+        <w:t xml:space="preserve">&gt; </w:t>
+      </w:r>
+      <w:proofErr w:type="spellStart"/>
+      <w:proofErr w:type="gramStart"/>
+      <w:r>
+        <w:rPr>
+          <w:b/>
+          <w:i/>
+        </w:rPr>
+        <w:t>getErrors</w:t>
+      </w:r>
+      <w:proofErr w:type="spellEnd"/>
+      <w:r>
+        <w:rPr>
+          <w:b/>
+          <w:i/>
+        </w:rPr>
+        <w:t>(</w:t>
+      </w:r>
+      <w:proofErr w:type="gramEnd"/>
+      <w:r>
+        <w:rPr>
+          <w:b/>
+          <w:i/>
+        </w:rPr>
+        <w:t>),</w:t>
       </w:r>
     </w:p>
     <w:p>
@@ -8088,26 +8517,69 @@
           <w:i/>
         </w:rPr>
       </w:pPr>
+      <w:proofErr w:type="spellStart"/>
       <w:r>
         <w:rPr>
           <w:b/>
           <w:i/>
         </w:rPr>
-        <w:t>ArrayList&lt;IApplication</w:t>
-      </w:r>
+        <w:t>ArrayList</w:t>
+      </w:r>
+      <w:proofErr w:type="spellEnd"/>
       <w:r>
         <w:rPr>
           <w:b/>
           <w:i/>
         </w:rPr>
-        <w:t>Log</w:t>
-      </w:r>
+        <w:t>&lt;</w:t>
+      </w:r>
+      <w:proofErr w:type="spellStart"/>
       <w:r>
         <w:rPr>
           <w:b/>
           <w:i/>
         </w:rPr>
-        <w:t>&gt; getWarnings(),</w:t>
+        <w:t>IApplication</w:t>
+      </w:r>
+      <w:r>
+        <w:rPr>
+          <w:b/>
+          <w:i/>
+        </w:rPr>
+        <w:t>Log</w:t>
+      </w:r>
+      <w:proofErr w:type="spellEnd"/>
+      <w:r>
+        <w:rPr>
+          <w:b/>
+          <w:i/>
+        </w:rPr>
+        <w:t xml:space="preserve">&gt; </w:t>
+      </w:r>
+      <w:proofErr w:type="spellStart"/>
+      <w:proofErr w:type="gramStart"/>
+      <w:r>
+        <w:rPr>
+          <w:b/>
+          <w:i/>
+        </w:rPr>
+        <w:t>getWarnings</w:t>
+      </w:r>
+      <w:proofErr w:type="spellEnd"/>
+      <w:r>
+        <w:rPr>
+          <w:b/>
+          <w:i/>
+        </w:rPr>
+        <w:t>(</w:t>
+      </w:r>
+      <w:proofErr w:type="gramEnd"/>
+      <w:r>
+        <w:rPr>
+          <w:b/>
+          <w:i/>
+        </w:rPr>
+        <w:t>),</w:t>
       </w:r>
     </w:p>
     <w:p>
@@ -8122,27 +8594,63 @@
           <w:i/>
         </w:rPr>
       </w:pPr>
+      <w:proofErr w:type="spellStart"/>
       <w:r>
         <w:rPr>
           <w:b/>
           <w:i/>
         </w:rPr>
-        <w:t>ArrayList&lt;IApplication</w:t>
-      </w:r>
+        <w:t>ArrayList</w:t>
+      </w:r>
+      <w:proofErr w:type="spellEnd"/>
       <w:r>
         <w:rPr>
           <w:b/>
           <w:i/>
         </w:rPr>
-        <w:t>Log</w:t>
-      </w:r>
+        <w:t>&lt;</w:t>
+      </w:r>
+      <w:proofErr w:type="spellStart"/>
       <w:r>
         <w:rPr>
           <w:b/>
           <w:i/>
         </w:rPr>
-        <w:t>&gt; getInfos()</w:t>
-      </w:r>
+        <w:t>IApplication</w:t>
+      </w:r>
+      <w:r>
+        <w:rPr>
+          <w:b/>
+          <w:i/>
+        </w:rPr>
+        <w:t>Log</w:t>
+      </w:r>
+      <w:proofErr w:type="spellEnd"/>
+      <w:r>
+        <w:rPr>
+          <w:b/>
+          <w:i/>
+        </w:rPr>
+        <w:t xml:space="preserve">&gt; </w:t>
+      </w:r>
+      <w:proofErr w:type="spellStart"/>
+      <w:proofErr w:type="gramStart"/>
+      <w:r>
+        <w:rPr>
+          <w:b/>
+          <w:i/>
+        </w:rPr>
+        <w:t>getInfos</w:t>
+      </w:r>
+      <w:proofErr w:type="spellEnd"/>
+      <w:r>
+        <w:rPr>
+          <w:b/>
+          <w:i/>
+        </w:rPr>
+        <w:t>()</w:t>
+      </w:r>
+      <w:proofErr w:type="gramEnd"/>
     </w:p>
     <w:p/>
     <w:p>
@@ -8166,11 +8674,16 @@
         <w:t>GUI</w:t>
       </w:r>
       <w:r>
-        <w:t xml:space="preserve"> – Visualisation de Widget</w:t>
+        <w:t xml:space="preserve"> – Visualisation de </w:t>
+      </w:r>
+      <w:proofErr w:type="spellStart"/>
+      <w:r>
+        <w:t>Widget</w:t>
       </w:r>
       <w:r>
         <w:t>s</w:t>
       </w:r>
+      <w:proofErr w:type="spellEnd"/>
       <w:r>
         <w:t xml:space="preserve"> sous forme de table</w:t>
       </w:r>
@@ -8190,13 +8703,63 @@
       <w:r>
         <w:t xml:space="preserve">Implémenter 3 vues (Mois / Semaine / Jour) : classes </w:t>
       </w:r>
+      <w:proofErr w:type="spellStart"/>
       <w:r>
         <w:rPr>
           <w:b/>
           <w:i/>
         </w:rPr>
-        <w:t>EventPanel, MonthPanel, WeekPanel, DayPanel</w:t>
-      </w:r>
+        <w:t>EventPanel</w:t>
+      </w:r>
+      <w:proofErr w:type="spellEnd"/>
+      <w:r>
+        <w:rPr>
+          <w:b/>
+          <w:i/>
+        </w:rPr>
+        <w:t xml:space="preserve">, </w:t>
+      </w:r>
+      <w:proofErr w:type="spellStart"/>
+      <w:r>
+        <w:rPr>
+          <w:b/>
+          <w:i/>
+        </w:rPr>
+        <w:t>MonthPanel</w:t>
+      </w:r>
+      <w:proofErr w:type="spellEnd"/>
+      <w:r>
+        <w:rPr>
+          <w:b/>
+          <w:i/>
+        </w:rPr>
+        <w:t xml:space="preserve">, </w:t>
+      </w:r>
+      <w:proofErr w:type="spellStart"/>
+      <w:r>
+        <w:rPr>
+          <w:b/>
+          <w:i/>
+        </w:rPr>
+        <w:t>WeekPanel</w:t>
+      </w:r>
+      <w:proofErr w:type="spellEnd"/>
+      <w:r>
+        <w:rPr>
+          <w:b/>
+          <w:i/>
+        </w:rPr>
+        <w:t xml:space="preserve">, </w:t>
+      </w:r>
+      <w:proofErr w:type="spellStart"/>
+      <w:r>
+        <w:rPr>
+          <w:b/>
+          <w:i/>
+        </w:rPr>
+        <w:t>DayPanel</w:t>
+      </w:r>
+      <w:proofErr w:type="spellEnd"/>
     </w:p>
     <w:p>
       <w:pPr>
@@ -8209,15 +8772,24 @@
       <w:r>
         <w:t xml:space="preserve">Trouver un </w:t>
       </w:r>
+      <w:proofErr w:type="spellStart"/>
       <w:r>
         <w:rPr>
           <w:i/>
         </w:rPr>
-        <w:t xml:space="preserve">Layout </w:t>
+        <w:t>Layout</w:t>
+      </w:r>
+      <w:proofErr w:type="spellEnd"/>
+      <w:r>
+        <w:rPr>
+          <w:i/>
+        </w:rPr>
+        <w:t xml:space="preserve"> </w:t>
       </w:r>
       <w:r>
         <w:t xml:space="preserve">permettant de superposer ces trois vues : classe </w:t>
       </w:r>
+      <w:proofErr w:type="spellStart"/>
       <w:r>
         <w:rPr>
           <w:b/>
@@ -8225,6 +8797,7 @@
         </w:rPr>
         <w:t>SchedulerFrame</w:t>
       </w:r>
+      <w:proofErr w:type="spellEnd"/>
     </w:p>
     <w:p>
       <w:pPr>
@@ -8237,6 +8810,7 @@
       <w:r>
         <w:t xml:space="preserve">Créer une </w:t>
       </w:r>
+      <w:proofErr w:type="spellStart"/>
       <w:r>
         <w:rPr>
           <w:b/>
@@ -8244,6 +8818,7 @@
         </w:rPr>
         <w:t>Factory</w:t>
       </w:r>
+      <w:proofErr w:type="spellEnd"/>
       <w:r>
         <w:rPr>
           <w:b/>
@@ -8259,28 +8834,71 @@
           <w:b/>
           <w:i/>
         </w:rPr>
-        <w:t xml:space="preserve"> AgendaPanelFactory</w:t>
-      </w:r>
-      <w:r>
-        <w:t>)</w:t>
-      </w:r>
+        <w:t xml:space="preserve"> </w:t>
+      </w:r>
+      <w:proofErr w:type="spellStart"/>
       <w:r>
         <w:rPr>
           <w:b/>
           <w:i/>
         </w:rPr>
-        <w:t xml:space="preserve"> </w:t>
-      </w:r>
-      <w:r>
-        <w:t xml:space="preserve">permettant de gérer les trois classes  </w:t>
+        <w:t>AgendaPanelFactory</w:t>
+      </w:r>
+      <w:proofErr w:type="spellEnd"/>
+      <w:r>
+        <w:t>)</w:t>
       </w:r>
       <w:r>
         <w:rPr>
           <w:b/>
           <w:i/>
         </w:rPr>
-        <w:t>MonthPanel, WeekPanel, DayPanel</w:t>
-      </w:r>
+        <w:t xml:space="preserve"> </w:t>
+      </w:r>
+      <w:r>
+        <w:t xml:space="preserve">permettant de gérer les trois classes  </w:t>
+      </w:r>
+      <w:proofErr w:type="spellStart"/>
+      <w:r>
+        <w:rPr>
+          <w:b/>
+          <w:i/>
+        </w:rPr>
+        <w:t>MonthPanel</w:t>
+      </w:r>
+      <w:proofErr w:type="spellEnd"/>
+      <w:r>
+        <w:rPr>
+          <w:b/>
+          <w:i/>
+        </w:rPr>
+        <w:t xml:space="preserve">, </w:t>
+      </w:r>
+      <w:proofErr w:type="spellStart"/>
+      <w:r>
+        <w:rPr>
+          <w:b/>
+          <w:i/>
+        </w:rPr>
+        <w:t>WeekPanel</w:t>
+      </w:r>
+      <w:proofErr w:type="spellEnd"/>
+      <w:r>
+        <w:rPr>
+          <w:b/>
+          <w:i/>
+        </w:rPr>
+        <w:t xml:space="preserve">, </w:t>
+      </w:r>
+      <w:proofErr w:type="spellStart"/>
+      <w:r>
+        <w:rPr>
+          <w:b/>
+          <w:i/>
+        </w:rPr>
+        <w:t>DayPanel</w:t>
+      </w:r>
+      <w:proofErr w:type="spellEnd"/>
     </w:p>
     <w:p>
       <w:pPr>
@@ -8299,30 +8917,66 @@
       <w:r>
         <w:t xml:space="preserve">ant de gérer les vues </w:t>
       </w:r>
+      <w:proofErr w:type="spellStart"/>
       <w:r>
         <w:rPr>
           <w:b/>
           <w:i/>
         </w:rPr>
-        <w:t>MonthPanel, WeekPanel, DayPanel</w:t>
-      </w:r>
+        <w:t>MonthPanel</w:t>
+      </w:r>
+      <w:proofErr w:type="spellEnd"/>
       <w:r>
         <w:rPr>
           <w:b/>
           <w:i/>
         </w:rPr>
-        <w:t xml:space="preserve"> : </w:t>
-      </w:r>
-      <w:r>
-        <w:t>en cliquant sur un bouton ‘</w:t>
-      </w:r>
+        <w:t xml:space="preserve">, </w:t>
+      </w:r>
+      <w:proofErr w:type="spellStart"/>
       <w:r>
         <w:rPr>
           <w:b/>
           <w:i/>
         </w:rPr>
+        <w:t>WeekPanel</w:t>
+      </w:r>
+      <w:proofErr w:type="spellEnd"/>
+      <w:r>
+        <w:rPr>
+          <w:b/>
+          <w:i/>
+        </w:rPr>
+        <w:t xml:space="preserve">, </w:t>
+      </w:r>
+      <w:proofErr w:type="spellStart"/>
+      <w:r>
+        <w:rPr>
+          <w:b/>
+          <w:i/>
+        </w:rPr>
+        <w:t>DayPanel</w:t>
+      </w:r>
+      <w:proofErr w:type="spellEnd"/>
+      <w:r>
+        <w:rPr>
+          <w:b/>
+          <w:i/>
+        </w:rPr>
+        <w:t xml:space="preserve"> : </w:t>
+      </w:r>
+      <w:r>
+        <w:t>en cliquant sur un bouton ‘</w:t>
+      </w:r>
+      <w:proofErr w:type="spellStart"/>
+      <w:r>
+        <w:rPr>
+          <w:b/>
+          <w:i/>
+        </w:rPr>
         <w:t>next</w:t>
       </w:r>
+      <w:proofErr w:type="spellEnd"/>
       <w:r>
         <w:t>’ nous devons pouvoir voyager entre les vues</w:t>
       </w:r>
@@ -8350,6 +9004,7 @@
       <w:r>
         <w:t xml:space="preserve">Operateur </w:t>
       </w:r>
+      <w:proofErr w:type="spellStart"/>
       <w:r>
         <w:rPr>
           <w:b/>
@@ -8357,6 +9012,7 @@
         </w:rPr>
         <w:t>instanceof</w:t>
       </w:r>
+      <w:proofErr w:type="spellEnd"/>
     </w:p>
     <w:p>
       <w:pPr>
@@ -8372,19 +9028,37 @@
           <w:lang w:val="en-US"/>
         </w:rPr>
       </w:pPr>
+      <w:proofErr w:type="spellStart"/>
+      <w:proofErr w:type="gramStart"/>
       <w:r>
         <w:rPr>
           <w:b/>
           <w:i/>
           <w:lang w:val="en-US"/>
         </w:rPr>
-        <w:t>JOptionPane </w:t>
-      </w:r>
-      <w:r>
-        <w:rPr>
+        <w:t>JOptionPane</w:t>
+      </w:r>
+      <w:proofErr w:type="spellEnd"/>
+      <w:r>
+        <w:rPr>
+          <w:b/>
+          <w:i/>
           <w:lang w:val="en-US"/>
         </w:rPr>
-        <w:t xml:space="preserve">: </w:t>
+        <w:t> </w:t>
+      </w:r>
+      <w:r>
+        <w:rPr>
+          <w:lang w:val="en-US"/>
+        </w:rPr>
+        <w:t>:</w:t>
+      </w:r>
+      <w:proofErr w:type="gramEnd"/>
+      <w:r>
+        <w:rPr>
+          <w:lang w:val="en-US"/>
+        </w:rPr>
+        <w:t xml:space="preserve"> </w:t>
       </w:r>
       <w:hyperlink r:id="rId18" w:history="1">
         <w:r>
@@ -8449,6 +9123,7 @@
           <w:lang w:val="en-US"/>
         </w:rPr>
       </w:pPr>
+      <w:proofErr w:type="gramStart"/>
       <w:r>
         <w:rPr>
           <w:rFonts w:ascii="Consolas" w:hAnsi="Consolas" w:cs="Consolas"/>
@@ -8473,6 +9148,7 @@
         </w:rPr>
         <w:t>rotected</w:t>
       </w:r>
+      <w:proofErr w:type="gramEnd"/>
       <w:r>
         <w:rPr>
           <w:rFonts w:ascii="Consolas" w:hAnsi="Consolas" w:cs="Consolas"/>
@@ -8524,6 +9200,7 @@
         </w:rPr>
         <w:tab/>
       </w:r>
+      <w:proofErr w:type="gramStart"/>
       <w:r>
         <w:rPr>
           <w:rFonts w:ascii="Consolas" w:hAnsi="Consolas" w:cs="Consolas"/>
@@ -8548,6 +9225,7 @@
         </w:rPr>
         <w:t>rotected</w:t>
       </w:r>
+      <w:proofErr w:type="gramEnd"/>
       <w:r>
         <w:rPr>
           <w:rFonts w:ascii="Consolas" w:hAnsi="Consolas" w:cs="Consolas"/>
@@ -8556,7 +9234,51 @@
           <w:szCs w:val="20"/>
           <w:lang w:val="en-US"/>
         </w:rPr>
-        <w:t xml:space="preserve"> ArrayList&lt;IApplicationLogListener&gt; </w:t>
+        <w:t xml:space="preserve"> </w:t>
+      </w:r>
+      <w:proofErr w:type="spellStart"/>
+      <w:r>
+        <w:rPr>
+          <w:rFonts w:ascii="Consolas" w:hAnsi="Consolas" w:cs="Consolas"/>
+          <w:color w:val="000000"/>
+          <w:sz w:val="20"/>
+          <w:szCs w:val="20"/>
+          <w:lang w:val="en-US"/>
+        </w:rPr>
+        <w:t>ArrayList</w:t>
+      </w:r>
+      <w:proofErr w:type="spellEnd"/>
+      <w:r>
+        <w:rPr>
+          <w:rFonts w:ascii="Consolas" w:hAnsi="Consolas" w:cs="Consolas"/>
+          <w:color w:val="000000"/>
+          <w:sz w:val="20"/>
+          <w:szCs w:val="20"/>
+          <w:lang w:val="en-US"/>
+        </w:rPr>
+        <w:t>&lt;</w:t>
+      </w:r>
+      <w:proofErr w:type="spellStart"/>
+      <w:r>
+        <w:rPr>
+          <w:rFonts w:ascii="Consolas" w:hAnsi="Consolas" w:cs="Consolas"/>
+          <w:color w:val="000000"/>
+          <w:sz w:val="20"/>
+          <w:szCs w:val="20"/>
+          <w:lang w:val="en-US"/>
+        </w:rPr>
+        <w:t>IApplicationLogListener</w:t>
+      </w:r>
+      <w:proofErr w:type="spellEnd"/>
+      <w:r>
+        <w:rPr>
+          <w:rFonts w:ascii="Consolas" w:hAnsi="Consolas" w:cs="Consolas"/>
+          <w:color w:val="000000"/>
+          <w:sz w:val="20"/>
+          <w:szCs w:val="20"/>
+          <w:lang w:val="en-US"/>
+        </w:rPr>
+        <w:t xml:space="preserve">&gt; </w:t>
       </w:r>
       <w:r>
         <w:rPr>
@@ -8595,8 +9317,9 @@
           <w:sz w:val="20"/>
           <w:szCs w:val="20"/>
         </w:rPr>
-        <w:t>Elles ont été initialisées dans la classe abstraite mère “AbstractApplicationLog”</w:t>
-      </w:r>
+        <w:t>Elles ont été initialisées dans la classe abstraite mère “</w:t>
+      </w:r>
+      <w:proofErr w:type="spellStart"/>
       <w:r>
         <w:rPr>
           <w:rFonts w:cs="Consolas"/>
@@ -8604,18 +9327,18 @@
           <w:sz w:val="20"/>
           <w:szCs w:val="20"/>
         </w:rPr>
-        <w:t xml:space="preserve"> et il n’est donc pas nécessaire de les ajouter dans les classes filles ApplicationErrorLog, ApplicationWarningsLog, ApplicationInfoLog.</w:t>
-      </w:r>
-    </w:p>
-    <w:p>
-      <w:pPr>
+        <w:t>AbstractApplicationLog</w:t>
+      </w:r>
+      <w:proofErr w:type="spellEnd"/>
+      <w:r>
         <w:rPr>
           <w:rFonts w:cs="Consolas"/>
           <w:color w:val="000000"/>
           <w:sz w:val="20"/>
           <w:szCs w:val="20"/>
         </w:rPr>
-      </w:pPr>
+        <w:t>”</w:t>
+      </w:r>
       <w:r>
         <w:rPr>
           <w:rFonts w:cs="Consolas"/>
@@ -8623,18 +9346,19 @@
           <w:sz w:val="20"/>
           <w:szCs w:val="20"/>
         </w:rPr>
-        <w:t>Il en va de même avec setMessage() qui est définit différemment selon la classe fille.</w:t>
-      </w:r>
-    </w:p>
-    <w:p>
-      <w:pPr>
+        <w:t xml:space="preserve"> et il n’est donc pas nécessaire de les ajouter dans les classes filles </w:t>
+      </w:r>
+      <w:proofErr w:type="spellStart"/>
+      <w:r>
         <w:rPr>
           <w:rFonts w:cs="Consolas"/>
           <w:color w:val="000000"/>
           <w:sz w:val="20"/>
           <w:szCs w:val="20"/>
         </w:rPr>
-      </w:pPr>
+        <w:t>ApplicationErrorLog</w:t>
+      </w:r>
+      <w:proofErr w:type="spellEnd"/>
       <w:r>
         <w:rPr>
           <w:rFonts w:cs="Consolas"/>
@@ -8642,18 +9366,19 @@
           <w:sz w:val="20"/>
           <w:szCs w:val="20"/>
         </w:rPr>
-        <w:t>Avec les interfaces, il était nécessaire d’implémenter ses méthodes dans les classes l’implémentant. Nous avons donc plusieurs méthodes « @Overide » vides afin de respecter l’interface.</w:t>
-      </w:r>
-    </w:p>
-    <w:p>
-      <w:pPr>
+        <w:t xml:space="preserve">, </w:t>
+      </w:r>
+      <w:proofErr w:type="spellStart"/>
+      <w:r>
         <w:rPr>
           <w:rFonts w:cs="Consolas"/>
           <w:color w:val="000000"/>
           <w:sz w:val="20"/>
           <w:szCs w:val="20"/>
         </w:rPr>
-      </w:pPr>
+        <w:t>ApplicationWarningsLog</w:t>
+      </w:r>
+      <w:proofErr w:type="spellEnd"/>
       <w:r>
         <w:rPr>
           <w:rFonts w:cs="Consolas"/>
@@ -8661,47 +9386,49 @@
           <w:sz w:val="20"/>
           <w:szCs w:val="20"/>
         </w:rPr>
-        <w:t>Nous avons donc plusieurs méthodes showMessage() avec un nombre différent d’arguments.</w:t>
-      </w:r>
-    </w:p>
-    <w:p>
-      <w:pPr>
+        <w:t xml:space="preserve">, </w:t>
+      </w:r>
+      <w:proofErr w:type="spellStart"/>
+      <w:r>
         <w:rPr>
           <w:rFonts w:cs="Consolas"/>
           <w:color w:val="000000"/>
           <w:sz w:val="20"/>
           <w:szCs w:val="20"/>
         </w:rPr>
-      </w:pPr>
-    </w:p>
-    <w:p>
-      <w:pPr>
+        <w:t>ApplicationInfoLog</w:t>
+      </w:r>
+      <w:proofErr w:type="spellEnd"/>
+      <w:r>
         <w:rPr>
           <w:rFonts w:cs="Consolas"/>
           <w:color w:val="000000"/>
           <w:sz w:val="20"/>
           <w:szCs w:val="20"/>
         </w:rPr>
-      </w:pPr>
-      <w:r>
+        <w:t>.</w:t>
+      </w:r>
+    </w:p>
+    <w:p>
+      <w:pPr>
         <w:rPr>
           <w:rFonts w:cs="Consolas"/>
           <w:color w:val="000000"/>
           <w:sz w:val="20"/>
           <w:szCs w:val="20"/>
         </w:rPr>
-        <w:t>Exercice 2 :</w:t>
-      </w:r>
-    </w:p>
-    <w:p>
-      <w:pPr>
+      </w:pPr>
+      <w:r>
         <w:rPr>
           <w:rFonts w:cs="Consolas"/>
           <w:color w:val="000000"/>
           <w:sz w:val="20"/>
           <w:szCs w:val="20"/>
         </w:rPr>
-      </w:pPr>
+        <w:t xml:space="preserve">Il en va de même avec </w:t>
+      </w:r>
+      <w:proofErr w:type="spellStart"/>
+      <w:proofErr w:type="gramStart"/>
       <w:r>
         <w:rPr>
           <w:rFonts w:cs="Consolas"/>
@@ -8709,7 +9436,204 @@
           <w:sz w:val="20"/>
           <w:szCs w:val="20"/>
         </w:rPr>
-        <w:t>Dans cet exercice on a créé les tableaux sous forme de collection. Ainsi nous pouvions utiliser les méthodes « get » et « add ».</w:t>
+        <w:t>setMessage</w:t>
+      </w:r>
+      <w:proofErr w:type="spellEnd"/>
+      <w:r>
+        <w:rPr>
+          <w:rFonts w:cs="Consolas"/>
+          <w:color w:val="000000"/>
+          <w:sz w:val="20"/>
+          <w:szCs w:val="20"/>
+        </w:rPr>
+        <w:t>(</w:t>
+      </w:r>
+      <w:proofErr w:type="gramEnd"/>
+      <w:r>
+        <w:rPr>
+          <w:rFonts w:cs="Consolas"/>
+          <w:color w:val="000000"/>
+          <w:sz w:val="20"/>
+          <w:szCs w:val="20"/>
+        </w:rPr>
+        <w:t>) qui est définit différemment selon la classe fille.</w:t>
+      </w:r>
+    </w:p>
+    <w:p>
+      <w:pPr>
+        <w:rPr>
+          <w:rFonts w:cs="Consolas"/>
+          <w:color w:val="000000"/>
+          <w:sz w:val="20"/>
+          <w:szCs w:val="20"/>
+        </w:rPr>
+      </w:pPr>
+      <w:r>
+        <w:rPr>
+          <w:rFonts w:cs="Consolas"/>
+          <w:color w:val="000000"/>
+          <w:sz w:val="20"/>
+          <w:szCs w:val="20"/>
+        </w:rPr>
+        <w:t>Avec les interfaces, il était nécessaire d’implémenter ses méthodes dans les classes l’implémentant. Nous avons donc plusieurs méthodes « @</w:t>
+      </w:r>
+      <w:proofErr w:type="spellStart"/>
+      <w:r>
+        <w:rPr>
+          <w:rFonts w:cs="Consolas"/>
+          <w:color w:val="000000"/>
+          <w:sz w:val="20"/>
+          <w:szCs w:val="20"/>
+        </w:rPr>
+        <w:t>Overide</w:t>
+      </w:r>
+      <w:proofErr w:type="spellEnd"/>
+      <w:r>
+        <w:rPr>
+          <w:rFonts w:cs="Consolas"/>
+          <w:color w:val="000000"/>
+          <w:sz w:val="20"/>
+          <w:szCs w:val="20"/>
+        </w:rPr>
+        <w:t> » vides afin de respecter l’interface.</w:t>
+      </w:r>
+    </w:p>
+    <w:p>
+      <w:pPr>
+        <w:rPr>
+          <w:rFonts w:cs="Consolas"/>
+          <w:color w:val="000000"/>
+          <w:sz w:val="20"/>
+          <w:szCs w:val="20"/>
+        </w:rPr>
+      </w:pPr>
+      <w:r>
+        <w:rPr>
+          <w:rFonts w:cs="Consolas"/>
+          <w:color w:val="000000"/>
+          <w:sz w:val="20"/>
+          <w:szCs w:val="20"/>
+        </w:rPr>
+        <w:t xml:space="preserve">Nous avons donc plusieurs méthodes </w:t>
+      </w:r>
+      <w:proofErr w:type="spellStart"/>
+      <w:proofErr w:type="gramStart"/>
+      <w:r>
+        <w:rPr>
+          <w:rFonts w:cs="Consolas"/>
+          <w:color w:val="000000"/>
+          <w:sz w:val="20"/>
+          <w:szCs w:val="20"/>
+        </w:rPr>
+        <w:t>showMessage</w:t>
+      </w:r>
+      <w:proofErr w:type="spellEnd"/>
+      <w:r>
+        <w:rPr>
+          <w:rFonts w:cs="Consolas"/>
+          <w:color w:val="000000"/>
+          <w:sz w:val="20"/>
+          <w:szCs w:val="20"/>
+        </w:rPr>
+        <w:t>(</w:t>
+      </w:r>
+      <w:proofErr w:type="gramEnd"/>
+      <w:r>
+        <w:rPr>
+          <w:rFonts w:cs="Consolas"/>
+          <w:color w:val="000000"/>
+          <w:sz w:val="20"/>
+          <w:szCs w:val="20"/>
+        </w:rPr>
+        <w:t>) avec un nombre différent d’arguments.</w:t>
+      </w:r>
+    </w:p>
+    <w:p>
+      <w:pPr>
+        <w:rPr>
+          <w:rFonts w:cs="Consolas"/>
+          <w:color w:val="000000"/>
+          <w:sz w:val="20"/>
+          <w:szCs w:val="20"/>
+        </w:rPr>
+      </w:pPr>
+    </w:p>
+    <w:p>
+      <w:pPr>
+        <w:rPr>
+          <w:rFonts w:cs="Consolas"/>
+          <w:color w:val="000000"/>
+          <w:sz w:val="20"/>
+          <w:szCs w:val="20"/>
+        </w:rPr>
+      </w:pPr>
+      <w:r>
+        <w:rPr>
+          <w:rFonts w:cs="Consolas"/>
+          <w:color w:val="000000"/>
+          <w:sz w:val="20"/>
+          <w:szCs w:val="20"/>
+        </w:rPr>
+        <w:t>Exercice 2 :</w:t>
+      </w:r>
+    </w:p>
+    <w:p>
+      <w:pPr>
+        <w:rPr>
+          <w:rFonts w:cs="Consolas"/>
+          <w:color w:val="000000"/>
+          <w:sz w:val="20"/>
+          <w:szCs w:val="20"/>
+        </w:rPr>
+      </w:pPr>
+      <w:r>
+        <w:rPr>
+          <w:rFonts w:cs="Consolas"/>
+          <w:color w:val="000000"/>
+          <w:sz w:val="20"/>
+          <w:szCs w:val="20"/>
+        </w:rPr>
+        <w:t>Dans cet exercice on a créé les tableaux sous forme de collection. Ainsi nous pouvions utiliser les méthodes « </w:t>
+      </w:r>
+      <w:proofErr w:type="spellStart"/>
+      <w:r>
+        <w:rPr>
+          <w:rFonts w:cs="Consolas"/>
+          <w:color w:val="000000"/>
+          <w:sz w:val="20"/>
+          <w:szCs w:val="20"/>
+        </w:rPr>
+        <w:t>get</w:t>
+      </w:r>
+      <w:proofErr w:type="spellEnd"/>
+      <w:r>
+        <w:rPr>
+          <w:rFonts w:cs="Consolas"/>
+          <w:color w:val="000000"/>
+          <w:sz w:val="20"/>
+          <w:szCs w:val="20"/>
+        </w:rPr>
+        <w:t> » et « </w:t>
+      </w:r>
+      <w:proofErr w:type="spellStart"/>
+      <w:r>
+        <w:rPr>
+          <w:rFonts w:cs="Consolas"/>
+          <w:color w:val="000000"/>
+          <w:sz w:val="20"/>
+          <w:szCs w:val="20"/>
+        </w:rPr>
+        <w:t>add</w:t>
+      </w:r>
+      <w:proofErr w:type="spellEnd"/>
+      <w:r>
+        <w:rPr>
+          <w:rFonts w:cs="Consolas"/>
+          <w:color w:val="000000"/>
+          <w:sz w:val="20"/>
+          <w:szCs w:val="20"/>
+        </w:rPr>
+        <w:t> ».</w:t>
       </w:r>
     </w:p>
     <w:p>
@@ -8917,7 +9841,15 @@
         <w:t>r</w:t>
       </w:r>
       <w:r>
-        <w:t xml:space="preserve"> l’(es) erreur(s) introduite(s) dans le code du TP2.</w:t>
+        <w:t xml:space="preserve"> </w:t>
+      </w:r>
+      <w:proofErr w:type="gramStart"/>
+      <w:r>
+        <w:t>l’(</w:t>
+      </w:r>
+      <w:proofErr w:type="gramEnd"/>
+      <w:r>
+        <w:t>es) erreur(s) introduite(s) dans le code du TP2.</w:t>
       </w:r>
     </w:p>
     <w:p/>
@@ -8954,6 +9886,7 @@
       <w:r>
         <w:t xml:space="preserve"> </w:t>
       </w:r>
+      <w:proofErr w:type="spellStart"/>
       <w:r>
         <w:rPr>
           <w:b/>
@@ -8961,6 +9894,7 @@
         </w:rPr>
         <w:t>edu.iut.app.ApplicationSession</w:t>
       </w:r>
+      <w:proofErr w:type="spellEnd"/>
     </w:p>
     <w:p/>
     <w:p>
@@ -8999,6 +9933,7 @@
       <w:r>
         <w:t xml:space="preserve">exceptions : créer une classe </w:t>
       </w:r>
+      <w:proofErr w:type="spellStart"/>
       <w:r>
         <w:rPr>
           <w:b/>
@@ -9006,26 +9941,46 @@
         </w:rPr>
         <w:t>IUTException</w:t>
       </w:r>
+      <w:proofErr w:type="spellEnd"/>
       <w:r>
         <w:t xml:space="preserve"> de laquelle dériveront toutes vos futures classes d’exception. </w:t>
       </w:r>
+      <w:proofErr w:type="spellStart"/>
       <w:r>
         <w:rPr>
           <w:b/>
           <w:i/>
         </w:rPr>
-        <w:t xml:space="preserve">IUTException </w:t>
-      </w:r>
-      <w:r>
-        <w:t xml:space="preserve">devra pouvoir ‘logger’ les erreurs : en vous appuyant sur la classe de Session pour initialiser le </w:t>
-      </w:r>
+        <w:t>IUTException</w:t>
+      </w:r>
+      <w:proofErr w:type="spellEnd"/>
       <w:r>
         <w:rPr>
           <w:b/>
           <w:i/>
         </w:rPr>
+        <w:t xml:space="preserve"> </w:t>
+      </w:r>
+      <w:r>
+        <w:t>devra pouvoir ‘</w:t>
+      </w:r>
+      <w:proofErr w:type="spellStart"/>
+      <w:r>
         <w:t>logger</w:t>
       </w:r>
+      <w:proofErr w:type="spellEnd"/>
+      <w:r>
+        <w:t xml:space="preserve">’ les erreurs : en vous appuyant sur la classe de Session pour initialiser le </w:t>
+      </w:r>
+      <w:proofErr w:type="spellStart"/>
+      <w:r>
+        <w:rPr>
+          <w:b/>
+          <w:i/>
+        </w:rPr>
+        <w:t>logger</w:t>
+      </w:r>
+      <w:proofErr w:type="spellEnd"/>
       <w:r>
         <w:t>.</w:t>
       </w:r>
@@ -9045,59 +10000,99 @@
       <w:r>
         <w:t xml:space="preserve">Dans le TP1, nous avons créé les classes </w:t>
       </w:r>
+      <w:proofErr w:type="spellStart"/>
       <w:r>
         <w:rPr>
           <w:b/>
           <w:i/>
         </w:rPr>
-        <w:t>ApplicationErrorLog, ApplicationWarningsLog, ApplicationInfoLog</w:t>
-      </w:r>
-      <w:r>
-        <w:t xml:space="preserve"> permettant une gestion avancée des erreurs utilisant des </w:t>
-      </w:r>
+        <w:t>ApplicationErrorLog</w:t>
+      </w:r>
+      <w:proofErr w:type="spellEnd"/>
       <w:r>
         <w:rPr>
           <w:b/>
           <w:i/>
         </w:rPr>
-        <w:t>listener</w:t>
-      </w:r>
+        <w:t xml:space="preserve">, </w:t>
+      </w:r>
+      <w:proofErr w:type="spellStart"/>
       <w:r>
         <w:rPr>
           <w:b/>
           <w:i/>
         </w:rPr>
-        <w:t>s</w:t>
-      </w:r>
-      <w:r>
-        <w:t xml:space="preserve"> (permettant d’afficher des messages à l’écran). Il faudrait que ces messages soient aussi ‘</w:t>
-      </w:r>
+        <w:t>ApplicationWarningsLog</w:t>
+      </w:r>
+      <w:proofErr w:type="spellEnd"/>
       <w:r>
         <w:rPr>
           <w:b/>
           <w:i/>
         </w:rPr>
-        <w:t>loggés</w:t>
-      </w:r>
-      <w:r>
-        <w:t>’ :</w:t>
-      </w:r>
-      <w:r>
-        <w:t xml:space="preserve"> modifier ces classes afin d’utiliser </w:t>
-      </w:r>
-      <w:r>
-        <w:t>un</w:t>
-      </w:r>
-      <w:r>
-        <w:t xml:space="preserve"> </w:t>
-      </w:r>
+        <w:t xml:space="preserve">, </w:t>
+      </w:r>
+      <w:proofErr w:type="spellStart"/>
       <w:r>
         <w:rPr>
           <w:b/>
           <w:i/>
         </w:rPr>
+        <w:t>ApplicationInfoLog</w:t>
+      </w:r>
+      <w:proofErr w:type="spellEnd"/>
+      <w:r>
+        <w:t xml:space="preserve"> permettant une gestion avancée des erreurs utilisant des </w:t>
+      </w:r>
+      <w:proofErr w:type="spellStart"/>
+      <w:r>
+        <w:rPr>
+          <w:b/>
+          <w:i/>
+        </w:rPr>
+        <w:t>listener</w:t>
+      </w:r>
+      <w:r>
+        <w:rPr>
+          <w:b/>
+          <w:i/>
+        </w:rPr>
+        <w:t>s</w:t>
+      </w:r>
+      <w:proofErr w:type="spellEnd"/>
+      <w:r>
+        <w:t xml:space="preserve"> (permettant d’afficher des messages à l’écran). Il faudrait que ces messages soient aussi ‘</w:t>
+      </w:r>
+      <w:proofErr w:type="spellStart"/>
+      <w:r>
+        <w:rPr>
+          <w:b/>
+          <w:i/>
+        </w:rPr>
+        <w:t>loggés</w:t>
+      </w:r>
+      <w:proofErr w:type="spellEnd"/>
+      <w:r>
+        <w:t>’ :</w:t>
+      </w:r>
+      <w:r>
+        <w:t xml:space="preserve"> modifier ces classes afin d’utiliser </w:t>
+      </w:r>
+      <w:r>
+        <w:t>un</w:t>
+      </w:r>
+      <w:r>
+        <w:t xml:space="preserve"> </w:t>
+      </w:r>
+      <w:proofErr w:type="spellStart"/>
+      <w:r>
+        <w:rPr>
+          <w:b/>
+          <w:i/>
+        </w:rPr>
         <w:t>logger</w:t>
       </w:r>
+      <w:proofErr w:type="spellEnd"/>
       <w:r>
         <w:t xml:space="preserve"> initialiser dans la</w:t>
       </w:r>
@@ -9232,7 +10227,23 @@
           <w:b/>
           <w:i/>
         </w:rPr>
-        <w:t xml:space="preserve"> donc le ‘versionner’ dans le dossier </w:t>
+        <w:t xml:space="preserve"> donc le ‘</w:t>
+      </w:r>
+      <w:proofErr w:type="spellStart"/>
+      <w:r>
+        <w:rPr>
+          <w:b/>
+          <w:i/>
+        </w:rPr>
+        <w:t>versionner</w:t>
+      </w:r>
+      <w:proofErr w:type="spellEnd"/>
+      <w:r>
+        <w:rPr>
+          <w:b/>
+          <w:i/>
+        </w:rPr>
+        <w:t xml:space="preserve">’ dans le dossier </w:t>
       </w:r>
       <w:r>
         <w:rPr>
@@ -9283,7 +10294,15 @@
         <w:t>Exercice 1 :</w:t>
       </w:r>
       <w:r>
-        <w:t xml:space="preserve"> Non réalisé, fallait-il créer une classe classTest pour chaque test unitaire correspondant à une classe ?</w:t>
+        <w:t xml:space="preserve"> Non réalisé, fallait-il créer une classe </w:t>
+      </w:r>
+      <w:proofErr w:type="spellStart"/>
+      <w:r>
+        <w:t>classTest</w:t>
+      </w:r>
+      <w:proofErr w:type="spellEnd"/>
+      <w:r>
+        <w:t xml:space="preserve"> pour chaque test unitaire correspondant à une classe ?</w:t>
       </w:r>
       <w:r>
         <w:br/>
@@ -9295,7 +10314,15 @@
     </w:p>
     <w:p>
       <w:r>
-        <w:t xml:space="preserve">Dans la classe ApplicationSession : </w:t>
+        <w:t xml:space="preserve">Dans la classe </w:t>
+      </w:r>
+      <w:proofErr w:type="spellStart"/>
+      <w:r>
+        <w:t>ApplicationSession</w:t>
+      </w:r>
+      <w:proofErr w:type="spellEnd"/>
+      <w:r>
+        <w:t xml:space="preserve"> : </w:t>
       </w:r>
     </w:p>
     <w:p>
@@ -9319,6 +10346,8 @@
         </w:rPr>
         <w:tab/>
       </w:r>
+      <w:proofErr w:type="spellStart"/>
+      <w:proofErr w:type="gramStart"/>
       <w:r>
         <w:rPr>
           <w:rFonts w:ascii="Consolas" w:hAnsi="Consolas" w:cs="Consolas"/>
@@ -9330,6 +10359,8 @@
         </w:rPr>
         <w:t>protected</w:t>
       </w:r>
+      <w:proofErr w:type="spellEnd"/>
+      <w:proofErr w:type="gramEnd"/>
       <w:r>
         <w:rPr>
           <w:rFonts w:ascii="Consolas" w:hAnsi="Consolas" w:cs="Consolas"/>
@@ -9337,8 +10368,29 @@
           <w:sz w:val="20"/>
           <w:szCs w:val="20"/>
         </w:rPr>
-        <w:t xml:space="preserve"> Logger </w:t>
-      </w:r>
+        <w:t xml:space="preserve"> </w:t>
+      </w:r>
+      <w:proofErr w:type="spellStart"/>
+      <w:r>
+        <w:rPr>
+          <w:rFonts w:ascii="Consolas" w:hAnsi="Consolas" w:cs="Consolas"/>
+          <w:color w:val="000000"/>
+          <w:sz w:val="20"/>
+          <w:szCs w:val="20"/>
+        </w:rPr>
+        <w:t>Logger</w:t>
+      </w:r>
+      <w:proofErr w:type="spellEnd"/>
+      <w:r>
+        <w:rPr>
+          <w:rFonts w:ascii="Consolas" w:hAnsi="Consolas" w:cs="Consolas"/>
+          <w:color w:val="000000"/>
+          <w:sz w:val="20"/>
+          <w:szCs w:val="20"/>
+        </w:rPr>
+        <w:t xml:space="preserve"> </w:t>
+      </w:r>
+      <w:proofErr w:type="spellStart"/>
       <w:r>
         <w:rPr>
           <w:rFonts w:ascii="Consolas" w:hAnsi="Consolas" w:cs="Consolas"/>
@@ -9348,6 +10400,7 @@
         </w:rPr>
         <w:t>sessionGuiLogger</w:t>
       </w:r>
+      <w:proofErr w:type="spellEnd"/>
       <w:r>
         <w:rPr>
           <w:rFonts w:ascii="Consolas" w:hAnsi="Consolas" w:cs="Consolas"/>
@@ -9376,6 +10429,8 @@
         </w:rPr>
         <w:tab/>
       </w:r>
+      <w:proofErr w:type="spellStart"/>
+      <w:proofErr w:type="gramStart"/>
       <w:r>
         <w:rPr>
           <w:rFonts w:ascii="Consolas" w:hAnsi="Consolas" w:cs="Consolas"/>
@@ -9387,6 +10442,8 @@
         </w:rPr>
         <w:t>protected</w:t>
       </w:r>
+      <w:proofErr w:type="spellEnd"/>
+      <w:proofErr w:type="gramEnd"/>
       <w:r>
         <w:rPr>
           <w:rFonts w:ascii="Consolas" w:hAnsi="Consolas" w:cs="Consolas"/>
@@ -9394,8 +10451,29 @@
           <w:sz w:val="20"/>
           <w:szCs w:val="20"/>
         </w:rPr>
-        <w:t xml:space="preserve"> Logger </w:t>
-      </w:r>
+        <w:t xml:space="preserve"> </w:t>
+      </w:r>
+      <w:proofErr w:type="spellStart"/>
+      <w:r>
+        <w:rPr>
+          <w:rFonts w:ascii="Consolas" w:hAnsi="Consolas" w:cs="Consolas"/>
+          <w:color w:val="000000"/>
+          <w:sz w:val="20"/>
+          <w:szCs w:val="20"/>
+        </w:rPr>
+        <w:t>Logger</w:t>
+      </w:r>
+      <w:proofErr w:type="spellEnd"/>
+      <w:r>
+        <w:rPr>
+          <w:rFonts w:ascii="Consolas" w:hAnsi="Consolas" w:cs="Consolas"/>
+          <w:color w:val="000000"/>
+          <w:sz w:val="20"/>
+          <w:szCs w:val="20"/>
+        </w:rPr>
+        <w:t xml:space="preserve"> </w:t>
+      </w:r>
+      <w:proofErr w:type="spellStart"/>
       <w:r>
         <w:rPr>
           <w:rFonts w:ascii="Consolas" w:hAnsi="Consolas" w:cs="Consolas"/>
@@ -9405,6 +10483,7 @@
         </w:rPr>
         <w:t>sessionExceptionLogger</w:t>
       </w:r>
+      <w:proofErr w:type="spellEnd"/>
       <w:r>
         <w:rPr>
           <w:rFonts w:ascii="Consolas" w:hAnsi="Consolas" w:cs="Consolas"/>
@@ -9447,6 +10526,8 @@
           <w:lang w:val="en-US"/>
         </w:rPr>
       </w:pPr>
+      <w:proofErr w:type="spellStart"/>
+      <w:proofErr w:type="gramStart"/>
       <w:r>
         <w:rPr>
           <w:rFonts w:ascii="Consolas" w:hAnsi="Consolas" w:cs="Consolas"/>
@@ -9457,6 +10538,8 @@
         </w:rPr>
         <w:t>resourceBundle</w:t>
       </w:r>
+      <w:proofErr w:type="spellEnd"/>
+      <w:proofErr w:type="gramEnd"/>
       <w:r>
         <w:rPr>
           <w:rFonts w:ascii="Consolas" w:hAnsi="Consolas" w:cs="Consolas"/>
@@ -9465,7 +10548,18 @@
           <w:szCs w:val="20"/>
           <w:lang w:val="en-US"/>
         </w:rPr>
-        <w:t xml:space="preserve"> = ResourceBundle.</w:t>
+        <w:t xml:space="preserve"> = </w:t>
+      </w:r>
+      <w:proofErr w:type="spellStart"/>
+      <w:r>
+        <w:rPr>
+          <w:rFonts w:ascii="Consolas" w:hAnsi="Consolas" w:cs="Consolas"/>
+          <w:color w:val="000000"/>
+          <w:sz w:val="20"/>
+          <w:szCs w:val="20"/>
+          <w:lang w:val="en-US"/>
+        </w:rPr>
+        <w:t>ResourceBundle.</w:t>
       </w:r>
       <w:r>
         <w:rPr>
@@ -9479,6 +10573,7 @@
         </w:rPr>
         <w:t>getBundle</w:t>
       </w:r>
+      <w:proofErr w:type="spellEnd"/>
       <w:r>
         <w:rPr>
           <w:rFonts w:ascii="Consolas" w:hAnsi="Consolas" w:cs="Consolas"/>
@@ -9497,7 +10592,29 @@
           <w:szCs w:val="20"/>
           <w:lang w:val="en-US"/>
         </w:rPr>
-        <w:t>"edu.iut.ApplicationSession"</w:t>
+        <w:t>"</w:t>
+      </w:r>
+      <w:proofErr w:type="spellStart"/>
+      <w:r>
+        <w:rPr>
+          <w:rFonts w:ascii="Consolas" w:hAnsi="Consolas" w:cs="Consolas"/>
+          <w:color w:val="2A00FF"/>
+          <w:sz w:val="20"/>
+          <w:szCs w:val="20"/>
+          <w:lang w:val="en-US"/>
+        </w:rPr>
+        <w:t>edu.iut.ApplicationSession</w:t>
+      </w:r>
+      <w:proofErr w:type="spellEnd"/>
+      <w:r>
+        <w:rPr>
+          <w:rFonts w:ascii="Consolas" w:hAnsi="Consolas" w:cs="Consolas"/>
+          <w:color w:val="2A00FF"/>
+          <w:sz w:val="20"/>
+          <w:szCs w:val="20"/>
+          <w:lang w:val="en-US"/>
+        </w:rPr>
+        <w:t>"</w:t>
       </w:r>
       <w:r>
         <w:rPr>
@@ -9512,8 +10629,13 @@
     </w:p>
     <w:p>
       <w:r>
-        <w:t>Exercice 3: Classe Exception crée. Pour le moment, elle gère les exceptions pour le logger</w:t>
-      </w:r>
+        <w:t xml:space="preserve">Exercice 3: Classe Exception crée. Pour le moment, elle gère les exceptions pour le </w:t>
+      </w:r>
+      <w:proofErr w:type="spellStart"/>
+      <w:r>
+        <w:t>logger</w:t>
+      </w:r>
+      <w:proofErr w:type="spellEnd"/>
       <w:r>
         <w:t xml:space="preserve"> (3 types)</w:t>
       </w:r>
@@ -9524,10 +10646,34 @@
         <w:br/>
       </w:r>
       <w:r>
-        <w:t>Dans les classes ApplicationErrorLog, ApplicationWarningL</w:t>
-      </w:r>
-      <w:r>
-        <w:t xml:space="preserve">og et ApplicationInfoLog, j’ai remplacé </w:t>
+        <w:t xml:space="preserve">Dans les classes </w:t>
+      </w:r>
+      <w:proofErr w:type="spellStart"/>
+      <w:r>
+        <w:t>ApplicationErrorLog</w:t>
+      </w:r>
+      <w:proofErr w:type="spellEnd"/>
+      <w:r>
+        <w:t xml:space="preserve">, </w:t>
+      </w:r>
+      <w:proofErr w:type="spellStart"/>
+      <w:r>
+        <w:t>ApplicationWarningL</w:t>
+      </w:r>
+      <w:r>
+        <w:t>og</w:t>
+      </w:r>
+      <w:proofErr w:type="spellEnd"/>
+      <w:r>
+        <w:t xml:space="preserve"> et </w:t>
+      </w:r>
+      <w:proofErr w:type="spellStart"/>
+      <w:r>
+        <w:t>ApplicationInfoLog</w:t>
+      </w:r>
+      <w:proofErr w:type="spellEnd"/>
+      <w:r>
+        <w:t xml:space="preserve">, j’ai remplacé </w:t>
       </w:r>
       <w:r>
         <w:t>cette boucle :</w:t>
@@ -9547,6 +10693,7 @@
           <w:lang w:val="en-US"/>
         </w:rPr>
       </w:pPr>
+      <w:proofErr w:type="gramStart"/>
       <w:r>
         <w:rPr>
           <w:rFonts w:ascii="Consolas" w:hAnsi="Consolas" w:cs="Consolas"/>
@@ -9559,6 +10706,7 @@
         </w:rPr>
         <w:t>for</w:t>
       </w:r>
+      <w:proofErr w:type="gramEnd"/>
       <w:r>
         <w:rPr>
           <w:rFonts w:ascii="Consolas" w:hAnsi="Consolas" w:cs="Consolas"/>
@@ -9569,6 +10717,7 @@
         </w:rPr>
         <w:t>(</w:t>
       </w:r>
+      <w:proofErr w:type="spellStart"/>
       <w:r>
         <w:rPr>
           <w:rFonts w:ascii="Consolas" w:hAnsi="Consolas" w:cs="Consolas"/>
@@ -9581,6 +10730,7 @@
         </w:rPr>
         <w:t>int</w:t>
       </w:r>
+      <w:proofErr w:type="spellEnd"/>
       <w:r>
         <w:rPr>
           <w:rFonts w:ascii="Consolas" w:hAnsi="Consolas" w:cs="Consolas"/>
@@ -9591,6 +10741,7 @@
         </w:rPr>
         <w:t xml:space="preserve"> </w:t>
       </w:r>
+      <w:proofErr w:type="spellStart"/>
       <w:r>
         <w:rPr>
           <w:rFonts w:ascii="Consolas" w:hAnsi="Consolas" w:cs="Consolas"/>
@@ -9601,6 +10752,7 @@
         </w:rPr>
         <w:t>i</w:t>
       </w:r>
+      <w:proofErr w:type="spellEnd"/>
       <w:r>
         <w:rPr>
           <w:rFonts w:ascii="Consolas" w:hAnsi="Consolas" w:cs="Consolas"/>
@@ -9611,6 +10763,7 @@
         </w:rPr>
         <w:t xml:space="preserve"> = 0; </w:t>
       </w:r>
+      <w:proofErr w:type="spellStart"/>
       <w:r>
         <w:rPr>
           <w:rFonts w:ascii="Consolas" w:hAnsi="Consolas" w:cs="Consolas"/>
@@ -9621,6 +10774,7 @@
         </w:rPr>
         <w:t>i</w:t>
       </w:r>
+      <w:proofErr w:type="spellEnd"/>
       <w:r>
         <w:rPr>
           <w:rFonts w:ascii="Consolas" w:hAnsi="Consolas" w:cs="Consolas"/>
@@ -9631,6 +10785,7 @@
         </w:rPr>
         <w:t xml:space="preserve"> &lt; </w:t>
       </w:r>
+      <w:proofErr w:type="spellStart"/>
       <w:r>
         <w:rPr>
           <w:rFonts w:ascii="Consolas" w:hAnsi="Consolas" w:cs="Consolas"/>
@@ -9649,8 +10804,20 @@
           <w:szCs w:val="20"/>
           <w:lang w:val="en-US"/>
         </w:rPr>
-        <w:t xml:space="preserve">.size(); </w:t>
-      </w:r>
+        <w:t>.size</w:t>
+      </w:r>
+      <w:proofErr w:type="spellEnd"/>
+      <w:r>
+        <w:rPr>
+          <w:rFonts w:ascii="Consolas" w:hAnsi="Consolas" w:cs="Consolas"/>
+          <w:color w:val="000000"/>
+          <w:sz w:val="20"/>
+          <w:szCs w:val="20"/>
+          <w:lang w:val="en-US"/>
+        </w:rPr>
+        <w:t xml:space="preserve">(); </w:t>
+      </w:r>
+      <w:proofErr w:type="spellStart"/>
       <w:r>
         <w:rPr>
           <w:rFonts w:ascii="Consolas" w:hAnsi="Consolas" w:cs="Consolas"/>
@@ -9661,6 +10828,7 @@
         </w:rPr>
         <w:t>i</w:t>
       </w:r>
+      <w:proofErr w:type="spellEnd"/>
       <w:r>
         <w:rPr>
           <w:rFonts w:ascii="Consolas" w:hAnsi="Consolas" w:cs="Consolas"/>
@@ -9715,6 +10883,8 @@
         </w:rPr>
         <w:tab/>
       </w:r>
+      <w:proofErr w:type="spellStart"/>
+      <w:proofErr w:type="gramStart"/>
       <w:r>
         <w:rPr>
           <w:rFonts w:ascii="Consolas" w:hAnsi="Consolas" w:cs="Consolas"/>
@@ -9733,8 +10903,21 @@
           <w:szCs w:val="20"/>
           <w:lang w:val="en-US"/>
         </w:rPr>
-        <w:t>.get(</w:t>
-      </w:r>
+        <w:t>.get</w:t>
+      </w:r>
+      <w:proofErr w:type="spellEnd"/>
+      <w:proofErr w:type="gramEnd"/>
+      <w:r>
+        <w:rPr>
+          <w:rFonts w:ascii="Consolas" w:hAnsi="Consolas" w:cs="Consolas"/>
+          <w:color w:val="000000"/>
+          <w:sz w:val="20"/>
+          <w:szCs w:val="20"/>
+          <w:lang w:val="en-US"/>
+        </w:rPr>
+        <w:t>(</w:t>
+      </w:r>
+      <w:proofErr w:type="spellStart"/>
       <w:r>
         <w:rPr>
           <w:rFonts w:ascii="Consolas" w:hAnsi="Consolas" w:cs="Consolas"/>
@@ -9745,6 +10928,7 @@
         </w:rPr>
         <w:t>i</w:t>
       </w:r>
+      <w:proofErr w:type="spellEnd"/>
       <w:r>
         <w:rPr>
           <w:rFonts w:ascii="Consolas" w:hAnsi="Consolas" w:cs="Consolas"/>
@@ -9753,7 +10937,29 @@
           <w:szCs w:val="20"/>
           <w:lang w:val="en-US"/>
         </w:rPr>
-        <w:t>).newMessage(</w:t>
+        <w:t>).</w:t>
+      </w:r>
+      <w:proofErr w:type="spellStart"/>
+      <w:r>
+        <w:rPr>
+          <w:rFonts w:ascii="Consolas" w:hAnsi="Consolas" w:cs="Consolas"/>
+          <w:color w:val="000000"/>
+          <w:sz w:val="20"/>
+          <w:szCs w:val="20"/>
+          <w:lang w:val="en-US"/>
+        </w:rPr>
+        <w:t>newMessage</w:t>
+      </w:r>
+      <w:proofErr w:type="spellEnd"/>
+      <w:r>
+        <w:rPr>
+          <w:rFonts w:ascii="Consolas" w:hAnsi="Consolas" w:cs="Consolas"/>
+          <w:color w:val="000000"/>
+          <w:sz w:val="20"/>
+          <w:szCs w:val="20"/>
+          <w:lang w:val="en-US"/>
+        </w:rPr>
+        <w:t>(</w:t>
       </w:r>
       <w:r>
         <w:rPr>
@@ -9862,12 +11068,26 @@
         <w:rPr>
           <w:lang w:val="en-US"/>
         </w:rPr>
-        <w:t xml:space="preserve"> « [ERROR] » pour ApplicationErrorLog, « [</w:t>
-      </w:r>
+        <w:t xml:space="preserve"> « [ERROR] » pour </w:t>
+      </w:r>
+      <w:proofErr w:type="spellStart"/>
       <w:r>
         <w:rPr>
           <w:lang w:val="en-US"/>
         </w:rPr>
+        <w:t>ApplicationErrorLog</w:t>
+      </w:r>
+      <w:proofErr w:type="spellEnd"/>
+      <w:r>
+        <w:rPr>
+          <w:lang w:val="en-US"/>
+        </w:rPr>
+        <w:t>, « [</w:t>
+      </w:r>
+      <w:r>
+        <w:rPr>
+          <w:lang w:val="en-US"/>
+        </w:rPr>
         <w:t>WARNING</w:t>
       </w:r>
       <w:r>
@@ -9880,12 +11100,26 @@
         <w:rPr>
           <w:lang w:val="en-US"/>
         </w:rPr>
-        <w:t xml:space="preserve"> pour ApplicationWarningLog, « [</w:t>
-      </w:r>
+        <w:t xml:space="preserve"> pour </w:t>
+      </w:r>
+      <w:proofErr w:type="spellStart"/>
       <w:r>
         <w:rPr>
           <w:lang w:val="en-US"/>
         </w:rPr>
+        <w:t>ApplicationWarningLog</w:t>
+      </w:r>
+      <w:proofErr w:type="spellEnd"/>
+      <w:r>
+        <w:rPr>
+          <w:lang w:val="en-US"/>
+        </w:rPr>
+        <w:t>, « [</w:t>
+      </w:r>
+      <w:r>
+        <w:rPr>
+          <w:lang w:val="en-US"/>
+        </w:rPr>
         <w:t>INFO</w:t>
       </w:r>
       <w:r>
@@ -9898,7 +11132,21 @@
         <w:rPr>
           <w:lang w:val="en-US"/>
         </w:rPr>
-        <w:t xml:space="preserve"> pour ApplicationInfoLog.</w:t>
+        <w:t xml:space="preserve"> pour </w:t>
+      </w:r>
+      <w:proofErr w:type="spellStart"/>
+      <w:r>
+        <w:rPr>
+          <w:lang w:val="en-US"/>
+        </w:rPr>
+        <w:t>ApplicationInfoLog</w:t>
+      </w:r>
+      <w:proofErr w:type="spellEnd"/>
+      <w:r>
+        <w:rPr>
+          <w:lang w:val="en-US"/>
+        </w:rPr>
+        <w:t>.</w:t>
       </w:r>
     </w:p>
     <w:p>
@@ -9931,6 +11179,8 @@
           <w:szCs w:val="20"/>
         </w:rPr>
       </w:pPr>
+      <w:proofErr w:type="spellStart"/>
+      <w:proofErr w:type="gramStart"/>
       <w:r>
         <w:rPr>
           <w:rFonts w:ascii="Consolas" w:hAnsi="Consolas" w:cs="Consolas"/>
@@ -9951,6 +11201,7 @@
         </w:rPr>
         <w:t>instance</w:t>
       </w:r>
+      <w:proofErr w:type="spellEnd"/>
       <w:r>
         <w:rPr>
           <w:rFonts w:ascii="Consolas" w:hAnsi="Consolas" w:cs="Consolas"/>
@@ -9958,8 +11209,59 @@
           <w:sz w:val="20"/>
           <w:szCs w:val="20"/>
         </w:rPr>
-        <w:t>().getGUILogger().severe(</w:t>
-      </w:r>
+        <w:t>(</w:t>
+      </w:r>
+      <w:proofErr w:type="gramEnd"/>
+      <w:r>
+        <w:rPr>
+          <w:rFonts w:ascii="Consolas" w:hAnsi="Consolas" w:cs="Consolas"/>
+          <w:color w:val="000000"/>
+          <w:sz w:val="20"/>
+          <w:szCs w:val="20"/>
+        </w:rPr>
+        <w:t>).</w:t>
+      </w:r>
+      <w:proofErr w:type="spellStart"/>
+      <w:r>
+        <w:rPr>
+          <w:rFonts w:ascii="Consolas" w:hAnsi="Consolas" w:cs="Consolas"/>
+          <w:color w:val="000000"/>
+          <w:sz w:val="20"/>
+          <w:szCs w:val="20"/>
+        </w:rPr>
+        <w:t>getGUILogger</w:t>
+      </w:r>
+      <w:proofErr w:type="spellEnd"/>
+      <w:r>
+        <w:rPr>
+          <w:rFonts w:ascii="Consolas" w:hAnsi="Consolas" w:cs="Consolas"/>
+          <w:color w:val="000000"/>
+          <w:sz w:val="20"/>
+          <w:szCs w:val="20"/>
+        </w:rPr>
+        <w:t>().</w:t>
+      </w:r>
+      <w:proofErr w:type="spellStart"/>
+      <w:r>
+        <w:rPr>
+          <w:rFonts w:ascii="Consolas" w:hAnsi="Consolas" w:cs="Consolas"/>
+          <w:color w:val="000000"/>
+          <w:sz w:val="20"/>
+          <w:szCs w:val="20"/>
+        </w:rPr>
+        <w:t>severe</w:t>
+      </w:r>
+      <w:proofErr w:type="spellEnd"/>
+      <w:r>
+        <w:rPr>
+          <w:rFonts w:ascii="Consolas" w:hAnsi="Consolas" w:cs="Consolas"/>
+          <w:color w:val="000000"/>
+          <w:sz w:val="20"/>
+          <w:szCs w:val="20"/>
+        </w:rPr>
+        <w:t>(</w:t>
+      </w:r>
+      <w:proofErr w:type="spellStart"/>
       <w:r>
         <w:rPr>
           <w:rFonts w:ascii="Consolas" w:hAnsi="Consolas" w:cs="Consolas"/>
@@ -9989,6 +11291,7 @@
         </w:rPr>
         <w:t>message</w:t>
       </w:r>
+      <w:proofErr w:type="spellEnd"/>
       <w:r>
         <w:rPr>
           <w:rFonts w:ascii="Consolas" w:hAnsi="Consolas" w:cs="Consolas"/>
@@ -9996,7 +11299,27 @@
           <w:sz w:val="20"/>
           <w:szCs w:val="20"/>
         </w:rPr>
-        <w:t>); (pour ApplicationErrorLog)</w:t>
+        <w:t xml:space="preserve">); (pour </w:t>
+      </w:r>
+      <w:proofErr w:type="spellStart"/>
+      <w:r>
+        <w:rPr>
+          <w:rFonts w:ascii="Consolas" w:hAnsi="Consolas" w:cs="Consolas"/>
+          <w:color w:val="000000"/>
+          <w:sz w:val="20"/>
+          <w:szCs w:val="20"/>
+        </w:rPr>
+        <w:t>ApplicationErrorLog</w:t>
+      </w:r>
+      <w:proofErr w:type="spellEnd"/>
+      <w:r>
+        <w:rPr>
+          <w:rFonts w:ascii="Consolas" w:hAnsi="Consolas" w:cs="Consolas"/>
+          <w:color w:val="000000"/>
+          <w:sz w:val="20"/>
+          <w:szCs w:val="20"/>
+        </w:rPr>
+        <w:t>)</w:t>
       </w:r>
     </w:p>
     <w:p>
@@ -10014,6 +11337,8 @@
           <w:lang w:val="en-US"/>
         </w:rPr>
       </w:pPr>
+      <w:proofErr w:type="spellStart"/>
+      <w:proofErr w:type="gramStart"/>
       <w:r>
         <w:rPr>
           <w:rFonts w:ascii="Consolas" w:hAnsi="Consolas" w:cs="Consolas"/>
@@ -10036,6 +11361,7 @@
         </w:rPr>
         <w:t>instance</w:t>
       </w:r>
+      <w:proofErr w:type="spellEnd"/>
       <w:r>
         <w:rPr>
           <w:rFonts w:ascii="Consolas" w:hAnsi="Consolas" w:cs="Consolas"/>
@@ -10044,8 +11370,42 @@
           <w:szCs w:val="20"/>
           <w:lang w:val="en-US"/>
         </w:rPr>
-        <w:t>().getGUILogger().warning(</w:t>
-      </w:r>
+        <w:t>(</w:t>
+      </w:r>
+      <w:proofErr w:type="gramEnd"/>
+      <w:r>
+        <w:rPr>
+          <w:rFonts w:ascii="Consolas" w:hAnsi="Consolas" w:cs="Consolas"/>
+          <w:color w:val="000000"/>
+          <w:sz w:val="20"/>
+          <w:szCs w:val="20"/>
+          <w:lang w:val="en-US"/>
+        </w:rPr>
+        <w:t>).</w:t>
+      </w:r>
+      <w:proofErr w:type="spellStart"/>
+      <w:r>
+        <w:rPr>
+          <w:rFonts w:ascii="Consolas" w:hAnsi="Consolas" w:cs="Consolas"/>
+          <w:color w:val="000000"/>
+          <w:sz w:val="20"/>
+          <w:szCs w:val="20"/>
+          <w:lang w:val="en-US"/>
+        </w:rPr>
+        <w:t>getGUILogger</w:t>
+      </w:r>
+      <w:proofErr w:type="spellEnd"/>
+      <w:r>
+        <w:rPr>
+          <w:rFonts w:ascii="Consolas" w:hAnsi="Consolas" w:cs="Consolas"/>
+          <w:color w:val="000000"/>
+          <w:sz w:val="20"/>
+          <w:szCs w:val="20"/>
+          <w:lang w:val="en-US"/>
+        </w:rPr>
+        <w:t>().warning(</w:t>
+      </w:r>
+      <w:proofErr w:type="spellStart"/>
       <w:r>
         <w:rPr>
           <w:rFonts w:ascii="Consolas" w:hAnsi="Consolas" w:cs="Consolas"/>
@@ -10078,6 +11438,7 @@
         </w:rPr>
         <w:t>message</w:t>
       </w:r>
+      <w:proofErr w:type="spellEnd"/>
       <w:r>
         <w:rPr>
           <w:rFonts w:ascii="Consolas" w:hAnsi="Consolas" w:cs="Consolas"/>
@@ -10096,7 +11457,29 @@
           <w:szCs w:val="20"/>
           <w:lang w:val="en-US"/>
         </w:rPr>
-        <w:t xml:space="preserve"> (pour ApplicationWarningLog)</w:t>
+        <w:t xml:space="preserve"> (pour </w:t>
+      </w:r>
+      <w:proofErr w:type="spellStart"/>
+      <w:r>
+        <w:rPr>
+          <w:rFonts w:ascii="Consolas" w:hAnsi="Consolas" w:cs="Consolas"/>
+          <w:color w:val="000000"/>
+          <w:sz w:val="20"/>
+          <w:szCs w:val="20"/>
+          <w:lang w:val="en-US"/>
+        </w:rPr>
+        <w:t>ApplicationWarningLog</w:t>
+      </w:r>
+      <w:proofErr w:type="spellEnd"/>
+      <w:r>
+        <w:rPr>
+          <w:rFonts w:ascii="Consolas" w:hAnsi="Consolas" w:cs="Consolas"/>
+          <w:color w:val="000000"/>
+          <w:sz w:val="20"/>
+          <w:szCs w:val="20"/>
+          <w:lang w:val="en-US"/>
+        </w:rPr>
+        <w:t>)</w:t>
       </w:r>
     </w:p>
     <w:p>
@@ -10110,6 +11493,8 @@
           <w:lang w:val="en-US"/>
         </w:rPr>
       </w:pPr>
+      <w:proofErr w:type="spellStart"/>
+      <w:proofErr w:type="gramStart"/>
       <w:r>
         <w:rPr>
           <w:rFonts w:ascii="Consolas" w:hAnsi="Consolas" w:cs="Consolas"/>
@@ -10130,6 +11515,7 @@
         </w:rPr>
         <w:t>instance</w:t>
       </w:r>
+      <w:proofErr w:type="spellEnd"/>
       <w:r>
         <w:rPr>
           <w:rFonts w:ascii="Consolas" w:hAnsi="Consolas" w:cs="Consolas"/>
@@ -10137,8 +11523,39 @@
           <w:sz w:val="20"/>
           <w:szCs w:val="20"/>
         </w:rPr>
-        <w:t>().getGUILogger().info(</w:t>
-      </w:r>
+        <w:t>(</w:t>
+      </w:r>
+      <w:proofErr w:type="gramEnd"/>
+      <w:r>
+        <w:rPr>
+          <w:rFonts w:ascii="Consolas" w:hAnsi="Consolas" w:cs="Consolas"/>
+          <w:color w:val="000000"/>
+          <w:sz w:val="20"/>
+          <w:szCs w:val="20"/>
+        </w:rPr>
+        <w:t>).</w:t>
+      </w:r>
+      <w:proofErr w:type="spellStart"/>
+      <w:r>
+        <w:rPr>
+          <w:rFonts w:ascii="Consolas" w:hAnsi="Consolas" w:cs="Consolas"/>
+          <w:color w:val="000000"/>
+          <w:sz w:val="20"/>
+          <w:szCs w:val="20"/>
+        </w:rPr>
+        <w:t>getGUILogger</w:t>
+      </w:r>
+      <w:proofErr w:type="spellEnd"/>
+      <w:r>
+        <w:rPr>
+          <w:rFonts w:ascii="Consolas" w:hAnsi="Consolas" w:cs="Consolas"/>
+          <w:color w:val="000000"/>
+          <w:sz w:val="20"/>
+          <w:szCs w:val="20"/>
+        </w:rPr>
+        <w:t>().info(</w:t>
+      </w:r>
+      <w:proofErr w:type="spellStart"/>
       <w:r>
         <w:rPr>
           <w:rFonts w:ascii="Consolas" w:hAnsi="Consolas" w:cs="Consolas"/>
@@ -10168,6 +11585,7 @@
         </w:rPr>
         <w:t>message</w:t>
       </w:r>
+      <w:proofErr w:type="spellEnd"/>
       <w:r>
         <w:rPr>
           <w:rFonts w:ascii="Consolas" w:hAnsi="Consolas" w:cs="Consolas"/>
@@ -10184,7 +11602,27 @@
           <w:sz w:val="20"/>
           <w:szCs w:val="20"/>
         </w:rPr>
-        <w:t xml:space="preserve"> (pour ApplicationInfoLog)</w:t>
+        <w:t xml:space="preserve"> (pour </w:t>
+      </w:r>
+      <w:proofErr w:type="spellStart"/>
+      <w:r>
+        <w:rPr>
+          <w:rFonts w:ascii="Consolas" w:hAnsi="Consolas" w:cs="Consolas"/>
+          <w:color w:val="000000"/>
+          <w:sz w:val="20"/>
+          <w:szCs w:val="20"/>
+        </w:rPr>
+        <w:t>ApplicationInfoLog</w:t>
+      </w:r>
+      <w:proofErr w:type="spellEnd"/>
+      <w:r>
+        <w:rPr>
+          <w:rFonts w:ascii="Consolas" w:hAnsi="Consolas" w:cs="Consolas"/>
+          <w:color w:val="000000"/>
+          <w:sz w:val="20"/>
+          <w:szCs w:val="20"/>
+        </w:rPr>
+        <w:t>)</w:t>
       </w:r>
     </w:p>
     <w:p>
@@ -10194,12 +11632,28 @@
           <w:lang w:val="en-US"/>
         </w:rPr>
       </w:pPr>
+      <w:proofErr w:type="spellStart"/>
       <w:r>
         <w:rPr>
           <w:lang w:val="en-US"/>
         </w:rPr>
-        <w:t>Exercice 4 :</w:t>
-      </w:r>
+        <w:t>Exercice</w:t>
+      </w:r>
+      <w:proofErr w:type="spellEnd"/>
+      <w:r>
+        <w:rPr>
+          <w:lang w:val="en-US"/>
+        </w:rPr>
+        <w:t xml:space="preserve"> </w:t>
+      </w:r>
+      <w:proofErr w:type="gramStart"/>
+      <w:r>
+        <w:rPr>
+          <w:lang w:val="en-US"/>
+        </w:rPr>
+        <w:t>4 :</w:t>
+      </w:r>
+      <w:proofErr w:type="gramEnd"/>
     </w:p>
     <w:p>
       <w:pPr>
@@ -10209,7 +11663,15 @@
         <w:t>Pour changer la langue de l’</w:t>
       </w:r>
       <w:r>
-        <w:t>application, voici le nouveau constructeur de la classe ApplicationSession :</w:t>
+        <w:t xml:space="preserve">application, voici le nouveau constructeur de la classe </w:t>
+      </w:r>
+      <w:proofErr w:type="spellStart"/>
+      <w:r>
+        <w:t>ApplicationSession</w:t>
+      </w:r>
+      <w:proofErr w:type="spellEnd"/>
+      <w:r>
+        <w:t> :</w:t>
       </w:r>
     </w:p>
     <w:p>
@@ -10243,6 +11705,7 @@
         </w:rPr>
         <w:tab/>
       </w:r>
+      <w:proofErr w:type="gramStart"/>
       <w:r>
         <w:rPr>
           <w:rFonts w:ascii="Consolas" w:hAnsi="Consolas" w:cs="Consolas"/>
@@ -10253,6 +11716,7 @@
         </w:rPr>
         <w:t>locale</w:t>
       </w:r>
+      <w:proofErr w:type="gramEnd"/>
       <w:r>
         <w:rPr>
           <w:rFonts w:ascii="Consolas" w:hAnsi="Consolas" w:cs="Consolas"/>
@@ -10261,7 +11725,18 @@
           <w:szCs w:val="20"/>
           <w:lang w:val="en-US"/>
         </w:rPr>
-        <w:t xml:space="preserve"> = Locale.</w:t>
+        <w:t xml:space="preserve"> = </w:t>
+      </w:r>
+      <w:proofErr w:type="spellStart"/>
+      <w:r>
+        <w:rPr>
+          <w:rFonts w:ascii="Consolas" w:hAnsi="Consolas" w:cs="Consolas"/>
+          <w:color w:val="000000"/>
+          <w:sz w:val="20"/>
+          <w:szCs w:val="20"/>
+          <w:lang w:val="en-US"/>
+        </w:rPr>
+        <w:t>Locale.</w:t>
       </w:r>
       <w:r>
         <w:rPr>
@@ -10275,6 +11750,7 @@
         </w:rPr>
         <w:t>getDefault</w:t>
       </w:r>
+      <w:proofErr w:type="spellEnd"/>
       <w:r>
         <w:rPr>
           <w:rFonts w:ascii="Consolas" w:hAnsi="Consolas" w:cs="Consolas"/>
@@ -10319,6 +11795,8 @@
         </w:rPr>
         <w:tab/>
       </w:r>
+      <w:proofErr w:type="spellStart"/>
+      <w:proofErr w:type="gramStart"/>
       <w:r>
         <w:rPr>
           <w:rFonts w:ascii="Consolas" w:hAnsi="Consolas" w:cs="Consolas"/>
@@ -10329,6 +11807,8 @@
         </w:rPr>
         <w:t>resourceBundle</w:t>
       </w:r>
+      <w:proofErr w:type="spellEnd"/>
+      <w:proofErr w:type="gramEnd"/>
       <w:r>
         <w:rPr>
           <w:rFonts w:ascii="Consolas" w:hAnsi="Consolas" w:cs="Consolas"/>
@@ -10337,7 +11817,18 @@
           <w:szCs w:val="20"/>
           <w:lang w:val="en-US"/>
         </w:rPr>
-        <w:t xml:space="preserve"> = ResourceBundle.</w:t>
+        <w:t xml:space="preserve"> = </w:t>
+      </w:r>
+      <w:proofErr w:type="spellStart"/>
+      <w:r>
+        <w:rPr>
+          <w:rFonts w:ascii="Consolas" w:hAnsi="Consolas" w:cs="Consolas"/>
+          <w:color w:val="000000"/>
+          <w:sz w:val="20"/>
+          <w:szCs w:val="20"/>
+          <w:lang w:val="en-US"/>
+        </w:rPr>
+        <w:t>ResourceBundle.</w:t>
       </w:r>
       <w:r>
         <w:rPr>
@@ -10351,6 +11842,7 @@
         </w:rPr>
         <w:t>getBundle</w:t>
       </w:r>
+      <w:proofErr w:type="spellEnd"/>
       <w:r>
         <w:rPr>
           <w:rFonts w:ascii="Consolas" w:hAnsi="Consolas" w:cs="Consolas"/>
@@ -10369,7 +11861,29 @@
           <w:szCs w:val="20"/>
           <w:lang w:val="en-US"/>
         </w:rPr>
-        <w:t>"edu.iut.ApplicationSession"</w:t>
+        <w:t>"</w:t>
+      </w:r>
+      <w:proofErr w:type="spellStart"/>
+      <w:r>
+        <w:rPr>
+          <w:rFonts w:ascii="Consolas" w:hAnsi="Consolas" w:cs="Consolas"/>
+          <w:color w:val="2A00FF"/>
+          <w:sz w:val="20"/>
+          <w:szCs w:val="20"/>
+          <w:lang w:val="en-US"/>
+        </w:rPr>
+        <w:t>edu.iut.ApplicationSession</w:t>
+      </w:r>
+      <w:proofErr w:type="spellEnd"/>
+      <w:r>
+        <w:rPr>
+          <w:rFonts w:ascii="Consolas" w:hAnsi="Consolas" w:cs="Consolas"/>
+          <w:color w:val="2A00FF"/>
+          <w:sz w:val="20"/>
+          <w:szCs w:val="20"/>
+          <w:lang w:val="en-US"/>
+        </w:rPr>
+        <w:t>"</w:t>
       </w:r>
       <w:r>
         <w:rPr>
@@ -10415,6 +11929,8 @@
         </w:rPr>
         <w:tab/>
       </w:r>
+      <w:proofErr w:type="spellStart"/>
+      <w:proofErr w:type="gramStart"/>
       <w:r>
         <w:rPr>
           <w:rFonts w:ascii="Consolas" w:hAnsi="Consolas" w:cs="Consolas"/>
@@ -10425,6 +11941,8 @@
         </w:rPr>
         <w:t>sessionGuiLogger</w:t>
       </w:r>
+      <w:proofErr w:type="spellEnd"/>
+      <w:proofErr w:type="gramEnd"/>
       <w:r>
         <w:rPr>
           <w:rFonts w:ascii="Consolas" w:hAnsi="Consolas" w:cs="Consolas"/>
@@ -10433,7 +11951,18 @@
           <w:szCs w:val="20"/>
           <w:lang w:val="en-US"/>
         </w:rPr>
-        <w:t xml:space="preserve"> = Logger.</w:t>
+        <w:t xml:space="preserve"> = </w:t>
+      </w:r>
+      <w:proofErr w:type="spellStart"/>
+      <w:r>
+        <w:rPr>
+          <w:rFonts w:ascii="Consolas" w:hAnsi="Consolas" w:cs="Consolas"/>
+          <w:color w:val="000000"/>
+          <w:sz w:val="20"/>
+          <w:szCs w:val="20"/>
+          <w:lang w:val="en-US"/>
+        </w:rPr>
+        <w:t>Logger.</w:t>
       </w:r>
       <w:r>
         <w:rPr>
@@ -10447,6 +11976,7 @@
         </w:rPr>
         <w:t>getLogger</w:t>
       </w:r>
+      <w:proofErr w:type="spellEnd"/>
       <w:r>
         <w:rPr>
           <w:rFonts w:ascii="Consolas" w:hAnsi="Consolas" w:cs="Consolas"/>
@@ -10465,7 +11995,29 @@
           <w:szCs w:val="20"/>
           <w:lang w:val="en-US"/>
         </w:rPr>
-        <w:t>"IUTTrain"</w:t>
+        <w:t>"</w:t>
+      </w:r>
+      <w:proofErr w:type="spellStart"/>
+      <w:r>
+        <w:rPr>
+          <w:rFonts w:ascii="Consolas" w:hAnsi="Consolas" w:cs="Consolas"/>
+          <w:color w:val="2A00FF"/>
+          <w:sz w:val="20"/>
+          <w:szCs w:val="20"/>
+          <w:lang w:val="en-US"/>
+        </w:rPr>
+        <w:t>IUTTrain</w:t>
+      </w:r>
+      <w:proofErr w:type="spellEnd"/>
+      <w:r>
+        <w:rPr>
+          <w:rFonts w:ascii="Consolas" w:hAnsi="Consolas" w:cs="Consolas"/>
+          <w:color w:val="2A00FF"/>
+          <w:sz w:val="20"/>
+          <w:szCs w:val="20"/>
+          <w:lang w:val="en-US"/>
+        </w:rPr>
+        <w:t>"</w:t>
       </w:r>
       <w:r>
         <w:rPr>
@@ -10511,6 +12063,8 @@
         </w:rPr>
         <w:tab/>
       </w:r>
+      <w:proofErr w:type="spellStart"/>
+      <w:proofErr w:type="gramStart"/>
       <w:r>
         <w:rPr>
           <w:rFonts w:ascii="Consolas" w:hAnsi="Consolas" w:cs="Consolas"/>
@@ -10529,7 +12083,30 @@
           <w:szCs w:val="20"/>
           <w:lang w:val="en-US"/>
         </w:rPr>
-        <w:t>.setLevel(Level.</w:t>
+        <w:t>.setLevel</w:t>
+      </w:r>
+      <w:proofErr w:type="spellEnd"/>
+      <w:proofErr w:type="gramEnd"/>
+      <w:r>
+        <w:rPr>
+          <w:rFonts w:ascii="Consolas" w:hAnsi="Consolas" w:cs="Consolas"/>
+          <w:color w:val="000000"/>
+          <w:sz w:val="20"/>
+          <w:szCs w:val="20"/>
+          <w:lang w:val="en-US"/>
+        </w:rPr>
+        <w:t>(</w:t>
+      </w:r>
+      <w:proofErr w:type="spellStart"/>
+      <w:r>
+        <w:rPr>
+          <w:rFonts w:ascii="Consolas" w:hAnsi="Consolas" w:cs="Consolas"/>
+          <w:color w:val="000000"/>
+          <w:sz w:val="20"/>
+          <w:szCs w:val="20"/>
+          <w:lang w:val="en-US"/>
+        </w:rPr>
+        <w:t>Level.</w:t>
       </w:r>
       <w:r>
         <w:rPr>
@@ -10545,6 +12122,7 @@
         </w:rPr>
         <w:t>ALL</w:t>
       </w:r>
+      <w:proofErr w:type="spellEnd"/>
       <w:r>
         <w:rPr>
           <w:rFonts w:ascii="Consolas" w:hAnsi="Consolas" w:cs="Consolas"/>
@@ -10589,6 +12167,8 @@
         </w:rPr>
         <w:tab/>
       </w:r>
+      <w:proofErr w:type="spellStart"/>
+      <w:proofErr w:type="gramStart"/>
       <w:r>
         <w:rPr>
           <w:rFonts w:ascii="Consolas" w:hAnsi="Consolas" w:cs="Consolas"/>
@@ -10599,6 +12179,8 @@
         </w:rPr>
         <w:t>sessionExceptionLogger</w:t>
       </w:r>
+      <w:proofErr w:type="spellEnd"/>
+      <w:proofErr w:type="gramEnd"/>
       <w:r>
         <w:rPr>
           <w:rFonts w:ascii="Consolas" w:hAnsi="Consolas" w:cs="Consolas"/>
@@ -10607,7 +12189,18 @@
           <w:szCs w:val="20"/>
           <w:lang w:val="en-US"/>
         </w:rPr>
-        <w:t xml:space="preserve"> = Logger.</w:t>
+        <w:t xml:space="preserve"> = </w:t>
+      </w:r>
+      <w:proofErr w:type="spellStart"/>
+      <w:r>
+        <w:rPr>
+          <w:rFonts w:ascii="Consolas" w:hAnsi="Consolas" w:cs="Consolas"/>
+          <w:color w:val="000000"/>
+          <w:sz w:val="20"/>
+          <w:szCs w:val="20"/>
+          <w:lang w:val="en-US"/>
+        </w:rPr>
+        <w:t>Logger.</w:t>
       </w:r>
       <w:r>
         <w:rPr>
@@ -10621,6 +12214,7 @@
         </w:rPr>
         <w:t>getLogger</w:t>
       </w:r>
+      <w:proofErr w:type="spellEnd"/>
       <w:r>
         <w:rPr>
           <w:rFonts w:ascii="Consolas" w:hAnsi="Consolas" w:cs="Consolas"/>
@@ -10639,7 +12233,29 @@
           <w:szCs w:val="20"/>
           <w:lang w:val="en-US"/>
         </w:rPr>
-        <w:t>"IUTException"</w:t>
+        <w:t>"</w:t>
+      </w:r>
+      <w:proofErr w:type="spellStart"/>
+      <w:r>
+        <w:rPr>
+          <w:rFonts w:ascii="Consolas" w:hAnsi="Consolas" w:cs="Consolas"/>
+          <w:color w:val="2A00FF"/>
+          <w:sz w:val="20"/>
+          <w:szCs w:val="20"/>
+          <w:lang w:val="en-US"/>
+        </w:rPr>
+        <w:t>IUTException</w:t>
+      </w:r>
+      <w:proofErr w:type="spellEnd"/>
+      <w:r>
+        <w:rPr>
+          <w:rFonts w:ascii="Consolas" w:hAnsi="Consolas" w:cs="Consolas"/>
+          <w:color w:val="2A00FF"/>
+          <w:sz w:val="20"/>
+          <w:szCs w:val="20"/>
+          <w:lang w:val="en-US"/>
+        </w:rPr>
+        <w:t>"</w:t>
       </w:r>
       <w:r>
         <w:rPr>
@@ -10682,6 +12298,8 @@
         </w:rPr>
         <w:tab/>
       </w:r>
+      <w:proofErr w:type="spellStart"/>
+      <w:proofErr w:type="gramStart"/>
       <w:r>
         <w:rPr>
           <w:rFonts w:ascii="Consolas" w:hAnsi="Consolas" w:cs="Consolas"/>
@@ -10698,7 +12316,28 @@
           <w:sz w:val="20"/>
           <w:szCs w:val="20"/>
         </w:rPr>
-        <w:t>.setLevel(Level.</w:t>
+        <w:t>.setLevel</w:t>
+      </w:r>
+      <w:proofErr w:type="spellEnd"/>
+      <w:r>
+        <w:rPr>
+          <w:rFonts w:ascii="Consolas" w:hAnsi="Consolas" w:cs="Consolas"/>
+          <w:color w:val="000000"/>
+          <w:sz w:val="20"/>
+          <w:szCs w:val="20"/>
+        </w:rPr>
+        <w:t>(</w:t>
+      </w:r>
+      <w:proofErr w:type="spellStart"/>
+      <w:proofErr w:type="gramEnd"/>
+      <w:r>
+        <w:rPr>
+          <w:rFonts w:ascii="Consolas" w:hAnsi="Consolas" w:cs="Consolas"/>
+          <w:color w:val="000000"/>
+          <w:sz w:val="20"/>
+          <w:szCs w:val="20"/>
+        </w:rPr>
+        <w:t>Level.</w:t>
       </w:r>
       <w:r>
         <w:rPr>
@@ -10713,6 +12352,7 @@
         </w:rPr>
         <w:t>ALL</w:t>
       </w:r>
+      <w:proofErr w:type="spellEnd"/>
       <w:r>
         <w:rPr>
           <w:rFonts w:ascii="Consolas" w:hAnsi="Consolas" w:cs="Consolas"/>
@@ -10739,7 +12379,15 @@
         <w:rPr>
           <w:color w:val="000000"/>
         </w:rPr>
-        <w:t xml:space="preserve"> = Locale.</w:t>
+        <w:t xml:space="preserve"> = </w:t>
+      </w:r>
+      <w:proofErr w:type="spellStart"/>
+      <w:proofErr w:type="gramStart"/>
+      <w:r>
+        <w:rPr>
+          <w:color w:val="000000"/>
+        </w:rPr>
+        <w:t>Locale.</w:t>
       </w:r>
       <w:r>
         <w:rPr>
@@ -10749,11 +12397,19 @@
         </w:rPr>
         <w:t>getDefault</w:t>
       </w:r>
+      <w:proofErr w:type="spellEnd"/>
       <w:r>
         <w:rPr>
           <w:color w:val="000000"/>
         </w:rPr>
-        <w:t>();</w:t>
+        <w:t>(</w:t>
+      </w:r>
+      <w:proofErr w:type="gramEnd"/>
+      <w:r>
+        <w:rPr>
+          <w:color w:val="000000"/>
+        </w:rPr>
+        <w:t>);</w:t>
       </w:r>
       <w:r>
         <w:rPr>
@@ -10780,7 +12436,21 @@
         <w:rPr>
           <w:color w:val="000000"/>
         </w:rPr>
-        <w:t>Application livrable créé. Elle se nomme TP2.jar.</w:t>
+        <w:t xml:space="preserve">Application livrable </w:t>
+      </w:r>
+      <w:proofErr w:type="gramStart"/>
+      <w:r>
+        <w:rPr>
+          <w:color w:val="000000"/>
+        </w:rPr>
+        <w:t>créé</w:t>
+      </w:r>
+      <w:proofErr w:type="gramEnd"/>
+      <w:r>
+        <w:rPr>
+          <w:color w:val="000000"/>
+        </w:rPr>
+        <w:t>. Elle se nomme TP2.jar.</w:t>
       </w:r>
     </w:p>
     <w:p>
@@ -10876,6 +12546,7 @@
       <w:r>
         <w:t xml:space="preserve"> (classe </w:t>
       </w:r>
+      <w:proofErr w:type="spellStart"/>
       <w:r>
         <w:rPr>
           <w:b/>
@@ -10883,6 +12554,7 @@
         </w:rPr>
         <w:t>ApplicationSession</w:t>
       </w:r>
+      <w:proofErr w:type="spellEnd"/>
       <w:r>
         <w:t>)</w:t>
       </w:r>
@@ -10966,6 +12638,7 @@
       <w:r>
         <w:t xml:space="preserve"> Ici vous devrez travailler sur la classe </w:t>
       </w:r>
+      <w:proofErr w:type="spellStart"/>
       <w:r>
         <w:rPr>
           <w:b/>
@@ -10973,6 +12646,7 @@
         </w:rPr>
         <w:t>CommandLineOption</w:t>
       </w:r>
+      <w:proofErr w:type="spellEnd"/>
       <w:r>
         <w:rPr>
           <w:b/>
@@ -11004,6 +12678,7 @@
         </w:rPr>
         <w:t xml:space="preserve"> </w:t>
       </w:r>
+      <w:proofErr w:type="spellStart"/>
       <w:r>
         <w:rPr>
           <w:b/>
@@ -11018,6 +12693,7 @@
         </w:rPr>
         <w:t>Parser</w:t>
       </w:r>
+      <w:proofErr w:type="spellEnd"/>
     </w:p>
     <w:p>
       <w:pPr>
@@ -11036,6 +12712,7 @@
       <w:r>
         <w:t xml:space="preserve"> programme principal pour utiliser votre </w:t>
       </w:r>
+      <w:proofErr w:type="spellStart"/>
       <w:r>
         <w:rPr>
           <w:b/>
@@ -11043,6 +12720,7 @@
         </w:rPr>
         <w:t>parser</w:t>
       </w:r>
+      <w:proofErr w:type="spellEnd"/>
       <w:r>
         <w:t xml:space="preserve"> d’options</w:t>
       </w:r>
@@ -11075,6 +12753,7 @@
       <w:r>
         <w:t>d’</w:t>
       </w:r>
+      <w:proofErr w:type="spellStart"/>
       <w:r>
         <w:rPr>
           <w:b/>
@@ -11090,6 +12769,7 @@
         <w:t>vent</w:t>
       </w:r>
       <w:bookmarkEnd w:id="27"/>
+      <w:proofErr w:type="spellEnd"/>
     </w:p>
     <w:p>
       <w:pPr>
@@ -11123,8 +12803,13 @@
           <w:numId w:val="25"/>
         </w:numPr>
       </w:pPr>
-      <w:r>
-        <w:t xml:space="preserve">Classroom, </w:t>
+      <w:proofErr w:type="spellStart"/>
+      <w:r>
+        <w:t>Classroom</w:t>
+      </w:r>
+      <w:proofErr w:type="spellEnd"/>
+      <w:r>
+        <w:t xml:space="preserve">, </w:t>
       </w:r>
     </w:p>
     <w:p>
@@ -11168,6 +12853,7 @@
       <w:r>
         <w:t xml:space="preserve">Créer la classe </w:t>
       </w:r>
+      <w:proofErr w:type="spellStart"/>
       <w:r>
         <w:rPr>
           <w:b/>
@@ -11182,6 +12868,7 @@
         </w:rPr>
         <w:t>Event</w:t>
       </w:r>
+      <w:proofErr w:type="spellEnd"/>
       <w:r>
         <w:t xml:space="preserve"> (cette classe doit répondre à la problématique soumise dans le projet … à vous d’en faire le </w:t>
       </w:r>
@@ -11218,6 +12905,7 @@
       <w:r>
         <w:t xml:space="preserve"> (le jury), un objet </w:t>
       </w:r>
+      <w:proofErr w:type="spellStart"/>
       <w:r>
         <w:rPr>
           <w:b/>
@@ -11225,6 +12913,7 @@
         </w:rPr>
         <w:t>Classroom</w:t>
       </w:r>
+      <w:proofErr w:type="spellEnd"/>
       <w:r>
         <w:t xml:space="preserve"> et naturellement toutes les informations ‘normales’ pour évènement.</w:t>
       </w:r>
@@ -11257,6 +12946,7 @@
       <w:r>
         <w:t>dérivant d’une collection d’</w:t>
       </w:r>
+      <w:proofErr w:type="spellStart"/>
       <w:r>
         <w:rPr>
           <w:b/>
@@ -11264,6 +12954,7 @@
         </w:rPr>
         <w:t>ExamEvent</w:t>
       </w:r>
+      <w:proofErr w:type="spellEnd"/>
       <w:r>
         <w:t xml:space="preserve"> </w:t>
       </w:r>
@@ -11301,6 +12992,7 @@
       <w:r>
         <w:t xml:space="preserve"> </w:t>
       </w:r>
+      <w:proofErr w:type="spellStart"/>
       <w:r>
         <w:rPr>
           <w:b/>
@@ -11322,6 +13014,7 @@
         </w:rPr>
         <w:t>vents</w:t>
       </w:r>
+      <w:proofErr w:type="spellEnd"/>
     </w:p>
     <w:p>
       <w:pPr>
@@ -11923,11 +13616,19 @@
       <w:bookmarkEnd w:id="30"/>
     </w:p>
     <w:p>
+      <w:proofErr w:type="spellStart"/>
       <w:r>
         <w:rPr>
           <w:b/>
         </w:rPr>
-        <w:t>Filter Pattern</w:t>
+        <w:t>Filter</w:t>
+      </w:r>
+      <w:proofErr w:type="spellEnd"/>
+      <w:r>
+        <w:rPr>
+          <w:b/>
+        </w:rPr>
+        <w:t xml:space="preserve"> Pattern</w:t>
       </w:r>
       <w:r>
         <w:t xml:space="preserve"> : </w:t>
@@ -11966,6 +13667,7 @@
           <w:lang w:val="en-US"/>
         </w:rPr>
       </w:pPr>
+      <w:proofErr w:type="gramStart"/>
       <w:r>
         <w:rPr>
           <w:b/>
@@ -11973,6 +13675,7 @@
         </w:rPr>
         <w:t>Spinner :</w:t>
       </w:r>
+      <w:proofErr w:type="gramEnd"/>
       <w:r>
         <w:rPr>
           <w:lang w:val="en-US"/>
@@ -12036,47 +13739,276 @@
       </w:r>
     </w:p>
     <w:p>
-      <w:r>
+      <w:pPr>
+        <w:rPr>
+          <w:sz w:val="24"/>
+          <w:szCs w:val="24"/>
+        </w:rPr>
+      </w:pPr>
+      <w:r>
+        <w:rPr>
+          <w:sz w:val="24"/>
+          <w:szCs w:val="24"/>
+        </w:rPr>
         <w:t>Exercice 0 : On utilise un singleton pour avoir une unique instanciation et avoir un point d’accès universel (chaque personne aura les mêmes informations).</w:t>
-      </w:r>
-    </w:p>
-    <w:p/>
-    <w:p>
-      <w:r>
-        <w:t>Exercice 1 : Pour faire une classe générique, on a ajouté l’option &lt;T&gt; dans la classe CommandLineOption pour que l’option valeur puisse être un entier, un réel, une chaîne de caractères etc...</w:t>
       </w:r>
     </w:p>
     <w:p>
-      <w:r>
-        <w:t>Ensuite, on a modifié le programme pour utiliser notre parser d’options (avec les « cases » et type d’objet).</w:t>
-      </w:r>
+      <w:pPr>
+        <w:rPr>
+          <w:sz w:val="24"/>
+          <w:szCs w:val="24"/>
+        </w:rPr>
+      </w:pPr>
     </w:p>
     <w:p>
-      <w:r>
-        <w:t>Exercice 2 : J’ai rajouté l’heure dans la classe ExamEvent, bien que ce soit un String et nom une nouvelle classe Heure.</w:t>
-      </w:r>
-      <w:r>
-        <w:br/>
-        <w:t>La classe Agenda dérive maintenant d’une collection d’ExamEvent : ArrayList&lt;ExamEvent&gt;</w:t>
+      <w:pPr>
+        <w:rPr>
+          <w:sz w:val="24"/>
+          <w:szCs w:val="24"/>
+        </w:rPr>
+      </w:pPr>
+      <w:r>
+        <w:rPr>
+          <w:sz w:val="24"/>
+          <w:szCs w:val="24"/>
+        </w:rPr>
+        <w:t xml:space="preserve">Exercice 1 : Pour faire une classe générique, on a ajouté l’option &lt;T&gt; dans la classe </w:t>
+      </w:r>
+      <w:proofErr w:type="spellStart"/>
+      <w:r>
+        <w:rPr>
+          <w:sz w:val="24"/>
+          <w:szCs w:val="24"/>
+        </w:rPr>
+        <w:t>CommandLineOption</w:t>
+      </w:r>
+      <w:proofErr w:type="spellEnd"/>
+      <w:r>
+        <w:rPr>
+          <w:sz w:val="24"/>
+          <w:szCs w:val="24"/>
+        </w:rPr>
+        <w:t xml:space="preserve"> pour que l’option valeur puisse être un entier, un réel, une chaîne de caractères </w:t>
+      </w:r>
+      <w:proofErr w:type="spellStart"/>
+      <w:r>
+        <w:rPr>
+          <w:sz w:val="24"/>
+          <w:szCs w:val="24"/>
+        </w:rPr>
+        <w:t>etc</w:t>
+      </w:r>
+      <w:proofErr w:type="spellEnd"/>
+      <w:r>
+        <w:rPr>
+          <w:sz w:val="24"/>
+          <w:szCs w:val="24"/>
+        </w:rPr>
+        <w:t>...</w:t>
       </w:r>
     </w:p>
     <w:p>
-      <w:bookmarkStart w:id="33" w:name="_GoBack"/>
+      <w:pPr>
+        <w:rPr>
+          <w:sz w:val="24"/>
+          <w:szCs w:val="24"/>
+        </w:rPr>
+      </w:pPr>
+      <w:r>
+        <w:rPr>
+          <w:sz w:val="24"/>
+          <w:szCs w:val="24"/>
+        </w:rPr>
+        <w:t xml:space="preserve">Ensuite, on a modifié le programme pour utiliser notre </w:t>
+      </w:r>
+      <w:proofErr w:type="spellStart"/>
+      <w:r>
+        <w:rPr>
+          <w:sz w:val="24"/>
+          <w:szCs w:val="24"/>
+        </w:rPr>
+        <w:t>parser</w:t>
+      </w:r>
+      <w:proofErr w:type="spellEnd"/>
+      <w:r>
+        <w:rPr>
+          <w:sz w:val="24"/>
+          <w:szCs w:val="24"/>
+        </w:rPr>
+        <w:t xml:space="preserve"> d’options (avec les « cases » et type d’objet).</w:t>
+      </w:r>
+    </w:p>
+    <w:p>
+      <w:pPr>
+        <w:rPr>
+          <w:sz w:val="24"/>
+          <w:szCs w:val="24"/>
+        </w:rPr>
+      </w:pPr>
+      <w:r>
+        <w:rPr>
+          <w:sz w:val="24"/>
+          <w:szCs w:val="24"/>
+        </w:rPr>
+        <w:t xml:space="preserve">Exercice 2 : J’ai rajouté l’heure dans la classe </w:t>
+      </w:r>
+      <w:proofErr w:type="spellStart"/>
+      <w:r>
+        <w:rPr>
+          <w:sz w:val="24"/>
+          <w:szCs w:val="24"/>
+        </w:rPr>
+        <w:t>ExamEvent</w:t>
+      </w:r>
+      <w:proofErr w:type="spellEnd"/>
+      <w:r>
+        <w:rPr>
+          <w:sz w:val="24"/>
+          <w:szCs w:val="24"/>
+        </w:rPr>
+        <w:t>, bien que ce soit un String et nom une nouvelle classe Heure.</w:t>
+      </w:r>
+      <w:r>
+        <w:rPr>
+          <w:sz w:val="24"/>
+          <w:szCs w:val="24"/>
+        </w:rPr>
+        <w:br/>
+        <w:t>La classe Agenda dérive maintenant d’une collection d’</w:t>
+      </w:r>
+      <w:proofErr w:type="spellStart"/>
+      <w:r>
+        <w:rPr>
+          <w:sz w:val="24"/>
+          <w:szCs w:val="24"/>
+        </w:rPr>
+        <w:t>ExamEvent</w:t>
+      </w:r>
+      <w:proofErr w:type="spellEnd"/>
+      <w:r>
+        <w:rPr>
+          <w:sz w:val="24"/>
+          <w:szCs w:val="24"/>
+        </w:rPr>
+        <w:t xml:space="preserve"> : </w:t>
+      </w:r>
+      <w:proofErr w:type="spellStart"/>
+      <w:r>
+        <w:rPr>
+          <w:sz w:val="24"/>
+          <w:szCs w:val="24"/>
+        </w:rPr>
+        <w:t>ArrayList</w:t>
+      </w:r>
+      <w:proofErr w:type="spellEnd"/>
+      <w:r>
+        <w:rPr>
+          <w:sz w:val="24"/>
+          <w:szCs w:val="24"/>
+        </w:rPr>
+        <w:t>&lt;</w:t>
+      </w:r>
+      <w:proofErr w:type="spellStart"/>
+      <w:r>
+        <w:rPr>
+          <w:sz w:val="24"/>
+          <w:szCs w:val="24"/>
+        </w:rPr>
+        <w:t>ExamEvent</w:t>
+      </w:r>
+      <w:proofErr w:type="spellEnd"/>
+      <w:r>
+        <w:rPr>
+          <w:sz w:val="24"/>
+          <w:szCs w:val="24"/>
+        </w:rPr>
+        <w:t>&gt;</w:t>
+      </w:r>
+    </w:p>
+    <w:p>
+      <w:pPr>
+        <w:rPr>
+          <w:sz w:val="24"/>
+          <w:szCs w:val="24"/>
+        </w:rPr>
+      </w:pPr>
+      <w:r>
+        <w:rPr>
+          <w:sz w:val="24"/>
+          <w:szCs w:val="24"/>
+        </w:rPr>
+        <w:t xml:space="preserve">Exercice 3 : </w:t>
+      </w:r>
+      <w:proofErr w:type="spellStart"/>
+      <w:r>
+        <w:rPr>
+          <w:sz w:val="24"/>
+          <w:szCs w:val="24"/>
+        </w:rPr>
+        <w:t>Decouper</w:t>
+      </w:r>
+      <w:proofErr w:type="spellEnd"/>
+      <w:r>
+        <w:rPr>
+          <w:sz w:val="24"/>
+          <w:szCs w:val="24"/>
+        </w:rPr>
+        <w:t xml:space="preserve"> les critères en plusieurs interfaces.</w:t>
+      </w:r>
+    </w:p>
+    <w:p>
+      <w:pPr>
+        <w:pStyle w:val="Titre3"/>
+      </w:pPr>
+      <w:bookmarkStart w:id="33" w:name="_Toc430965386"/>
+      <w:r>
+        <w:lastRenderedPageBreak/>
+        <w:t>Difficultés rencontrées</w:t>
+      </w:r>
       <w:bookmarkEnd w:id="33"/>
     </w:p>
     <w:p>
       <w:pPr>
-        <w:pStyle w:val="Titre3"/>
-      </w:pPr>
-      <w:bookmarkStart w:id="34" w:name="_Toc430965386"/>
-      <w:r>
-        <w:t>Difficultés rencontrées</w:t>
-      </w:r>
-      <w:bookmarkEnd w:id="34"/>
+        <w:rPr>
+          <w:sz w:val="24"/>
+          <w:szCs w:val="24"/>
+        </w:rPr>
+      </w:pPr>
     </w:p>
     <w:p>
       <w:pPr>
         <w:rPr>
+          <w:sz w:val="24"/>
+          <w:szCs w:val="24"/>
+        </w:rPr>
+      </w:pPr>
+      <w:r>
+        <w:rPr>
+          <w:sz w:val="24"/>
+          <w:szCs w:val="24"/>
+        </w:rPr>
+        <w:t>Je ne savais pas de quelle manière découper les dates et les salles.</w:t>
+      </w:r>
+    </w:p>
+    <w:p>
+      <w:pPr>
+        <w:rPr>
+          <w:sz w:val="24"/>
+          <w:szCs w:val="24"/>
+        </w:rPr>
+      </w:pPr>
+      <w:r>
+        <w:rPr>
+          <w:sz w:val="24"/>
+          <w:szCs w:val="24"/>
+        </w:rPr>
+        <w:t>Je n’ai pas compris comment gérer le menu (question 4).</w:t>
+      </w:r>
+    </w:p>
+    <w:p>
+      <w:pPr>
+        <w:rPr>
           <w:noProof/>
         </w:rPr>
       </w:pPr>
@@ -12086,6 +14018,8 @@
         </w:rPr>
         <w:br w:type="page"/>
       </w:r>
+      <w:bookmarkStart w:id="34" w:name="_GoBack"/>
+      <w:bookmarkEnd w:id="34"/>
     </w:p>
     <w:p>
       <w:pPr>
@@ -12168,6 +14102,7 @@
       <w:r>
         <w:t xml:space="preserve">Utiliser </w:t>
       </w:r>
+      <w:proofErr w:type="spellStart"/>
       <w:r>
         <w:rPr>
           <w:b/>
@@ -12175,6 +14110,7 @@
         </w:rPr>
         <w:t>CommanLineParser</w:t>
       </w:r>
+      <w:proofErr w:type="spellEnd"/>
       <w:r>
         <w:t xml:space="preserve"> (TP3) avec l’option </w:t>
       </w:r>
@@ -12183,7 +14119,23 @@
           <w:b/>
           <w:i/>
         </w:rPr>
-        <w:t>–project=&lt;FILE&gt;</w:t>
+        <w:t>–</w:t>
+      </w:r>
+      <w:proofErr w:type="spellStart"/>
+      <w:r>
+        <w:rPr>
+          <w:b/>
+          <w:i/>
+        </w:rPr>
+        <w:t>project</w:t>
+      </w:r>
+      <w:proofErr w:type="spellEnd"/>
+      <w:r>
+        <w:rPr>
+          <w:b/>
+          <w:i/>
+        </w:rPr>
+        <w:t>=&lt;FILE&gt;</w:t>
       </w:r>
       <w:r>
         <w:t xml:space="preserve"> pour pouvoir charger un contenu d’application préalablement sauvegarder</w:t>
@@ -12227,6 +14179,7 @@
       <w:r>
         <w:t xml:space="preserve"> (il faudra donc ajouter dans la session la possibilité de </w:t>
       </w:r>
+      <w:proofErr w:type="spellStart"/>
       <w:r>
         <w:rPr>
           <w:b/>
@@ -12234,6 +14187,7 @@
         </w:rPr>
         <w:t>loggé</w:t>
       </w:r>
+      <w:proofErr w:type="spellEnd"/>
       <w:r>
         <w:t xml:space="preserve"> dans un fichier et les accesseurs fournissant le ch</w:t>
       </w:r>
@@ -12255,6 +14209,7 @@
       <w:r>
         <w:t xml:space="preserve">Utiliser </w:t>
       </w:r>
+      <w:proofErr w:type="spellStart"/>
       <w:r>
         <w:rPr>
           <w:b/>
@@ -12262,6 +14217,7 @@
         </w:rPr>
         <w:t>CommanLineParser</w:t>
       </w:r>
+      <w:proofErr w:type="spellEnd"/>
       <w:r>
         <w:t xml:space="preserve"> (TP3) avec l’option </w:t>
       </w:r>
@@ -12326,6 +14282,7 @@
       <w:r>
         <w:t xml:space="preserve">Lire et visualiser une aide HTML (vous pouvez activer le </w:t>
       </w:r>
+      <w:proofErr w:type="spellStart"/>
       <w:r>
         <w:rPr>
           <w:b/>
@@ -12333,6 +14290,7 @@
         </w:rPr>
         <w:t>menuitem</w:t>
       </w:r>
+      <w:proofErr w:type="spellEnd"/>
       <w:r>
         <w:t xml:space="preserve"> ‘help’</w:t>
       </w:r>
@@ -12354,6 +14312,7 @@
       <w:r>
         <w:t xml:space="preserve">Activer les </w:t>
       </w:r>
+      <w:proofErr w:type="spellStart"/>
       <w:r>
         <w:rPr>
           <w:b/>
@@ -12368,8 +14327,25 @@
         </w:rPr>
         <w:t>s</w:t>
       </w:r>
-      <w:r>
-        <w:t xml:space="preserve"> ‘save’ et ‘load’</w:t>
+      <w:proofErr w:type="spellEnd"/>
+      <w:r>
+        <w:t xml:space="preserve"> ‘</w:t>
+      </w:r>
+      <w:proofErr w:type="spellStart"/>
+      <w:r>
+        <w:t>save</w:t>
+      </w:r>
+      <w:proofErr w:type="spellEnd"/>
+      <w:r>
+        <w:t>’ et ‘</w:t>
+      </w:r>
+      <w:proofErr w:type="spellStart"/>
+      <w:r>
+        <w:t>load</w:t>
+      </w:r>
+      <w:proofErr w:type="spellEnd"/>
+      <w:r>
+        <w:t>’</w:t>
       </w:r>
     </w:p>
     <w:p>
@@ -12610,10 +14586,18 @@
     </w:p>
     <w:p>
       <w:r>
-        <w:t>En utilisant un Thread et le système de sauvegarde du TD/TP 4 (exercice 1), sauvegarder le projet toute les minute</w:t>
-      </w:r>
-      <w:r>
-        <w:t>s.</w:t>
+        <w:t xml:space="preserve">En utilisant un Thread et le système de sauvegarde du TD/TP 4 (exercice 1), sauvegarder le projet </w:t>
+      </w:r>
+      <w:proofErr w:type="gramStart"/>
+      <w:r>
+        <w:t>toute les minute</w:t>
+      </w:r>
+      <w:r>
+        <w:t>s</w:t>
+      </w:r>
+      <w:proofErr w:type="gramEnd"/>
+      <w:r>
+        <w:t>.</w:t>
       </w:r>
     </w:p>
     <w:p/>
@@ -12647,6 +14631,7 @@
       <w:r>
         <w:t xml:space="preserve">En utilisant le code implémenté dans le TD/TP 4 (exercice 3) écrire une </w:t>
       </w:r>
+      <w:proofErr w:type="spellStart"/>
       <w:r>
         <w:rPr>
           <w:b/>
@@ -12654,6 +14639,7 @@
         </w:rPr>
         <w:t>ShutdownHook</w:t>
       </w:r>
+      <w:proofErr w:type="spellEnd"/>
       <w:r>
         <w:t xml:space="preserve"> pour faire un système de reprise sur erreur en cas de crash</w:t>
       </w:r>
@@ -12728,6 +14714,7 @@
       <w:r>
         <w:t>Créer une ‘</w:t>
       </w:r>
+      <w:proofErr w:type="spellStart"/>
       <w:r>
         <w:rPr>
           <w:b/>
@@ -12735,6 +14722,7 @@
         </w:rPr>
         <w:t>DialogBox</w:t>
       </w:r>
+      <w:proofErr w:type="spellEnd"/>
       <w:r>
         <w:t xml:space="preserve">’ </w:t>
       </w:r>
@@ -12753,6 +14741,7 @@
       <w:r>
         <w:t xml:space="preserve"> l’</w:t>
       </w:r>
+      <w:proofErr w:type="spellStart"/>
       <w:r>
         <w:rPr>
           <w:b/>
@@ -12760,12 +14749,14 @@
         </w:rPr>
         <w:t>autosave</w:t>
       </w:r>
+      <w:proofErr w:type="spellEnd"/>
       <w:r>
         <w:t xml:space="preserve"> </w:t>
       </w:r>
       <w:r>
         <w:t>(est-ce que l’</w:t>
       </w:r>
+      <w:proofErr w:type="spellStart"/>
       <w:r>
         <w:rPr>
           <w:b/>
@@ -12773,6 +14764,7 @@
         </w:rPr>
         <w:t>autosave</w:t>
       </w:r>
+      <w:proofErr w:type="spellEnd"/>
       <w:r>
         <w:t xml:space="preserve"> est activé ? à quelle fréquence ?).</w:t>
       </w:r>
@@ -12791,6 +14783,7 @@
       <w:r>
         <w:t>Cette ‘</w:t>
       </w:r>
+      <w:proofErr w:type="spellStart"/>
       <w:r>
         <w:rPr>
           <w:b/>
@@ -12798,15 +14791,25 @@
         </w:rPr>
         <w:t>DialogBox</w:t>
       </w:r>
+      <w:proofErr w:type="spellEnd"/>
       <w:r>
         <w:t>’ devra être accessible depuis le menu (</w:t>
       </w:r>
+      <w:proofErr w:type="spellStart"/>
       <w:r>
         <w:rPr>
           <w:b/>
           <w:i/>
         </w:rPr>
-        <w:t>edit-&gt;settings</w:t>
+        <w:t>edit</w:t>
+      </w:r>
+      <w:proofErr w:type="spellEnd"/>
+      <w:r>
+        <w:rPr>
+          <w:b/>
+          <w:i/>
+        </w:rPr>
+        <w:t>-&gt;settings</w:t>
       </w:r>
       <w:r>
         <w:t>)</w:t>
@@ -13020,6 +15023,7 @@
       <w:r>
         <w:t xml:space="preserve"> et ‘</w:t>
       </w:r>
+      <w:proofErr w:type="spellStart"/>
       <w:r>
         <w:rPr>
           <w:b/>
@@ -13027,6 +15031,7 @@
         </w:rPr>
         <w:t>private</w:t>
       </w:r>
+      <w:proofErr w:type="spellEnd"/>
       <w:r>
         <w:t>’</w:t>
       </w:r>
@@ -13068,6 +15073,7 @@
       <w:r>
         <w:t xml:space="preserve">Créer une </w:t>
       </w:r>
+      <w:proofErr w:type="spellStart"/>
       <w:r>
         <w:rPr>
           <w:i/>
@@ -13078,7 +15084,14 @@
         <w:rPr>
           <w:i/>
         </w:rPr>
-        <w:t xml:space="preserve">houtbox </w:t>
+        <w:t>houtbox</w:t>
+      </w:r>
+      <w:proofErr w:type="spellEnd"/>
+      <w:r>
+        <w:rPr>
+          <w:i/>
+        </w:rPr>
+        <w:t xml:space="preserve"> </w:t>
       </w:r>
       <w:r>
         <w:t xml:space="preserve">avec une </w:t>
@@ -13108,12 +15121,21 @@
       <w:r>
         <w:t xml:space="preserve">Cette </w:t>
       </w:r>
+      <w:proofErr w:type="spellStart"/>
       <w:r>
         <w:rPr>
           <w:b/>
           <w:i/>
         </w:rPr>
-        <w:t xml:space="preserve">shoutbox </w:t>
+        <w:t>shoutbox</w:t>
+      </w:r>
+      <w:proofErr w:type="spellEnd"/>
+      <w:r>
+        <w:rPr>
+          <w:b/>
+          <w:i/>
+        </w:rPr>
+        <w:t xml:space="preserve"> </w:t>
       </w:r>
       <w:r>
         <w:t xml:space="preserve"> devra se connecter au server pour afficher les </w:t>
@@ -13157,6 +15179,8 @@
           <w:lang w:val="en-US"/>
         </w:rPr>
       </w:pPr>
+      <w:proofErr w:type="spellStart"/>
+      <w:proofErr w:type="gramStart"/>
       <w:r>
         <w:rPr>
           <w:b/>
@@ -13165,11 +15189,19 @@
         </w:rPr>
         <w:t>Shoutbox</w:t>
       </w:r>
+      <w:proofErr w:type="spellEnd"/>
       <w:r>
         <w:rPr>
           <w:lang w:val="en-US"/>
         </w:rPr>
-        <w:t xml:space="preserve"> : </w:t>
+        <w:t> :</w:t>
+      </w:r>
+      <w:proofErr w:type="gramEnd"/>
+      <w:r>
+        <w:rPr>
+          <w:lang w:val="en-US"/>
+        </w:rPr>
+        <w:t xml:space="preserve"> </w:t>
       </w:r>
       <w:hyperlink r:id="rId29" w:history="1">
         <w:r>
@@ -22780,49 +24812,49 @@
     </dgm:pt>
   </dgm:ptLst>
   <dgm:cxnLst>
+    <dgm:cxn modelId="{32ABE36F-B84E-48F4-BC67-8F5D825C7F85}" srcId="{076B6350-4EE3-45E3-9904-173A771DF62A}" destId="{D4D9B399-9B7F-46DA-97B2-FED098F5DA6B}" srcOrd="0" destOrd="0" parTransId="{E6A38AA6-80D6-4020-A52C-B824CD5FBB0F}" sibTransId="{48A5178F-146C-4A23-8FF2-2E99B30882F8}"/>
+    <dgm:cxn modelId="{A80A4F65-7375-4E8E-9CED-0483DD45593D}" srcId="{3958656D-BDA3-48B8-B715-8A44FDE6304E}" destId="{B503AF60-5EB5-4190-8EFC-246E35833849}" srcOrd="1" destOrd="0" parTransId="{9F4AA07C-F7C0-4EE0-B444-1A0A99B21C5A}" sibTransId="{97EEA01A-8995-4136-9B0E-B8636C2DDA04}"/>
+    <dgm:cxn modelId="{96C6A9B5-7C0D-453A-8D3D-838B1E47CC7C}" srcId="{45CDA3C7-8713-4369-838A-8B5F475DA36B}" destId="{8B8178A4-03D0-4F83-88CD-9E6E781603E6}" srcOrd="0" destOrd="0" parTransId="{50BC2FEF-90AA-4887-A217-BCE929A4632A}" sibTransId="{0B865DCC-B624-40ED-970E-B677A52C4467}"/>
+    <dgm:cxn modelId="{7F4668DD-B72A-4B6A-BE0A-4454AADBBB2B}" type="presOf" srcId="{45CDA3C7-8713-4369-838A-8B5F475DA36B}" destId="{A1B1FB24-4A19-4073-B3DA-7D6FAFFD6611}" srcOrd="0" destOrd="0" presId="urn:microsoft.com/office/officeart/2005/8/layout/hierarchy2"/>
+    <dgm:cxn modelId="{FB0BEAEA-19A0-4622-804C-A8CB93F52049}" type="presOf" srcId="{B503AF60-5EB5-4190-8EFC-246E35833849}" destId="{F53448B5-447F-4F1A-81C6-1F0D19E192DD}" srcOrd="0" destOrd="0" presId="urn:microsoft.com/office/officeart/2005/8/layout/hierarchy2"/>
     <dgm:cxn modelId="{8DB5CA5A-38E3-4919-A85C-437D87CFB216}" type="presOf" srcId="{753D8466-5B43-4022-9EA6-80697AD791EF}" destId="{2938BCE4-55BC-4FA7-8B13-8D7362E71CAD}" srcOrd="0" destOrd="0" presId="urn:microsoft.com/office/officeart/2005/8/layout/hierarchy2"/>
+    <dgm:cxn modelId="{1699635D-E36F-4D39-8984-094864AEA10C}" type="presOf" srcId="{5E47499F-6F41-4F22-A420-01A675CE6103}" destId="{FB48A239-373B-4448-BD7F-C055FA9C8C48}" srcOrd="1" destOrd="0" presId="urn:microsoft.com/office/officeart/2005/8/layout/hierarchy2"/>
+    <dgm:cxn modelId="{4CE301CD-89A8-41A8-9F17-DEC7FF5575CF}" srcId="{076B6350-4EE3-45E3-9904-173A771DF62A}" destId="{5AA90255-5B35-44C4-B702-E81F223BEFD8}" srcOrd="1" destOrd="0" parTransId="{2854FE16-3A46-47EE-A032-1136B67EB2C8}" sibTransId="{7B5E0C86-564B-4BB8-9398-E23143C8B801}"/>
+    <dgm:cxn modelId="{F14138C1-A3B2-4AE2-A00B-7F7DE38EAA68}" srcId="{5AA90255-5B35-44C4-B702-E81F223BEFD8}" destId="{45CDA3C7-8713-4369-838A-8B5F475DA36B}" srcOrd="0" destOrd="0" parTransId="{139FABCB-F47A-4731-86FD-9DEB34D850B8}" sibTransId="{7D179423-A3B9-4F05-A55D-89D4307A11C9}"/>
     <dgm:cxn modelId="{15FE2247-216E-4F4C-80E2-242806EE9B6C}" type="presOf" srcId="{83FAD934-5D5B-40FC-B3CA-D6105DE3D322}" destId="{19EBF599-727A-47CA-B105-7B4051DFB8C7}" srcOrd="1" destOrd="0" presId="urn:microsoft.com/office/officeart/2005/8/layout/hierarchy2"/>
+    <dgm:cxn modelId="{E266D530-408C-4BE3-B088-41DD7A387490}" type="presOf" srcId="{F20EDC0B-CCE5-4D9D-9982-89A201087390}" destId="{CAE1C8E1-FF9C-459C-820F-5A372E5B5202}" srcOrd="1" destOrd="0" presId="urn:microsoft.com/office/officeart/2005/8/layout/hierarchy2"/>
+    <dgm:cxn modelId="{E74F2783-F5E8-4A97-8981-108A2E888C01}" type="presOf" srcId="{BABCE05A-4544-49DE-A70D-EBD4C2932AA1}" destId="{12FD7525-DB42-46F9-B8FD-D33568A05731}" srcOrd="1" destOrd="0" presId="urn:microsoft.com/office/officeart/2005/8/layout/hierarchy2"/>
+    <dgm:cxn modelId="{BACFA4C3-FB6C-479A-A84B-D78DC82509DF}" type="presOf" srcId="{9F4AA07C-F7C0-4EE0-B444-1A0A99B21C5A}" destId="{87E32AC2-4577-44E3-BD84-D5E3BD970540}" srcOrd="1" destOrd="0" presId="urn:microsoft.com/office/officeart/2005/8/layout/hierarchy2"/>
+    <dgm:cxn modelId="{B0303C80-7909-4F3D-B0F3-774DC9F97AE2}" type="presOf" srcId="{86643E8D-F7CB-4F7B-B35A-FF26EACC433C}" destId="{419BEB18-32F6-4B18-9238-A8818FE634FC}" srcOrd="0" destOrd="0" presId="urn:microsoft.com/office/officeart/2005/8/layout/hierarchy2"/>
+    <dgm:cxn modelId="{89DB460E-474C-462A-A7A9-CC3E36A3A65C}" type="presOf" srcId="{7BC373CD-A346-4D76-9165-35DCB418DD6B}" destId="{4E10DB54-35ED-4D9F-B388-F6C78413B8E9}" srcOrd="0" destOrd="0" presId="urn:microsoft.com/office/officeart/2005/8/layout/hierarchy2"/>
     <dgm:cxn modelId="{686041E9-CCA3-4E04-AC59-67B89D6D9837}" type="presOf" srcId="{80D7FF03-79A4-410F-8B98-6A9724B85CBA}" destId="{47ACED10-AF50-4A06-8AC5-32A97AE3B1C8}" srcOrd="0" destOrd="0" presId="urn:microsoft.com/office/officeart/2005/8/layout/hierarchy2"/>
+    <dgm:cxn modelId="{BC66E5DD-452F-4E18-A23B-E819D91C85E5}" type="presOf" srcId="{076B6350-4EE3-45E3-9904-173A771DF62A}" destId="{BE306FCD-9806-4F30-B3B1-CA273857349C}" srcOrd="0" destOrd="0" presId="urn:microsoft.com/office/officeart/2005/8/layout/hierarchy2"/>
+    <dgm:cxn modelId="{7FB55B4B-D778-485E-80DB-622F39D1A15E}" srcId="{3958656D-BDA3-48B8-B715-8A44FDE6304E}" destId="{7B2890D2-36E9-4029-898C-FC7E72272380}" srcOrd="0" destOrd="0" parTransId="{F20EDC0B-CCE5-4D9D-9982-89A201087390}" sibTransId="{0DDB3E07-6F3E-4DE7-8E05-649EA4E9106B}"/>
+    <dgm:cxn modelId="{C353768D-EED9-4E80-8091-56483B0ECF51}" srcId="{D4D9B399-9B7F-46DA-97B2-FED098F5DA6B}" destId="{C3D618C2-BF81-4220-A584-D841429B7058}" srcOrd="0" destOrd="0" parTransId="{BABCE05A-4544-49DE-A70D-EBD4C2932AA1}" sibTransId="{C88A3667-CC99-4312-8DC1-79D7EC0A2D9C}"/>
+    <dgm:cxn modelId="{F9B1644F-E249-48EB-97B5-22C2400DED34}" srcId="{D4D9B399-9B7F-46DA-97B2-FED098F5DA6B}" destId="{80D7FF03-79A4-410F-8B98-6A9724B85CBA}" srcOrd="2" destOrd="0" parTransId="{83FAD934-5D5B-40FC-B3CA-D6105DE3D322}" sibTransId="{30CB0A91-0FCE-45F8-A754-700AB3BFFDC6}"/>
+    <dgm:cxn modelId="{272824D5-A267-48F6-8072-7A2D96137693}" type="presOf" srcId="{F20EDC0B-CCE5-4D9D-9982-89A201087390}" destId="{674BA392-5914-4B78-A520-EE26D65D05C8}" srcOrd="0" destOrd="0" presId="urn:microsoft.com/office/officeart/2005/8/layout/hierarchy2"/>
+    <dgm:cxn modelId="{7E3C541B-032F-416C-A1AC-7C1BD89D5BB5}" srcId="{45CDA3C7-8713-4369-838A-8B5F475DA36B}" destId="{96FC7229-231F-4CA5-9914-6E9A83756569}" srcOrd="1" destOrd="0" parTransId="{7BC373CD-A346-4D76-9165-35DCB418DD6B}" sibTransId="{2C4CAAAA-9463-4CC1-AF37-CEDDE9349C90}"/>
+    <dgm:cxn modelId="{E248F26E-055A-440E-A89A-75812E9BF24B}" type="presOf" srcId="{50BC2FEF-90AA-4887-A217-BCE929A4632A}" destId="{9F0B1A31-63BD-41F6-82FC-F5574A92E909}" srcOrd="1" destOrd="0" presId="urn:microsoft.com/office/officeart/2005/8/layout/hierarchy2"/>
+    <dgm:cxn modelId="{F4F7C4AA-7B3E-465A-8208-2773B96AC0B2}" type="presOf" srcId="{BABCE05A-4544-49DE-A70D-EBD4C2932AA1}" destId="{B4361C68-E191-4E89-B0BD-BAD091626B5B}" srcOrd="0" destOrd="0" presId="urn:microsoft.com/office/officeart/2005/8/layout/hierarchy2"/>
+    <dgm:cxn modelId="{0CFD8AC7-C2F1-4AB4-9940-1B4E188971F7}" type="presOf" srcId="{C3D618C2-BF81-4220-A584-D841429B7058}" destId="{CA6C5886-D1D3-4819-90BD-4BAC8F1EE87D}" srcOrd="0" destOrd="0" presId="urn:microsoft.com/office/officeart/2005/8/layout/hierarchy2"/>
+    <dgm:cxn modelId="{E0597BEB-446C-4F1F-A362-7C9996414F1A}" type="presOf" srcId="{8B8178A4-03D0-4F83-88CD-9E6E781603E6}" destId="{C0C8DC8E-72DB-4A2E-A50E-DA1CA06D79E3}" srcOrd="0" destOrd="0" presId="urn:microsoft.com/office/officeart/2005/8/layout/hierarchy2"/>
+    <dgm:cxn modelId="{BD8F7D93-6112-427C-AA55-C1FFC62E5B3A}" type="presOf" srcId="{DC7A1CA0-5D34-4F3B-A580-15CFD66EA796}" destId="{368F1645-5A66-45DB-B296-C23315AB7E22}" srcOrd="0" destOrd="0" presId="urn:microsoft.com/office/officeart/2005/8/layout/hierarchy2"/>
+    <dgm:cxn modelId="{F1C38E61-44D7-45ED-B0BD-3DA2C0364E6A}" type="presOf" srcId="{96FC7229-231F-4CA5-9914-6E9A83756569}" destId="{1906A700-A645-429B-8F9F-2A4F59D4835E}" srcOrd="0" destOrd="0" presId="urn:microsoft.com/office/officeart/2005/8/layout/hierarchy2"/>
+    <dgm:cxn modelId="{5ACA9E39-DCB1-4ED5-88DA-92479161AA86}" type="presOf" srcId="{139FABCB-F47A-4731-86FD-9DEB34D850B8}" destId="{86416187-05A5-41DD-ADA2-C443892DABB2}" srcOrd="1" destOrd="0" presId="urn:microsoft.com/office/officeart/2005/8/layout/hierarchy2"/>
+    <dgm:cxn modelId="{0B7FAD6F-0AF8-4320-B958-D8DBC6864972}" type="presOf" srcId="{9F4AA07C-F7C0-4EE0-B444-1A0A99B21C5A}" destId="{EB2274FC-15F8-41B7-935B-E389FD47AFD1}" srcOrd="0" destOrd="0" presId="urn:microsoft.com/office/officeart/2005/8/layout/hierarchy2"/>
+    <dgm:cxn modelId="{363C8C05-B024-47C3-BEEC-906ECF7C30FE}" type="presOf" srcId="{139FABCB-F47A-4731-86FD-9DEB34D850B8}" destId="{AB7C6CD4-FF75-4E23-A8C3-0A2318DBB1D6}" srcOrd="0" destOrd="0" presId="urn:microsoft.com/office/officeart/2005/8/layout/hierarchy2"/>
+    <dgm:cxn modelId="{5B8F6313-D1C0-4C50-A7EC-8AF232FBA33D}" type="presOf" srcId="{753D8466-5B43-4022-9EA6-80697AD791EF}" destId="{A6341011-54EC-4E06-9306-EAF2DE56CD2C}" srcOrd="1" destOrd="0" presId="urn:microsoft.com/office/officeart/2005/8/layout/hierarchy2"/>
+    <dgm:cxn modelId="{4A089497-001C-4093-8315-18655F5F7D48}" type="presOf" srcId="{5E47499F-6F41-4F22-A420-01A675CE6103}" destId="{E11C7B6F-7180-43A5-992E-3EA5851F2391}" srcOrd="0" destOrd="0" presId="urn:microsoft.com/office/officeart/2005/8/layout/hierarchy2"/>
     <dgm:cxn modelId="{D4445B13-46F9-4298-8EF3-3D7743530902}" srcId="{D4D9B399-9B7F-46DA-97B2-FED098F5DA6B}" destId="{86643E8D-F7CB-4F7B-B35A-FF26EACC433C}" srcOrd="1" destOrd="0" parTransId="{5E47499F-6F41-4F22-A420-01A675CE6103}" sibTransId="{DB2EC02B-535E-4B00-9144-23BE3F31800E}"/>
-    <dgm:cxn modelId="{1699635D-E36F-4D39-8984-094864AEA10C}" type="presOf" srcId="{5E47499F-6F41-4F22-A420-01A675CE6103}" destId="{FB48A239-373B-4448-BD7F-C055FA9C8C48}" srcOrd="1" destOrd="0" presId="urn:microsoft.com/office/officeart/2005/8/layout/hierarchy2"/>
-    <dgm:cxn modelId="{7F4668DD-B72A-4B6A-BE0A-4454AADBBB2B}" type="presOf" srcId="{45CDA3C7-8713-4369-838A-8B5F475DA36B}" destId="{A1B1FB24-4A19-4073-B3DA-7D6FAFFD6611}" srcOrd="0" destOrd="0" presId="urn:microsoft.com/office/officeart/2005/8/layout/hierarchy2"/>
-    <dgm:cxn modelId="{C353768D-EED9-4E80-8091-56483B0ECF51}" srcId="{D4D9B399-9B7F-46DA-97B2-FED098F5DA6B}" destId="{C3D618C2-BF81-4220-A584-D841429B7058}" srcOrd="0" destOrd="0" parTransId="{BABCE05A-4544-49DE-A70D-EBD4C2932AA1}" sibTransId="{C88A3667-CC99-4312-8DC1-79D7EC0A2D9C}"/>
     <dgm:cxn modelId="{CD688725-DE90-4245-A4AA-E82D2275B325}" srcId="{45CDA3C7-8713-4369-838A-8B5F475DA36B}" destId="{DC7A1CA0-5D34-4F3B-A580-15CFD66EA796}" srcOrd="2" destOrd="0" parTransId="{753D8466-5B43-4022-9EA6-80697AD791EF}" sibTransId="{93D5BA25-8BAF-4D7D-969F-34AFD1EF368C}"/>
-    <dgm:cxn modelId="{0B7FAD6F-0AF8-4320-B958-D8DBC6864972}" type="presOf" srcId="{9F4AA07C-F7C0-4EE0-B444-1A0A99B21C5A}" destId="{EB2274FC-15F8-41B7-935B-E389FD47AFD1}" srcOrd="0" destOrd="0" presId="urn:microsoft.com/office/officeart/2005/8/layout/hierarchy2"/>
-    <dgm:cxn modelId="{7E3C541B-032F-416C-A1AC-7C1BD89D5BB5}" srcId="{45CDA3C7-8713-4369-838A-8B5F475DA36B}" destId="{96FC7229-231F-4CA5-9914-6E9A83756569}" srcOrd="1" destOrd="0" parTransId="{7BC373CD-A346-4D76-9165-35DCB418DD6B}" sibTransId="{2C4CAAAA-9463-4CC1-AF37-CEDDE9349C90}"/>
-    <dgm:cxn modelId="{BACFA4C3-FB6C-479A-A84B-D78DC82509DF}" type="presOf" srcId="{9F4AA07C-F7C0-4EE0-B444-1A0A99B21C5A}" destId="{87E32AC2-4577-44E3-BD84-D5E3BD970540}" srcOrd="1" destOrd="0" presId="urn:microsoft.com/office/officeart/2005/8/layout/hierarchy2"/>
+    <dgm:cxn modelId="{74C81BDE-B845-4AFB-8D71-D272C980AB25}" type="presOf" srcId="{7B2890D2-36E9-4029-898C-FC7E72272380}" destId="{497DB5E4-8EF3-40EA-9803-E80F51F19C35}" srcOrd="0" destOrd="0" presId="urn:microsoft.com/office/officeart/2005/8/layout/hierarchy2"/>
+    <dgm:cxn modelId="{2A9E4AA1-E9A4-4EC2-8E27-9DFCBA0B55A9}" type="presOf" srcId="{50BC2FEF-90AA-4887-A217-BCE929A4632A}" destId="{FDA47220-895B-4A69-B2BB-8BF8C016FF4B}" srcOrd="0" destOrd="0" presId="urn:microsoft.com/office/officeart/2005/8/layout/hierarchy2"/>
+    <dgm:cxn modelId="{C9ED2648-05E1-4665-AA9D-D926BCA115CE}" type="presOf" srcId="{5AA90255-5B35-44C4-B702-E81F223BEFD8}" destId="{3985982F-35AF-48B0-84C6-0C8F1D9EF2FA}" srcOrd="0" destOrd="0" presId="urn:microsoft.com/office/officeart/2005/8/layout/hierarchy2"/>
     <dgm:cxn modelId="{A51C64B0-C9CA-40C2-8ECA-BB3CE975FF1D}" type="presOf" srcId="{3958656D-BDA3-48B8-B715-8A44FDE6304E}" destId="{2AEF7D3A-FF38-45BC-9B3E-D40CCE847072}" srcOrd="0" destOrd="0" presId="urn:microsoft.com/office/officeart/2005/8/layout/hierarchy2"/>
-    <dgm:cxn modelId="{363C8C05-B024-47C3-BEEC-906ECF7C30FE}" type="presOf" srcId="{139FABCB-F47A-4731-86FD-9DEB34D850B8}" destId="{AB7C6CD4-FF75-4E23-A8C3-0A2318DBB1D6}" srcOrd="0" destOrd="0" presId="urn:microsoft.com/office/officeart/2005/8/layout/hierarchy2"/>
-    <dgm:cxn modelId="{89DB460E-474C-462A-A7A9-CC3E36A3A65C}" type="presOf" srcId="{7BC373CD-A346-4D76-9165-35DCB418DD6B}" destId="{4E10DB54-35ED-4D9F-B388-F6C78413B8E9}" srcOrd="0" destOrd="0" presId="urn:microsoft.com/office/officeart/2005/8/layout/hierarchy2"/>
+    <dgm:cxn modelId="{50506088-6875-482B-A49F-6FEB9BE46B75}" type="presOf" srcId="{83FAD934-5D5B-40FC-B3CA-D6105DE3D322}" destId="{8F195852-041E-423A-B5DF-8945941EB406}" srcOrd="0" destOrd="0" presId="urn:microsoft.com/office/officeart/2005/8/layout/hierarchy2"/>
+    <dgm:cxn modelId="{2F4DC5FE-834E-4416-8FF7-75480648FF94}" type="presOf" srcId="{D4D9B399-9B7F-46DA-97B2-FED098F5DA6B}" destId="{6E6D9CAD-33D1-4ABE-986B-53D6D631EB94}" srcOrd="0" destOrd="0" presId="urn:microsoft.com/office/officeart/2005/8/layout/hierarchy2"/>
+    <dgm:cxn modelId="{D0728DA1-D2E0-472F-B738-B3F3DA6606A5}" type="presOf" srcId="{7BC373CD-A346-4D76-9165-35DCB418DD6B}" destId="{F67B909A-A307-4E9B-9469-45A779E59A51}" srcOrd="1" destOrd="0" presId="urn:microsoft.com/office/officeart/2005/8/layout/hierarchy2"/>
     <dgm:cxn modelId="{97CD5736-54C6-4ACB-8C56-28D4F8AF533A}" srcId="{076B6350-4EE3-45E3-9904-173A771DF62A}" destId="{3958656D-BDA3-48B8-B715-8A44FDE6304E}" srcOrd="2" destOrd="0" parTransId="{6990C93A-7D15-43F9-A3BA-EF955BCEFB0F}" sibTransId="{D8D28F1D-BA72-4B54-B03D-1B8F6862319E}"/>
-    <dgm:cxn modelId="{F9B1644F-E249-48EB-97B5-22C2400DED34}" srcId="{D4D9B399-9B7F-46DA-97B2-FED098F5DA6B}" destId="{80D7FF03-79A4-410F-8B98-6A9724B85CBA}" srcOrd="2" destOrd="0" parTransId="{83FAD934-5D5B-40FC-B3CA-D6105DE3D322}" sibTransId="{30CB0A91-0FCE-45F8-A754-700AB3BFFDC6}"/>
-    <dgm:cxn modelId="{C9ED2648-05E1-4665-AA9D-D926BCA115CE}" type="presOf" srcId="{5AA90255-5B35-44C4-B702-E81F223BEFD8}" destId="{3985982F-35AF-48B0-84C6-0C8F1D9EF2FA}" srcOrd="0" destOrd="0" presId="urn:microsoft.com/office/officeart/2005/8/layout/hierarchy2"/>
-    <dgm:cxn modelId="{2F4DC5FE-834E-4416-8FF7-75480648FF94}" type="presOf" srcId="{D4D9B399-9B7F-46DA-97B2-FED098F5DA6B}" destId="{6E6D9CAD-33D1-4ABE-986B-53D6D631EB94}" srcOrd="0" destOrd="0" presId="urn:microsoft.com/office/officeart/2005/8/layout/hierarchy2"/>
-    <dgm:cxn modelId="{B0303C80-7909-4F3D-B0F3-774DC9F97AE2}" type="presOf" srcId="{86643E8D-F7CB-4F7B-B35A-FF26EACC433C}" destId="{419BEB18-32F6-4B18-9238-A8818FE634FC}" srcOrd="0" destOrd="0" presId="urn:microsoft.com/office/officeart/2005/8/layout/hierarchy2"/>
-    <dgm:cxn modelId="{F14138C1-A3B2-4AE2-A00B-7F7DE38EAA68}" srcId="{5AA90255-5B35-44C4-B702-E81F223BEFD8}" destId="{45CDA3C7-8713-4369-838A-8B5F475DA36B}" srcOrd="0" destOrd="0" parTransId="{139FABCB-F47A-4731-86FD-9DEB34D850B8}" sibTransId="{7D179423-A3B9-4F05-A55D-89D4307A11C9}"/>
-    <dgm:cxn modelId="{F1C38E61-44D7-45ED-B0BD-3DA2C0364E6A}" type="presOf" srcId="{96FC7229-231F-4CA5-9914-6E9A83756569}" destId="{1906A700-A645-429B-8F9F-2A4F59D4835E}" srcOrd="0" destOrd="0" presId="urn:microsoft.com/office/officeart/2005/8/layout/hierarchy2"/>
-    <dgm:cxn modelId="{E266D530-408C-4BE3-B088-41DD7A387490}" type="presOf" srcId="{F20EDC0B-CCE5-4D9D-9982-89A201087390}" destId="{CAE1C8E1-FF9C-459C-820F-5A372E5B5202}" srcOrd="1" destOrd="0" presId="urn:microsoft.com/office/officeart/2005/8/layout/hierarchy2"/>
-    <dgm:cxn modelId="{74C81BDE-B845-4AFB-8D71-D272C980AB25}" type="presOf" srcId="{7B2890D2-36E9-4029-898C-FC7E72272380}" destId="{497DB5E4-8EF3-40EA-9803-E80F51F19C35}" srcOrd="0" destOrd="0" presId="urn:microsoft.com/office/officeart/2005/8/layout/hierarchy2"/>
-    <dgm:cxn modelId="{272824D5-A267-48F6-8072-7A2D96137693}" type="presOf" srcId="{F20EDC0B-CCE5-4D9D-9982-89A201087390}" destId="{674BA392-5914-4B78-A520-EE26D65D05C8}" srcOrd="0" destOrd="0" presId="urn:microsoft.com/office/officeart/2005/8/layout/hierarchy2"/>
-    <dgm:cxn modelId="{FB0BEAEA-19A0-4622-804C-A8CB93F52049}" type="presOf" srcId="{B503AF60-5EB5-4190-8EFC-246E35833849}" destId="{F53448B5-447F-4F1A-81C6-1F0D19E192DD}" srcOrd="0" destOrd="0" presId="urn:microsoft.com/office/officeart/2005/8/layout/hierarchy2"/>
-    <dgm:cxn modelId="{2A9E4AA1-E9A4-4EC2-8E27-9DFCBA0B55A9}" type="presOf" srcId="{50BC2FEF-90AA-4887-A217-BCE929A4632A}" destId="{FDA47220-895B-4A69-B2BB-8BF8C016FF4B}" srcOrd="0" destOrd="0" presId="urn:microsoft.com/office/officeart/2005/8/layout/hierarchy2"/>
-    <dgm:cxn modelId="{7FB55B4B-D778-485E-80DB-622F39D1A15E}" srcId="{3958656D-BDA3-48B8-B715-8A44FDE6304E}" destId="{7B2890D2-36E9-4029-898C-FC7E72272380}" srcOrd="0" destOrd="0" parTransId="{F20EDC0B-CCE5-4D9D-9982-89A201087390}" sibTransId="{0DDB3E07-6F3E-4DE7-8E05-649EA4E9106B}"/>
-    <dgm:cxn modelId="{BD8F7D93-6112-427C-AA55-C1FFC62E5B3A}" type="presOf" srcId="{DC7A1CA0-5D34-4F3B-A580-15CFD66EA796}" destId="{368F1645-5A66-45DB-B296-C23315AB7E22}" srcOrd="0" destOrd="0" presId="urn:microsoft.com/office/officeart/2005/8/layout/hierarchy2"/>
-    <dgm:cxn modelId="{5ACA9E39-DCB1-4ED5-88DA-92479161AA86}" type="presOf" srcId="{139FABCB-F47A-4731-86FD-9DEB34D850B8}" destId="{86416187-05A5-41DD-ADA2-C443892DABB2}" srcOrd="1" destOrd="0" presId="urn:microsoft.com/office/officeart/2005/8/layout/hierarchy2"/>
-    <dgm:cxn modelId="{50506088-6875-482B-A49F-6FEB9BE46B75}" type="presOf" srcId="{83FAD934-5D5B-40FC-B3CA-D6105DE3D322}" destId="{8F195852-041E-423A-B5DF-8945941EB406}" srcOrd="0" destOrd="0" presId="urn:microsoft.com/office/officeart/2005/8/layout/hierarchy2"/>
-    <dgm:cxn modelId="{D0728DA1-D2E0-472F-B738-B3F3DA6606A5}" type="presOf" srcId="{7BC373CD-A346-4D76-9165-35DCB418DD6B}" destId="{F67B909A-A307-4E9B-9469-45A779E59A51}" srcOrd="1" destOrd="0" presId="urn:microsoft.com/office/officeart/2005/8/layout/hierarchy2"/>
-    <dgm:cxn modelId="{32ABE36F-B84E-48F4-BC67-8F5D825C7F85}" srcId="{076B6350-4EE3-45E3-9904-173A771DF62A}" destId="{D4D9B399-9B7F-46DA-97B2-FED098F5DA6B}" srcOrd="0" destOrd="0" parTransId="{E6A38AA6-80D6-4020-A52C-B824CD5FBB0F}" sibTransId="{48A5178F-146C-4A23-8FF2-2E99B30882F8}"/>
-    <dgm:cxn modelId="{4A089497-001C-4093-8315-18655F5F7D48}" type="presOf" srcId="{5E47499F-6F41-4F22-A420-01A675CE6103}" destId="{E11C7B6F-7180-43A5-992E-3EA5851F2391}" srcOrd="0" destOrd="0" presId="urn:microsoft.com/office/officeart/2005/8/layout/hierarchy2"/>
-    <dgm:cxn modelId="{BC66E5DD-452F-4E18-A23B-E819D91C85E5}" type="presOf" srcId="{076B6350-4EE3-45E3-9904-173A771DF62A}" destId="{BE306FCD-9806-4F30-B3B1-CA273857349C}" srcOrd="0" destOrd="0" presId="urn:microsoft.com/office/officeart/2005/8/layout/hierarchy2"/>
-    <dgm:cxn modelId="{E0597BEB-446C-4F1F-A362-7C9996414F1A}" type="presOf" srcId="{8B8178A4-03D0-4F83-88CD-9E6E781603E6}" destId="{C0C8DC8E-72DB-4A2E-A50E-DA1CA06D79E3}" srcOrd="0" destOrd="0" presId="urn:microsoft.com/office/officeart/2005/8/layout/hierarchy2"/>
-    <dgm:cxn modelId="{4CE301CD-89A8-41A8-9F17-DEC7FF5575CF}" srcId="{076B6350-4EE3-45E3-9904-173A771DF62A}" destId="{5AA90255-5B35-44C4-B702-E81F223BEFD8}" srcOrd="1" destOrd="0" parTransId="{2854FE16-3A46-47EE-A032-1136B67EB2C8}" sibTransId="{7B5E0C86-564B-4BB8-9398-E23143C8B801}"/>
-    <dgm:cxn modelId="{F4F7C4AA-7B3E-465A-8208-2773B96AC0B2}" type="presOf" srcId="{BABCE05A-4544-49DE-A70D-EBD4C2932AA1}" destId="{B4361C68-E191-4E89-B0BD-BAD091626B5B}" srcOrd="0" destOrd="0" presId="urn:microsoft.com/office/officeart/2005/8/layout/hierarchy2"/>
-    <dgm:cxn modelId="{A80A4F65-7375-4E8E-9CED-0483DD45593D}" srcId="{3958656D-BDA3-48B8-B715-8A44FDE6304E}" destId="{B503AF60-5EB5-4190-8EFC-246E35833849}" srcOrd="1" destOrd="0" parTransId="{9F4AA07C-F7C0-4EE0-B444-1A0A99B21C5A}" sibTransId="{97EEA01A-8995-4136-9B0E-B8636C2DDA04}"/>
-    <dgm:cxn modelId="{0CFD8AC7-C2F1-4AB4-9940-1B4E188971F7}" type="presOf" srcId="{C3D618C2-BF81-4220-A584-D841429B7058}" destId="{CA6C5886-D1D3-4819-90BD-4BAC8F1EE87D}" srcOrd="0" destOrd="0" presId="urn:microsoft.com/office/officeart/2005/8/layout/hierarchy2"/>
-    <dgm:cxn modelId="{E74F2783-F5E8-4A97-8981-108A2E888C01}" type="presOf" srcId="{BABCE05A-4544-49DE-A70D-EBD4C2932AA1}" destId="{12FD7525-DB42-46F9-B8FD-D33568A05731}" srcOrd="1" destOrd="0" presId="urn:microsoft.com/office/officeart/2005/8/layout/hierarchy2"/>
-    <dgm:cxn modelId="{96C6A9B5-7C0D-453A-8D3D-838B1E47CC7C}" srcId="{45CDA3C7-8713-4369-838A-8B5F475DA36B}" destId="{8B8178A4-03D0-4F83-88CD-9E6E781603E6}" srcOrd="0" destOrd="0" parTransId="{50BC2FEF-90AA-4887-A217-BCE929A4632A}" sibTransId="{0B865DCC-B624-40ED-970E-B677A52C4467}"/>
-    <dgm:cxn modelId="{E248F26E-055A-440E-A89A-75812E9BF24B}" type="presOf" srcId="{50BC2FEF-90AA-4887-A217-BCE929A4632A}" destId="{9F0B1A31-63BD-41F6-82FC-F5574A92E909}" srcOrd="1" destOrd="0" presId="urn:microsoft.com/office/officeart/2005/8/layout/hierarchy2"/>
-    <dgm:cxn modelId="{5B8F6313-D1C0-4C50-A7EC-8AF232FBA33D}" type="presOf" srcId="{753D8466-5B43-4022-9EA6-80697AD791EF}" destId="{A6341011-54EC-4E06-9306-EAF2DE56CD2C}" srcOrd="1" destOrd="0" presId="urn:microsoft.com/office/officeart/2005/8/layout/hierarchy2"/>
     <dgm:cxn modelId="{A2B289CF-BFED-4081-BB71-BEB4F2ACF81B}" type="presParOf" srcId="{BE306FCD-9806-4F30-B3B1-CA273857349C}" destId="{BC89B9CD-5E6C-4475-ADF6-F7C2D7A5A353}" srcOrd="0" destOrd="0" presId="urn:microsoft.com/office/officeart/2005/8/layout/hierarchy2"/>
     <dgm:cxn modelId="{362104E3-6470-4626-811B-C1E4021157D7}" type="presParOf" srcId="{BC89B9CD-5E6C-4475-ADF6-F7C2D7A5A353}" destId="{6E6D9CAD-33D1-4ABE-986B-53D6D631EB94}" srcOrd="0" destOrd="0" presId="urn:microsoft.com/office/officeart/2005/8/layout/hierarchy2"/>
     <dgm:cxn modelId="{9531CBCA-3C02-4478-9FB1-192978C08E23}" type="presParOf" srcId="{BC89B9CD-5E6C-4475-ADF6-F7C2D7A5A353}" destId="{47C7FA5F-116D-41D5-BE1E-63389D526519}" srcOrd="1" destOrd="0" presId="urn:microsoft.com/office/officeart/2005/8/layout/hierarchy2"/>
@@ -29252,7 +31284,7 @@
   <a:extraClrSchemeLst/>
   <a:extLst>
     <a:ext uri="{05A4C25C-085E-4340-85A3-A5531E510DB2}">
-      <thm15:themeFamily xmlns:thm15="http://schemas.microsoft.com/office/thememl/2012/main" xmlns="" name="Slate" id="{C3F70B94-7CE9-428E-ADC1-3269CC2C3385}" vid="{3F2DE9A5-64E6-437C-A389-CC4477E817E8}"/>
+      <thm15:themeFamily xmlns="" xmlns:thm15="http://schemas.microsoft.com/office/thememl/2012/main" name="Slate" id="{C3F70B94-7CE9-428E-ADC1-3269CC2C3385}" vid="{3F2DE9A5-64E6-437C-A389-CC4477E817E8}"/>
     </a:ext>
   </a:extLst>
 </a:theme>
@@ -29299,7 +31331,7 @@
 </file>
 
 <file path=customXml/itemProps3.xml><?xml version="1.0" encoding="utf-8"?>
-<ds:datastoreItem xmlns:ds="http://schemas.openxmlformats.org/officeDocument/2006/customXml" ds:itemID="{71643F2D-1B60-3D44-AC8F-4C71D4F5F701}">
+<ds:datastoreItem xmlns:ds="http://schemas.openxmlformats.org/officeDocument/2006/customXml" ds:itemID="{7B0FF57F-63DB-324C-9A3D-6C8DB75E21F3}">
   <ds:schemaRefs>
     <ds:schemaRef ds:uri="http://schemas.openxmlformats.org/officeDocument/2006/bibliography"/>
   </ds:schemaRefs>

</xml_diff>